<commit_message>
fixed post comments not rendering as comments; minor bug fixes
</commit_message>
<xml_diff>
--- a/Praxisprojekt Dokumentation.docx
+++ b/Praxisprojekt Dokumentation.docx
@@ -109,6 +109,7 @@
                         <w:szCs w:val="88"/>
                       </w:rPr>
                     </w:pPr>
+                    <w:proofErr w:type="spellStart"/>
                     <w:r>
                       <w:rPr>
                         <w:rFonts w:asciiTheme="majorHAnsi" w:eastAsiaTheme="majorEastAsia" w:hAnsiTheme="majorHAnsi" w:cstheme="majorBidi"/>
@@ -116,7 +117,17 @@
                         <w:sz w:val="88"/>
                         <w:szCs w:val="88"/>
                       </w:rPr>
-                      <w:t>Social Events</w:t>
+                      <w:t>Social</w:t>
+                    </w:r>
+                    <w:proofErr w:type="spellEnd"/>
+                    <w:r>
+                      <w:rPr>
+                        <w:rFonts w:asciiTheme="majorHAnsi" w:eastAsiaTheme="majorEastAsia" w:hAnsiTheme="majorHAnsi" w:cstheme="majorBidi"/>
+                        <w:color w:val="4472C4" w:themeColor="accent1"/>
+                        <w:sz w:val="88"/>
+                        <w:szCs w:val="88"/>
+                      </w:rPr>
+                      <w:t xml:space="preserve"> Events</w:t>
                     </w:r>
                   </w:p>
                 </w:sdtContent>
@@ -223,7 +234,25 @@
                         <w:sz w:val="28"/>
                         <w:szCs w:val="28"/>
                       </w:rPr>
-                      <w:t>Kevin Röttel (Matr. Nr. 11139133)</w:t>
+                      <w:t>Kevin Röttel (</w:t>
+                    </w:r>
+                    <w:proofErr w:type="spellStart"/>
+                    <w:r>
+                      <w:rPr>
+                        <w:color w:val="4472C4" w:themeColor="accent1"/>
+                        <w:sz w:val="28"/>
+                        <w:szCs w:val="28"/>
+                      </w:rPr>
+                      <w:t>Matr</w:t>
+                    </w:r>
+                    <w:proofErr w:type="spellEnd"/>
+                    <w:r>
+                      <w:rPr>
+                        <w:color w:val="4472C4" w:themeColor="accent1"/>
+                        <w:sz w:val="28"/>
+                        <w:szCs w:val="28"/>
+                      </w:rPr>
+                      <w:t>. Nr. 11139133)</w:t>
                     </w:r>
                   </w:p>
                 </w:sdtContent>
@@ -258,6 +287,15 @@
     </w:sdt>
     <w:sdt>
       <w:sdtPr>
+        <w:rPr>
+          <w:rFonts w:asciiTheme="minorHAnsi" w:eastAsiaTheme="minorHAnsi" w:hAnsiTheme="minorHAnsi" w:cstheme="minorBidi"/>
+          <w:color w:val="auto"/>
+          <w:kern w:val="2"/>
+          <w:sz w:val="22"/>
+          <w:szCs w:val="22"/>
+          <w:lang w:eastAsia="en-US"/>
+          <w14:ligatures w14:val="standardContextual"/>
+        </w:rPr>
         <w:id w:val="1739362408"/>
         <w:docPartObj>
           <w:docPartGallery w:val="Table of Contents"/>
@@ -266,15 +304,8 @@
       </w:sdtPr>
       <w:sdtEndPr>
         <w:rPr>
-          <w:rFonts w:asciiTheme="minorHAnsi" w:eastAsiaTheme="minorHAnsi" w:hAnsiTheme="minorHAnsi" w:cstheme="minorBidi"/>
           <w:b/>
           <w:bCs/>
-          <w:color w:val="auto"/>
-          <w:kern w:val="2"/>
-          <w:sz w:val="22"/>
-          <w:szCs w:val="22"/>
-          <w:lang w:eastAsia="en-US"/>
-          <w14:ligatures w14:val="standardContextual"/>
         </w:rPr>
       </w:sdtEndPr>
       <w:sdtContent>
@@ -1784,10 +1815,15 @@
         </w:rPr>
       </w:pPr>
       <w:r>
-        <w:t xml:space="preserve">Durch den Abfall von insbesondere jüngeren Nutzern bei Facebook, werden dort ebenfalls Einträge für diverse Veranstaltungen immer weniger. Mit der Entwicklung einer webbasierten Anwendung, soll eine Alternative geschaffen werden, um sich mit anderen Besuchern besser zu vernetzen und um ggf. Fahrgemeinschaften oder Treffen zu organisieren. Die Anwendung soll ein allgemeines Freunde-System beherbergen, sowie das Erstellen von Veranstaltungen möglich machen. Nutzer sollen ihr Interesse bekunden können, zu Veranstaltungen zusagen können sowie mit anderen Nutzern über dedizierte Bereiche kommunizieren können. Ebenfalls soll ein geeigneter Vorschlagsalgorithmus zum Einsatz kommen, um neue Veranstaltungen an die Nutzer heranzutragen. Ebenfalls soll nach einer Möglichkeit gesucht werden, neue Veranstaltungen automatisch von verschiedenen Quellen abzufragen und in der Anwendung einzuspeisen. Die Anwendung sollte auch Mobilnutzer ansprechen, weshalb auch ein mobilfreundliches Design und eine PWA zur Verfügung gestellt werden soll. </w:t>
-      </w:r>
-    </w:p>
-    <w:p/>
+        <w:t>Durch den Abfall von insbesondere jüngeren Nutzern bei Facebook, werden dort ebenfalls Einträge für diverse Veranstaltungen immer weniger. Mit der Entwicklung einer webbasierten Anwendung, soll eine Alternative geschaffen werden, um sich mit anderen Besuchern besser zu vernetzen und um ggf. Fahrgemeinschaften oder Treffen zu organisieren. Die Anwendung soll ein allgemeines Freunde-System beherbergen, sowie das Erstellen von Veranstaltungen möglich machen. Nutzer sollen ihr Interesse bekunden können, zu Veranstaltungen zusagen können sowie mit anderen Nutzern über dedizierte Bereiche kommunizieren können. Ebenfalls soll ein geeigneter Vorschlagsalgorithmus zum Einsatz kommen, um neue Veranstaltungen an die Nutzer heranzutragen. Ebenfalls soll nach einer Möglichkeit gesucht werden, neue Veranstaltungen automatisch von verschiedenen Quellen abzufragen und in der Anwendung einzuspeisen</w:t>
+      </w:r>
+      <w:r>
+        <w:t>.</w:t>
+      </w:r>
+      <w:r>
+        <w:t xml:space="preserve"> </w:t>
+      </w:r>
+    </w:p>
     <w:p>
       <w:pPr>
         <w:pStyle w:val="berschrift1"/>
@@ -1810,13 +1846,26 @@
         <w:rPr>
           <w:i/>
         </w:rPr>
-        <w:t>Minimal Viable Product</w:t>
-      </w:r>
-      <w:r>
-        <w:t xml:space="preserve"> sein mit Explorativen Features wie dem Vorschlagealgorithmus oder der Automatisierung von Veranstaltungserstellungen.</w:t>
-      </w:r>
-    </w:p>
-    <w:p/>
+        <w:t xml:space="preserve">Minimal Viable </w:t>
+      </w:r>
+      <w:proofErr w:type="spellStart"/>
+      <w:r>
+        <w:rPr>
+          <w:i/>
+        </w:rPr>
+        <w:t>Product</w:t>
+      </w:r>
+      <w:proofErr w:type="spellEnd"/>
+      <w:r>
+        <w:t xml:space="preserve"> sein mit Explorativen Features wie dem Vorschlagealgorithmu</w:t>
+      </w:r>
+      <w:r>
+        <w:t>s</w:t>
+      </w:r>
+      <w:r>
+        <w:t>.</w:t>
+      </w:r>
+    </w:p>
     <w:p>
       <w:pPr>
         <w:pStyle w:val="berschrift1"/>
@@ -1961,7 +2010,7 @@
           <w:noProof/>
         </w:rPr>
         <w:drawing>
-          <wp:inline distT="0" distB="0" distL="0" distR="0">
+          <wp:inline distT="0" distB="0" distL="0" distR="0" wp14:anchorId="7D539BD7" wp14:editId="0B8E8331">
             <wp:extent cx="5762625" cy="5857875"/>
             <wp:effectExtent l="0" t="0" r="9525" b="9525"/>
             <wp:docPr id="1" name="Grafik 1"/>
@@ -2049,7 +2098,28 @@
       </w:r>
       <w:bookmarkEnd w:id="5"/>
     </w:p>
-    <w:p/>
+    <w:p>
+      <w:r>
+        <w:t>Die Login-Seite ist die allgemeine Startseite für nicht angemeldete Benutzer. Hierrüber können sich neue Nutzer registrieren sowie bestehende einloggen.</w:t>
+      </w:r>
+    </w:p>
+    <w:p>
+      <w:r>
+        <w:t xml:space="preserve">Bei fehlerhaften Login-Versuchen wird dem Nutzer auch mitgeteilt das seine Anmeldedaten nicht korrekt sind. </w:t>
+      </w:r>
+      <w:r>
+        <w:t>Ebenfalls werden bei der</w:t>
+      </w:r>
+      <w:r>
+        <w:t xml:space="preserve"> Registrierung</w:t>
+      </w:r>
+      <w:r>
+        <w:t xml:space="preserve"> Informationen angezeigt</w:t>
+      </w:r>
+      <w:r>
+        <w:t>, sollte eine angegebene E-Mail oder ein Username bereits im System vorhanden sein.</w:t>
+      </w:r>
+    </w:p>
     <w:p>
       <w:pPr>
         <w:pStyle w:val="berschrift2"/>
@@ -2064,7 +2134,37 @@
       </w:r>
       <w:bookmarkEnd w:id="6"/>
     </w:p>
-    <w:p/>
+    <w:p>
+      <w:r>
+        <w:t xml:space="preserve">Durch die Account Seite lassen sich die Informationen des Nutzers bearbeiten. Dazu zählen </w:t>
+      </w:r>
+      <w:r>
+        <w:t>das Ändern</w:t>
+      </w:r>
+      <w:r>
+        <w:t xml:space="preserve"> des Usernames, der E-Mail sowie das Passwort</w:t>
+      </w:r>
+      <w:r>
+        <w:t xml:space="preserve"> und das </w:t>
+      </w:r>
+      <w:r>
+        <w:t>H</w:t>
+      </w:r>
+      <w:r>
+        <w:t>ochladen eines Profilbildes.</w:t>
+      </w:r>
+    </w:p>
+    <w:p>
+      <w:r>
+        <w:t xml:space="preserve">Außerdem können Nutzer ihren Wohnort mit Adresse festlegen. Diese Angaben sind freiwillig, und dienen rein für die Berechnung von Entfernungen zu </w:t>
+      </w:r>
+      <w:r>
+        <w:t>Veranstaltungsorten</w:t>
+      </w:r>
+      <w:r>
+        <w:t>.</w:t>
+      </w:r>
+    </w:p>
     <w:p>
       <w:pPr>
         <w:pStyle w:val="berschrift2"/>
@@ -2081,24 +2181,126 @@
     </w:p>
     <w:p>
       <w:r>
-        <w:t>Event Erstellen</w:t>
-      </w:r>
-    </w:p>
-    <w:p>
-      <w:r>
-        <w:t>Location Erstellen</w:t>
-      </w:r>
-    </w:p>
-    <w:p>
+        <w:t xml:space="preserve">Über die </w:t>
+      </w:r>
+      <w:proofErr w:type="spellStart"/>
+      <w:r>
+        <w:t>Navbar</w:t>
+      </w:r>
+      <w:proofErr w:type="spellEnd"/>
+      <w:r>
+        <w:t xml:space="preserve"> lässt sich die Seite für die Eventerstellung öffnen. Diese besteht aus dem Formular und einer Vorschau der Eventansicht. </w:t>
+      </w:r>
+    </w:p>
+    <w:p>
+      <w:r>
+        <w:t>Das Formular besteht aus neun Eingabefeldern, welche die wichtigsten Informationen für eine Veranstaltung abdecken sollen. Dazu zählen der Name der Veranstaltung, eine Beschreibung, ggf. ein Flyer</w:t>
+      </w:r>
+      <w:r>
+        <w:t xml:space="preserve"> sowie das Datum mit Einlass- und Beginn-Zeitpunkten. Ebenfalls lässt sich eine Verlinkung hinterlegen für Tickets zur Veranstaltung, sowie der Veranstaltungsort und die auftretenden Künstler. </w:t>
+      </w:r>
+    </w:p>
+    <w:p>
+      <w:pPr>
+        <w:pStyle w:val="berschrift3"/>
+        <w:numPr>
+          <w:ilvl w:val="2"/>
+          <w:numId w:val="1"/>
+        </w:numPr>
+      </w:pPr>
+      <w:proofErr w:type="spellStart"/>
+      <w:r>
+        <w:t>Venue</w:t>
+      </w:r>
+      <w:proofErr w:type="spellEnd"/>
+      <w:r>
+        <w:t xml:space="preserve"> Erstellen</w:t>
+      </w:r>
+    </w:p>
+    <w:p>
+      <w:r>
+        <w:t xml:space="preserve">Innerhalb des Formulars lassen sich zudem neue Veranstaltungsorte anlegen. Dies war zuerst ein losgelöster Teil der Eventerstellung, wurde dann aber so integriert das eine Eventerstellung nicht unterbrochen werden muss, um einen neuen Veranstaltungsort hinzuzufügen. </w:t>
+      </w:r>
+    </w:p>
+    <w:p>
+      <w:r>
+        <w:t xml:space="preserve">Ein Veranstaltungsort (ff. </w:t>
+      </w:r>
+      <w:proofErr w:type="spellStart"/>
+      <w:r>
+        <w:t>Venue</w:t>
+      </w:r>
+      <w:proofErr w:type="spellEnd"/>
+      <w:r>
+        <w:t xml:space="preserve">), besteht aus dem Namen, einer Adresse, dem Ort und einer optionalen Webseite. Zudem </w:t>
+      </w:r>
+      <w:r>
+        <w:t xml:space="preserve">wird abgefragt ob es ausreichend Parkplätze vor Ort gibt, sowie der Zustand der Barrierefreiheit innerhalb der </w:t>
+      </w:r>
+      <w:proofErr w:type="spellStart"/>
+      <w:r>
+        <w:t>Venue</w:t>
+      </w:r>
+      <w:proofErr w:type="spellEnd"/>
+      <w:r>
+        <w:t>. Diese können dann auch über eine Beschreibung weiter erläutert werden.</w:t>
+      </w:r>
+    </w:p>
+    <w:p>
+      <w:pPr>
+        <w:pStyle w:val="berschrift3"/>
+        <w:numPr>
+          <w:ilvl w:val="2"/>
+          <w:numId w:val="1"/>
+        </w:numPr>
+      </w:pPr>
       <w:r>
         <w:t>Künstler Erstellen</w:t>
       </w:r>
     </w:p>
     <w:p>
-      <w:pPr>
-        <w:ind w:left="360"/>
-      </w:pPr>
-    </w:p>
+      <w:r>
+        <w:t xml:space="preserve">Für eine Veranstaltung müssen auch Künstler ausgewählt werden. </w:t>
+      </w:r>
+      <w:r>
+        <w:t>Dies funktioniert über ein Text-Eingabefeld, welches mehrere Werte gleichzeitig tragen kann. Die ausgewählten Künstler können dann auch per Klick wieder entfernt werden. Gleichzeitig funktioniert dieses Eingabefeld auch als Suche, um vorhandene Künstler zu finden, und direkt auszuwählen.</w:t>
+      </w:r>
+    </w:p>
+    <w:p>
+      <w:r>
+        <w:t xml:space="preserve">Sollte ein Künstler noch nicht in der Datenbank vorhanden sein, so muss der Nutzer den vollständigen Namen eingeben und per Eingabe hinzufügen. Hier wird automatisch eine </w:t>
+      </w:r>
+      <w:r>
+        <w:t xml:space="preserve">Benachrichtigung angezeigt, dass die Korrektheit des Künstlers </w:t>
+      </w:r>
+      <w:r>
+        <w:t>überprüft</w:t>
+      </w:r>
+      <w:r>
+        <w:t xml:space="preserve"> werden soll.</w:t>
+      </w:r>
+      <w:r>
+        <w:t xml:space="preserve"> Zudem wird auch eine weitere Information angezeigt, sollte der Name sehr ähnlich zu einem anderen Künstler sein.</w:t>
+      </w:r>
+    </w:p>
+    <w:p>
+      <w:r>
+        <w:t xml:space="preserve">Dies wird herausgefunden mit Hilfe der </w:t>
+      </w:r>
+      <w:proofErr w:type="spellStart"/>
+      <w:r>
+        <w:t>Levenshtein</w:t>
+      </w:r>
+      <w:proofErr w:type="spellEnd"/>
+      <w:r>
+        <w:t xml:space="preserve"> Distanz</w:t>
+      </w:r>
+      <w:r>
+        <w:t>. Diese Distanz ist die minimale Anzahl an String-Operationen, um eine Zeichenkette in eine andere zu wandeln.</w:t>
+      </w:r>
+    </w:p>
+    <w:p/>
+    <w:p/>
     <w:p>
       <w:pPr>
         <w:pStyle w:val="berschrift2"/>
@@ -2109,26 +2311,133 @@
       </w:pPr>
       <w:bookmarkStart w:id="8" w:name="_Toc128407711"/>
       <w:r>
+        <w:lastRenderedPageBreak/>
         <w:t>Event Ansicht</w:t>
       </w:r>
       <w:bookmarkEnd w:id="8"/>
     </w:p>
     <w:p>
       <w:r>
+        <w:t>Durch das Anklicken</w:t>
+      </w:r>
+      <w:r>
+        <w:t xml:space="preserve"> eines kleinen Event-Teasers auf dem Dashboard, oder nach der Erstellung, wird das Event als eigenständige Seite geöffnet. Dort sind alle hinterlegten Informationen abzurufen, inklusive der ungefähren Entfernung vom Nutzer zur </w:t>
+      </w:r>
+      <w:proofErr w:type="spellStart"/>
+      <w:r>
+        <w:t>Venue</w:t>
+      </w:r>
+      <w:proofErr w:type="spellEnd"/>
+      <w:r>
+        <w:t>, sowie der Anzahl an Interessens</w:t>
+      </w:r>
+      <w:r>
+        <w:t>-</w:t>
+      </w:r>
+      <w:r>
+        <w:t>bekundungen sowie Zusagen.</w:t>
+      </w:r>
+    </w:p>
+    <w:p>
+      <w:r>
+        <w:t xml:space="preserve">Ebenfalls sind Verlinkungen der </w:t>
+      </w:r>
+      <w:proofErr w:type="spellStart"/>
+      <w:r>
+        <w:t>Venue</w:t>
+      </w:r>
+      <w:proofErr w:type="spellEnd"/>
+      <w:r>
+        <w:t xml:space="preserve"> und den einzelnen Künstlern vorhanden, welche zu den jeweiligen Seiten führen.</w:t>
+      </w:r>
+    </w:p>
+    <w:p>
+      <w:r>
+        <w:t xml:space="preserve">Es gibt auch die Möglichkeit Beiträge zu einem Event zu posten. Dies ist am unteren Ende der Eventinformationen möglich. Dies kann genutzt werden, um eventuelle Fahrgemeinschaften zu bilden, oder weitere Informationen zum Event hinzuzufügen (z.B. </w:t>
+      </w:r>
+      <w:proofErr w:type="spellStart"/>
+      <w:r>
+        <w:t>Timetables</w:t>
+      </w:r>
+      <w:proofErr w:type="spellEnd"/>
+      <w:r>
+        <w:t>), ohne das Event selber Bearbeiten zu müssen.</w:t>
+      </w:r>
+      <w:r>
+        <w:t xml:space="preserve"> Auch können zu jedem Beitrag Kommentare verfasst werden.</w:t>
+      </w:r>
+    </w:p>
+    <w:p>
+      <w:pPr>
+        <w:pStyle w:val="berschrift3"/>
+        <w:numPr>
+          <w:ilvl w:val="2"/>
+          <w:numId w:val="1"/>
+        </w:numPr>
+      </w:pPr>
+      <w:r>
         <w:t>Entfernungsrechnung</w:t>
       </w:r>
     </w:p>
     <w:p>
       <w:r>
-        <w:t>Interessiert/Zusagen</w:t>
-      </w:r>
-    </w:p>
-    <w:p>
-      <w:r>
-        <w:t>Beiträge/Posts</w:t>
-      </w:r>
-    </w:p>
-    <w:p/>
+        <w:t xml:space="preserve">Für den Fall das der Nutzer seine Adresse im System hinterlegt hat, wird innerhalb des Events die ungefähr kürzeste Route zur </w:t>
+      </w:r>
+      <w:proofErr w:type="spellStart"/>
+      <w:r>
+        <w:t>Venue</w:t>
+      </w:r>
+      <w:proofErr w:type="spellEnd"/>
+      <w:r>
+        <w:t xml:space="preserve"> berechnet. Dies setzt ebenfalls voraus, dass die </w:t>
+      </w:r>
+      <w:proofErr w:type="spellStart"/>
+      <w:r>
+        <w:t>Venue</w:t>
+      </w:r>
+      <w:proofErr w:type="spellEnd"/>
+      <w:r>
+        <w:t xml:space="preserve"> namentlich auf den genutzten Karten hinterlegt ist, oder ebenfalls eine Adresse hinterlegt hat.</w:t>
+      </w:r>
+    </w:p>
+    <w:p>
+      <w:r>
+        <w:t xml:space="preserve">Zunächst müssen für die korrekte Berechnung die Längen- und Breitengrade des Nutzers und der </w:t>
+      </w:r>
+      <w:proofErr w:type="spellStart"/>
+      <w:r>
+        <w:t>Venue</w:t>
+      </w:r>
+      <w:proofErr w:type="spellEnd"/>
+      <w:r>
+        <w:t xml:space="preserve"> herausgefunden werden. Dies geschieht über </w:t>
+      </w:r>
+      <w:r>
+        <w:t xml:space="preserve">die </w:t>
+      </w:r>
+      <w:proofErr w:type="spellStart"/>
+      <w:r>
+        <w:t>Nominatim</w:t>
+      </w:r>
+      <w:proofErr w:type="spellEnd"/>
+      <w:r>
+        <w:t>-API</w:t>
+      </w:r>
+      <w:r>
+        <w:t xml:space="preserve">, was </w:t>
+      </w:r>
+      <w:r>
+        <w:t>grundsätzliche eine</w:t>
+      </w:r>
+      <w:r>
+        <w:t xml:space="preserve"> Search Engine für OpenStreetMap ist (kostenlose Alternative zu Google Maps).</w:t>
+      </w:r>
+    </w:p>
+    <w:p>
+      <w:r>
+        <w:t>Mit diesen Daten wird dann über die API von OSRM eine Route abgefragt, wovon nur die Distanz benötigt wird, um sie schließlich dem Nutzer anzuzeigen.</w:t>
+      </w:r>
+    </w:p>
     <w:p>
       <w:pPr>
         <w:pStyle w:val="berschrift2"/>
@@ -2143,7 +2452,11 @@
       </w:r>
       <w:bookmarkEnd w:id="9"/>
     </w:p>
-    <w:p/>
+    <w:p>
+      <w:r>
+        <w:t>Die Eventbearbeitung ist fast identisch mit dem Aufbau der Erstellung. Nur das Ändern des Line-Ups ist in ein Modal ausgelagert worden, um Fehlklicke zu vermeiden.</w:t>
+      </w:r>
+    </w:p>
     <w:p>
       <w:pPr>
         <w:pStyle w:val="berschrift2"/>
@@ -2166,14 +2479,13 @@
     </w:p>
     <w:p>
       <w:r>
-        <w:t>Infos und Bearbeitung</w:t>
-      </w:r>
-    </w:p>
-    <w:p/>
-    <w:p>
-      <w:pPr>
-        <w:ind w:left="360"/>
-      </w:pPr>
+        <w:t>Jede Location kann auch als eigene Seite angezeigt werden, um weitere Infos zu erhalten. Dort können ebenfalls Details bearbeitet werden, um z.B. auf neue Parkmöglichkeiten hinzuweisen.</w:t>
+      </w:r>
+    </w:p>
+    <w:p>
+      <w:r>
+        <w:t>Ebenfalls werden hier alle bevorstehenden und vergangene Veranstaltungen in einer Liste angezeigt.</w:t>
+      </w:r>
     </w:p>
     <w:p>
       <w:pPr>
@@ -2194,13 +2506,22 @@
     </w:p>
     <w:p>
       <w:r>
-        <w:t>(Tags)</w:t>
-      </w:r>
-    </w:p>
-    <w:p>
-      <w:pPr>
-        <w:ind w:left="360"/>
-      </w:pPr>
+        <w:t>Auch jeder Künstler wird auf einer eigenen Seite angezeigt. Hier sind ebenfalls alle bevorstehenden und vergangenen Veranstaltungen hinterlegt.</w:t>
+      </w:r>
+    </w:p>
+    <w:p>
+      <w:r>
+        <w:t xml:space="preserve">Zudem besitzen Künstler ein Tag-System. Hier können beliebig beschreibende Tags hinzugefügt </w:t>
+      </w:r>
+      <w:r>
+        <w:t xml:space="preserve">und entfernt </w:t>
+      </w:r>
+      <w:r>
+        <w:t>werden</w:t>
+      </w:r>
+      <w:r>
+        <w:t>. Diese Tags dienen den Vorschlagssystemen auf dem Dashboard, und um Nutzern ein Gefühl zu geben, was sie bei dem Künstler erwartet.</w:t>
+      </w:r>
     </w:p>
     <w:p>
       <w:pPr>
@@ -2216,7 +2537,16 @@
       </w:r>
       <w:bookmarkEnd w:id="12"/>
     </w:p>
-    <w:p/>
+    <w:p>
+      <w:r>
+        <w:t>Ein rudimentäres System für Nutzerfreundschaften ist ebenfalls vorhanden. Dieses beschränkt sich zurzeit auf das Senden, Annehmen und Löschen von Freundschaftsanfragen.</w:t>
+      </w:r>
+    </w:p>
+    <w:p>
+      <w:r>
+        <w:t>Ebenfalls ist auf dem Dashboard ein Abschnitt vorhanden für Events an denen Freunde interessiert sind oder zugesagt haben.</w:t>
+      </w:r>
+    </w:p>
     <w:p/>
     <w:p>
       <w:pPr>
@@ -2228,12 +2558,40 @@
       </w:pPr>
       <w:bookmarkStart w:id="13" w:name="_Toc128407716"/>
       <w:r>
+        <w:lastRenderedPageBreak/>
         <w:t>Search Bar</w:t>
       </w:r>
       <w:bookmarkEnd w:id="13"/>
     </w:p>
-    <w:p/>
-    <w:p/>
+    <w:p>
+      <w:r>
+        <w:t xml:space="preserve">Über die </w:t>
+      </w:r>
+      <w:proofErr w:type="spellStart"/>
+      <w:r>
+        <w:t>Navbar</w:t>
+      </w:r>
+      <w:proofErr w:type="spellEnd"/>
+      <w:r>
+        <w:t xml:space="preserve"> lassen sich Suchanfragen starten. Diese Suchanfragen vergleichen den String mit dem Namen von Künstlern, Events und </w:t>
+      </w:r>
+      <w:proofErr w:type="spellStart"/>
+      <w:r>
+        <w:t>Venues</w:t>
+      </w:r>
+      <w:proofErr w:type="spellEnd"/>
+      <w:r>
+        <w:t xml:space="preserve">. Übereinstimmungen werden dann als Liste auf einer Ergebnis-Seite angezeigt, und verlinken auf die jeweils eigenständigen Seiten der Künstler, Events und </w:t>
+      </w:r>
+      <w:proofErr w:type="spellStart"/>
+      <w:r>
+        <w:t>Venues</w:t>
+      </w:r>
+      <w:proofErr w:type="spellEnd"/>
+      <w:r>
+        <w:t>.</w:t>
+      </w:r>
+    </w:p>
     <w:p>
       <w:pPr>
         <w:pStyle w:val="berschrift2"/>
@@ -2251,15 +2609,19 @@
         <w:t xml:space="preserve"> </w:t>
       </w:r>
     </w:p>
+    <w:p/>
+    <w:p/>
     <w:p>
       <w:r>
         <w:t>Watchlist</w:t>
       </w:r>
     </w:p>
     <w:p>
+      <w:proofErr w:type="spellStart"/>
       <w:r>
         <w:t>Voschläge</w:t>
       </w:r>
+      <w:proofErr w:type="spellEnd"/>
     </w:p>
     <w:p/>
     <w:p>
@@ -2272,7 +2634,6 @@
       </w:pPr>
       <w:bookmarkStart w:id="15" w:name="_Toc128407718"/>
       <w:r>
-        <w:lastRenderedPageBreak/>
         <w:t>Fazit</w:t>
       </w:r>
       <w:bookmarkEnd w:id="15"/>
@@ -2868,6 +3229,28 @@
       <w:szCs w:val="26"/>
     </w:rPr>
   </w:style>
+  <w:style w:type="paragraph" w:styleId="berschrift3">
+    <w:name w:val="heading 3"/>
+    <w:basedOn w:val="Standard"/>
+    <w:next w:val="Standard"/>
+    <w:link w:val="berschrift3Zchn"/>
+    <w:uiPriority w:val="9"/>
+    <w:unhideWhenUsed/>
+    <w:qFormat/>
+    <w:rsid w:val="002C1CA1"/>
+    <w:pPr>
+      <w:keepNext/>
+      <w:keepLines/>
+      <w:spacing w:before="40" w:after="0"/>
+      <w:outlineLvl w:val="2"/>
+    </w:pPr>
+    <w:rPr>
+      <w:rFonts w:asciiTheme="majorHAnsi" w:eastAsiaTheme="majorEastAsia" w:hAnsiTheme="majorHAnsi" w:cstheme="majorBidi"/>
+      <w:color w:val="1F3763" w:themeColor="accent1" w:themeShade="7F"/>
+      <w:sz w:val="24"/>
+      <w:szCs w:val="24"/>
+    </w:rPr>
+  </w:style>
   <w:style w:type="character" w:default="1" w:styleId="Absatz-Standardschriftart">
     <w:name w:val="Default Paragraph Font"/>
     <w:uiPriority w:val="1"/>
@@ -3065,6 +3448,19 @@
       <w:u w:val="single"/>
     </w:rPr>
   </w:style>
+  <w:style w:type="character" w:customStyle="1" w:styleId="berschrift3Zchn">
+    <w:name w:val="Überschrift 3 Zchn"/>
+    <w:basedOn w:val="Absatz-Standardschriftart"/>
+    <w:link w:val="berschrift3"/>
+    <w:uiPriority w:val="9"/>
+    <w:rsid w:val="002C1CA1"/>
+    <w:rPr>
+      <w:rFonts w:asciiTheme="majorHAnsi" w:eastAsiaTheme="majorEastAsia" w:hAnsiTheme="majorHAnsi" w:cstheme="majorBidi"/>
+      <w:color w:val="1F3763" w:themeColor="accent1" w:themeShade="7F"/>
+      <w:sz w:val="24"/>
+      <w:szCs w:val="24"/>
+    </w:rPr>
+  </w:style>
 </w:styles>
 </file>
 
@@ -3210,7 +3606,6 @@
     <w:sig w:usb0="E0002EFF" w:usb1="C000785B" w:usb2="00000009" w:usb3="00000000" w:csb0="000001FF" w:csb1="00000000"/>
   </w:font>
   <w:font w:name="Calibri">
-    <w:altName w:val="Calibri"/>
     <w:panose1 w:val="020F0502020204030204"/>
     <w:charset w:val="00"/>
     <w:family w:val="swiss"/>
@@ -3246,6 +3641,8 @@
     <w:rsidRoot w:val="005676F8"/>
     <w:rsid w:val="001D0850"/>
     <w:rsid w:val="005676F8"/>
+    <w:rsid w:val="00AA1849"/>
+    <w:rsid w:val="00CB2D45"/>
   </w:rsids>
   <m:mathPr>
     <m:mathFont m:val="Cambria Math"/>
@@ -3710,10 +4107,6 @@
     <w:name w:val="D2E7B4AAF01A43DF92D1CC944F88FEAB"/>
     <w:rsid w:val="005676F8"/>
   </w:style>
-  <w:style w:type="paragraph" w:customStyle="1" w:styleId="0F8BBDABD0284B8E83A881EB009699A8">
-    <w:name w:val="0F8BBDABD0284B8E83A881EB009699A8"/>
-    <w:rsid w:val="005676F8"/>
-  </w:style>
 </w:styles>
 </file>
 

</xml_diff>

<commit_message>
flattened jaccard index; added jaccard to documentation
</commit_message>
<xml_diff>
--- a/Praxisprojekt Dokumentation.docx
+++ b/Praxisprojekt Dokumentation.docx
@@ -109,6 +109,7 @@
                         <w:szCs w:val="88"/>
                       </w:rPr>
                     </w:pPr>
+                    <w:proofErr w:type="spellStart"/>
                     <w:r>
                       <w:rPr>
                         <w:rFonts w:asciiTheme="majorHAnsi" w:eastAsiaTheme="majorEastAsia" w:hAnsiTheme="majorHAnsi" w:cstheme="majorBidi"/>
@@ -116,7 +117,17 @@
                         <w:sz w:val="88"/>
                         <w:szCs w:val="88"/>
                       </w:rPr>
-                      <w:t>Social Events</w:t>
+                      <w:t>Social</w:t>
+                    </w:r>
+                    <w:proofErr w:type="spellEnd"/>
+                    <w:r>
+                      <w:rPr>
+                        <w:rFonts w:asciiTheme="majorHAnsi" w:eastAsiaTheme="majorEastAsia" w:hAnsiTheme="majorHAnsi" w:cstheme="majorBidi"/>
+                        <w:color w:val="4472C4" w:themeColor="accent1"/>
+                        <w:sz w:val="88"/>
+                        <w:szCs w:val="88"/>
+                      </w:rPr>
+                      <w:t xml:space="preserve"> Events</w:t>
                     </w:r>
                   </w:p>
                 </w:sdtContent>
@@ -223,7 +234,25 @@
                         <w:sz w:val="28"/>
                         <w:szCs w:val="28"/>
                       </w:rPr>
-                      <w:t>Kevin Röttel (Matr. Nr. 11139133)</w:t>
+                      <w:t>Kevin Röttel (</w:t>
+                    </w:r>
+                    <w:proofErr w:type="spellStart"/>
+                    <w:r>
+                      <w:rPr>
+                        <w:color w:val="4472C4" w:themeColor="accent1"/>
+                        <w:sz w:val="28"/>
+                        <w:szCs w:val="28"/>
+                      </w:rPr>
+                      <w:t>Matr</w:t>
+                    </w:r>
+                    <w:proofErr w:type="spellEnd"/>
+                    <w:r>
+                      <w:rPr>
+                        <w:color w:val="4472C4" w:themeColor="accent1"/>
+                        <w:sz w:val="28"/>
+                        <w:szCs w:val="28"/>
+                      </w:rPr>
+                      <w:t>. Nr. 11139133)</w:t>
                     </w:r>
                   </w:p>
                 </w:sdtContent>
@@ -2060,8 +2089,16 @@
         <w:rPr>
           <w:i/>
         </w:rPr>
-        <w:t>Minimal Viable Product</w:t>
-      </w:r>
+        <w:t xml:space="preserve">Minimal Viable </w:t>
+      </w:r>
+      <w:proofErr w:type="spellStart"/>
+      <w:r>
+        <w:rPr>
+          <w:i/>
+        </w:rPr>
+        <w:t>Product</w:t>
+      </w:r>
+      <w:proofErr w:type="spellEnd"/>
       <w:r>
         <w:t xml:space="preserve"> sein mit Explorativen Features wie dem Vorschlagealgorithmu</w:t>
       </w:r>
@@ -2389,13 +2426,26 @@
       <w:r>
         <w:t xml:space="preserve">Über die </w:t>
       </w:r>
-      <w:r>
-        <w:t xml:space="preserve">Navbar lässt sich die Seite für die Eventerstellung öffnen. Diese besteht aus dem Formular und einer Vorschau der Eventansicht. </w:t>
-      </w:r>
-    </w:p>
-    <w:p>
-      <w:r>
-        <w:t>Das Formular besteht aus neun Eingabefeldern, welche die wichtigsten Informationen für eine Veranstaltung abdecken sollen. Dazu zählen der Name der Veranstaltung, eine Beschreibung, ggf. ein Flyer</w:t>
+      <w:proofErr w:type="spellStart"/>
+      <w:r>
+        <w:t>Navbar</w:t>
+      </w:r>
+      <w:proofErr w:type="spellEnd"/>
+      <w:r>
+        <w:t xml:space="preserve"> lässt sich die Seite für die Eventerstellung öffnen. Diese besteht aus dem Formular und einer Vorschau der Eventansicht. </w:t>
+      </w:r>
+    </w:p>
+    <w:p>
+      <w:r>
+        <w:t xml:space="preserve">Das Formular besteht aus neun Eingabefeldern, welche die wichtigsten Informationen für eine Veranstaltung abdecken sollen. Dazu </w:t>
+      </w:r>
+      <w:proofErr w:type="gramStart"/>
+      <w:r>
+        <w:t>zählen</w:t>
+      </w:r>
+      <w:proofErr w:type="gramEnd"/>
+      <w:r>
+        <w:t xml:space="preserve"> der Name der Veranstaltung, eine Beschreibung, ggf. ein Flyer</w:t>
       </w:r>
       <w:r>
         <w:t xml:space="preserve"> sowie das Datum mit Einlass- und Beginn-Zeitpunkten. Ebenfalls lässt sich eine Verlinkung hinterlegen für Tickets zur Veranstaltung, sowie der Veranstaltungsort und die auftretenden Künstler. </w:t>
@@ -2410,8 +2460,13 @@
         </w:numPr>
       </w:pPr>
       <w:bookmarkStart w:id="8" w:name="_Toc128985411"/>
-      <w:r>
-        <w:t>Venue Erstellen</w:t>
+      <w:proofErr w:type="spellStart"/>
+      <w:r>
+        <w:t>Venue</w:t>
+      </w:r>
+      <w:proofErr w:type="spellEnd"/>
+      <w:r>
+        <w:t xml:space="preserve"> Erstellen</w:t>
       </w:r>
       <w:bookmarkEnd w:id="8"/>
     </w:p>
@@ -2422,10 +2477,26 @@
     </w:p>
     <w:p>
       <w:r>
-        <w:t xml:space="preserve">Ein Veranstaltungsort (ff. Venue), besteht aus dem Namen, einer Adresse, dem Ort und einer optionalen Webseite. Zudem </w:t>
-      </w:r>
-      <w:r>
-        <w:t>wird abgefragt ob es ausreichend Parkplätze vor Ort gibt, sowie der Zustand der Barrierefreiheit innerhalb der Venue. Diese können dann auch über eine Beschreibung weiter erläutert werden.</w:t>
+        <w:t xml:space="preserve">Ein Veranstaltungsort (ff. </w:t>
+      </w:r>
+      <w:proofErr w:type="spellStart"/>
+      <w:r>
+        <w:t>Venue</w:t>
+      </w:r>
+      <w:proofErr w:type="spellEnd"/>
+      <w:r>
+        <w:t xml:space="preserve">), besteht aus dem Namen, einer Adresse, dem Ort und einer optionalen Webseite. Zudem </w:t>
+      </w:r>
+      <w:r>
+        <w:t xml:space="preserve">wird abgefragt ob es ausreichend Parkplätze vor Ort gibt, sowie der Zustand der Barrierefreiheit innerhalb der </w:t>
+      </w:r>
+      <w:proofErr w:type="spellStart"/>
+      <w:r>
+        <w:t>Venue</w:t>
+      </w:r>
+      <w:proofErr w:type="spellEnd"/>
+      <w:r>
+        <w:t>. Diese können dann auch über eine Beschreibung weiter erläutert werden.</w:t>
       </w:r>
     </w:p>
     <w:p>
@@ -2469,7 +2540,15 @@
     </w:p>
     <w:p>
       <w:r>
-        <w:t>Dies wird herausgefunden mit Hilfe der Levenshtein Distanz</w:t>
+        <w:t xml:space="preserve">Dies wird herausgefunden mit Hilfe der </w:t>
+      </w:r>
+      <w:proofErr w:type="spellStart"/>
+      <w:r>
+        <w:t>Levenshtein</w:t>
+      </w:r>
+      <w:proofErr w:type="spellEnd"/>
+      <w:r>
+        <w:t xml:space="preserve"> Distanz</w:t>
       </w:r>
       <w:r>
         <w:t>. Diese Distanz ist die minimale Anzahl an String-Operationen, um eine Zeichenkette in eine andere zu wandeln.</w:t>
@@ -2497,7 +2576,15 @@
         <w:t>Durch das Anklicken</w:t>
       </w:r>
       <w:r>
-        <w:t xml:space="preserve"> eines kleinen Event-Teasers auf dem Dashboard, oder nach der Erstellung, wird das Event als eigenständige Seite geöffnet. Dort sind alle hinterlegten Informationen abzurufen, inklusive der ungefähren Entfernung vom Nutzer zur Venue, sowie der Anzahl an Interessens</w:t>
+        <w:t xml:space="preserve"> eines kleinen Event-Teasers auf dem Dashboard, oder nach der Erstellung, wird das Event als eigenständige Seite geöffnet. Dort sind alle hinterlegten Informationen abzurufen, inklusive der ungefähren Entfernung vom Nutzer zur </w:t>
+      </w:r>
+      <w:proofErr w:type="spellStart"/>
+      <w:r>
+        <w:t>Venue</w:t>
+      </w:r>
+      <w:proofErr w:type="spellEnd"/>
+      <w:r>
+        <w:t>, sowie der Anzahl an Interessens</w:t>
       </w:r>
       <w:r>
         <w:t>-</w:t>
@@ -2508,12 +2595,36 @@
     </w:p>
     <w:p>
       <w:r>
-        <w:t>Ebenfalls sind Verlinkungen der Venue und den einzelnen Künstlern vorhanden, welche zu den jeweiligen Seiten führen.</w:t>
-      </w:r>
-    </w:p>
-    <w:p>
-      <w:r>
-        <w:t>Es gibt auch die Möglichkeit Beiträge zu einem Event zu posten. Dies ist am unteren Ende der Eventinformationen möglich. Dies kann genutzt werden, um eventuelle Fahrgemeinschaften zu bilden, oder weitere Informationen zum Event hinzuzufügen (z.B. Timetables), ohne das Event selber Bearbeiten zu müssen.</w:t>
+        <w:t xml:space="preserve">Ebenfalls sind Verlinkungen der </w:t>
+      </w:r>
+      <w:proofErr w:type="spellStart"/>
+      <w:r>
+        <w:t>Venue</w:t>
+      </w:r>
+      <w:proofErr w:type="spellEnd"/>
+      <w:r>
+        <w:t xml:space="preserve"> und den einzelnen Künstlern vorhanden, welche zu den jeweiligen Seiten führen.</w:t>
+      </w:r>
+    </w:p>
+    <w:p>
+      <w:r>
+        <w:t xml:space="preserve">Es gibt auch die Möglichkeit Beiträge zu einem Event zu posten. Dies ist am unteren Ende der Eventinformationen möglich. Dies kann genutzt werden, um eventuelle Fahrgemeinschaften zu bilden, oder weitere Informationen zum Event hinzuzufügen (z.B. </w:t>
+      </w:r>
+      <w:proofErr w:type="spellStart"/>
+      <w:r>
+        <w:t>Timetables</w:t>
+      </w:r>
+      <w:proofErr w:type="spellEnd"/>
+      <w:r>
+        <w:t xml:space="preserve">), ohne das Event </w:t>
+      </w:r>
+      <w:proofErr w:type="gramStart"/>
+      <w:r>
+        <w:t>selber</w:t>
+      </w:r>
+      <w:proofErr w:type="gramEnd"/>
+      <w:r>
+        <w:t xml:space="preserve"> Bearbeiten zu müssen.</w:t>
       </w:r>
       <w:r>
         <w:t xml:space="preserve"> Auch können zu jedem Beitrag Kommentare verfasst werden.</w:t>
@@ -2535,27 +2646,66 @@
     </w:p>
     <w:p>
       <w:r>
-        <w:t>Für den Fall das der Nutzer seine Adresse im System hinterlegt hat, wird innerhalb des Events die ungefähr kürzeste Route zur Venue berechnet. Dies setzt ebenfalls voraus, dass die Venue namentlich auf den genutzten Karten hinterlegt ist, oder ebenfalls eine Adresse hinterlegt hat.</w:t>
-      </w:r>
-    </w:p>
-    <w:p>
-      <w:r>
-        <w:t xml:space="preserve">Zunächst müssen für die korrekte Berechnung die Längen- und Breitengrade des Nutzers und der Venue herausgefunden werden. Dies geschieht über </w:t>
+        <w:t xml:space="preserve">Für den </w:t>
+      </w:r>
+      <w:proofErr w:type="gramStart"/>
+      <w:r>
+        <w:t>Fall das</w:t>
+      </w:r>
+      <w:proofErr w:type="gramEnd"/>
+      <w:r>
+        <w:t xml:space="preserve"> der Nutzer seine Adresse im System hinterlegt hat, wird innerhalb des Events die ungefähr kürzeste Route zur </w:t>
+      </w:r>
+      <w:proofErr w:type="spellStart"/>
+      <w:r>
+        <w:t>Venue</w:t>
+      </w:r>
+      <w:proofErr w:type="spellEnd"/>
+      <w:r>
+        <w:t xml:space="preserve"> berechnet. Dies setzt ebenfalls voraus, dass die </w:t>
+      </w:r>
+      <w:proofErr w:type="spellStart"/>
+      <w:r>
+        <w:t>Venue</w:t>
+      </w:r>
+      <w:proofErr w:type="spellEnd"/>
+      <w:r>
+        <w:t xml:space="preserve"> namentlich auf den genutzten Karten hinterlegt ist, oder ebenfalls eine Adresse hinterlegt hat.</w:t>
+      </w:r>
+    </w:p>
+    <w:p>
+      <w:r>
+        <w:t xml:space="preserve">Zunächst müssen für die korrekte Berechnung die Längen- und Breitengrade des Nutzers und der </w:t>
+      </w:r>
+      <w:proofErr w:type="spellStart"/>
+      <w:r>
+        <w:t>Venue</w:t>
+      </w:r>
+      <w:proofErr w:type="spellEnd"/>
+      <w:r>
+        <w:t xml:space="preserve"> herausgefunden werden. Dies geschieht über </w:t>
       </w:r>
       <w:r>
         <w:t xml:space="preserve">die </w:t>
       </w:r>
+      <w:proofErr w:type="spellStart"/>
       <w:r>
         <w:t>Nominatim</w:t>
       </w:r>
+      <w:proofErr w:type="spellEnd"/>
       <w:r>
         <w:t>-API</w:t>
       </w:r>
       <w:r>
         <w:t xml:space="preserve">, was </w:t>
       </w:r>
-      <w:r>
-        <w:t>grundsätzliche eine</w:t>
+      <w:proofErr w:type="gramStart"/>
+      <w:r>
+        <w:t>grundsätzliche</w:t>
+      </w:r>
+      <w:proofErr w:type="gramEnd"/>
+      <w:r>
+        <w:t xml:space="preserve"> eine</w:t>
       </w:r>
       <w:r>
         <w:t xml:space="preserve"> Search Engine für OpenStreetMap ist (kostenlose Alternative zu Google Maps).</w:t>
@@ -2693,7 +2843,31 @@
     </w:p>
     <w:p>
       <w:r>
-        <w:t>Über die Navbar lassen sich Suchanfragen starten. Diese Suchanfragen vergleichen den String mit dem Namen von Künstlern, Events und Venues. Übereinstimmungen werden dann als Liste auf einer Ergebnis-Seite angezeigt, und verlinken auf die jeweils eigenständigen Seiten der Künstler, Events und Venues.</w:t>
+        <w:t xml:space="preserve">Über die </w:t>
+      </w:r>
+      <w:proofErr w:type="spellStart"/>
+      <w:r>
+        <w:t>Navbar</w:t>
+      </w:r>
+      <w:proofErr w:type="spellEnd"/>
+      <w:r>
+        <w:t xml:space="preserve"> lassen sich Suchanfragen starten. Diese Suchanfragen vergleichen den String mit dem Namen von Künstlern, Events und </w:t>
+      </w:r>
+      <w:proofErr w:type="spellStart"/>
+      <w:r>
+        <w:t>Venues</w:t>
+      </w:r>
+      <w:proofErr w:type="spellEnd"/>
+      <w:r>
+        <w:t xml:space="preserve">. Übereinstimmungen werden dann als Liste auf einer Ergebnis-Seite angezeigt, und verlinken auf die jeweils eigenständigen Seiten der Künstler, Events und </w:t>
+      </w:r>
+      <w:proofErr w:type="spellStart"/>
+      <w:r>
+        <w:t>Venues</w:t>
+      </w:r>
+      <w:proofErr w:type="spellEnd"/>
+      <w:r>
+        <w:t>.</w:t>
       </w:r>
     </w:p>
     <w:p>
@@ -2715,18 +2889,46 @@
     </w:p>
     <w:p>
       <w:r>
-        <w:t>Das Dashboard ist die allgemeine Startseite für eingeloggte Nutzer. Hier sind die Events der Nutzer-Watchlist zu finden, sowie Vorschläge die darauf basieren.</w:t>
+        <w:t xml:space="preserve">Das Dashboard ist die allgemeine Startseite für eingeloggte Nutzer. Hier sind die Events der Nutzer-Watchlist zu finden, sowie </w:t>
+      </w:r>
+      <w:r>
+        <w:t>Vorschläge,</w:t>
+      </w:r>
+      <w:r>
+        <w:t xml:space="preserve"> die darauf basieren.</w:t>
       </w:r>
     </w:p>
     <w:p>
       <w:r>
         <w:t xml:space="preserve">Die Vorschläge werden zurzeit mit Hilfe der </w:t>
       </w:r>
+      <w:proofErr w:type="spellStart"/>
       <w:r>
         <w:rPr>
           <w:i/>
         </w:rPr>
-        <w:t xml:space="preserve">Cosine Similarity </w:t>
+        <w:t>Cosine</w:t>
+      </w:r>
+      <w:proofErr w:type="spellEnd"/>
+      <w:r>
+        <w:rPr>
+          <w:i/>
+        </w:rPr>
+        <w:t xml:space="preserve"> </w:t>
+      </w:r>
+      <w:proofErr w:type="spellStart"/>
+      <w:r>
+        <w:rPr>
+          <w:i/>
+        </w:rPr>
+        <w:t>Similarity</w:t>
+      </w:r>
+      <w:proofErr w:type="spellEnd"/>
+      <w:r>
+        <w:rPr>
+          <w:i/>
+        </w:rPr>
+        <w:t xml:space="preserve"> </w:t>
       </w:r>
       <w:r>
         <w:t xml:space="preserve">und des </w:t>
@@ -2741,6 +2943,1033 @@
         <w:t xml:space="preserve"> generiert.</w:t>
       </w:r>
     </w:p>
+    <w:p>
+      <w:r>
+        <w:t xml:space="preserve">Die Kosinus-Ähnlichkeit berechnet die Ähnlichkeit zweier Vektoren. Damit können wir auch </w:t>
+      </w:r>
+      <w:proofErr w:type="gramStart"/>
+      <w:r>
+        <w:t>berechnen</w:t>
+      </w:r>
+      <w:proofErr w:type="gramEnd"/>
+      <w:r>
+        <w:t xml:space="preserve"> wie ähnlich sich zwei Dokumente oder auch Texte sind.</w:t>
+      </w:r>
+    </w:p>
+    <w:p>
+      <w:r>
+        <w:t xml:space="preserve">Der Jaccard Index beschreibt die Ähnlichkeit von zwei Gruppen. Definiert wird dies durch die Größe der Schnittmenge geteilt </w:t>
+      </w:r>
+      <w:r>
+        <w:t>durch</w:t>
+      </w:r>
+      <w:r>
+        <w:t xml:space="preserve"> die Größe der Vereinigung der jeweiligen Gruppen.</w:t>
+      </w:r>
+      <w:r>
+        <w:t xml:space="preserve"> </w:t>
+      </w:r>
+      <w:r>
+        <w:t>Je höher der Index ist, und je näher er an 1 liegt, desto höher ist die Ähnlichkeit der Mengen.</w:t>
+      </w:r>
+    </w:p>
+    <w:p>
+      <m:oMathPara>
+        <m:oMath>
+          <m:r>
+            <w:rPr>
+              <w:rFonts w:ascii="Cambria Math" w:hAnsi="Cambria Math"/>
+            </w:rPr>
+            <m:t>J</m:t>
+          </m:r>
+          <m:d>
+            <m:dPr>
+              <m:ctrlPr>
+                <w:rPr>
+                  <w:rFonts w:ascii="Cambria Math" w:hAnsi="Cambria Math"/>
+                  <w:i/>
+                </w:rPr>
+              </m:ctrlPr>
+            </m:dPr>
+            <m:e>
+              <m:r>
+                <w:rPr>
+                  <w:rFonts w:ascii="Cambria Math" w:hAnsi="Cambria Math"/>
+                </w:rPr>
+                <m:t>A,B</m:t>
+              </m:r>
+            </m:e>
+          </m:d>
+          <m:r>
+            <w:rPr>
+              <w:rFonts w:ascii="Cambria Math" w:hAnsi="Cambria Math"/>
+            </w:rPr>
+            <m:t>=</m:t>
+          </m:r>
+          <m:f>
+            <m:fPr>
+              <m:ctrlPr>
+                <w:rPr>
+                  <w:rFonts w:ascii="Cambria Math" w:hAnsi="Cambria Math"/>
+                  <w:i/>
+                </w:rPr>
+              </m:ctrlPr>
+            </m:fPr>
+            <m:num>
+              <m:d>
+                <m:dPr>
+                  <m:begChr m:val="|"/>
+                  <m:endChr m:val="|"/>
+                  <m:ctrlPr>
+                    <w:rPr>
+                      <w:rFonts w:ascii="Cambria Math" w:hAnsi="Cambria Math"/>
+                      <w:i/>
+                    </w:rPr>
+                  </m:ctrlPr>
+                </m:dPr>
+                <m:e>
+                  <m:r>
+                    <w:rPr>
+                      <w:rFonts w:ascii="Cambria Math" w:hAnsi="Cambria Math"/>
+                    </w:rPr>
+                    <m:t>A∩B</m:t>
+                  </m:r>
+                </m:e>
+              </m:d>
+            </m:num>
+            <m:den>
+              <m:d>
+                <m:dPr>
+                  <m:begChr m:val="|"/>
+                  <m:endChr m:val="|"/>
+                  <m:ctrlPr>
+                    <w:rPr>
+                      <w:rFonts w:ascii="Cambria Math" w:hAnsi="Cambria Math"/>
+                      <w:i/>
+                    </w:rPr>
+                  </m:ctrlPr>
+                </m:dPr>
+                <m:e>
+                  <m:r>
+                    <w:rPr>
+                      <w:rFonts w:ascii="Cambria Math" w:hAnsi="Cambria Math"/>
+                    </w:rPr>
+                    <m:t>A∪B</m:t>
+                  </m:r>
+                </m:e>
+              </m:d>
+            </m:den>
+          </m:f>
+          <m:r>
+            <w:rPr>
+              <w:rFonts w:ascii="Cambria Math" w:hAnsi="Cambria Math"/>
+            </w:rPr>
+            <m:t>=</m:t>
+          </m:r>
+          <m:f>
+            <m:fPr>
+              <m:ctrlPr>
+                <w:rPr>
+                  <w:rFonts w:ascii="Cambria Math" w:hAnsi="Cambria Math"/>
+                  <w:i/>
+                </w:rPr>
+              </m:ctrlPr>
+            </m:fPr>
+            <m:num>
+              <m:d>
+                <m:dPr>
+                  <m:begChr m:val="|"/>
+                  <m:endChr m:val="|"/>
+                  <m:ctrlPr>
+                    <w:rPr>
+                      <w:rFonts w:ascii="Cambria Math" w:hAnsi="Cambria Math"/>
+                      <w:i/>
+                    </w:rPr>
+                  </m:ctrlPr>
+                </m:dPr>
+                <m:e>
+                  <m:r>
+                    <w:rPr>
+                      <w:rFonts w:ascii="Cambria Math" w:hAnsi="Cambria Math"/>
+                    </w:rPr>
+                    <m:t>A∩B</m:t>
+                  </m:r>
+                </m:e>
+              </m:d>
+            </m:num>
+            <m:den>
+              <m:d>
+                <m:dPr>
+                  <m:begChr m:val="|"/>
+                  <m:endChr m:val="|"/>
+                  <m:ctrlPr>
+                    <w:rPr>
+                      <w:rFonts w:ascii="Cambria Math" w:hAnsi="Cambria Math"/>
+                      <w:i/>
+                    </w:rPr>
+                  </m:ctrlPr>
+                </m:dPr>
+                <m:e>
+                  <m:r>
+                    <w:rPr>
+                      <w:rFonts w:ascii="Cambria Math" w:hAnsi="Cambria Math"/>
+                    </w:rPr>
+                    <m:t>A</m:t>
+                  </m:r>
+                </m:e>
+              </m:d>
+              <m:r>
+                <w:rPr>
+                  <w:rFonts w:ascii="Cambria Math" w:hAnsi="Cambria Math"/>
+                </w:rPr>
+                <m:t>+</m:t>
+              </m:r>
+              <m:d>
+                <m:dPr>
+                  <m:begChr m:val="|"/>
+                  <m:endChr m:val="|"/>
+                  <m:ctrlPr>
+                    <w:rPr>
+                      <w:rFonts w:ascii="Cambria Math" w:hAnsi="Cambria Math"/>
+                      <w:i/>
+                    </w:rPr>
+                  </m:ctrlPr>
+                </m:dPr>
+                <m:e>
+                  <m:r>
+                    <w:rPr>
+                      <w:rFonts w:ascii="Cambria Math" w:hAnsi="Cambria Math"/>
+                    </w:rPr>
+                    <m:t>B</m:t>
+                  </m:r>
+                </m:e>
+              </m:d>
+              <m:r>
+                <w:rPr>
+                  <w:rFonts w:ascii="Cambria Math" w:hAnsi="Cambria Math"/>
+                </w:rPr>
+                <m:t>-</m:t>
+              </m:r>
+              <m:d>
+                <m:dPr>
+                  <m:begChr m:val="|"/>
+                  <m:endChr m:val="|"/>
+                  <m:ctrlPr>
+                    <w:rPr>
+                      <w:rFonts w:ascii="Cambria Math" w:hAnsi="Cambria Math"/>
+                      <w:i/>
+                    </w:rPr>
+                  </m:ctrlPr>
+                </m:dPr>
+                <m:e>
+                  <m:r>
+                    <w:rPr>
+                      <w:rFonts w:ascii="Cambria Math" w:hAnsi="Cambria Math"/>
+                    </w:rPr>
+                    <m:t>A∩B</m:t>
+                  </m:r>
+                </m:e>
+              </m:d>
+            </m:den>
+          </m:f>
+          <m:r>
+            <w:rPr>
+              <w:rFonts w:ascii="Cambria Math" w:eastAsiaTheme="minorEastAsia" w:hAnsi="Cambria Math"/>
+            </w:rPr>
+            <m:t xml:space="preserve">;   </m:t>
+          </m:r>
+          <m:r>
+            <w:rPr>
+              <w:rFonts w:ascii="Cambria Math" w:hAnsi="Cambria Math"/>
+            </w:rPr>
+            <m:t>0≤J</m:t>
+          </m:r>
+          <m:d>
+            <m:dPr>
+              <m:ctrlPr>
+                <w:rPr>
+                  <w:rFonts w:ascii="Cambria Math" w:hAnsi="Cambria Math"/>
+                  <w:i/>
+                </w:rPr>
+              </m:ctrlPr>
+            </m:dPr>
+            <m:e>
+              <m:r>
+                <w:rPr>
+                  <w:rFonts w:ascii="Cambria Math" w:hAnsi="Cambria Math"/>
+                </w:rPr>
+                <m:t>A,B</m:t>
+              </m:r>
+            </m:e>
+          </m:d>
+          <m:r>
+            <w:rPr>
+              <w:rFonts w:ascii="Cambria Math" w:hAnsi="Cambria Math"/>
+            </w:rPr>
+            <m:t>≤1</m:t>
+          </m:r>
+          <m:r>
+            <w:rPr>
+              <w:rFonts w:ascii="Cambria Math" w:hAnsi="Cambria Math"/>
+            </w:rPr>
+            <w:br/>
+          </m:r>
+        </m:oMath>
+      </m:oMathPara>
+    </w:p>
+    <w:p>
+      <w:r>
+        <w:t xml:space="preserve">Würde man dies nun in </w:t>
+      </w:r>
+      <w:r>
+        <w:t>JavaScript</w:t>
+      </w:r>
+      <w:r>
+        <w:t xml:space="preserve"> umsetzen, könnte dies z.B. so aussehen</w:t>
+      </w:r>
+      <w:r>
+        <w:t>:</w:t>
+      </w:r>
+      <w:r>
+        <w:br/>
+        <w:t xml:space="preserve">Zunächst werden die Überschneidungen gefiltert, und danach die Berechnung aus der obigen Formel </w:t>
+      </w:r>
+      <w:r>
+        <w:t>angewendet</w:t>
+      </w:r>
+      <w:r>
+        <w:t>.</w:t>
+      </w:r>
+    </w:p>
+    <w:p>
+      <w:pPr>
+        <w:shd w:val="clear" w:color="auto" w:fill="1E1E1E"/>
+        <w:spacing w:after="0" w:line="285" w:lineRule="atLeast"/>
+        <w:rPr>
+          <w:rFonts w:ascii="Consolas" w:eastAsia="Times New Roman" w:hAnsi="Consolas" w:cs="Times New Roman"/>
+          <w:color w:val="D4D4D4"/>
+          <w:kern w:val="0"/>
+          <w:sz w:val="21"/>
+          <w:szCs w:val="21"/>
+          <w:lang w:eastAsia="de-DE"/>
+          <w14:ligatures w14:val="none"/>
+        </w:rPr>
+      </w:pPr>
+      <w:proofErr w:type="spellStart"/>
+      <w:r>
+        <w:rPr>
+          <w:rFonts w:ascii="Consolas" w:eastAsia="Times New Roman" w:hAnsi="Consolas" w:cs="Times New Roman"/>
+          <w:color w:val="569CD6"/>
+          <w:kern w:val="0"/>
+          <w:sz w:val="21"/>
+          <w:szCs w:val="21"/>
+          <w:lang w:eastAsia="de-DE"/>
+          <w14:ligatures w14:val="none"/>
+        </w:rPr>
+        <w:t>const</w:t>
+      </w:r>
+      <w:proofErr w:type="spellEnd"/>
+      <w:r>
+        <w:rPr>
+          <w:rFonts w:ascii="Consolas" w:eastAsia="Times New Roman" w:hAnsi="Consolas" w:cs="Times New Roman"/>
+          <w:color w:val="D4D4D4"/>
+          <w:kern w:val="0"/>
+          <w:sz w:val="21"/>
+          <w:szCs w:val="21"/>
+          <w:lang w:eastAsia="de-DE"/>
+          <w14:ligatures w14:val="none"/>
+        </w:rPr>
+        <w:t xml:space="preserve"> </w:t>
+      </w:r>
+      <w:proofErr w:type="spellStart"/>
+      <w:r>
+        <w:rPr>
+          <w:rFonts w:ascii="Consolas" w:eastAsia="Times New Roman" w:hAnsi="Consolas" w:cs="Times New Roman"/>
+          <w:color w:val="DCDCAA"/>
+          <w:kern w:val="0"/>
+          <w:sz w:val="21"/>
+          <w:szCs w:val="21"/>
+          <w:lang w:eastAsia="de-DE"/>
+          <w14:ligatures w14:val="none"/>
+        </w:rPr>
+        <w:t>jaccard_index</w:t>
+      </w:r>
+      <w:proofErr w:type="spellEnd"/>
+      <w:r>
+        <w:rPr>
+          <w:rFonts w:ascii="Consolas" w:eastAsia="Times New Roman" w:hAnsi="Consolas" w:cs="Times New Roman"/>
+          <w:color w:val="D4D4D4"/>
+          <w:kern w:val="0"/>
+          <w:sz w:val="21"/>
+          <w:szCs w:val="21"/>
+          <w:lang w:eastAsia="de-DE"/>
+          <w14:ligatures w14:val="none"/>
+        </w:rPr>
+        <w:t xml:space="preserve"> = (</w:t>
+      </w:r>
+      <w:r>
+        <w:rPr>
+          <w:rFonts w:ascii="Consolas" w:eastAsia="Times New Roman" w:hAnsi="Consolas" w:cs="Times New Roman"/>
+          <w:color w:val="9CDCFE"/>
+          <w:kern w:val="0"/>
+          <w:sz w:val="21"/>
+          <w:szCs w:val="21"/>
+          <w:lang w:eastAsia="de-DE"/>
+          <w14:ligatures w14:val="none"/>
+        </w:rPr>
+        <w:t>s1</w:t>
+      </w:r>
+      <w:r>
+        <w:rPr>
+          <w:rFonts w:ascii="Consolas" w:eastAsia="Times New Roman" w:hAnsi="Consolas" w:cs="Times New Roman"/>
+          <w:color w:val="D4D4D4"/>
+          <w:kern w:val="0"/>
+          <w:sz w:val="21"/>
+          <w:szCs w:val="21"/>
+          <w:lang w:eastAsia="de-DE"/>
+          <w14:ligatures w14:val="none"/>
+        </w:rPr>
+        <w:t xml:space="preserve">, </w:t>
+      </w:r>
+      <w:r>
+        <w:rPr>
+          <w:rFonts w:ascii="Consolas" w:eastAsia="Times New Roman" w:hAnsi="Consolas" w:cs="Times New Roman"/>
+          <w:color w:val="9CDCFE"/>
+          <w:kern w:val="0"/>
+          <w:sz w:val="21"/>
+          <w:szCs w:val="21"/>
+          <w:lang w:eastAsia="de-DE"/>
+          <w14:ligatures w14:val="none"/>
+        </w:rPr>
+        <w:t>s2</w:t>
+      </w:r>
+      <w:r>
+        <w:rPr>
+          <w:rFonts w:ascii="Consolas" w:eastAsia="Times New Roman" w:hAnsi="Consolas" w:cs="Times New Roman"/>
+          <w:color w:val="D4D4D4"/>
+          <w:kern w:val="0"/>
+          <w:sz w:val="21"/>
+          <w:szCs w:val="21"/>
+          <w:lang w:eastAsia="de-DE"/>
+          <w14:ligatures w14:val="none"/>
+        </w:rPr>
+        <w:t xml:space="preserve">) </w:t>
+      </w:r>
+      <w:r>
+        <w:rPr>
+          <w:rFonts w:ascii="Consolas" w:eastAsia="Times New Roman" w:hAnsi="Consolas" w:cs="Times New Roman"/>
+          <w:color w:val="569CD6"/>
+          <w:kern w:val="0"/>
+          <w:sz w:val="21"/>
+          <w:szCs w:val="21"/>
+          <w:lang w:eastAsia="de-DE"/>
+          <w14:ligatures w14:val="none"/>
+        </w:rPr>
+        <w:t>=&gt;</w:t>
+      </w:r>
+      <w:r>
+        <w:rPr>
+          <w:rFonts w:ascii="Consolas" w:eastAsia="Times New Roman" w:hAnsi="Consolas" w:cs="Times New Roman"/>
+          <w:color w:val="D4D4D4"/>
+          <w:kern w:val="0"/>
+          <w:sz w:val="21"/>
+          <w:szCs w:val="21"/>
+          <w:lang w:eastAsia="de-DE"/>
+          <w14:ligatures w14:val="none"/>
+        </w:rPr>
+        <w:t xml:space="preserve"> {</w:t>
+      </w:r>
+    </w:p>
+    <w:p>
+      <w:pPr>
+        <w:shd w:val="clear" w:color="auto" w:fill="1E1E1E"/>
+        <w:spacing w:after="0" w:line="285" w:lineRule="atLeast"/>
+        <w:rPr>
+          <w:rFonts w:ascii="Consolas" w:eastAsia="Times New Roman" w:hAnsi="Consolas" w:cs="Times New Roman"/>
+          <w:color w:val="D4D4D4"/>
+          <w:kern w:val="0"/>
+          <w:sz w:val="21"/>
+          <w:szCs w:val="21"/>
+          <w:lang w:eastAsia="de-DE"/>
+          <w14:ligatures w14:val="none"/>
+        </w:rPr>
+      </w:pPr>
+      <w:r>
+        <w:rPr>
+          <w:rFonts w:ascii="Consolas" w:eastAsia="Times New Roman" w:hAnsi="Consolas" w:cs="Times New Roman"/>
+          <w:color w:val="D4D4D4"/>
+          <w:kern w:val="0"/>
+          <w:sz w:val="21"/>
+          <w:szCs w:val="21"/>
+          <w:lang w:eastAsia="de-DE"/>
+          <w14:ligatures w14:val="none"/>
+        </w:rPr>
+        <w:t xml:space="preserve">    </w:t>
+      </w:r>
+      <w:proofErr w:type="spellStart"/>
+      <w:r>
+        <w:rPr>
+          <w:rFonts w:ascii="Consolas" w:eastAsia="Times New Roman" w:hAnsi="Consolas" w:cs="Times New Roman"/>
+          <w:color w:val="569CD6"/>
+          <w:kern w:val="0"/>
+          <w:sz w:val="21"/>
+          <w:szCs w:val="21"/>
+          <w:lang w:eastAsia="de-DE"/>
+          <w14:ligatures w14:val="none"/>
+        </w:rPr>
+        <w:t>let</w:t>
+      </w:r>
+      <w:proofErr w:type="spellEnd"/>
+      <w:r>
+        <w:rPr>
+          <w:rFonts w:ascii="Consolas" w:eastAsia="Times New Roman" w:hAnsi="Consolas" w:cs="Times New Roman"/>
+          <w:color w:val="D4D4D4"/>
+          <w:kern w:val="0"/>
+          <w:sz w:val="21"/>
+          <w:szCs w:val="21"/>
+          <w:lang w:eastAsia="de-DE"/>
+          <w14:ligatures w14:val="none"/>
+        </w:rPr>
+        <w:t xml:space="preserve"> </w:t>
+      </w:r>
+      <w:proofErr w:type="spellStart"/>
+      <w:r>
+        <w:rPr>
+          <w:rFonts w:ascii="Consolas" w:eastAsia="Times New Roman" w:hAnsi="Consolas" w:cs="Times New Roman"/>
+          <w:color w:val="9CDCFE"/>
+          <w:kern w:val="0"/>
+          <w:sz w:val="21"/>
+          <w:szCs w:val="21"/>
+          <w:lang w:eastAsia="de-DE"/>
+          <w14:ligatures w14:val="none"/>
+        </w:rPr>
+        <w:t>intersection</w:t>
+      </w:r>
+      <w:proofErr w:type="spellEnd"/>
+      <w:r>
+        <w:rPr>
+          <w:rFonts w:ascii="Consolas" w:eastAsia="Times New Roman" w:hAnsi="Consolas" w:cs="Times New Roman"/>
+          <w:color w:val="D4D4D4"/>
+          <w:kern w:val="0"/>
+          <w:sz w:val="21"/>
+          <w:szCs w:val="21"/>
+          <w:lang w:eastAsia="de-DE"/>
+          <w14:ligatures w14:val="none"/>
+        </w:rPr>
+        <w:t xml:space="preserve"> = </w:t>
+      </w:r>
+      <w:proofErr w:type="spellStart"/>
+      <w:r>
+        <w:rPr>
+          <w:rFonts w:ascii="Consolas" w:eastAsia="Times New Roman" w:hAnsi="Consolas" w:cs="Times New Roman"/>
+          <w:color w:val="569CD6"/>
+          <w:kern w:val="0"/>
+          <w:sz w:val="21"/>
+          <w:szCs w:val="21"/>
+          <w:lang w:eastAsia="de-DE"/>
+          <w14:ligatures w14:val="none"/>
+        </w:rPr>
+        <w:t>new</w:t>
+      </w:r>
+      <w:proofErr w:type="spellEnd"/>
+      <w:r>
+        <w:rPr>
+          <w:rFonts w:ascii="Consolas" w:eastAsia="Times New Roman" w:hAnsi="Consolas" w:cs="Times New Roman"/>
+          <w:color w:val="D4D4D4"/>
+          <w:kern w:val="0"/>
+          <w:sz w:val="21"/>
+          <w:szCs w:val="21"/>
+          <w:lang w:eastAsia="de-DE"/>
+          <w14:ligatures w14:val="none"/>
+        </w:rPr>
+        <w:t xml:space="preserve"> </w:t>
+      </w:r>
+      <w:proofErr w:type="gramStart"/>
+      <w:r>
+        <w:rPr>
+          <w:rFonts w:ascii="Consolas" w:eastAsia="Times New Roman" w:hAnsi="Consolas" w:cs="Times New Roman"/>
+          <w:color w:val="4EC9B0"/>
+          <w:kern w:val="0"/>
+          <w:sz w:val="21"/>
+          <w:szCs w:val="21"/>
+          <w:lang w:eastAsia="de-DE"/>
+          <w14:ligatures w14:val="none"/>
+        </w:rPr>
+        <w:t>Set</w:t>
+      </w:r>
+      <w:r>
+        <w:rPr>
+          <w:rFonts w:ascii="Consolas" w:eastAsia="Times New Roman" w:hAnsi="Consolas" w:cs="Times New Roman"/>
+          <w:color w:val="D4D4D4"/>
+          <w:kern w:val="0"/>
+          <w:sz w:val="21"/>
+          <w:szCs w:val="21"/>
+          <w:lang w:eastAsia="de-DE"/>
+          <w14:ligatures w14:val="none"/>
+        </w:rPr>
+        <w:t>(</w:t>
+      </w:r>
+      <w:proofErr w:type="gramEnd"/>
+      <w:r>
+        <w:rPr>
+          <w:rFonts w:ascii="Consolas" w:eastAsia="Times New Roman" w:hAnsi="Consolas" w:cs="Times New Roman"/>
+          <w:color w:val="D4D4D4"/>
+          <w:kern w:val="0"/>
+          <w:sz w:val="21"/>
+          <w:szCs w:val="21"/>
+          <w:lang w:eastAsia="de-DE"/>
+          <w14:ligatures w14:val="none"/>
+        </w:rPr>
+        <w:t>[...</w:t>
+      </w:r>
+      <w:r>
+        <w:rPr>
+          <w:rFonts w:ascii="Consolas" w:eastAsia="Times New Roman" w:hAnsi="Consolas" w:cs="Times New Roman"/>
+          <w:color w:val="9CDCFE"/>
+          <w:kern w:val="0"/>
+          <w:sz w:val="21"/>
+          <w:szCs w:val="21"/>
+          <w:lang w:eastAsia="de-DE"/>
+          <w14:ligatures w14:val="none"/>
+        </w:rPr>
+        <w:t>s1</w:t>
+      </w:r>
+      <w:r>
+        <w:rPr>
+          <w:rFonts w:ascii="Consolas" w:eastAsia="Times New Roman" w:hAnsi="Consolas" w:cs="Times New Roman"/>
+          <w:color w:val="D4D4D4"/>
+          <w:kern w:val="0"/>
+          <w:sz w:val="21"/>
+          <w:szCs w:val="21"/>
+          <w:lang w:eastAsia="de-DE"/>
+          <w14:ligatures w14:val="none"/>
+        </w:rPr>
+        <w:t>].</w:t>
+      </w:r>
+      <w:proofErr w:type="spellStart"/>
+      <w:r>
+        <w:rPr>
+          <w:rFonts w:ascii="Consolas" w:eastAsia="Times New Roman" w:hAnsi="Consolas" w:cs="Times New Roman"/>
+          <w:color w:val="DCDCAA"/>
+          <w:kern w:val="0"/>
+          <w:sz w:val="21"/>
+          <w:szCs w:val="21"/>
+          <w:lang w:eastAsia="de-DE"/>
+          <w14:ligatures w14:val="none"/>
+        </w:rPr>
+        <w:t>filter</w:t>
+      </w:r>
+      <w:proofErr w:type="spellEnd"/>
+      <w:r>
+        <w:rPr>
+          <w:rFonts w:ascii="Consolas" w:eastAsia="Times New Roman" w:hAnsi="Consolas" w:cs="Times New Roman"/>
+          <w:color w:val="D4D4D4"/>
+          <w:kern w:val="0"/>
+          <w:sz w:val="21"/>
+          <w:szCs w:val="21"/>
+          <w:lang w:eastAsia="de-DE"/>
+          <w14:ligatures w14:val="none"/>
+        </w:rPr>
+        <w:t>(</w:t>
+      </w:r>
+      <w:r>
+        <w:rPr>
+          <w:rFonts w:ascii="Consolas" w:eastAsia="Times New Roman" w:hAnsi="Consolas" w:cs="Times New Roman"/>
+          <w:color w:val="9CDCFE"/>
+          <w:kern w:val="0"/>
+          <w:sz w:val="21"/>
+          <w:szCs w:val="21"/>
+          <w:lang w:eastAsia="de-DE"/>
+          <w14:ligatures w14:val="none"/>
+        </w:rPr>
+        <w:t>i</w:t>
+      </w:r>
+      <w:r>
+        <w:rPr>
+          <w:rFonts w:ascii="Consolas" w:eastAsia="Times New Roman" w:hAnsi="Consolas" w:cs="Times New Roman"/>
+          <w:color w:val="D4D4D4"/>
+          <w:kern w:val="0"/>
+          <w:sz w:val="21"/>
+          <w:szCs w:val="21"/>
+          <w:lang w:eastAsia="de-DE"/>
+          <w14:ligatures w14:val="none"/>
+        </w:rPr>
+        <w:t xml:space="preserve"> </w:t>
+      </w:r>
+      <w:r>
+        <w:rPr>
+          <w:rFonts w:ascii="Consolas" w:eastAsia="Times New Roman" w:hAnsi="Consolas" w:cs="Times New Roman"/>
+          <w:color w:val="569CD6"/>
+          <w:kern w:val="0"/>
+          <w:sz w:val="21"/>
+          <w:szCs w:val="21"/>
+          <w:lang w:eastAsia="de-DE"/>
+          <w14:ligatures w14:val="none"/>
+        </w:rPr>
+        <w:t>=&gt;</w:t>
+      </w:r>
+      <w:r>
+        <w:rPr>
+          <w:rFonts w:ascii="Consolas" w:eastAsia="Times New Roman" w:hAnsi="Consolas" w:cs="Times New Roman"/>
+          <w:color w:val="D4D4D4"/>
+          <w:kern w:val="0"/>
+          <w:sz w:val="21"/>
+          <w:szCs w:val="21"/>
+          <w:lang w:eastAsia="de-DE"/>
+          <w14:ligatures w14:val="none"/>
+        </w:rPr>
+        <w:t xml:space="preserve"> </w:t>
+      </w:r>
+      <w:r>
+        <w:rPr>
+          <w:rFonts w:ascii="Consolas" w:eastAsia="Times New Roman" w:hAnsi="Consolas" w:cs="Times New Roman"/>
+          <w:color w:val="9CDCFE"/>
+          <w:kern w:val="0"/>
+          <w:sz w:val="21"/>
+          <w:szCs w:val="21"/>
+          <w:lang w:eastAsia="de-DE"/>
+          <w14:ligatures w14:val="none"/>
+        </w:rPr>
+        <w:t>s2</w:t>
+      </w:r>
+      <w:r>
+        <w:rPr>
+          <w:rFonts w:ascii="Consolas" w:eastAsia="Times New Roman" w:hAnsi="Consolas" w:cs="Times New Roman"/>
+          <w:color w:val="D4D4D4"/>
+          <w:kern w:val="0"/>
+          <w:sz w:val="21"/>
+          <w:szCs w:val="21"/>
+          <w:lang w:eastAsia="de-DE"/>
+          <w14:ligatures w14:val="none"/>
+        </w:rPr>
+        <w:t>.</w:t>
+      </w:r>
+      <w:r>
+        <w:rPr>
+          <w:rFonts w:ascii="Consolas" w:eastAsia="Times New Roman" w:hAnsi="Consolas" w:cs="Times New Roman"/>
+          <w:color w:val="DCDCAA"/>
+          <w:kern w:val="0"/>
+          <w:sz w:val="21"/>
+          <w:szCs w:val="21"/>
+          <w:lang w:eastAsia="de-DE"/>
+          <w14:ligatures w14:val="none"/>
+        </w:rPr>
+        <w:t>has</w:t>
+      </w:r>
+      <w:r>
+        <w:rPr>
+          <w:rFonts w:ascii="Consolas" w:eastAsia="Times New Roman" w:hAnsi="Consolas" w:cs="Times New Roman"/>
+          <w:color w:val="D4D4D4"/>
+          <w:kern w:val="0"/>
+          <w:sz w:val="21"/>
+          <w:szCs w:val="21"/>
+          <w:lang w:eastAsia="de-DE"/>
+          <w14:ligatures w14:val="none"/>
+        </w:rPr>
+        <w:t>(</w:t>
+      </w:r>
+      <w:r>
+        <w:rPr>
+          <w:rFonts w:ascii="Consolas" w:eastAsia="Times New Roman" w:hAnsi="Consolas" w:cs="Times New Roman"/>
+          <w:color w:val="9CDCFE"/>
+          <w:kern w:val="0"/>
+          <w:sz w:val="21"/>
+          <w:szCs w:val="21"/>
+          <w:lang w:eastAsia="de-DE"/>
+          <w14:ligatures w14:val="none"/>
+        </w:rPr>
+        <w:t>i</w:t>
+      </w:r>
+      <w:r>
+        <w:rPr>
+          <w:rFonts w:ascii="Consolas" w:eastAsia="Times New Roman" w:hAnsi="Consolas" w:cs="Times New Roman"/>
+          <w:color w:val="D4D4D4"/>
+          <w:kern w:val="0"/>
+          <w:sz w:val="21"/>
+          <w:szCs w:val="21"/>
+          <w:lang w:eastAsia="de-DE"/>
+          <w14:ligatures w14:val="none"/>
+        </w:rPr>
+        <w:t>)));</w:t>
+      </w:r>
+    </w:p>
+    <w:p>
+      <w:pPr>
+        <w:shd w:val="clear" w:color="auto" w:fill="1E1E1E"/>
+        <w:spacing w:line="285" w:lineRule="atLeast"/>
+        <w:rPr>
+          <w:rFonts w:ascii="Consolas" w:eastAsia="Times New Roman" w:hAnsi="Consolas" w:cs="Times New Roman"/>
+          <w:color w:val="D4D4D4"/>
+          <w:kern w:val="0"/>
+          <w:sz w:val="21"/>
+          <w:szCs w:val="21"/>
+          <w:lang w:eastAsia="de-DE"/>
+          <w14:ligatures w14:val="none"/>
+        </w:rPr>
+      </w:pPr>
+      <w:r>
+        <w:rPr>
+          <w:rFonts w:ascii="Consolas" w:eastAsia="Times New Roman" w:hAnsi="Consolas" w:cs="Times New Roman"/>
+          <w:color w:val="D4D4D4"/>
+          <w:kern w:val="0"/>
+          <w:sz w:val="21"/>
+          <w:szCs w:val="21"/>
+          <w:lang w:eastAsia="de-DE"/>
+          <w14:ligatures w14:val="none"/>
+        </w:rPr>
+        <w:t xml:space="preserve">    </w:t>
+      </w:r>
+      <w:proofErr w:type="spellStart"/>
+      <w:r>
+        <w:rPr>
+          <w:rFonts w:ascii="Consolas" w:eastAsia="Times New Roman" w:hAnsi="Consolas" w:cs="Times New Roman"/>
+          <w:color w:val="C586C0"/>
+          <w:kern w:val="0"/>
+          <w:sz w:val="21"/>
+          <w:szCs w:val="21"/>
+          <w:lang w:eastAsia="de-DE"/>
+          <w14:ligatures w14:val="none"/>
+        </w:rPr>
+        <w:t>return</w:t>
+      </w:r>
+      <w:proofErr w:type="spellEnd"/>
+      <w:r>
+        <w:rPr>
+          <w:rFonts w:ascii="Consolas" w:eastAsia="Times New Roman" w:hAnsi="Consolas" w:cs="Times New Roman"/>
+          <w:color w:val="D4D4D4"/>
+          <w:kern w:val="0"/>
+          <w:sz w:val="21"/>
+          <w:szCs w:val="21"/>
+          <w:lang w:eastAsia="de-DE"/>
+          <w14:ligatures w14:val="none"/>
+        </w:rPr>
+        <w:t xml:space="preserve"> </w:t>
+      </w:r>
+      <w:proofErr w:type="spellStart"/>
+      <w:proofErr w:type="gramStart"/>
+      <w:r>
+        <w:rPr>
+          <w:rFonts w:ascii="Consolas" w:eastAsia="Times New Roman" w:hAnsi="Consolas" w:cs="Times New Roman"/>
+          <w:color w:val="9CDCFE"/>
+          <w:kern w:val="0"/>
+          <w:sz w:val="21"/>
+          <w:szCs w:val="21"/>
+          <w:lang w:eastAsia="de-DE"/>
+          <w14:ligatures w14:val="none"/>
+        </w:rPr>
+        <w:t>intersection</w:t>
+      </w:r>
+      <w:r>
+        <w:rPr>
+          <w:rFonts w:ascii="Consolas" w:eastAsia="Times New Roman" w:hAnsi="Consolas" w:cs="Times New Roman"/>
+          <w:color w:val="D4D4D4"/>
+          <w:kern w:val="0"/>
+          <w:sz w:val="21"/>
+          <w:szCs w:val="21"/>
+          <w:lang w:eastAsia="de-DE"/>
+          <w14:ligatures w14:val="none"/>
+        </w:rPr>
+        <w:t>.</w:t>
+      </w:r>
+      <w:r>
+        <w:rPr>
+          <w:rFonts w:ascii="Consolas" w:eastAsia="Times New Roman" w:hAnsi="Consolas" w:cs="Times New Roman"/>
+          <w:color w:val="9CDCFE"/>
+          <w:kern w:val="0"/>
+          <w:sz w:val="21"/>
+          <w:szCs w:val="21"/>
+          <w:lang w:eastAsia="de-DE"/>
+          <w14:ligatures w14:val="none"/>
+        </w:rPr>
+        <w:t>size</w:t>
+      </w:r>
+      <w:proofErr w:type="spellEnd"/>
+      <w:proofErr w:type="gramEnd"/>
+      <w:r>
+        <w:rPr>
+          <w:rFonts w:ascii="Consolas" w:eastAsia="Times New Roman" w:hAnsi="Consolas" w:cs="Times New Roman"/>
+          <w:color w:val="D4D4D4"/>
+          <w:kern w:val="0"/>
+          <w:sz w:val="21"/>
+          <w:szCs w:val="21"/>
+          <w:lang w:eastAsia="de-DE"/>
+          <w14:ligatures w14:val="none"/>
+        </w:rPr>
+        <w:t xml:space="preserve"> / (</w:t>
+      </w:r>
+      <w:r>
+        <w:rPr>
+          <w:rFonts w:ascii="Consolas" w:eastAsia="Times New Roman" w:hAnsi="Consolas" w:cs="Times New Roman"/>
+          <w:color w:val="9CDCFE"/>
+          <w:kern w:val="0"/>
+          <w:sz w:val="21"/>
+          <w:szCs w:val="21"/>
+          <w:lang w:eastAsia="de-DE"/>
+          <w14:ligatures w14:val="none"/>
+        </w:rPr>
+        <w:t>s1</w:t>
+      </w:r>
+      <w:r>
+        <w:rPr>
+          <w:rFonts w:ascii="Consolas" w:eastAsia="Times New Roman" w:hAnsi="Consolas" w:cs="Times New Roman"/>
+          <w:color w:val="D4D4D4"/>
+          <w:kern w:val="0"/>
+          <w:sz w:val="21"/>
+          <w:szCs w:val="21"/>
+          <w:lang w:eastAsia="de-DE"/>
+          <w14:ligatures w14:val="none"/>
+        </w:rPr>
+        <w:t>.</w:t>
+      </w:r>
+      <w:r>
+        <w:rPr>
+          <w:rFonts w:ascii="Consolas" w:eastAsia="Times New Roman" w:hAnsi="Consolas" w:cs="Times New Roman"/>
+          <w:color w:val="9CDCFE"/>
+          <w:kern w:val="0"/>
+          <w:sz w:val="21"/>
+          <w:szCs w:val="21"/>
+          <w:lang w:eastAsia="de-DE"/>
+          <w14:ligatures w14:val="none"/>
+        </w:rPr>
+        <w:t>size</w:t>
+      </w:r>
+      <w:r>
+        <w:rPr>
+          <w:rFonts w:ascii="Consolas" w:eastAsia="Times New Roman" w:hAnsi="Consolas" w:cs="Times New Roman"/>
+          <w:color w:val="D4D4D4"/>
+          <w:kern w:val="0"/>
+          <w:sz w:val="21"/>
+          <w:szCs w:val="21"/>
+          <w:lang w:eastAsia="de-DE"/>
+          <w14:ligatures w14:val="none"/>
+        </w:rPr>
+        <w:t xml:space="preserve"> + </w:t>
+      </w:r>
+      <w:r>
+        <w:rPr>
+          <w:rFonts w:ascii="Consolas" w:eastAsia="Times New Roman" w:hAnsi="Consolas" w:cs="Times New Roman"/>
+          <w:color w:val="9CDCFE"/>
+          <w:kern w:val="0"/>
+          <w:sz w:val="21"/>
+          <w:szCs w:val="21"/>
+          <w:lang w:eastAsia="de-DE"/>
+          <w14:ligatures w14:val="none"/>
+        </w:rPr>
+        <w:t>s2</w:t>
+      </w:r>
+      <w:r>
+        <w:rPr>
+          <w:rFonts w:ascii="Consolas" w:eastAsia="Times New Roman" w:hAnsi="Consolas" w:cs="Times New Roman"/>
+          <w:color w:val="D4D4D4"/>
+          <w:kern w:val="0"/>
+          <w:sz w:val="21"/>
+          <w:szCs w:val="21"/>
+          <w:lang w:eastAsia="de-DE"/>
+          <w14:ligatures w14:val="none"/>
+        </w:rPr>
+        <w:t>.</w:t>
+      </w:r>
+      <w:r>
+        <w:rPr>
+          <w:rFonts w:ascii="Consolas" w:eastAsia="Times New Roman" w:hAnsi="Consolas" w:cs="Times New Roman"/>
+          <w:color w:val="9CDCFE"/>
+          <w:kern w:val="0"/>
+          <w:sz w:val="21"/>
+          <w:szCs w:val="21"/>
+          <w:lang w:eastAsia="de-DE"/>
+          <w14:ligatures w14:val="none"/>
+        </w:rPr>
+        <w:t>size</w:t>
+      </w:r>
+      <w:r>
+        <w:rPr>
+          <w:rFonts w:ascii="Consolas" w:eastAsia="Times New Roman" w:hAnsi="Consolas" w:cs="Times New Roman"/>
+          <w:color w:val="D4D4D4"/>
+          <w:kern w:val="0"/>
+          <w:sz w:val="21"/>
+          <w:szCs w:val="21"/>
+          <w:lang w:eastAsia="de-DE"/>
+          <w14:ligatures w14:val="none"/>
+        </w:rPr>
+        <w:t xml:space="preserve"> - </w:t>
+      </w:r>
+      <w:proofErr w:type="spellStart"/>
+      <w:r>
+        <w:rPr>
+          <w:rFonts w:ascii="Consolas" w:eastAsia="Times New Roman" w:hAnsi="Consolas" w:cs="Times New Roman"/>
+          <w:color w:val="9CDCFE"/>
+          <w:kern w:val="0"/>
+          <w:sz w:val="21"/>
+          <w:szCs w:val="21"/>
+          <w:lang w:eastAsia="de-DE"/>
+          <w14:ligatures w14:val="none"/>
+        </w:rPr>
+        <w:t>intersection</w:t>
+      </w:r>
+      <w:r>
+        <w:rPr>
+          <w:rFonts w:ascii="Consolas" w:eastAsia="Times New Roman" w:hAnsi="Consolas" w:cs="Times New Roman"/>
+          <w:color w:val="D4D4D4"/>
+          <w:kern w:val="0"/>
+          <w:sz w:val="21"/>
+          <w:szCs w:val="21"/>
+          <w:lang w:eastAsia="de-DE"/>
+          <w14:ligatures w14:val="none"/>
+        </w:rPr>
+        <w:t>.</w:t>
+      </w:r>
+      <w:r>
+        <w:rPr>
+          <w:rFonts w:ascii="Consolas" w:eastAsia="Times New Roman" w:hAnsi="Consolas" w:cs="Times New Roman"/>
+          <w:color w:val="9CDCFE"/>
+          <w:kern w:val="0"/>
+          <w:sz w:val="21"/>
+          <w:szCs w:val="21"/>
+          <w:lang w:eastAsia="de-DE"/>
+          <w14:ligatures w14:val="none"/>
+        </w:rPr>
+        <w:t>size</w:t>
+      </w:r>
+      <w:proofErr w:type="spellEnd"/>
+      <w:r>
+        <w:rPr>
+          <w:rFonts w:ascii="Consolas" w:eastAsia="Times New Roman" w:hAnsi="Consolas" w:cs="Times New Roman"/>
+          <w:color w:val="D4D4D4"/>
+          <w:kern w:val="0"/>
+          <w:sz w:val="21"/>
+          <w:szCs w:val="21"/>
+          <w:lang w:eastAsia="de-DE"/>
+          <w14:ligatures w14:val="none"/>
+        </w:rPr>
+        <w:t>);</w:t>
+      </w:r>
+      <w:r>
+        <w:rPr>
+          <w:rFonts w:ascii="Consolas" w:eastAsia="Times New Roman" w:hAnsi="Consolas" w:cs="Times New Roman"/>
+          <w:color w:val="D4D4D4"/>
+          <w:kern w:val="0"/>
+          <w:sz w:val="21"/>
+          <w:szCs w:val="21"/>
+          <w:lang w:eastAsia="de-DE"/>
+          <w14:ligatures w14:val="none"/>
+        </w:rPr>
+        <w:br/>
+      </w:r>
+      <w:r>
+        <w:rPr>
+          <w:rFonts w:ascii="Consolas" w:eastAsia="Times New Roman" w:hAnsi="Consolas" w:cs="Times New Roman"/>
+          <w:color w:val="D4D4D4"/>
+          <w:kern w:val="0"/>
+          <w:sz w:val="21"/>
+          <w:szCs w:val="21"/>
+          <w:lang w:eastAsia="de-DE"/>
+          <w14:ligatures w14:val="none"/>
+        </w:rPr>
+        <w:t>}</w:t>
+      </w:r>
+    </w:p>
+    <w:p/>
+    <w:p/>
     <w:p>
       <w:pPr>
         <w:pStyle w:val="berschrift1"/>
@@ -2757,7 +3986,23 @@
     </w:p>
     <w:p>
       <w:r>
-        <w:t>Das Projekt ist nun zum Ende ein Minimal Viable Product mit den wichtigsten Funktionalitäten realisiert. Dies umfasst die Eventerstellung und -bearbeitung, inklusive der Erstellung von Venues und Künstlern</w:t>
+        <w:t xml:space="preserve">Das Projekt ist nun zum Ende ein Minimal Viable </w:t>
+      </w:r>
+      <w:proofErr w:type="spellStart"/>
+      <w:r>
+        <w:t>Product</w:t>
+      </w:r>
+      <w:proofErr w:type="spellEnd"/>
+      <w:r>
+        <w:t xml:space="preserve"> mit den wichtigsten Funktionalitäten realisiert. Dies umfasst die Eventerstellung und -bearbeitung, inklusive der Erstellung von </w:t>
+      </w:r>
+      <w:proofErr w:type="spellStart"/>
+      <w:r>
+        <w:t>Venues</w:t>
+      </w:r>
+      <w:proofErr w:type="spellEnd"/>
+      <w:r>
+        <w:t xml:space="preserve"> und Künstlern</w:t>
       </w:r>
       <w:r>
         <w:t>. Ebenfalls wurden explorative Features implementiert, wie Vorschlagsalgorithmen.</w:t>
@@ -2792,8 +4037,13 @@
         </w:numPr>
       </w:pPr>
       <w:r>
-        <w:t>Web Accessibility</w:t>
-      </w:r>
+        <w:t xml:space="preserve">Web </w:t>
+      </w:r>
+      <w:proofErr w:type="spellStart"/>
+      <w:r>
+        <w:t>Accessibility</w:t>
+      </w:r>
+      <w:proofErr w:type="spellEnd"/>
     </w:p>
     <w:p>
       <w:pPr>
@@ -2818,6 +4068,9 @@
       <w:r>
         <w:t>Benachrichtigungen bei neuen Event-Zusagen von Freunden</w:t>
       </w:r>
+      <w:r>
+        <w:t xml:space="preserve"> oder Posts zu Interessierten Events</w:t>
+      </w:r>
     </w:p>
     <w:p>
       <w:pPr>
@@ -2833,6 +4086,43 @@
     </w:p>
     <w:p>
       <w:pPr>
+        <w:pStyle w:val="Listenabsatz"/>
+        <w:numPr>
+          <w:ilvl w:val="0"/>
+          <w:numId w:val="3"/>
+        </w:numPr>
+      </w:pPr>
+      <w:r>
+        <w:t>Events absagen</w:t>
+      </w:r>
+    </w:p>
+    <w:p>
+      <w:pPr>
+        <w:pStyle w:val="Listenabsatz"/>
+        <w:numPr>
+          <w:ilvl w:val="0"/>
+          <w:numId w:val="3"/>
+        </w:numPr>
+      </w:pPr>
+      <w:r>
+        <w:t xml:space="preserve">Automatisches Event-Grabbing von z.B. Tour Flyern oder </w:t>
+      </w:r>
+      <w:proofErr w:type="spellStart"/>
+      <w:r>
+        <w:t>Social</w:t>
+      </w:r>
+      <w:proofErr w:type="spellEnd"/>
+      <w:r>
+        <w:t>-Media Posts</w:t>
+      </w:r>
+    </w:p>
+    <w:p>
+      <w:pPr>
+        <w:pStyle w:val="Listenabsatz"/>
+      </w:pPr>
+    </w:p>
+    <w:p>
+      <w:pPr>
         <w:pStyle w:val="berschrift1"/>
         <w:numPr>
           <w:ilvl w:val="0"/>
@@ -2840,21 +4130,49 @@
         </w:numPr>
       </w:pPr>
       <w:r>
+        <w:lastRenderedPageBreak/>
         <w:t>Ausblick auf Bachelorarbeit</w:t>
       </w:r>
     </w:p>
     <w:p>
       <w:r>
-        <w:t xml:space="preserve">Für die Bachelorarbeit wird der Fokus auf die Vorschlagssysteme gelegt. Bislang wurde auf der Plattform nur ein Content-basierender Algorithmus genutzt. Eine Möglichkeit wäre z.B. ein Nutzer-basierendes oder Hybrides Vorschlagssystem zu implementieren. Diese Systeme könnten </w:t>
-      </w:r>
-      <w:r>
-        <w:t xml:space="preserve">miteinander  verglichen werden, unter anderem auch </w:t>
+        <w:t>Für die Bachelorarbeit wird der Fokus auf die Vorschlagssysteme gelegt. Bislang wurde</w:t>
+      </w:r>
+      <w:r>
+        <w:t>n</w:t>
+      </w:r>
+      <w:r>
+        <w:t xml:space="preserve"> auf der Plattform nur Content-basierende</w:t>
+      </w:r>
+      <w:r>
+        <w:t xml:space="preserve"> </w:t>
+      </w:r>
+      <w:r>
+        <w:t>Algorithm</w:t>
+      </w:r>
+      <w:r>
+        <w:t xml:space="preserve">en </w:t>
+      </w:r>
+      <w:r>
+        <w:t xml:space="preserve">genutzt. Eine Möglichkeit wäre z.B. ein Nutzer-basierendes oder Hybrides Vorschlagssystem zu implementieren. Diese Systeme könnten </w:t>
+      </w:r>
+      <w:r>
+        <w:t>miteinander verglichen</w:t>
+      </w:r>
+      <w:r>
+        <w:t xml:space="preserve"> werden</w:t>
+      </w:r>
+      <w:r>
+        <w:t xml:space="preserve">, wie komplex die Implementierung ist und wie gut jeweils Vorschläge generiert werden. Dies könnte auch </w:t>
       </w:r>
       <w:r>
         <w:t>mit freiwilligen Nutzer</w:t>
       </w:r>
       <w:r>
         <w:t>n</w:t>
+      </w:r>
+      <w:r>
+        <w:t xml:space="preserve"> gemacht werden, um somit die Eingabe von vielen Dummy-Daten zu vermeiden</w:t>
       </w:r>
       <w:r>
         <w:t>.</w:t>
@@ -3924,6 +5242,16 @@
       <w:ind w:left="440"/>
     </w:pPr>
   </w:style>
+  <w:style w:type="character" w:styleId="Platzhaltertext">
+    <w:name w:val="Placeholder Text"/>
+    <w:basedOn w:val="Absatz-Standardschriftart"/>
+    <w:uiPriority w:val="99"/>
+    <w:semiHidden/>
+    <w:rsid w:val="006D7E2A"/>
+    <w:rPr>
+      <w:color w:val="808080"/>
+    </w:rPr>
+  </w:style>
 </w:styles>
 </file>
 
@@ -4103,6 +5431,20 @@
     <w:pitch w:val="variable"/>
     <w:sig w:usb0="E4002EFF" w:usb1="C000247B" w:usb2="00000009" w:usb3="00000000" w:csb0="000001FF" w:csb1="00000000"/>
   </w:font>
+  <w:font w:name="Cambria Math">
+    <w:panose1 w:val="02040503050406030204"/>
+    <w:charset w:val="00"/>
+    <w:family w:val="roman"/>
+    <w:pitch w:val="variable"/>
+    <w:sig w:usb0="E00006FF" w:usb1="420024FF" w:usb2="02000000" w:usb3="00000000" w:csb0="0000019F" w:csb1="00000000"/>
+  </w:font>
+  <w:font w:name="Consolas">
+    <w:panose1 w:val="020B0609020204030204"/>
+    <w:charset w:val="00"/>
+    <w:family w:val="modern"/>
+    <w:pitch w:val="fixed"/>
+    <w:sig w:usb0="E00006FF" w:usb1="0000FCFF" w:usb2="00000001" w:usb3="00000000" w:csb0="0000019F" w:csb1="00000000"/>
+  </w:font>
 </w:fonts>
 </file>
 
@@ -4127,8 +5469,10 @@
     <w:rsid w:val="00304375"/>
     <w:rsid w:val="00414BE9"/>
     <w:rsid w:val="005676F8"/>
+    <w:rsid w:val="00744827"/>
     <w:rsid w:val="00AA1849"/>
     <w:rsid w:val="00CB2D45"/>
+    <w:rsid w:val="00D546E0"/>
   </w:rsids>
   <m:mathPr>
     <m:mathFont m:val="Cambria Math"/>
@@ -4593,6 +5937,16 @@
     <w:name w:val="D2E7B4AAF01A43DF92D1CC944F88FEAB"/>
     <w:rsid w:val="005676F8"/>
   </w:style>
+  <w:style w:type="character" w:styleId="Platzhaltertext">
+    <w:name w:val="Placeholder Text"/>
+    <w:basedOn w:val="Absatz-Standardschriftart"/>
+    <w:uiPriority w:val="99"/>
+    <w:semiHidden/>
+    <w:rsid w:val="00D546E0"/>
+    <w:rPr>
+      <w:color w:val="808080"/>
+    </w:rPr>
+  </w:style>
 </w:styles>
 </file>
 

</xml_diff>

<commit_message>
replaced levenshtein distance through string-similarity package; added cosine similairty to documentation
</commit_message>
<xml_diff>
--- a/Praxisprojekt Dokumentation.docx
+++ b/Praxisprojekt Dokumentation.docx
@@ -341,7 +341,7 @@
           <w:r>
             <w:fldChar w:fldCharType="separate"/>
           </w:r>
-          <w:hyperlink w:anchor="_Toc128985403" w:history="1">
+          <w:hyperlink w:anchor="_Toc129159268" w:history="1">
             <w:r>
               <w:rPr>
                 <w:rStyle w:val="Hyperlink"/>
@@ -385,7 +385,7 @@
                 <w:noProof/>
                 <w:webHidden/>
               </w:rPr>
-              <w:instrText xml:space="preserve"> PAGEREF _Toc128985403 \h </w:instrText>
+              <w:instrText xml:space="preserve"> PAGEREF _Toc129159268 \h </w:instrText>
             </w:r>
             <w:r>
               <w:rPr>
@@ -431,7 +431,7 @@
               <w14:ligatures w14:val="none"/>
             </w:rPr>
           </w:pPr>
-          <w:hyperlink w:anchor="_Toc128985404" w:history="1">
+          <w:hyperlink w:anchor="_Toc129159269" w:history="1">
             <w:r>
               <w:rPr>
                 <w:rStyle w:val="Hyperlink"/>
@@ -475,7 +475,7 @@
                 <w:noProof/>
                 <w:webHidden/>
               </w:rPr>
-              <w:instrText xml:space="preserve"> PAGEREF _Toc128985404 \h </w:instrText>
+              <w:instrText xml:space="preserve"> PAGEREF _Toc129159269 \h </w:instrText>
             </w:r>
             <w:r>
               <w:rPr>
@@ -521,7 +521,7 @@
               <w14:ligatures w14:val="none"/>
             </w:rPr>
           </w:pPr>
-          <w:hyperlink w:anchor="_Toc128985405" w:history="1">
+          <w:hyperlink w:anchor="_Toc129159270" w:history="1">
             <w:r>
               <w:rPr>
                 <w:rStyle w:val="Hyperlink"/>
@@ -565,7 +565,7 @@
                 <w:noProof/>
                 <w:webHidden/>
               </w:rPr>
-              <w:instrText xml:space="preserve"> PAGEREF _Toc128985405 \h </w:instrText>
+              <w:instrText xml:space="preserve"> PAGEREF _Toc129159270 \h </w:instrText>
             </w:r>
             <w:r>
               <w:rPr>
@@ -611,7 +611,7 @@
               <w14:ligatures w14:val="none"/>
             </w:rPr>
           </w:pPr>
-          <w:hyperlink w:anchor="_Toc128985406" w:history="1">
+          <w:hyperlink w:anchor="_Toc129159271" w:history="1">
             <w:r>
               <w:rPr>
                 <w:rStyle w:val="Hyperlink"/>
@@ -655,7 +655,7 @@
                 <w:noProof/>
                 <w:webHidden/>
               </w:rPr>
-              <w:instrText xml:space="preserve"> PAGEREF _Toc128985406 \h </w:instrText>
+              <w:instrText xml:space="preserve"> PAGEREF _Toc129159271 \h </w:instrText>
             </w:r>
             <w:r>
               <w:rPr>
@@ -701,7 +701,7 @@
               <w14:ligatures w14:val="none"/>
             </w:rPr>
           </w:pPr>
-          <w:hyperlink w:anchor="_Toc128985407" w:history="1">
+          <w:hyperlink w:anchor="_Toc129159272" w:history="1">
             <w:r>
               <w:rPr>
                 <w:rStyle w:val="Hyperlink"/>
@@ -745,7 +745,7 @@
                 <w:noProof/>
                 <w:webHidden/>
               </w:rPr>
-              <w:instrText xml:space="preserve"> PAGEREF _Toc128985407 \h </w:instrText>
+              <w:instrText xml:space="preserve"> PAGEREF _Toc129159272 \h </w:instrText>
             </w:r>
             <w:r>
               <w:rPr>
@@ -791,7 +791,7 @@
               <w14:ligatures w14:val="none"/>
             </w:rPr>
           </w:pPr>
-          <w:hyperlink w:anchor="_Toc128985408" w:history="1">
+          <w:hyperlink w:anchor="_Toc129159273" w:history="1">
             <w:r>
               <w:rPr>
                 <w:rStyle w:val="Hyperlink"/>
@@ -835,7 +835,7 @@
                 <w:noProof/>
                 <w:webHidden/>
               </w:rPr>
-              <w:instrText xml:space="preserve"> PAGEREF _Toc128985408 \h </w:instrText>
+              <w:instrText xml:space="preserve"> PAGEREF _Toc129159273 \h </w:instrText>
             </w:r>
             <w:r>
               <w:rPr>
@@ -881,7 +881,7 @@
               <w14:ligatures w14:val="none"/>
             </w:rPr>
           </w:pPr>
-          <w:hyperlink w:anchor="_Toc128985409" w:history="1">
+          <w:hyperlink w:anchor="_Toc129159274" w:history="1">
             <w:r>
               <w:rPr>
                 <w:rStyle w:val="Hyperlink"/>
@@ -925,7 +925,7 @@
                 <w:noProof/>
                 <w:webHidden/>
               </w:rPr>
-              <w:instrText xml:space="preserve"> PAGEREF _Toc128985409 \h </w:instrText>
+              <w:instrText xml:space="preserve"> PAGEREF _Toc129159274 \h </w:instrText>
             </w:r>
             <w:r>
               <w:rPr>
@@ -971,7 +971,7 @@
               <w14:ligatures w14:val="none"/>
             </w:rPr>
           </w:pPr>
-          <w:hyperlink w:anchor="_Toc128985410" w:history="1">
+          <w:hyperlink w:anchor="_Toc129159275" w:history="1">
             <w:r>
               <w:rPr>
                 <w:rStyle w:val="Hyperlink"/>
@@ -1015,7 +1015,7 @@
                 <w:noProof/>
                 <w:webHidden/>
               </w:rPr>
-              <w:instrText xml:space="preserve"> PAGEREF _Toc128985410 \h </w:instrText>
+              <w:instrText xml:space="preserve"> PAGEREF _Toc129159275 \h </w:instrText>
             </w:r>
             <w:r>
               <w:rPr>
@@ -1054,10 +1054,14 @@
               <w:tab w:val="right" w:leader="dot" w:pos="9062"/>
             </w:tabs>
             <w:rPr>
+              <w:rFonts w:eastAsiaTheme="minorEastAsia"/>
               <w:noProof/>
+              <w:kern w:val="0"/>
+              <w:lang w:eastAsia="de-DE"/>
+              <w14:ligatures w14:val="none"/>
             </w:rPr>
           </w:pPr>
-          <w:hyperlink w:anchor="_Toc128985411" w:history="1">
+          <w:hyperlink w:anchor="_Toc129159276" w:history="1">
             <w:r>
               <w:rPr>
                 <w:rStyle w:val="Hyperlink"/>
@@ -1067,7 +1071,11 @@
             </w:r>
             <w:r>
               <w:rPr>
-                <w:noProof/>
+                <w:rFonts w:eastAsiaTheme="minorEastAsia"/>
+                <w:noProof/>
+                <w:kern w:val="0"/>
+                <w:lang w:eastAsia="de-DE"/>
+                <w14:ligatures w14:val="none"/>
               </w:rPr>
               <w:tab/>
             </w:r>
@@ -1097,7 +1105,7 @@
                 <w:noProof/>
                 <w:webHidden/>
               </w:rPr>
-              <w:instrText xml:space="preserve"> PAGEREF _Toc128985411 \h </w:instrText>
+              <w:instrText xml:space="preserve"> PAGEREF _Toc129159276 \h </w:instrText>
             </w:r>
             <w:r>
               <w:rPr>
@@ -1136,10 +1144,14 @@
               <w:tab w:val="right" w:leader="dot" w:pos="9062"/>
             </w:tabs>
             <w:rPr>
+              <w:rFonts w:eastAsiaTheme="minorEastAsia"/>
               <w:noProof/>
+              <w:kern w:val="0"/>
+              <w:lang w:eastAsia="de-DE"/>
+              <w14:ligatures w14:val="none"/>
             </w:rPr>
           </w:pPr>
-          <w:hyperlink w:anchor="_Toc128985412" w:history="1">
+          <w:hyperlink w:anchor="_Toc129159277" w:history="1">
             <w:r>
               <w:rPr>
                 <w:rStyle w:val="Hyperlink"/>
@@ -1149,7 +1161,11 @@
             </w:r>
             <w:r>
               <w:rPr>
-                <w:noProof/>
+                <w:rFonts w:eastAsiaTheme="minorEastAsia"/>
+                <w:noProof/>
+                <w:kern w:val="0"/>
+                <w:lang w:eastAsia="de-DE"/>
+                <w14:ligatures w14:val="none"/>
               </w:rPr>
               <w:tab/>
             </w:r>
@@ -1179,7 +1195,7 @@
                 <w:noProof/>
                 <w:webHidden/>
               </w:rPr>
-              <w:instrText xml:space="preserve"> PAGEREF _Toc128985412 \h </w:instrText>
+              <w:instrText xml:space="preserve"> PAGEREF _Toc129159277 \h </w:instrText>
             </w:r>
             <w:r>
               <w:rPr>
@@ -1225,7 +1241,7 @@
               <w14:ligatures w14:val="none"/>
             </w:rPr>
           </w:pPr>
-          <w:hyperlink w:anchor="_Toc128985413" w:history="1">
+          <w:hyperlink w:anchor="_Toc129159278" w:history="1">
             <w:r>
               <w:rPr>
                 <w:rStyle w:val="Hyperlink"/>
@@ -1269,7 +1285,7 @@
                 <w:noProof/>
                 <w:webHidden/>
               </w:rPr>
-              <w:instrText xml:space="preserve"> PAGEREF _Toc128985413 \h </w:instrText>
+              <w:instrText xml:space="preserve"> PAGEREF _Toc129159278 \h </w:instrText>
             </w:r>
             <w:r>
               <w:rPr>
@@ -1308,10 +1324,14 @@
               <w:tab w:val="right" w:leader="dot" w:pos="9062"/>
             </w:tabs>
             <w:rPr>
+              <w:rFonts w:eastAsiaTheme="minorEastAsia"/>
               <w:noProof/>
+              <w:kern w:val="0"/>
+              <w:lang w:eastAsia="de-DE"/>
+              <w14:ligatures w14:val="none"/>
             </w:rPr>
           </w:pPr>
-          <w:hyperlink w:anchor="_Toc128985414" w:history="1">
+          <w:hyperlink w:anchor="_Toc129159279" w:history="1">
             <w:r>
               <w:rPr>
                 <w:rStyle w:val="Hyperlink"/>
@@ -1321,7 +1341,11 @@
             </w:r>
             <w:r>
               <w:rPr>
-                <w:noProof/>
+                <w:rFonts w:eastAsiaTheme="minorEastAsia"/>
+                <w:noProof/>
+                <w:kern w:val="0"/>
+                <w:lang w:eastAsia="de-DE"/>
+                <w14:ligatures w14:val="none"/>
               </w:rPr>
               <w:tab/>
             </w:r>
@@ -1351,7 +1375,7 @@
                 <w:noProof/>
                 <w:webHidden/>
               </w:rPr>
-              <w:instrText xml:space="preserve"> PAGEREF _Toc128985414 \h </w:instrText>
+              <w:instrText xml:space="preserve"> PAGEREF _Toc129159279 \h </w:instrText>
             </w:r>
             <w:r>
               <w:rPr>
@@ -1397,7 +1421,7 @@
               <w14:ligatures w14:val="none"/>
             </w:rPr>
           </w:pPr>
-          <w:hyperlink w:anchor="_Toc128985415" w:history="1">
+          <w:hyperlink w:anchor="_Toc129159280" w:history="1">
             <w:r>
               <w:rPr>
                 <w:rStyle w:val="Hyperlink"/>
@@ -1441,7 +1465,7 @@
                 <w:noProof/>
                 <w:webHidden/>
               </w:rPr>
-              <w:instrText xml:space="preserve"> PAGEREF _Toc128985415 \h </w:instrText>
+              <w:instrText xml:space="preserve"> PAGEREF _Toc129159280 \h </w:instrText>
             </w:r>
             <w:r>
               <w:rPr>
@@ -1487,7 +1511,7 @@
               <w14:ligatures w14:val="none"/>
             </w:rPr>
           </w:pPr>
-          <w:hyperlink w:anchor="_Toc128985416" w:history="1">
+          <w:hyperlink w:anchor="_Toc129159281" w:history="1">
             <w:r>
               <w:rPr>
                 <w:rStyle w:val="Hyperlink"/>
@@ -1531,7 +1555,7 @@
                 <w:noProof/>
                 <w:webHidden/>
               </w:rPr>
-              <w:instrText xml:space="preserve"> PAGEREF _Toc128985416 \h </w:instrText>
+              <w:instrText xml:space="preserve"> PAGEREF _Toc129159281 \h </w:instrText>
             </w:r>
             <w:r>
               <w:rPr>
@@ -1577,7 +1601,7 @@
               <w14:ligatures w14:val="none"/>
             </w:rPr>
           </w:pPr>
-          <w:hyperlink w:anchor="_Toc128985417" w:history="1">
+          <w:hyperlink w:anchor="_Toc129159282" w:history="1">
             <w:r>
               <w:rPr>
                 <w:rStyle w:val="Hyperlink"/>
@@ -1621,7 +1645,7 @@
                 <w:noProof/>
                 <w:webHidden/>
               </w:rPr>
-              <w:instrText xml:space="preserve"> PAGEREF _Toc128985417 \h </w:instrText>
+              <w:instrText xml:space="preserve"> PAGEREF _Toc129159282 \h </w:instrText>
             </w:r>
             <w:r>
               <w:rPr>
@@ -1667,7 +1691,7 @@
               <w14:ligatures w14:val="none"/>
             </w:rPr>
           </w:pPr>
-          <w:hyperlink w:anchor="_Toc128985418" w:history="1">
+          <w:hyperlink w:anchor="_Toc129159283" w:history="1">
             <w:r>
               <w:rPr>
                 <w:rStyle w:val="Hyperlink"/>
@@ -1711,7 +1735,7 @@
                 <w:noProof/>
                 <w:webHidden/>
               </w:rPr>
-              <w:instrText xml:space="preserve"> PAGEREF _Toc128985418 \h </w:instrText>
+              <w:instrText xml:space="preserve"> PAGEREF _Toc129159283 \h </w:instrText>
             </w:r>
             <w:r>
               <w:rPr>
@@ -1757,7 +1781,7 @@
               <w14:ligatures w14:val="none"/>
             </w:rPr>
           </w:pPr>
-          <w:hyperlink w:anchor="_Toc128985419" w:history="1">
+          <w:hyperlink w:anchor="_Toc129159284" w:history="1">
             <w:r>
               <w:rPr>
                 <w:rStyle w:val="Hyperlink"/>
@@ -1801,7 +1825,7 @@
                 <w:noProof/>
                 <w:webHidden/>
               </w:rPr>
-              <w:instrText xml:space="preserve"> PAGEREF _Toc128985419 \h </w:instrText>
+              <w:instrText xml:space="preserve"> PAGEREF _Toc129159284 \h </w:instrText>
             </w:r>
             <w:r>
               <w:rPr>
@@ -1847,7 +1871,7 @@
               <w14:ligatures w14:val="none"/>
             </w:rPr>
           </w:pPr>
-          <w:hyperlink w:anchor="_Toc128985420" w:history="1">
+          <w:hyperlink w:anchor="_Toc129159285" w:history="1">
             <w:r>
               <w:rPr>
                 <w:rStyle w:val="Hyperlink"/>
@@ -1891,7 +1915,7 @@
                 <w:noProof/>
                 <w:webHidden/>
               </w:rPr>
-              <w:instrText xml:space="preserve"> PAGEREF _Toc128985420 \h </w:instrText>
+              <w:instrText xml:space="preserve"> PAGEREF _Toc129159285 \h </w:instrText>
             </w:r>
             <w:r>
               <w:rPr>
@@ -1937,7 +1961,7 @@
               <w14:ligatures w14:val="none"/>
             </w:rPr>
           </w:pPr>
-          <w:hyperlink w:anchor="_Toc128985421" w:history="1">
+          <w:hyperlink w:anchor="_Toc129159286" w:history="1">
             <w:r>
               <w:rPr>
                 <w:rStyle w:val="Hyperlink"/>
@@ -1981,7 +2005,7 @@
                 <w:noProof/>
                 <w:webHidden/>
               </w:rPr>
-              <w:instrText xml:space="preserve"> PAGEREF _Toc128985421 \h </w:instrText>
+              <w:instrText xml:space="preserve"> PAGEREF _Toc129159286 \h </w:instrText>
             </w:r>
             <w:r>
               <w:rPr>
@@ -2002,6 +2026,96 @@
                 <w:webHidden/>
               </w:rPr>
               <w:t>6</w:t>
+            </w:r>
+            <w:r>
+              <w:rPr>
+                <w:noProof/>
+                <w:webHidden/>
+              </w:rPr>
+              <w:fldChar w:fldCharType="end"/>
+            </w:r>
+          </w:hyperlink>
+        </w:p>
+        <w:p>
+          <w:pPr>
+            <w:pStyle w:val="Verzeichnis1"/>
+            <w:tabs>
+              <w:tab w:val="left" w:pos="440"/>
+              <w:tab w:val="right" w:leader="dot" w:pos="9062"/>
+            </w:tabs>
+            <w:rPr>
+              <w:rFonts w:eastAsiaTheme="minorEastAsia"/>
+              <w:noProof/>
+              <w:kern w:val="0"/>
+              <w:lang w:eastAsia="de-DE"/>
+              <w14:ligatures w14:val="none"/>
+            </w:rPr>
+          </w:pPr>
+          <w:hyperlink w:anchor="_Toc129159287" w:history="1">
+            <w:r>
+              <w:rPr>
+                <w:rStyle w:val="Hyperlink"/>
+                <w:noProof/>
+              </w:rPr>
+              <w:t>7.</w:t>
+            </w:r>
+            <w:r>
+              <w:rPr>
+                <w:rFonts w:eastAsiaTheme="minorEastAsia"/>
+                <w:noProof/>
+                <w:kern w:val="0"/>
+                <w:lang w:eastAsia="de-DE"/>
+                <w14:ligatures w14:val="none"/>
+              </w:rPr>
+              <w:tab/>
+            </w:r>
+            <w:r>
+              <w:rPr>
+                <w:rStyle w:val="Hyperlink"/>
+                <w:noProof/>
+              </w:rPr>
+              <w:t>Ausblick auf Bachelorarbeit</w:t>
+            </w:r>
+            <w:r>
+              <w:rPr>
+                <w:noProof/>
+                <w:webHidden/>
+              </w:rPr>
+              <w:tab/>
+            </w:r>
+            <w:r>
+              <w:rPr>
+                <w:noProof/>
+                <w:webHidden/>
+              </w:rPr>
+              <w:fldChar w:fldCharType="begin"/>
+            </w:r>
+            <w:r>
+              <w:rPr>
+                <w:noProof/>
+                <w:webHidden/>
+              </w:rPr>
+              <w:instrText xml:space="preserve"> PAGEREF _Toc129159287 \h </w:instrText>
+            </w:r>
+            <w:r>
+              <w:rPr>
+                <w:noProof/>
+                <w:webHidden/>
+              </w:rPr>
+            </w:r>
+            <w:r>
+              <w:rPr>
+                <w:noProof/>
+                <w:webHidden/>
+              </w:rPr>
+              <w:fldChar w:fldCharType="separate"/>
+            </w:r>
+            <w:r>
+              <w:rPr>
+                <w:noProof/>
+                <w:webHidden/>
+              </w:rPr>
+              <w:t>7</w:t>
             </w:r>
             <w:r>
               <w:rPr>
@@ -2035,7 +2149,6 @@
     <w:p/>
     <w:p/>
     <w:p/>
-    <w:p/>
     <w:p>
       <w:pPr>
         <w:pStyle w:val="berschrift1"/>
@@ -2044,7 +2157,7 @@
           <w:numId w:val="1"/>
         </w:numPr>
       </w:pPr>
-      <w:bookmarkStart w:id="0" w:name="_Toc128985403"/>
+      <w:bookmarkStart w:id="0" w:name="_Toc129159268"/>
       <w:r>
         <w:lastRenderedPageBreak/>
         <w:t>Projektidee</w:t>
@@ -2075,7 +2188,7 @@
           <w:numId w:val="1"/>
         </w:numPr>
       </w:pPr>
-      <w:bookmarkStart w:id="1" w:name="_Toc128985404"/>
+      <w:bookmarkStart w:id="1" w:name="_Toc129159269"/>
       <w:r>
         <w:t>Projektziel</w:t>
       </w:r>
@@ -2117,7 +2230,7 @@
           <w:numId w:val="1"/>
         </w:numPr>
       </w:pPr>
-      <w:bookmarkStart w:id="2" w:name="_Toc128985405"/>
+      <w:bookmarkStart w:id="2" w:name="_Toc129159270"/>
       <w:r>
         <w:t>Genutzte Technologien</w:t>
       </w:r>
@@ -2240,7 +2353,7 @@
           <w:numId w:val="1"/>
         </w:numPr>
       </w:pPr>
-      <w:bookmarkStart w:id="3" w:name="_Toc128985406"/>
+      <w:bookmarkStart w:id="3" w:name="_Toc129159271"/>
       <w:r>
         <w:lastRenderedPageBreak/>
         <w:t>Domain Model</w:t>
@@ -2320,7 +2433,7 @@
           <w:numId w:val="1"/>
         </w:numPr>
       </w:pPr>
-      <w:bookmarkStart w:id="4" w:name="_Toc128985407"/>
+      <w:bookmarkStart w:id="4" w:name="_Toc129159272"/>
       <w:r>
         <w:lastRenderedPageBreak/>
         <w:t>Funktionalitäten</w:t>
@@ -2335,7 +2448,7 @@
           <w:numId w:val="1"/>
         </w:numPr>
       </w:pPr>
-      <w:bookmarkStart w:id="5" w:name="_Toc128985408"/>
+      <w:bookmarkStart w:id="5" w:name="_Toc129159273"/>
       <w:r>
         <w:t>Login</w:t>
       </w:r>
@@ -2371,7 +2484,7 @@
           <w:numId w:val="1"/>
         </w:numPr>
       </w:pPr>
-      <w:bookmarkStart w:id="6" w:name="_Toc128985409"/>
+      <w:bookmarkStart w:id="6" w:name="_Toc129159274"/>
       <w:r>
         <w:t>Account Einstellungen</w:t>
       </w:r>
@@ -2416,7 +2529,7 @@
           <w:numId w:val="1"/>
         </w:numPr>
       </w:pPr>
-      <w:bookmarkStart w:id="7" w:name="_Toc128985410"/>
+      <w:bookmarkStart w:id="7" w:name="_Toc129159275"/>
       <w:r>
         <w:t>Event Erstellen</w:t>
       </w:r>
@@ -2459,7 +2572,7 @@
           <w:numId w:val="1"/>
         </w:numPr>
       </w:pPr>
-      <w:bookmarkStart w:id="8" w:name="_Toc128985411"/>
+      <w:bookmarkStart w:id="8" w:name="_Toc129159276"/>
       <w:proofErr w:type="spellStart"/>
       <w:r>
         <w:t>Venue</w:t>
@@ -2507,7 +2620,7 @@
           <w:numId w:val="1"/>
         </w:numPr>
       </w:pPr>
-      <w:bookmarkStart w:id="9" w:name="_Toc128985412"/>
+      <w:bookmarkStart w:id="9" w:name="_Toc129159277"/>
       <w:r>
         <w:t>Künstler Erstellen</w:t>
       </w:r>
@@ -2538,22 +2651,7 @@
         <w:t xml:space="preserve"> Zudem wird auch eine weitere Information angezeigt, sollte der Name sehr ähnlich zu einem anderen Künstler sein.</w:t>
       </w:r>
     </w:p>
-    <w:p>
-      <w:r>
-        <w:t xml:space="preserve">Dies wird herausgefunden mit Hilfe der </w:t>
-      </w:r>
-      <w:proofErr w:type="spellStart"/>
-      <w:r>
-        <w:t>Levenshtein</w:t>
-      </w:r>
-      <w:proofErr w:type="spellEnd"/>
-      <w:r>
-        <w:t xml:space="preserve"> Distanz</w:t>
-      </w:r>
-      <w:r>
-        <w:t>. Diese Distanz ist die minimale Anzahl an String-Operationen, um eine Zeichenkette in eine andere zu wandeln.</w:t>
-      </w:r>
-    </w:p>
+    <w:p/>
     <w:p/>
     <w:p/>
     <w:p>
@@ -2564,7 +2662,7 @@
           <w:numId w:val="1"/>
         </w:numPr>
       </w:pPr>
-      <w:bookmarkStart w:id="10" w:name="_Toc128985413"/>
+      <w:bookmarkStart w:id="10" w:name="_Toc129159278"/>
       <w:r>
         <w:lastRenderedPageBreak/>
         <w:t>Event Ansicht</w:t>
@@ -2638,7 +2736,7 @@
           <w:numId w:val="1"/>
         </w:numPr>
       </w:pPr>
-      <w:bookmarkStart w:id="11" w:name="_Toc128985414"/>
+      <w:bookmarkStart w:id="11" w:name="_Toc129159279"/>
       <w:r>
         <w:t>Entfernungsrechnung</w:t>
       </w:r>
@@ -2648,11 +2746,9 @@
       <w:r>
         <w:t xml:space="preserve">Für den </w:t>
       </w:r>
-      <w:proofErr w:type="gramStart"/>
-      <w:r>
-        <w:t>Fall das</w:t>
-      </w:r>
-      <w:proofErr w:type="gramEnd"/>
+      <w:r>
+        <w:t>Fall, dass</w:t>
+      </w:r>
       <w:r>
         <w:t xml:space="preserve"> der Nutzer seine Adresse im System hinterlegt hat, wird innerhalb des Events die ungefähr kürzeste Route zur </w:t>
       </w:r>
@@ -2724,7 +2820,7 @@
           <w:numId w:val="1"/>
         </w:numPr>
       </w:pPr>
-      <w:bookmarkStart w:id="12" w:name="_Toc128985415"/>
+      <w:bookmarkStart w:id="12" w:name="_Toc129159280"/>
       <w:r>
         <w:t>Event Bearbeiten</w:t>
       </w:r>
@@ -2743,7 +2839,7 @@
           <w:numId w:val="1"/>
         </w:numPr>
       </w:pPr>
-      <w:bookmarkStart w:id="13" w:name="_Toc128985416"/>
+      <w:bookmarkStart w:id="13" w:name="_Toc129159281"/>
       <w:r>
         <w:t xml:space="preserve">Locations </w:t>
       </w:r>
@@ -2773,7 +2869,7 @@
           <w:numId w:val="1"/>
         </w:numPr>
       </w:pPr>
-      <w:bookmarkStart w:id="14" w:name="_Toc128985417"/>
+      <w:bookmarkStart w:id="14" w:name="_Toc129159282"/>
       <w:r>
         <w:t>Artist Page</w:t>
       </w:r>
@@ -2809,7 +2905,7 @@
           <w:numId w:val="1"/>
         </w:numPr>
       </w:pPr>
-      <w:bookmarkStart w:id="15" w:name="_Toc128985418"/>
+      <w:bookmarkStart w:id="15" w:name="_Toc129159283"/>
       <w:r>
         <w:t>Freunde System</w:t>
       </w:r>
@@ -2834,7 +2930,7 @@
           <w:numId w:val="1"/>
         </w:numPr>
       </w:pPr>
-      <w:bookmarkStart w:id="16" w:name="_Toc128985419"/>
+      <w:bookmarkStart w:id="16" w:name="_Toc129159284"/>
       <w:r>
         <w:lastRenderedPageBreak/>
         <w:t>Search Bar</w:t>
@@ -2878,7 +2974,7 @@
           <w:numId w:val="1"/>
         </w:numPr>
       </w:pPr>
-      <w:bookmarkStart w:id="17" w:name="_Toc128985420"/>
+      <w:bookmarkStart w:id="17" w:name="_Toc129159285"/>
       <w:r>
         <w:t>Dashboard</w:t>
       </w:r>
@@ -2931,7 +3027,10 @@
         <w:t xml:space="preserve"> </w:t>
       </w:r>
       <w:r>
-        <w:t xml:space="preserve">und des </w:t>
+        <w:t>oder</w:t>
+      </w:r>
+      <w:r>
+        <w:t xml:space="preserve"> des </w:t>
       </w:r>
       <w:r>
         <w:rPr>
@@ -2945,7 +3044,13 @@
     </w:p>
     <w:p>
       <w:r>
-        <w:t xml:space="preserve">Die Kosinus-Ähnlichkeit berechnet die Ähnlichkeit zweier Vektoren. Damit können wir auch </w:t>
+        <w:t xml:space="preserve">Die Kosinus-Ähnlichkeit berechnet die Ähnlichkeit zweier Vektoren. </w:t>
+      </w:r>
+      <w:r>
+        <w:t xml:space="preserve">Dies geschieht durch die Berechnung des Kosinus-Winkels zwischen den beiden Vektoren. </w:t>
+      </w:r>
+      <w:r>
+        <w:t xml:space="preserve">Damit können wir auch </w:t>
       </w:r>
       <w:proofErr w:type="gramStart"/>
       <w:r>
@@ -2953,11 +3058,2560 @@
       </w:r>
       <w:proofErr w:type="gramEnd"/>
       <w:r>
-        <w:t xml:space="preserve"> wie ähnlich sich zwei Dokumente oder auch Texte sind.</w:t>
-      </w:r>
-    </w:p>
-    <w:p>
-      <w:r>
+        <w:t xml:space="preserve"> wie ähnlich sich zwei Dokumente oder auch Texte sind</w:t>
+      </w:r>
+      <w:r>
+        <w:t xml:space="preserve"> anhand von Häufigkeits-Vektoren</w:t>
+      </w:r>
+      <w:r>
+        <w:t>.</w:t>
+      </w:r>
+      <w:r>
+        <w:t xml:space="preserve"> </w:t>
+      </w:r>
+    </w:p>
+    <w:p>
+      <w:pPr>
+        <w:rPr>
+          <w:rFonts w:eastAsiaTheme="minorEastAsia"/>
+        </w:rPr>
+      </w:pPr>
+      <m:oMathPara>
+        <m:oMath>
+          <m:func>
+            <m:funcPr>
+              <m:ctrlPr>
+                <w:rPr>
+                  <w:rFonts w:ascii="Cambria Math" w:hAnsi="Cambria Math"/>
+                </w:rPr>
+              </m:ctrlPr>
+            </m:funcPr>
+            <m:fName>
+              <m:r>
+                <m:rPr>
+                  <m:sty m:val="p"/>
+                </m:rPr>
+                <w:rPr>
+                  <w:rFonts w:ascii="Cambria Math" w:hAnsi="Cambria Math"/>
+                </w:rPr>
+                <m:t>cos</m:t>
+              </m:r>
+            </m:fName>
+            <m:e>
+              <m:d>
+                <m:dPr>
+                  <m:ctrlPr>
+                    <w:rPr>
+                      <w:rFonts w:ascii="Cambria Math" w:hAnsi="Cambria Math"/>
+                      <w:i/>
+                    </w:rPr>
+                  </m:ctrlPr>
+                </m:dPr>
+                <m:e>
+                  <m:r>
+                    <w:rPr>
+                      <w:rFonts w:ascii="Cambria Math" w:hAnsi="Cambria Math"/>
+                    </w:rPr>
+                    <m:t>θ</m:t>
+                  </m:r>
+                </m:e>
+              </m:d>
+            </m:e>
+          </m:func>
+          <m:r>
+            <w:rPr>
+              <w:rFonts w:ascii="Cambria Math" w:hAnsi="Cambria Math"/>
+            </w:rPr>
+            <m:t>=</m:t>
+          </m:r>
+          <m:f>
+            <m:fPr>
+              <m:ctrlPr>
+                <w:rPr>
+                  <w:rFonts w:ascii="Cambria Math" w:hAnsi="Cambria Math"/>
+                  <w:i/>
+                </w:rPr>
+              </m:ctrlPr>
+            </m:fPr>
+            <m:num>
+              <m:r>
+                <w:rPr>
+                  <w:rFonts w:ascii="Cambria Math" w:hAnsi="Cambria Math"/>
+                </w:rPr>
+                <m:t>a*b</m:t>
+              </m:r>
+            </m:num>
+            <m:den>
+              <m:d>
+                <m:dPr>
+                  <m:begChr m:val="|"/>
+                  <m:endChr m:val="|"/>
+                  <m:ctrlPr>
+                    <w:rPr>
+                      <w:rFonts w:ascii="Cambria Math" w:hAnsi="Cambria Math"/>
+                      <w:i/>
+                    </w:rPr>
+                  </m:ctrlPr>
+                </m:dPr>
+                <m:e>
+                  <m:d>
+                    <m:dPr>
+                      <m:begChr m:val="|"/>
+                      <m:endChr m:val="|"/>
+                      <m:ctrlPr>
+                        <w:rPr>
+                          <w:rFonts w:ascii="Cambria Math" w:hAnsi="Cambria Math"/>
+                          <w:i/>
+                        </w:rPr>
+                      </m:ctrlPr>
+                    </m:dPr>
+                    <m:e>
+                      <m:r>
+                        <w:rPr>
+                          <w:rFonts w:ascii="Cambria Math" w:hAnsi="Cambria Math"/>
+                        </w:rPr>
+                        <m:t>a</m:t>
+                      </m:r>
+                    </m:e>
+                  </m:d>
+                </m:e>
+              </m:d>
+              <m:r>
+                <w:rPr>
+                  <w:rFonts w:ascii="Cambria Math" w:hAnsi="Cambria Math"/>
+                </w:rPr>
+                <m:t xml:space="preserve"> </m:t>
+              </m:r>
+              <m:d>
+                <m:dPr>
+                  <m:begChr m:val="|"/>
+                  <m:endChr m:val="|"/>
+                  <m:ctrlPr>
+                    <w:rPr>
+                      <w:rFonts w:ascii="Cambria Math" w:hAnsi="Cambria Math"/>
+                      <w:i/>
+                    </w:rPr>
+                  </m:ctrlPr>
+                </m:dPr>
+                <m:e>
+                  <m:d>
+                    <m:dPr>
+                      <m:begChr m:val="|"/>
+                      <m:endChr m:val="|"/>
+                      <m:ctrlPr>
+                        <w:rPr>
+                          <w:rFonts w:ascii="Cambria Math" w:hAnsi="Cambria Math"/>
+                          <w:i/>
+                        </w:rPr>
+                      </m:ctrlPr>
+                    </m:dPr>
+                    <m:e>
+                      <m:r>
+                        <w:rPr>
+                          <w:rFonts w:ascii="Cambria Math" w:hAnsi="Cambria Math"/>
+                        </w:rPr>
+                        <m:t>b</m:t>
+                      </m:r>
+                    </m:e>
+                  </m:d>
+                </m:e>
+              </m:d>
+            </m:den>
+          </m:f>
+          <m:r>
+            <w:rPr>
+              <w:rFonts w:ascii="Cambria Math" w:eastAsiaTheme="minorEastAsia" w:hAnsi="Cambria Math"/>
+            </w:rPr>
+            <m:t>=</m:t>
+          </m:r>
+          <m:f>
+            <m:fPr>
+              <m:ctrlPr>
+                <w:rPr>
+                  <w:rFonts w:ascii="Cambria Math" w:eastAsiaTheme="minorEastAsia" w:hAnsi="Cambria Math"/>
+                  <w:i/>
+                </w:rPr>
+              </m:ctrlPr>
+            </m:fPr>
+            <m:num>
+              <m:nary>
+                <m:naryPr>
+                  <m:chr m:val="∑"/>
+                  <m:limLoc m:val="undOvr"/>
+                  <m:ctrlPr>
+                    <w:rPr>
+                      <w:rFonts w:ascii="Cambria Math" w:eastAsiaTheme="minorEastAsia" w:hAnsi="Cambria Math"/>
+                      <w:i/>
+                    </w:rPr>
+                  </m:ctrlPr>
+                </m:naryPr>
+                <m:sub>
+                  <m:r>
+                    <w:rPr>
+                      <w:rFonts w:ascii="Cambria Math" w:eastAsiaTheme="minorEastAsia" w:hAnsi="Cambria Math"/>
+                    </w:rPr>
+                    <m:t>i=1</m:t>
+                  </m:r>
+                </m:sub>
+                <m:sup>
+                  <m:r>
+                    <w:rPr>
+                      <w:rFonts w:ascii="Cambria Math" w:eastAsiaTheme="minorEastAsia" w:hAnsi="Cambria Math"/>
+                    </w:rPr>
+                    <m:t>n</m:t>
+                  </m:r>
+                </m:sup>
+                <m:e>
+                  <m:sSub>
+                    <m:sSubPr>
+                      <m:ctrlPr>
+                        <w:rPr>
+                          <w:rFonts w:ascii="Cambria Math" w:eastAsiaTheme="minorEastAsia" w:hAnsi="Cambria Math"/>
+                          <w:i/>
+                        </w:rPr>
+                      </m:ctrlPr>
+                    </m:sSubPr>
+                    <m:e>
+                      <m:r>
+                        <w:rPr>
+                          <w:rFonts w:ascii="Cambria Math" w:eastAsiaTheme="minorEastAsia" w:hAnsi="Cambria Math"/>
+                        </w:rPr>
+                        <m:t>a</m:t>
+                      </m:r>
+                    </m:e>
+                    <m:sub>
+                      <m:r>
+                        <w:rPr>
+                          <w:rFonts w:ascii="Cambria Math" w:eastAsiaTheme="minorEastAsia" w:hAnsi="Cambria Math"/>
+                        </w:rPr>
+                        <m:t>i</m:t>
+                      </m:r>
+                    </m:sub>
+                  </m:sSub>
+                  <m:r>
+                    <w:rPr>
+                      <w:rFonts w:ascii="Cambria Math" w:eastAsiaTheme="minorEastAsia" w:hAnsi="Cambria Math"/>
+                    </w:rPr>
+                    <m:t>*</m:t>
+                  </m:r>
+                  <m:sSub>
+                    <m:sSubPr>
+                      <m:ctrlPr>
+                        <w:rPr>
+                          <w:rFonts w:ascii="Cambria Math" w:eastAsiaTheme="minorEastAsia" w:hAnsi="Cambria Math"/>
+                          <w:i/>
+                        </w:rPr>
+                      </m:ctrlPr>
+                    </m:sSubPr>
+                    <m:e>
+                      <m:r>
+                        <w:rPr>
+                          <w:rFonts w:ascii="Cambria Math" w:eastAsiaTheme="minorEastAsia" w:hAnsi="Cambria Math"/>
+                        </w:rPr>
+                        <m:t>b</m:t>
+                      </m:r>
+                    </m:e>
+                    <m:sub>
+                      <m:r>
+                        <w:rPr>
+                          <w:rFonts w:ascii="Cambria Math" w:eastAsiaTheme="minorEastAsia" w:hAnsi="Cambria Math"/>
+                        </w:rPr>
+                        <m:t>i</m:t>
+                      </m:r>
+                    </m:sub>
+                  </m:sSub>
+                </m:e>
+              </m:nary>
+            </m:num>
+            <m:den>
+              <m:rad>
+                <m:radPr>
+                  <m:degHide m:val="1"/>
+                  <m:ctrlPr>
+                    <w:rPr>
+                      <w:rFonts w:ascii="Cambria Math" w:eastAsiaTheme="minorEastAsia" w:hAnsi="Cambria Math"/>
+                      <w:i/>
+                    </w:rPr>
+                  </m:ctrlPr>
+                </m:radPr>
+                <m:deg/>
+                <m:e>
+                  <m:nary>
+                    <m:naryPr>
+                      <m:chr m:val="∑"/>
+                      <m:limLoc m:val="undOvr"/>
+                      <m:ctrlPr>
+                        <w:rPr>
+                          <w:rFonts w:ascii="Cambria Math" w:eastAsiaTheme="minorEastAsia" w:hAnsi="Cambria Math"/>
+                          <w:i/>
+                        </w:rPr>
+                      </m:ctrlPr>
+                    </m:naryPr>
+                    <m:sub>
+                      <m:r>
+                        <w:rPr>
+                          <w:rFonts w:ascii="Cambria Math" w:eastAsiaTheme="minorEastAsia" w:hAnsi="Cambria Math"/>
+                        </w:rPr>
+                        <m:t>i=1</m:t>
+                      </m:r>
+                    </m:sub>
+                    <m:sup>
+                      <m:r>
+                        <w:rPr>
+                          <w:rFonts w:ascii="Cambria Math" w:eastAsiaTheme="minorEastAsia" w:hAnsi="Cambria Math"/>
+                        </w:rPr>
+                        <m:t>n</m:t>
+                      </m:r>
+                    </m:sup>
+                    <m:e>
+                      <m:r>
+                        <w:rPr>
+                          <w:rFonts w:ascii="Cambria Math" w:eastAsiaTheme="minorEastAsia" w:hAnsi="Cambria Math"/>
+                        </w:rPr>
+                        <m:t>(</m:t>
+                      </m:r>
+                      <m:sSub>
+                        <m:sSubPr>
+                          <m:ctrlPr>
+                            <w:rPr>
+                              <w:rFonts w:ascii="Cambria Math" w:eastAsiaTheme="minorEastAsia" w:hAnsi="Cambria Math"/>
+                              <w:i/>
+                            </w:rPr>
+                          </m:ctrlPr>
+                        </m:sSubPr>
+                        <m:e>
+                          <m:r>
+                            <w:rPr>
+                              <w:rFonts w:ascii="Cambria Math" w:eastAsiaTheme="minorEastAsia" w:hAnsi="Cambria Math"/>
+                            </w:rPr>
+                            <m:t>a</m:t>
+                          </m:r>
+                        </m:e>
+                        <m:sub>
+                          <m:r>
+                            <w:rPr>
+                              <w:rFonts w:ascii="Cambria Math" w:eastAsiaTheme="minorEastAsia" w:hAnsi="Cambria Math"/>
+                            </w:rPr>
+                            <m:t>i</m:t>
+                          </m:r>
+                        </m:sub>
+                      </m:sSub>
+                      <m:r>
+                        <w:rPr>
+                          <w:rFonts w:ascii="Cambria Math" w:eastAsiaTheme="minorEastAsia" w:hAnsi="Cambria Math"/>
+                        </w:rPr>
+                        <m:t>)²</m:t>
+                      </m:r>
+                    </m:e>
+                  </m:nary>
+                </m:e>
+              </m:rad>
+              <m:r>
+                <w:rPr>
+                  <w:rFonts w:ascii="Cambria Math" w:eastAsiaTheme="minorEastAsia" w:hAnsi="Cambria Math"/>
+                </w:rPr>
+                <m:t>*</m:t>
+              </m:r>
+              <m:rad>
+                <m:radPr>
+                  <m:degHide m:val="1"/>
+                  <m:ctrlPr>
+                    <w:rPr>
+                      <w:rFonts w:ascii="Cambria Math" w:eastAsiaTheme="minorEastAsia" w:hAnsi="Cambria Math"/>
+                      <w:i/>
+                    </w:rPr>
+                  </m:ctrlPr>
+                </m:radPr>
+                <m:deg/>
+                <m:e>
+                  <m:nary>
+                    <m:naryPr>
+                      <m:chr m:val="∑"/>
+                      <m:limLoc m:val="undOvr"/>
+                      <m:ctrlPr>
+                        <w:rPr>
+                          <w:rFonts w:ascii="Cambria Math" w:eastAsiaTheme="minorEastAsia" w:hAnsi="Cambria Math"/>
+                          <w:i/>
+                        </w:rPr>
+                      </m:ctrlPr>
+                    </m:naryPr>
+                    <m:sub>
+                      <m:r>
+                        <w:rPr>
+                          <w:rFonts w:ascii="Cambria Math" w:eastAsiaTheme="minorEastAsia" w:hAnsi="Cambria Math"/>
+                        </w:rPr>
+                        <m:t>i=1</m:t>
+                      </m:r>
+                    </m:sub>
+                    <m:sup>
+                      <m:r>
+                        <w:rPr>
+                          <w:rFonts w:ascii="Cambria Math" w:eastAsiaTheme="minorEastAsia" w:hAnsi="Cambria Math"/>
+                        </w:rPr>
+                        <m:t>n</m:t>
+                      </m:r>
+                    </m:sup>
+                    <m:e>
+                      <m:r>
+                        <w:rPr>
+                          <w:rFonts w:ascii="Cambria Math" w:eastAsiaTheme="minorEastAsia" w:hAnsi="Cambria Math"/>
+                        </w:rPr>
+                        <m:t>(</m:t>
+                      </m:r>
+                      <m:sSub>
+                        <m:sSubPr>
+                          <m:ctrlPr>
+                            <w:rPr>
+                              <w:rFonts w:ascii="Cambria Math" w:eastAsiaTheme="minorEastAsia" w:hAnsi="Cambria Math"/>
+                              <w:i/>
+                            </w:rPr>
+                          </m:ctrlPr>
+                        </m:sSubPr>
+                        <m:e>
+                          <m:r>
+                            <w:rPr>
+                              <w:rFonts w:ascii="Cambria Math" w:eastAsiaTheme="minorEastAsia" w:hAnsi="Cambria Math"/>
+                            </w:rPr>
+                            <m:t>b</m:t>
+                          </m:r>
+                        </m:e>
+                        <m:sub>
+                          <m:r>
+                            <w:rPr>
+                              <w:rFonts w:ascii="Cambria Math" w:eastAsiaTheme="minorEastAsia" w:hAnsi="Cambria Math"/>
+                            </w:rPr>
+                            <m:t>i</m:t>
+                          </m:r>
+                        </m:sub>
+                      </m:sSub>
+                      <m:r>
+                        <w:rPr>
+                          <w:rFonts w:ascii="Cambria Math" w:eastAsiaTheme="minorEastAsia" w:hAnsi="Cambria Math"/>
+                        </w:rPr>
+                        <m:t>)²</m:t>
+                      </m:r>
+                    </m:e>
+                  </m:nary>
+                </m:e>
+              </m:rad>
+            </m:den>
+          </m:f>
+        </m:oMath>
+      </m:oMathPara>
+    </w:p>
+    <w:p>
+      <w:pPr>
+        <w:rPr>
+          <w:rFonts w:eastAsiaTheme="minorEastAsia"/>
+        </w:rPr>
+      </w:pPr>
+      <w:r>
+        <w:rPr>
+          <w:rFonts w:eastAsiaTheme="minorEastAsia"/>
+        </w:rPr>
+        <w:t>Dies könnte folgendermaßen in Code aussehen:</w:t>
+      </w:r>
+      <w:r>
+        <w:rPr>
+          <w:rFonts w:eastAsiaTheme="minorEastAsia"/>
+        </w:rPr>
+        <w:br/>
+        <w:t xml:space="preserve">Die Funktion </w:t>
+      </w:r>
+      <w:proofErr w:type="spellStart"/>
+      <w:r>
+        <w:rPr>
+          <w:rFonts w:eastAsiaTheme="minorEastAsia"/>
+          <w:i/>
+        </w:rPr>
+        <w:t>cosineSimilarity</w:t>
+      </w:r>
+      <w:proofErr w:type="spellEnd"/>
+      <w:r>
+        <w:rPr>
+          <w:rFonts w:eastAsiaTheme="minorEastAsia"/>
+        </w:rPr>
+        <w:t xml:space="preserve"> ist in zwei weitere Funktionen gegliedert. Einmal das Skalarprodukt (</w:t>
+      </w:r>
+      <w:proofErr w:type="spellStart"/>
+      <w:r>
+        <w:rPr>
+          <w:rFonts w:eastAsiaTheme="minorEastAsia"/>
+          <w:i/>
+        </w:rPr>
+        <w:t>dotProduct</w:t>
+      </w:r>
+      <w:proofErr w:type="spellEnd"/>
+      <w:r>
+        <w:rPr>
+          <w:rFonts w:eastAsiaTheme="minorEastAsia"/>
+        </w:rPr>
+        <w:t xml:space="preserve">) </w:t>
+      </w:r>
+      <w:r>
+        <w:rPr>
+          <w:rFonts w:eastAsiaTheme="minorEastAsia"/>
+        </w:rPr>
+        <w:t>als</w:t>
+      </w:r>
+      <w:r>
+        <w:rPr>
+          <w:rFonts w:eastAsiaTheme="minorEastAsia"/>
+        </w:rPr>
+        <w:t xml:space="preserve"> Zähler und zweimal die Größe (</w:t>
+      </w:r>
+      <w:proofErr w:type="spellStart"/>
+      <w:r>
+        <w:rPr>
+          <w:rFonts w:eastAsiaTheme="minorEastAsia"/>
+          <w:i/>
+        </w:rPr>
+        <w:t>magnitude</w:t>
+      </w:r>
+      <w:proofErr w:type="spellEnd"/>
+      <w:r>
+        <w:rPr>
+          <w:rFonts w:eastAsiaTheme="minorEastAsia"/>
+        </w:rPr>
+        <w:t xml:space="preserve">) </w:t>
+      </w:r>
+      <w:r>
+        <w:rPr>
+          <w:rFonts w:eastAsiaTheme="minorEastAsia"/>
+        </w:rPr>
+        <w:t>der</w:t>
+      </w:r>
+      <w:r>
+        <w:rPr>
+          <w:rFonts w:eastAsiaTheme="minorEastAsia"/>
+        </w:rPr>
+        <w:t xml:space="preserve"> Vektoren als Nenner.</w:t>
+      </w:r>
+    </w:p>
+    <w:p>
+      <w:pPr>
+        <w:shd w:val="clear" w:color="auto" w:fill="1E1E1E"/>
+        <w:spacing w:after="0" w:line="285" w:lineRule="atLeast"/>
+        <w:rPr>
+          <w:rFonts w:ascii="Consolas" w:eastAsia="Times New Roman" w:hAnsi="Consolas" w:cs="Times New Roman"/>
+          <w:color w:val="D4D4D4"/>
+          <w:kern w:val="0"/>
+          <w:sz w:val="21"/>
+          <w:szCs w:val="21"/>
+          <w:lang w:eastAsia="de-DE"/>
+          <w14:ligatures w14:val="none"/>
+        </w:rPr>
+      </w:pPr>
+      <w:proofErr w:type="spellStart"/>
+      <w:r>
+        <w:rPr>
+          <w:rFonts w:ascii="Consolas" w:eastAsia="Times New Roman" w:hAnsi="Consolas" w:cs="Times New Roman"/>
+          <w:color w:val="569CD6"/>
+          <w:kern w:val="0"/>
+          <w:sz w:val="21"/>
+          <w:szCs w:val="21"/>
+          <w:lang w:eastAsia="de-DE"/>
+          <w14:ligatures w14:val="none"/>
+        </w:rPr>
+        <w:t>const</w:t>
+      </w:r>
+      <w:proofErr w:type="spellEnd"/>
+      <w:r>
+        <w:rPr>
+          <w:rFonts w:ascii="Consolas" w:eastAsia="Times New Roman" w:hAnsi="Consolas" w:cs="Times New Roman"/>
+          <w:color w:val="D4D4D4"/>
+          <w:kern w:val="0"/>
+          <w:sz w:val="21"/>
+          <w:szCs w:val="21"/>
+          <w:lang w:eastAsia="de-DE"/>
+          <w14:ligatures w14:val="none"/>
+        </w:rPr>
+        <w:t xml:space="preserve"> </w:t>
+      </w:r>
+      <w:proofErr w:type="spellStart"/>
+      <w:r>
+        <w:rPr>
+          <w:rFonts w:ascii="Consolas" w:eastAsia="Times New Roman" w:hAnsi="Consolas" w:cs="Times New Roman"/>
+          <w:color w:val="DCDCAA"/>
+          <w:kern w:val="0"/>
+          <w:sz w:val="21"/>
+          <w:szCs w:val="21"/>
+          <w:lang w:eastAsia="de-DE"/>
+          <w14:ligatures w14:val="none"/>
+        </w:rPr>
+        <w:t>dotProduct</w:t>
+      </w:r>
+      <w:proofErr w:type="spellEnd"/>
+      <w:r>
+        <w:rPr>
+          <w:rFonts w:ascii="Consolas" w:eastAsia="Times New Roman" w:hAnsi="Consolas" w:cs="Times New Roman"/>
+          <w:color w:val="D4D4D4"/>
+          <w:kern w:val="0"/>
+          <w:sz w:val="21"/>
+          <w:szCs w:val="21"/>
+          <w:lang w:eastAsia="de-DE"/>
+          <w14:ligatures w14:val="none"/>
+        </w:rPr>
+        <w:t xml:space="preserve"> = (</w:t>
+      </w:r>
+      <w:r>
+        <w:rPr>
+          <w:rFonts w:ascii="Consolas" w:eastAsia="Times New Roman" w:hAnsi="Consolas" w:cs="Times New Roman"/>
+          <w:color w:val="9CDCFE"/>
+          <w:kern w:val="0"/>
+          <w:sz w:val="21"/>
+          <w:szCs w:val="21"/>
+          <w:lang w:eastAsia="de-DE"/>
+          <w14:ligatures w14:val="none"/>
+        </w:rPr>
+        <w:t>a</w:t>
+      </w:r>
+      <w:r>
+        <w:rPr>
+          <w:rFonts w:ascii="Consolas" w:eastAsia="Times New Roman" w:hAnsi="Consolas" w:cs="Times New Roman"/>
+          <w:color w:val="D4D4D4"/>
+          <w:kern w:val="0"/>
+          <w:sz w:val="21"/>
+          <w:szCs w:val="21"/>
+          <w:lang w:eastAsia="de-DE"/>
+          <w14:ligatures w14:val="none"/>
+        </w:rPr>
+        <w:t xml:space="preserve">, </w:t>
+      </w:r>
+      <w:r>
+        <w:rPr>
+          <w:rFonts w:ascii="Consolas" w:eastAsia="Times New Roman" w:hAnsi="Consolas" w:cs="Times New Roman"/>
+          <w:color w:val="9CDCFE"/>
+          <w:kern w:val="0"/>
+          <w:sz w:val="21"/>
+          <w:szCs w:val="21"/>
+          <w:lang w:eastAsia="de-DE"/>
+          <w14:ligatures w14:val="none"/>
+        </w:rPr>
+        <w:t>b</w:t>
+      </w:r>
+      <w:r>
+        <w:rPr>
+          <w:rFonts w:ascii="Consolas" w:eastAsia="Times New Roman" w:hAnsi="Consolas" w:cs="Times New Roman"/>
+          <w:color w:val="D4D4D4"/>
+          <w:kern w:val="0"/>
+          <w:sz w:val="21"/>
+          <w:szCs w:val="21"/>
+          <w:lang w:eastAsia="de-DE"/>
+          <w14:ligatures w14:val="none"/>
+        </w:rPr>
+        <w:t xml:space="preserve">) </w:t>
+      </w:r>
+      <w:r>
+        <w:rPr>
+          <w:rFonts w:ascii="Consolas" w:eastAsia="Times New Roman" w:hAnsi="Consolas" w:cs="Times New Roman"/>
+          <w:color w:val="569CD6"/>
+          <w:kern w:val="0"/>
+          <w:sz w:val="21"/>
+          <w:szCs w:val="21"/>
+          <w:lang w:eastAsia="de-DE"/>
+          <w14:ligatures w14:val="none"/>
+        </w:rPr>
+        <w:t>=&gt;</w:t>
+      </w:r>
+      <w:r>
+        <w:rPr>
+          <w:rFonts w:ascii="Consolas" w:eastAsia="Times New Roman" w:hAnsi="Consolas" w:cs="Times New Roman"/>
+          <w:color w:val="D4D4D4"/>
+          <w:kern w:val="0"/>
+          <w:sz w:val="21"/>
+          <w:szCs w:val="21"/>
+          <w:lang w:eastAsia="de-DE"/>
+          <w14:ligatures w14:val="none"/>
+        </w:rPr>
+        <w:t xml:space="preserve"> {</w:t>
+      </w:r>
+    </w:p>
+    <w:p>
+      <w:pPr>
+        <w:shd w:val="clear" w:color="auto" w:fill="1E1E1E"/>
+        <w:spacing w:after="0" w:line="285" w:lineRule="atLeast"/>
+        <w:rPr>
+          <w:rFonts w:ascii="Consolas" w:eastAsia="Times New Roman" w:hAnsi="Consolas" w:cs="Times New Roman"/>
+          <w:color w:val="D4D4D4"/>
+          <w:kern w:val="0"/>
+          <w:sz w:val="21"/>
+          <w:szCs w:val="21"/>
+          <w:lang w:eastAsia="de-DE"/>
+          <w14:ligatures w14:val="none"/>
+        </w:rPr>
+      </w:pPr>
+      <w:r>
+        <w:rPr>
+          <w:rFonts w:ascii="Consolas" w:eastAsia="Times New Roman" w:hAnsi="Consolas" w:cs="Times New Roman"/>
+          <w:color w:val="D4D4D4"/>
+          <w:kern w:val="0"/>
+          <w:sz w:val="21"/>
+          <w:szCs w:val="21"/>
+          <w:lang w:eastAsia="de-DE"/>
+          <w14:ligatures w14:val="none"/>
+        </w:rPr>
+        <w:t xml:space="preserve">    </w:t>
+      </w:r>
+      <w:proofErr w:type="spellStart"/>
+      <w:r>
+        <w:rPr>
+          <w:rFonts w:ascii="Consolas" w:eastAsia="Times New Roman" w:hAnsi="Consolas" w:cs="Times New Roman"/>
+          <w:color w:val="569CD6"/>
+          <w:kern w:val="0"/>
+          <w:sz w:val="21"/>
+          <w:szCs w:val="21"/>
+          <w:lang w:eastAsia="de-DE"/>
+          <w14:ligatures w14:val="none"/>
+        </w:rPr>
+        <w:t>let</w:t>
+      </w:r>
+      <w:proofErr w:type="spellEnd"/>
+      <w:r>
+        <w:rPr>
+          <w:rFonts w:ascii="Consolas" w:eastAsia="Times New Roman" w:hAnsi="Consolas" w:cs="Times New Roman"/>
+          <w:color w:val="D4D4D4"/>
+          <w:kern w:val="0"/>
+          <w:sz w:val="21"/>
+          <w:szCs w:val="21"/>
+          <w:lang w:eastAsia="de-DE"/>
+          <w14:ligatures w14:val="none"/>
+        </w:rPr>
+        <w:t xml:space="preserve"> </w:t>
+      </w:r>
+      <w:proofErr w:type="spellStart"/>
+      <w:r>
+        <w:rPr>
+          <w:rFonts w:ascii="Consolas" w:eastAsia="Times New Roman" w:hAnsi="Consolas" w:cs="Times New Roman"/>
+          <w:color w:val="9CDCFE"/>
+          <w:kern w:val="0"/>
+          <w:sz w:val="21"/>
+          <w:szCs w:val="21"/>
+          <w:lang w:eastAsia="de-DE"/>
+          <w14:ligatures w14:val="none"/>
+        </w:rPr>
+        <w:t>dotProduct</w:t>
+      </w:r>
+      <w:proofErr w:type="spellEnd"/>
+      <w:r>
+        <w:rPr>
+          <w:rFonts w:ascii="Consolas" w:eastAsia="Times New Roman" w:hAnsi="Consolas" w:cs="Times New Roman"/>
+          <w:color w:val="D4D4D4"/>
+          <w:kern w:val="0"/>
+          <w:sz w:val="21"/>
+          <w:szCs w:val="21"/>
+          <w:lang w:eastAsia="de-DE"/>
+          <w14:ligatures w14:val="none"/>
+        </w:rPr>
+        <w:t xml:space="preserve"> = </w:t>
+      </w:r>
+      <w:r>
+        <w:rPr>
+          <w:rFonts w:ascii="Consolas" w:eastAsia="Times New Roman" w:hAnsi="Consolas" w:cs="Times New Roman"/>
+          <w:color w:val="B5CEA8"/>
+          <w:kern w:val="0"/>
+          <w:sz w:val="21"/>
+          <w:szCs w:val="21"/>
+          <w:lang w:eastAsia="de-DE"/>
+          <w14:ligatures w14:val="none"/>
+        </w:rPr>
+        <w:t>0</w:t>
+      </w:r>
+      <w:r>
+        <w:rPr>
+          <w:rFonts w:ascii="Consolas" w:eastAsia="Times New Roman" w:hAnsi="Consolas" w:cs="Times New Roman"/>
+          <w:color w:val="D4D4D4"/>
+          <w:kern w:val="0"/>
+          <w:sz w:val="21"/>
+          <w:szCs w:val="21"/>
+          <w:lang w:eastAsia="de-DE"/>
+          <w14:ligatures w14:val="none"/>
+        </w:rPr>
+        <w:t>;</w:t>
+      </w:r>
+    </w:p>
+    <w:p>
+      <w:pPr>
+        <w:shd w:val="clear" w:color="auto" w:fill="1E1E1E"/>
+        <w:spacing w:after="0" w:line="285" w:lineRule="atLeast"/>
+        <w:rPr>
+          <w:rFonts w:ascii="Consolas" w:eastAsia="Times New Roman" w:hAnsi="Consolas" w:cs="Times New Roman"/>
+          <w:color w:val="D4D4D4"/>
+          <w:kern w:val="0"/>
+          <w:sz w:val="21"/>
+          <w:szCs w:val="21"/>
+          <w:lang w:eastAsia="de-DE"/>
+          <w14:ligatures w14:val="none"/>
+        </w:rPr>
+      </w:pPr>
+    </w:p>
+    <w:p>
+      <w:pPr>
+        <w:shd w:val="clear" w:color="auto" w:fill="1E1E1E"/>
+        <w:spacing w:after="0" w:line="285" w:lineRule="atLeast"/>
+        <w:rPr>
+          <w:rFonts w:ascii="Consolas" w:eastAsia="Times New Roman" w:hAnsi="Consolas" w:cs="Times New Roman"/>
+          <w:color w:val="D4D4D4"/>
+          <w:kern w:val="0"/>
+          <w:sz w:val="21"/>
+          <w:szCs w:val="21"/>
+          <w:lang w:eastAsia="de-DE"/>
+          <w14:ligatures w14:val="none"/>
+        </w:rPr>
+      </w:pPr>
+      <w:r>
+        <w:rPr>
+          <w:rFonts w:ascii="Consolas" w:eastAsia="Times New Roman" w:hAnsi="Consolas" w:cs="Times New Roman"/>
+          <w:color w:val="D4D4D4"/>
+          <w:kern w:val="0"/>
+          <w:sz w:val="21"/>
+          <w:szCs w:val="21"/>
+          <w:lang w:eastAsia="de-DE"/>
+          <w14:ligatures w14:val="none"/>
+        </w:rPr>
+        <w:t xml:space="preserve">    </w:t>
+      </w:r>
+      <w:proofErr w:type="spellStart"/>
+      <w:r>
+        <w:rPr>
+          <w:rFonts w:ascii="Consolas" w:eastAsia="Times New Roman" w:hAnsi="Consolas" w:cs="Times New Roman"/>
+          <w:color w:val="C586C0"/>
+          <w:kern w:val="0"/>
+          <w:sz w:val="21"/>
+          <w:szCs w:val="21"/>
+          <w:lang w:eastAsia="de-DE"/>
+          <w14:ligatures w14:val="none"/>
+        </w:rPr>
+        <w:t>for</w:t>
+      </w:r>
+      <w:proofErr w:type="spellEnd"/>
+      <w:r>
+        <w:rPr>
+          <w:rFonts w:ascii="Consolas" w:eastAsia="Times New Roman" w:hAnsi="Consolas" w:cs="Times New Roman"/>
+          <w:color w:val="D4D4D4"/>
+          <w:kern w:val="0"/>
+          <w:sz w:val="21"/>
+          <w:szCs w:val="21"/>
+          <w:lang w:eastAsia="de-DE"/>
+          <w14:ligatures w14:val="none"/>
+        </w:rPr>
+        <w:t xml:space="preserve"> (</w:t>
+      </w:r>
+      <w:proofErr w:type="spellStart"/>
+      <w:r>
+        <w:rPr>
+          <w:rFonts w:ascii="Consolas" w:eastAsia="Times New Roman" w:hAnsi="Consolas" w:cs="Times New Roman"/>
+          <w:color w:val="569CD6"/>
+          <w:kern w:val="0"/>
+          <w:sz w:val="21"/>
+          <w:szCs w:val="21"/>
+          <w:lang w:eastAsia="de-DE"/>
+          <w14:ligatures w14:val="none"/>
+        </w:rPr>
+        <w:t>let</w:t>
+      </w:r>
+      <w:proofErr w:type="spellEnd"/>
+      <w:r>
+        <w:rPr>
+          <w:rFonts w:ascii="Consolas" w:eastAsia="Times New Roman" w:hAnsi="Consolas" w:cs="Times New Roman"/>
+          <w:color w:val="D4D4D4"/>
+          <w:kern w:val="0"/>
+          <w:sz w:val="21"/>
+          <w:szCs w:val="21"/>
+          <w:lang w:eastAsia="de-DE"/>
+          <w14:ligatures w14:val="none"/>
+        </w:rPr>
+        <w:t xml:space="preserve"> </w:t>
+      </w:r>
+      <w:r>
+        <w:rPr>
+          <w:rFonts w:ascii="Consolas" w:eastAsia="Times New Roman" w:hAnsi="Consolas" w:cs="Times New Roman"/>
+          <w:color w:val="9CDCFE"/>
+          <w:kern w:val="0"/>
+          <w:sz w:val="21"/>
+          <w:szCs w:val="21"/>
+          <w:lang w:eastAsia="de-DE"/>
+          <w14:ligatures w14:val="none"/>
+        </w:rPr>
+        <w:t>i</w:t>
+      </w:r>
+      <w:r>
+        <w:rPr>
+          <w:rFonts w:ascii="Consolas" w:eastAsia="Times New Roman" w:hAnsi="Consolas" w:cs="Times New Roman"/>
+          <w:color w:val="D4D4D4"/>
+          <w:kern w:val="0"/>
+          <w:sz w:val="21"/>
+          <w:szCs w:val="21"/>
+          <w:lang w:eastAsia="de-DE"/>
+          <w14:ligatures w14:val="none"/>
+        </w:rPr>
+        <w:t xml:space="preserve"> = </w:t>
+      </w:r>
+      <w:r>
+        <w:rPr>
+          <w:rFonts w:ascii="Consolas" w:eastAsia="Times New Roman" w:hAnsi="Consolas" w:cs="Times New Roman"/>
+          <w:color w:val="B5CEA8"/>
+          <w:kern w:val="0"/>
+          <w:sz w:val="21"/>
+          <w:szCs w:val="21"/>
+          <w:lang w:eastAsia="de-DE"/>
+          <w14:ligatures w14:val="none"/>
+        </w:rPr>
+        <w:t>0</w:t>
+      </w:r>
+      <w:r>
+        <w:rPr>
+          <w:rFonts w:ascii="Consolas" w:eastAsia="Times New Roman" w:hAnsi="Consolas" w:cs="Times New Roman"/>
+          <w:color w:val="D4D4D4"/>
+          <w:kern w:val="0"/>
+          <w:sz w:val="21"/>
+          <w:szCs w:val="21"/>
+          <w:lang w:eastAsia="de-DE"/>
+          <w14:ligatures w14:val="none"/>
+        </w:rPr>
+        <w:t xml:space="preserve">; </w:t>
+      </w:r>
+      <w:r>
+        <w:rPr>
+          <w:rFonts w:ascii="Consolas" w:eastAsia="Times New Roman" w:hAnsi="Consolas" w:cs="Times New Roman"/>
+          <w:color w:val="9CDCFE"/>
+          <w:kern w:val="0"/>
+          <w:sz w:val="21"/>
+          <w:szCs w:val="21"/>
+          <w:lang w:eastAsia="de-DE"/>
+          <w14:ligatures w14:val="none"/>
+        </w:rPr>
+        <w:t>i</w:t>
+      </w:r>
+      <w:r>
+        <w:rPr>
+          <w:rFonts w:ascii="Consolas" w:eastAsia="Times New Roman" w:hAnsi="Consolas" w:cs="Times New Roman"/>
+          <w:color w:val="D4D4D4"/>
+          <w:kern w:val="0"/>
+          <w:sz w:val="21"/>
+          <w:szCs w:val="21"/>
+          <w:lang w:eastAsia="de-DE"/>
+          <w14:ligatures w14:val="none"/>
+        </w:rPr>
+        <w:t xml:space="preserve"> &lt; </w:t>
+      </w:r>
+      <w:proofErr w:type="spellStart"/>
+      <w:proofErr w:type="gramStart"/>
+      <w:r>
+        <w:rPr>
+          <w:rFonts w:ascii="Consolas" w:eastAsia="Times New Roman" w:hAnsi="Consolas" w:cs="Times New Roman"/>
+          <w:color w:val="9CDCFE"/>
+          <w:kern w:val="0"/>
+          <w:sz w:val="21"/>
+          <w:szCs w:val="21"/>
+          <w:lang w:eastAsia="de-DE"/>
+          <w14:ligatures w14:val="none"/>
+        </w:rPr>
+        <w:t>a</w:t>
+      </w:r>
+      <w:r>
+        <w:rPr>
+          <w:rFonts w:ascii="Consolas" w:eastAsia="Times New Roman" w:hAnsi="Consolas" w:cs="Times New Roman"/>
+          <w:color w:val="D4D4D4"/>
+          <w:kern w:val="0"/>
+          <w:sz w:val="21"/>
+          <w:szCs w:val="21"/>
+          <w:lang w:eastAsia="de-DE"/>
+          <w14:ligatures w14:val="none"/>
+        </w:rPr>
+        <w:t>.</w:t>
+      </w:r>
+      <w:r>
+        <w:rPr>
+          <w:rFonts w:ascii="Consolas" w:eastAsia="Times New Roman" w:hAnsi="Consolas" w:cs="Times New Roman"/>
+          <w:color w:val="9CDCFE"/>
+          <w:kern w:val="0"/>
+          <w:sz w:val="21"/>
+          <w:szCs w:val="21"/>
+          <w:lang w:eastAsia="de-DE"/>
+          <w14:ligatures w14:val="none"/>
+        </w:rPr>
+        <w:t>length</w:t>
+      </w:r>
+      <w:proofErr w:type="spellEnd"/>
+      <w:proofErr w:type="gramEnd"/>
+      <w:r>
+        <w:rPr>
+          <w:rFonts w:ascii="Consolas" w:eastAsia="Times New Roman" w:hAnsi="Consolas" w:cs="Times New Roman"/>
+          <w:color w:val="D4D4D4"/>
+          <w:kern w:val="0"/>
+          <w:sz w:val="21"/>
+          <w:szCs w:val="21"/>
+          <w:lang w:eastAsia="de-DE"/>
+          <w14:ligatures w14:val="none"/>
+        </w:rPr>
+        <w:t xml:space="preserve">; </w:t>
+      </w:r>
+      <w:r>
+        <w:rPr>
+          <w:rFonts w:ascii="Consolas" w:eastAsia="Times New Roman" w:hAnsi="Consolas" w:cs="Times New Roman"/>
+          <w:color w:val="9CDCFE"/>
+          <w:kern w:val="0"/>
+          <w:sz w:val="21"/>
+          <w:szCs w:val="21"/>
+          <w:lang w:eastAsia="de-DE"/>
+          <w14:ligatures w14:val="none"/>
+        </w:rPr>
+        <w:t>i</w:t>
+      </w:r>
+      <w:r>
+        <w:rPr>
+          <w:rFonts w:ascii="Consolas" w:eastAsia="Times New Roman" w:hAnsi="Consolas" w:cs="Times New Roman"/>
+          <w:color w:val="D4D4D4"/>
+          <w:kern w:val="0"/>
+          <w:sz w:val="21"/>
+          <w:szCs w:val="21"/>
+          <w:lang w:eastAsia="de-DE"/>
+          <w14:ligatures w14:val="none"/>
+        </w:rPr>
+        <w:t>++) {</w:t>
+      </w:r>
+    </w:p>
+    <w:p>
+      <w:pPr>
+        <w:shd w:val="clear" w:color="auto" w:fill="1E1E1E"/>
+        <w:spacing w:after="0" w:line="285" w:lineRule="atLeast"/>
+        <w:rPr>
+          <w:rFonts w:ascii="Consolas" w:eastAsia="Times New Roman" w:hAnsi="Consolas" w:cs="Times New Roman"/>
+          <w:color w:val="D4D4D4"/>
+          <w:kern w:val="0"/>
+          <w:sz w:val="21"/>
+          <w:szCs w:val="21"/>
+          <w:lang w:eastAsia="de-DE"/>
+          <w14:ligatures w14:val="none"/>
+        </w:rPr>
+      </w:pPr>
+      <w:r>
+        <w:rPr>
+          <w:rFonts w:ascii="Consolas" w:eastAsia="Times New Roman" w:hAnsi="Consolas" w:cs="Times New Roman"/>
+          <w:color w:val="D4D4D4"/>
+          <w:kern w:val="0"/>
+          <w:sz w:val="21"/>
+          <w:szCs w:val="21"/>
+          <w:lang w:eastAsia="de-DE"/>
+          <w14:ligatures w14:val="none"/>
+        </w:rPr>
+        <w:t xml:space="preserve">        </w:t>
+      </w:r>
+      <w:proofErr w:type="spellStart"/>
+      <w:r>
+        <w:rPr>
+          <w:rFonts w:ascii="Consolas" w:eastAsia="Times New Roman" w:hAnsi="Consolas" w:cs="Times New Roman"/>
+          <w:color w:val="9CDCFE"/>
+          <w:kern w:val="0"/>
+          <w:sz w:val="21"/>
+          <w:szCs w:val="21"/>
+          <w:lang w:eastAsia="de-DE"/>
+          <w14:ligatures w14:val="none"/>
+        </w:rPr>
+        <w:t>dotProduct</w:t>
+      </w:r>
+      <w:proofErr w:type="spellEnd"/>
+      <w:r>
+        <w:rPr>
+          <w:rFonts w:ascii="Consolas" w:eastAsia="Times New Roman" w:hAnsi="Consolas" w:cs="Times New Roman"/>
+          <w:color w:val="D4D4D4"/>
+          <w:kern w:val="0"/>
+          <w:sz w:val="21"/>
+          <w:szCs w:val="21"/>
+          <w:lang w:eastAsia="de-DE"/>
+          <w14:ligatures w14:val="none"/>
+        </w:rPr>
+        <w:t xml:space="preserve"> += </w:t>
+      </w:r>
+      <w:r>
+        <w:rPr>
+          <w:rFonts w:ascii="Consolas" w:eastAsia="Times New Roman" w:hAnsi="Consolas" w:cs="Times New Roman"/>
+          <w:color w:val="9CDCFE"/>
+          <w:kern w:val="0"/>
+          <w:sz w:val="21"/>
+          <w:szCs w:val="21"/>
+          <w:lang w:eastAsia="de-DE"/>
+          <w14:ligatures w14:val="none"/>
+        </w:rPr>
+        <w:t>a</w:t>
+      </w:r>
+      <w:r>
+        <w:rPr>
+          <w:rFonts w:ascii="Consolas" w:eastAsia="Times New Roman" w:hAnsi="Consolas" w:cs="Times New Roman"/>
+          <w:color w:val="D4D4D4"/>
+          <w:kern w:val="0"/>
+          <w:sz w:val="21"/>
+          <w:szCs w:val="21"/>
+          <w:lang w:eastAsia="de-DE"/>
+          <w14:ligatures w14:val="none"/>
+        </w:rPr>
+        <w:t>[</w:t>
+      </w:r>
+      <w:r>
+        <w:rPr>
+          <w:rFonts w:ascii="Consolas" w:eastAsia="Times New Roman" w:hAnsi="Consolas" w:cs="Times New Roman"/>
+          <w:color w:val="9CDCFE"/>
+          <w:kern w:val="0"/>
+          <w:sz w:val="21"/>
+          <w:szCs w:val="21"/>
+          <w:lang w:eastAsia="de-DE"/>
+          <w14:ligatures w14:val="none"/>
+        </w:rPr>
+        <w:t>i</w:t>
+      </w:r>
+      <w:r>
+        <w:rPr>
+          <w:rFonts w:ascii="Consolas" w:eastAsia="Times New Roman" w:hAnsi="Consolas" w:cs="Times New Roman"/>
+          <w:color w:val="D4D4D4"/>
+          <w:kern w:val="0"/>
+          <w:sz w:val="21"/>
+          <w:szCs w:val="21"/>
+          <w:lang w:eastAsia="de-DE"/>
+          <w14:ligatures w14:val="none"/>
+        </w:rPr>
+        <w:t xml:space="preserve">] * </w:t>
+      </w:r>
+      <w:r>
+        <w:rPr>
+          <w:rFonts w:ascii="Consolas" w:eastAsia="Times New Roman" w:hAnsi="Consolas" w:cs="Times New Roman"/>
+          <w:color w:val="9CDCFE"/>
+          <w:kern w:val="0"/>
+          <w:sz w:val="21"/>
+          <w:szCs w:val="21"/>
+          <w:lang w:eastAsia="de-DE"/>
+          <w14:ligatures w14:val="none"/>
+        </w:rPr>
+        <w:t>b</w:t>
+      </w:r>
+      <w:r>
+        <w:rPr>
+          <w:rFonts w:ascii="Consolas" w:eastAsia="Times New Roman" w:hAnsi="Consolas" w:cs="Times New Roman"/>
+          <w:color w:val="D4D4D4"/>
+          <w:kern w:val="0"/>
+          <w:sz w:val="21"/>
+          <w:szCs w:val="21"/>
+          <w:lang w:eastAsia="de-DE"/>
+          <w14:ligatures w14:val="none"/>
+        </w:rPr>
+        <w:t>[</w:t>
+      </w:r>
+      <w:r>
+        <w:rPr>
+          <w:rFonts w:ascii="Consolas" w:eastAsia="Times New Roman" w:hAnsi="Consolas" w:cs="Times New Roman"/>
+          <w:color w:val="9CDCFE"/>
+          <w:kern w:val="0"/>
+          <w:sz w:val="21"/>
+          <w:szCs w:val="21"/>
+          <w:lang w:eastAsia="de-DE"/>
+          <w14:ligatures w14:val="none"/>
+        </w:rPr>
+        <w:t>i</w:t>
+      </w:r>
+      <w:r>
+        <w:rPr>
+          <w:rFonts w:ascii="Consolas" w:eastAsia="Times New Roman" w:hAnsi="Consolas" w:cs="Times New Roman"/>
+          <w:color w:val="D4D4D4"/>
+          <w:kern w:val="0"/>
+          <w:sz w:val="21"/>
+          <w:szCs w:val="21"/>
+          <w:lang w:eastAsia="de-DE"/>
+          <w14:ligatures w14:val="none"/>
+        </w:rPr>
+        <w:t>];</w:t>
+      </w:r>
+    </w:p>
+    <w:p>
+      <w:pPr>
+        <w:shd w:val="clear" w:color="auto" w:fill="1E1E1E"/>
+        <w:spacing w:after="0" w:line="285" w:lineRule="atLeast"/>
+        <w:rPr>
+          <w:rFonts w:ascii="Consolas" w:eastAsia="Times New Roman" w:hAnsi="Consolas" w:cs="Times New Roman"/>
+          <w:color w:val="D4D4D4"/>
+          <w:kern w:val="0"/>
+          <w:sz w:val="21"/>
+          <w:szCs w:val="21"/>
+          <w:lang w:eastAsia="de-DE"/>
+          <w14:ligatures w14:val="none"/>
+        </w:rPr>
+      </w:pPr>
+      <w:r>
+        <w:rPr>
+          <w:rFonts w:ascii="Consolas" w:eastAsia="Times New Roman" w:hAnsi="Consolas" w:cs="Times New Roman"/>
+          <w:color w:val="D4D4D4"/>
+          <w:kern w:val="0"/>
+          <w:sz w:val="21"/>
+          <w:szCs w:val="21"/>
+          <w:lang w:eastAsia="de-DE"/>
+          <w14:ligatures w14:val="none"/>
+        </w:rPr>
+        <w:t>    }</w:t>
+      </w:r>
+    </w:p>
+    <w:p>
+      <w:pPr>
+        <w:shd w:val="clear" w:color="auto" w:fill="1E1E1E"/>
+        <w:spacing w:after="0" w:line="285" w:lineRule="atLeast"/>
+        <w:rPr>
+          <w:rFonts w:ascii="Consolas" w:eastAsia="Times New Roman" w:hAnsi="Consolas" w:cs="Times New Roman"/>
+          <w:color w:val="D4D4D4"/>
+          <w:kern w:val="0"/>
+          <w:sz w:val="21"/>
+          <w:szCs w:val="21"/>
+          <w:lang w:eastAsia="de-DE"/>
+          <w14:ligatures w14:val="none"/>
+        </w:rPr>
+      </w:pPr>
+    </w:p>
+    <w:p>
+      <w:pPr>
+        <w:shd w:val="clear" w:color="auto" w:fill="1E1E1E"/>
+        <w:spacing w:after="0" w:line="285" w:lineRule="atLeast"/>
+        <w:rPr>
+          <w:rFonts w:ascii="Consolas" w:eastAsia="Times New Roman" w:hAnsi="Consolas" w:cs="Times New Roman"/>
+          <w:color w:val="D4D4D4"/>
+          <w:kern w:val="0"/>
+          <w:sz w:val="21"/>
+          <w:szCs w:val="21"/>
+          <w:lang w:eastAsia="de-DE"/>
+          <w14:ligatures w14:val="none"/>
+        </w:rPr>
+      </w:pPr>
+      <w:r>
+        <w:rPr>
+          <w:rFonts w:ascii="Consolas" w:eastAsia="Times New Roman" w:hAnsi="Consolas" w:cs="Times New Roman"/>
+          <w:color w:val="D4D4D4"/>
+          <w:kern w:val="0"/>
+          <w:sz w:val="21"/>
+          <w:szCs w:val="21"/>
+          <w:lang w:eastAsia="de-DE"/>
+          <w14:ligatures w14:val="none"/>
+        </w:rPr>
+        <w:t xml:space="preserve">    </w:t>
+      </w:r>
+      <w:proofErr w:type="spellStart"/>
+      <w:r>
+        <w:rPr>
+          <w:rFonts w:ascii="Consolas" w:eastAsia="Times New Roman" w:hAnsi="Consolas" w:cs="Times New Roman"/>
+          <w:color w:val="C586C0"/>
+          <w:kern w:val="0"/>
+          <w:sz w:val="21"/>
+          <w:szCs w:val="21"/>
+          <w:lang w:eastAsia="de-DE"/>
+          <w14:ligatures w14:val="none"/>
+        </w:rPr>
+        <w:t>return</w:t>
+      </w:r>
+      <w:proofErr w:type="spellEnd"/>
+      <w:r>
+        <w:rPr>
+          <w:rFonts w:ascii="Consolas" w:eastAsia="Times New Roman" w:hAnsi="Consolas" w:cs="Times New Roman"/>
+          <w:color w:val="D4D4D4"/>
+          <w:kern w:val="0"/>
+          <w:sz w:val="21"/>
+          <w:szCs w:val="21"/>
+          <w:lang w:eastAsia="de-DE"/>
+          <w14:ligatures w14:val="none"/>
+        </w:rPr>
+        <w:t xml:space="preserve"> </w:t>
+      </w:r>
+      <w:proofErr w:type="spellStart"/>
+      <w:r>
+        <w:rPr>
+          <w:rFonts w:ascii="Consolas" w:eastAsia="Times New Roman" w:hAnsi="Consolas" w:cs="Times New Roman"/>
+          <w:color w:val="9CDCFE"/>
+          <w:kern w:val="0"/>
+          <w:sz w:val="21"/>
+          <w:szCs w:val="21"/>
+          <w:lang w:eastAsia="de-DE"/>
+          <w14:ligatures w14:val="none"/>
+        </w:rPr>
+        <w:t>dotProduct</w:t>
+      </w:r>
+      <w:proofErr w:type="spellEnd"/>
+      <w:r>
+        <w:rPr>
+          <w:rFonts w:ascii="Consolas" w:eastAsia="Times New Roman" w:hAnsi="Consolas" w:cs="Times New Roman"/>
+          <w:color w:val="D4D4D4"/>
+          <w:kern w:val="0"/>
+          <w:sz w:val="21"/>
+          <w:szCs w:val="21"/>
+          <w:lang w:eastAsia="de-DE"/>
+          <w14:ligatures w14:val="none"/>
+        </w:rPr>
+        <w:t>;</w:t>
+      </w:r>
+    </w:p>
+    <w:p>
+      <w:pPr>
+        <w:shd w:val="clear" w:color="auto" w:fill="1E1E1E"/>
+        <w:spacing w:after="0" w:line="285" w:lineRule="atLeast"/>
+        <w:rPr>
+          <w:rFonts w:ascii="Consolas" w:eastAsia="Times New Roman" w:hAnsi="Consolas" w:cs="Times New Roman"/>
+          <w:color w:val="D4D4D4"/>
+          <w:kern w:val="0"/>
+          <w:sz w:val="21"/>
+          <w:szCs w:val="21"/>
+          <w:lang w:eastAsia="de-DE"/>
+          <w14:ligatures w14:val="none"/>
+        </w:rPr>
+      </w:pPr>
+      <w:r>
+        <w:rPr>
+          <w:rFonts w:ascii="Consolas" w:eastAsia="Times New Roman" w:hAnsi="Consolas" w:cs="Times New Roman"/>
+          <w:color w:val="D4D4D4"/>
+          <w:kern w:val="0"/>
+          <w:sz w:val="21"/>
+          <w:szCs w:val="21"/>
+          <w:lang w:eastAsia="de-DE"/>
+          <w14:ligatures w14:val="none"/>
+        </w:rPr>
+        <w:t>}</w:t>
+      </w:r>
+    </w:p>
+    <w:p>
+      <w:pPr>
+        <w:shd w:val="clear" w:color="auto" w:fill="1E1E1E"/>
+        <w:spacing w:after="0" w:line="285" w:lineRule="atLeast"/>
+        <w:rPr>
+          <w:rFonts w:ascii="Consolas" w:eastAsia="Times New Roman" w:hAnsi="Consolas" w:cs="Times New Roman"/>
+          <w:color w:val="D4D4D4"/>
+          <w:kern w:val="0"/>
+          <w:sz w:val="21"/>
+          <w:szCs w:val="21"/>
+          <w:lang w:eastAsia="de-DE"/>
+          <w14:ligatures w14:val="none"/>
+        </w:rPr>
+      </w:pPr>
+    </w:p>
+    <w:p>
+      <w:pPr>
+        <w:shd w:val="clear" w:color="auto" w:fill="1E1E1E"/>
+        <w:spacing w:after="0" w:line="285" w:lineRule="atLeast"/>
+        <w:rPr>
+          <w:rFonts w:ascii="Consolas" w:eastAsia="Times New Roman" w:hAnsi="Consolas" w:cs="Times New Roman"/>
+          <w:color w:val="D4D4D4"/>
+          <w:kern w:val="0"/>
+          <w:sz w:val="21"/>
+          <w:szCs w:val="21"/>
+          <w:lang w:eastAsia="de-DE"/>
+          <w14:ligatures w14:val="none"/>
+        </w:rPr>
+      </w:pPr>
+      <w:proofErr w:type="spellStart"/>
+      <w:r>
+        <w:rPr>
+          <w:rFonts w:ascii="Consolas" w:eastAsia="Times New Roman" w:hAnsi="Consolas" w:cs="Times New Roman"/>
+          <w:color w:val="569CD6"/>
+          <w:kern w:val="0"/>
+          <w:sz w:val="21"/>
+          <w:szCs w:val="21"/>
+          <w:lang w:eastAsia="de-DE"/>
+          <w14:ligatures w14:val="none"/>
+        </w:rPr>
+        <w:t>const</w:t>
+      </w:r>
+      <w:proofErr w:type="spellEnd"/>
+      <w:r>
+        <w:rPr>
+          <w:rFonts w:ascii="Consolas" w:eastAsia="Times New Roman" w:hAnsi="Consolas" w:cs="Times New Roman"/>
+          <w:color w:val="D4D4D4"/>
+          <w:kern w:val="0"/>
+          <w:sz w:val="21"/>
+          <w:szCs w:val="21"/>
+          <w:lang w:eastAsia="de-DE"/>
+          <w14:ligatures w14:val="none"/>
+        </w:rPr>
+        <w:t xml:space="preserve"> </w:t>
+      </w:r>
+      <w:proofErr w:type="spellStart"/>
+      <w:r>
+        <w:rPr>
+          <w:rFonts w:ascii="Consolas" w:eastAsia="Times New Roman" w:hAnsi="Consolas" w:cs="Times New Roman"/>
+          <w:color w:val="DCDCAA"/>
+          <w:kern w:val="0"/>
+          <w:sz w:val="21"/>
+          <w:szCs w:val="21"/>
+          <w:lang w:eastAsia="de-DE"/>
+          <w14:ligatures w14:val="none"/>
+        </w:rPr>
+        <w:t>magnitude</w:t>
+      </w:r>
+      <w:proofErr w:type="spellEnd"/>
+      <w:r>
+        <w:rPr>
+          <w:rFonts w:ascii="Consolas" w:eastAsia="Times New Roman" w:hAnsi="Consolas" w:cs="Times New Roman"/>
+          <w:color w:val="D4D4D4"/>
+          <w:kern w:val="0"/>
+          <w:sz w:val="21"/>
+          <w:szCs w:val="21"/>
+          <w:lang w:eastAsia="de-DE"/>
+          <w14:ligatures w14:val="none"/>
+        </w:rPr>
+        <w:t xml:space="preserve"> = (</w:t>
+      </w:r>
+      <w:proofErr w:type="spellStart"/>
+      <w:r>
+        <w:rPr>
+          <w:rFonts w:ascii="Consolas" w:eastAsia="Times New Roman" w:hAnsi="Consolas" w:cs="Times New Roman"/>
+          <w:color w:val="9CDCFE"/>
+          <w:kern w:val="0"/>
+          <w:sz w:val="21"/>
+          <w:szCs w:val="21"/>
+          <w:lang w:eastAsia="de-DE"/>
+          <w14:ligatures w14:val="none"/>
+        </w:rPr>
+        <w:t>vector</w:t>
+      </w:r>
+      <w:proofErr w:type="spellEnd"/>
+      <w:r>
+        <w:rPr>
+          <w:rFonts w:ascii="Consolas" w:eastAsia="Times New Roman" w:hAnsi="Consolas" w:cs="Times New Roman"/>
+          <w:color w:val="D4D4D4"/>
+          <w:kern w:val="0"/>
+          <w:sz w:val="21"/>
+          <w:szCs w:val="21"/>
+          <w:lang w:eastAsia="de-DE"/>
+          <w14:ligatures w14:val="none"/>
+        </w:rPr>
+        <w:t xml:space="preserve">) </w:t>
+      </w:r>
+      <w:r>
+        <w:rPr>
+          <w:rFonts w:ascii="Consolas" w:eastAsia="Times New Roman" w:hAnsi="Consolas" w:cs="Times New Roman"/>
+          <w:color w:val="569CD6"/>
+          <w:kern w:val="0"/>
+          <w:sz w:val="21"/>
+          <w:szCs w:val="21"/>
+          <w:lang w:eastAsia="de-DE"/>
+          <w14:ligatures w14:val="none"/>
+        </w:rPr>
+        <w:t>=&gt;</w:t>
+      </w:r>
+      <w:r>
+        <w:rPr>
+          <w:rFonts w:ascii="Consolas" w:eastAsia="Times New Roman" w:hAnsi="Consolas" w:cs="Times New Roman"/>
+          <w:color w:val="D4D4D4"/>
+          <w:kern w:val="0"/>
+          <w:sz w:val="21"/>
+          <w:szCs w:val="21"/>
+          <w:lang w:eastAsia="de-DE"/>
+          <w14:ligatures w14:val="none"/>
+        </w:rPr>
+        <w:t xml:space="preserve"> {</w:t>
+      </w:r>
+    </w:p>
+    <w:p>
+      <w:pPr>
+        <w:shd w:val="clear" w:color="auto" w:fill="1E1E1E"/>
+        <w:spacing w:after="0" w:line="285" w:lineRule="atLeast"/>
+        <w:rPr>
+          <w:rFonts w:ascii="Consolas" w:eastAsia="Times New Roman" w:hAnsi="Consolas" w:cs="Times New Roman"/>
+          <w:color w:val="D4D4D4"/>
+          <w:kern w:val="0"/>
+          <w:sz w:val="21"/>
+          <w:szCs w:val="21"/>
+          <w:lang w:eastAsia="de-DE"/>
+          <w14:ligatures w14:val="none"/>
+        </w:rPr>
+      </w:pPr>
+      <w:r>
+        <w:rPr>
+          <w:rFonts w:ascii="Consolas" w:eastAsia="Times New Roman" w:hAnsi="Consolas" w:cs="Times New Roman"/>
+          <w:color w:val="D4D4D4"/>
+          <w:kern w:val="0"/>
+          <w:sz w:val="21"/>
+          <w:szCs w:val="21"/>
+          <w:lang w:eastAsia="de-DE"/>
+          <w14:ligatures w14:val="none"/>
+        </w:rPr>
+        <w:t xml:space="preserve">    </w:t>
+      </w:r>
+      <w:proofErr w:type="spellStart"/>
+      <w:r>
+        <w:rPr>
+          <w:rFonts w:ascii="Consolas" w:eastAsia="Times New Roman" w:hAnsi="Consolas" w:cs="Times New Roman"/>
+          <w:color w:val="569CD6"/>
+          <w:kern w:val="0"/>
+          <w:sz w:val="21"/>
+          <w:szCs w:val="21"/>
+          <w:lang w:eastAsia="de-DE"/>
+          <w14:ligatures w14:val="none"/>
+        </w:rPr>
+        <w:t>let</w:t>
+      </w:r>
+      <w:proofErr w:type="spellEnd"/>
+      <w:r>
+        <w:rPr>
+          <w:rFonts w:ascii="Consolas" w:eastAsia="Times New Roman" w:hAnsi="Consolas" w:cs="Times New Roman"/>
+          <w:color w:val="D4D4D4"/>
+          <w:kern w:val="0"/>
+          <w:sz w:val="21"/>
+          <w:szCs w:val="21"/>
+          <w:lang w:eastAsia="de-DE"/>
+          <w14:ligatures w14:val="none"/>
+        </w:rPr>
+        <w:t xml:space="preserve"> </w:t>
+      </w:r>
+      <w:proofErr w:type="spellStart"/>
+      <w:r>
+        <w:rPr>
+          <w:rFonts w:ascii="Consolas" w:eastAsia="Times New Roman" w:hAnsi="Consolas" w:cs="Times New Roman"/>
+          <w:color w:val="9CDCFE"/>
+          <w:kern w:val="0"/>
+          <w:sz w:val="21"/>
+          <w:szCs w:val="21"/>
+          <w:lang w:eastAsia="de-DE"/>
+          <w14:ligatures w14:val="none"/>
+        </w:rPr>
+        <w:t>sum</w:t>
+      </w:r>
+      <w:proofErr w:type="spellEnd"/>
+      <w:r>
+        <w:rPr>
+          <w:rFonts w:ascii="Consolas" w:eastAsia="Times New Roman" w:hAnsi="Consolas" w:cs="Times New Roman"/>
+          <w:color w:val="D4D4D4"/>
+          <w:kern w:val="0"/>
+          <w:sz w:val="21"/>
+          <w:szCs w:val="21"/>
+          <w:lang w:eastAsia="de-DE"/>
+          <w14:ligatures w14:val="none"/>
+        </w:rPr>
+        <w:t xml:space="preserve"> = </w:t>
+      </w:r>
+      <w:r>
+        <w:rPr>
+          <w:rFonts w:ascii="Consolas" w:eastAsia="Times New Roman" w:hAnsi="Consolas" w:cs="Times New Roman"/>
+          <w:color w:val="B5CEA8"/>
+          <w:kern w:val="0"/>
+          <w:sz w:val="21"/>
+          <w:szCs w:val="21"/>
+          <w:lang w:eastAsia="de-DE"/>
+          <w14:ligatures w14:val="none"/>
+        </w:rPr>
+        <w:t>0</w:t>
+      </w:r>
+      <w:r>
+        <w:rPr>
+          <w:rFonts w:ascii="Consolas" w:eastAsia="Times New Roman" w:hAnsi="Consolas" w:cs="Times New Roman"/>
+          <w:color w:val="D4D4D4"/>
+          <w:kern w:val="0"/>
+          <w:sz w:val="21"/>
+          <w:szCs w:val="21"/>
+          <w:lang w:eastAsia="de-DE"/>
+          <w14:ligatures w14:val="none"/>
+        </w:rPr>
+        <w:t>;</w:t>
+      </w:r>
+    </w:p>
+    <w:p>
+      <w:pPr>
+        <w:shd w:val="clear" w:color="auto" w:fill="1E1E1E"/>
+        <w:spacing w:after="0" w:line="285" w:lineRule="atLeast"/>
+        <w:rPr>
+          <w:rFonts w:ascii="Consolas" w:eastAsia="Times New Roman" w:hAnsi="Consolas" w:cs="Times New Roman"/>
+          <w:color w:val="D4D4D4"/>
+          <w:kern w:val="0"/>
+          <w:sz w:val="21"/>
+          <w:szCs w:val="21"/>
+          <w:lang w:eastAsia="de-DE"/>
+          <w14:ligatures w14:val="none"/>
+        </w:rPr>
+      </w:pPr>
+    </w:p>
+    <w:p>
+      <w:pPr>
+        <w:shd w:val="clear" w:color="auto" w:fill="1E1E1E"/>
+        <w:spacing w:after="0" w:line="285" w:lineRule="atLeast"/>
+        <w:rPr>
+          <w:rFonts w:ascii="Consolas" w:eastAsia="Times New Roman" w:hAnsi="Consolas" w:cs="Times New Roman"/>
+          <w:color w:val="D4D4D4"/>
+          <w:kern w:val="0"/>
+          <w:sz w:val="21"/>
+          <w:szCs w:val="21"/>
+          <w:lang w:eastAsia="de-DE"/>
+          <w14:ligatures w14:val="none"/>
+        </w:rPr>
+      </w:pPr>
+      <w:r>
+        <w:rPr>
+          <w:rFonts w:ascii="Consolas" w:eastAsia="Times New Roman" w:hAnsi="Consolas" w:cs="Times New Roman"/>
+          <w:color w:val="D4D4D4"/>
+          <w:kern w:val="0"/>
+          <w:sz w:val="21"/>
+          <w:szCs w:val="21"/>
+          <w:lang w:eastAsia="de-DE"/>
+          <w14:ligatures w14:val="none"/>
+        </w:rPr>
+        <w:t xml:space="preserve">    </w:t>
+      </w:r>
+      <w:proofErr w:type="spellStart"/>
+      <w:r>
+        <w:rPr>
+          <w:rFonts w:ascii="Consolas" w:eastAsia="Times New Roman" w:hAnsi="Consolas" w:cs="Times New Roman"/>
+          <w:color w:val="C586C0"/>
+          <w:kern w:val="0"/>
+          <w:sz w:val="21"/>
+          <w:szCs w:val="21"/>
+          <w:lang w:eastAsia="de-DE"/>
+          <w14:ligatures w14:val="none"/>
+        </w:rPr>
+        <w:t>for</w:t>
+      </w:r>
+      <w:proofErr w:type="spellEnd"/>
+      <w:r>
+        <w:rPr>
+          <w:rFonts w:ascii="Consolas" w:eastAsia="Times New Roman" w:hAnsi="Consolas" w:cs="Times New Roman"/>
+          <w:color w:val="D4D4D4"/>
+          <w:kern w:val="0"/>
+          <w:sz w:val="21"/>
+          <w:szCs w:val="21"/>
+          <w:lang w:eastAsia="de-DE"/>
+          <w14:ligatures w14:val="none"/>
+        </w:rPr>
+        <w:t xml:space="preserve"> (</w:t>
+      </w:r>
+      <w:proofErr w:type="spellStart"/>
+      <w:r>
+        <w:rPr>
+          <w:rFonts w:ascii="Consolas" w:eastAsia="Times New Roman" w:hAnsi="Consolas" w:cs="Times New Roman"/>
+          <w:color w:val="569CD6"/>
+          <w:kern w:val="0"/>
+          <w:sz w:val="21"/>
+          <w:szCs w:val="21"/>
+          <w:lang w:eastAsia="de-DE"/>
+          <w14:ligatures w14:val="none"/>
+        </w:rPr>
+        <w:t>let</w:t>
+      </w:r>
+      <w:proofErr w:type="spellEnd"/>
+      <w:r>
+        <w:rPr>
+          <w:rFonts w:ascii="Consolas" w:eastAsia="Times New Roman" w:hAnsi="Consolas" w:cs="Times New Roman"/>
+          <w:color w:val="D4D4D4"/>
+          <w:kern w:val="0"/>
+          <w:sz w:val="21"/>
+          <w:szCs w:val="21"/>
+          <w:lang w:eastAsia="de-DE"/>
+          <w14:ligatures w14:val="none"/>
+        </w:rPr>
+        <w:t xml:space="preserve"> </w:t>
+      </w:r>
+      <w:r>
+        <w:rPr>
+          <w:rFonts w:ascii="Consolas" w:eastAsia="Times New Roman" w:hAnsi="Consolas" w:cs="Times New Roman"/>
+          <w:color w:val="9CDCFE"/>
+          <w:kern w:val="0"/>
+          <w:sz w:val="21"/>
+          <w:szCs w:val="21"/>
+          <w:lang w:eastAsia="de-DE"/>
+          <w14:ligatures w14:val="none"/>
+        </w:rPr>
+        <w:t>i</w:t>
+      </w:r>
+      <w:r>
+        <w:rPr>
+          <w:rFonts w:ascii="Consolas" w:eastAsia="Times New Roman" w:hAnsi="Consolas" w:cs="Times New Roman"/>
+          <w:color w:val="D4D4D4"/>
+          <w:kern w:val="0"/>
+          <w:sz w:val="21"/>
+          <w:szCs w:val="21"/>
+          <w:lang w:eastAsia="de-DE"/>
+          <w14:ligatures w14:val="none"/>
+        </w:rPr>
+        <w:t xml:space="preserve"> = </w:t>
+      </w:r>
+      <w:r>
+        <w:rPr>
+          <w:rFonts w:ascii="Consolas" w:eastAsia="Times New Roman" w:hAnsi="Consolas" w:cs="Times New Roman"/>
+          <w:color w:val="B5CEA8"/>
+          <w:kern w:val="0"/>
+          <w:sz w:val="21"/>
+          <w:szCs w:val="21"/>
+          <w:lang w:eastAsia="de-DE"/>
+          <w14:ligatures w14:val="none"/>
+        </w:rPr>
+        <w:t>0</w:t>
+      </w:r>
+      <w:r>
+        <w:rPr>
+          <w:rFonts w:ascii="Consolas" w:eastAsia="Times New Roman" w:hAnsi="Consolas" w:cs="Times New Roman"/>
+          <w:color w:val="D4D4D4"/>
+          <w:kern w:val="0"/>
+          <w:sz w:val="21"/>
+          <w:szCs w:val="21"/>
+          <w:lang w:eastAsia="de-DE"/>
+          <w14:ligatures w14:val="none"/>
+        </w:rPr>
+        <w:t xml:space="preserve">; </w:t>
+      </w:r>
+      <w:r>
+        <w:rPr>
+          <w:rFonts w:ascii="Consolas" w:eastAsia="Times New Roman" w:hAnsi="Consolas" w:cs="Times New Roman"/>
+          <w:color w:val="9CDCFE"/>
+          <w:kern w:val="0"/>
+          <w:sz w:val="21"/>
+          <w:szCs w:val="21"/>
+          <w:lang w:eastAsia="de-DE"/>
+          <w14:ligatures w14:val="none"/>
+        </w:rPr>
+        <w:t>i</w:t>
+      </w:r>
+      <w:r>
+        <w:rPr>
+          <w:rFonts w:ascii="Consolas" w:eastAsia="Times New Roman" w:hAnsi="Consolas" w:cs="Times New Roman"/>
+          <w:color w:val="D4D4D4"/>
+          <w:kern w:val="0"/>
+          <w:sz w:val="21"/>
+          <w:szCs w:val="21"/>
+          <w:lang w:eastAsia="de-DE"/>
+          <w14:ligatures w14:val="none"/>
+        </w:rPr>
+        <w:t xml:space="preserve"> &lt; </w:t>
+      </w:r>
+      <w:proofErr w:type="spellStart"/>
+      <w:proofErr w:type="gramStart"/>
+      <w:r>
+        <w:rPr>
+          <w:rFonts w:ascii="Consolas" w:eastAsia="Times New Roman" w:hAnsi="Consolas" w:cs="Times New Roman"/>
+          <w:color w:val="9CDCFE"/>
+          <w:kern w:val="0"/>
+          <w:sz w:val="21"/>
+          <w:szCs w:val="21"/>
+          <w:lang w:eastAsia="de-DE"/>
+          <w14:ligatures w14:val="none"/>
+        </w:rPr>
+        <w:t>vector</w:t>
+      </w:r>
+      <w:r>
+        <w:rPr>
+          <w:rFonts w:ascii="Consolas" w:eastAsia="Times New Roman" w:hAnsi="Consolas" w:cs="Times New Roman"/>
+          <w:color w:val="D4D4D4"/>
+          <w:kern w:val="0"/>
+          <w:sz w:val="21"/>
+          <w:szCs w:val="21"/>
+          <w:lang w:eastAsia="de-DE"/>
+          <w14:ligatures w14:val="none"/>
+        </w:rPr>
+        <w:t>.</w:t>
+      </w:r>
+      <w:r>
+        <w:rPr>
+          <w:rFonts w:ascii="Consolas" w:eastAsia="Times New Roman" w:hAnsi="Consolas" w:cs="Times New Roman"/>
+          <w:color w:val="9CDCFE"/>
+          <w:kern w:val="0"/>
+          <w:sz w:val="21"/>
+          <w:szCs w:val="21"/>
+          <w:lang w:eastAsia="de-DE"/>
+          <w14:ligatures w14:val="none"/>
+        </w:rPr>
+        <w:t>length</w:t>
+      </w:r>
+      <w:proofErr w:type="spellEnd"/>
+      <w:proofErr w:type="gramEnd"/>
+      <w:r>
+        <w:rPr>
+          <w:rFonts w:ascii="Consolas" w:eastAsia="Times New Roman" w:hAnsi="Consolas" w:cs="Times New Roman"/>
+          <w:color w:val="D4D4D4"/>
+          <w:kern w:val="0"/>
+          <w:sz w:val="21"/>
+          <w:szCs w:val="21"/>
+          <w:lang w:eastAsia="de-DE"/>
+          <w14:ligatures w14:val="none"/>
+        </w:rPr>
+        <w:t xml:space="preserve">; </w:t>
+      </w:r>
+      <w:r>
+        <w:rPr>
+          <w:rFonts w:ascii="Consolas" w:eastAsia="Times New Roman" w:hAnsi="Consolas" w:cs="Times New Roman"/>
+          <w:color w:val="9CDCFE"/>
+          <w:kern w:val="0"/>
+          <w:sz w:val="21"/>
+          <w:szCs w:val="21"/>
+          <w:lang w:eastAsia="de-DE"/>
+          <w14:ligatures w14:val="none"/>
+        </w:rPr>
+        <w:t>i</w:t>
+      </w:r>
+      <w:r>
+        <w:rPr>
+          <w:rFonts w:ascii="Consolas" w:eastAsia="Times New Roman" w:hAnsi="Consolas" w:cs="Times New Roman"/>
+          <w:color w:val="D4D4D4"/>
+          <w:kern w:val="0"/>
+          <w:sz w:val="21"/>
+          <w:szCs w:val="21"/>
+          <w:lang w:eastAsia="de-DE"/>
+          <w14:ligatures w14:val="none"/>
+        </w:rPr>
+        <w:t>++) {</w:t>
+      </w:r>
+    </w:p>
+    <w:p>
+      <w:pPr>
+        <w:shd w:val="clear" w:color="auto" w:fill="1E1E1E"/>
+        <w:spacing w:after="0" w:line="285" w:lineRule="atLeast"/>
+        <w:rPr>
+          <w:rFonts w:ascii="Consolas" w:eastAsia="Times New Roman" w:hAnsi="Consolas" w:cs="Times New Roman"/>
+          <w:color w:val="D4D4D4"/>
+          <w:kern w:val="0"/>
+          <w:sz w:val="21"/>
+          <w:szCs w:val="21"/>
+          <w:lang w:eastAsia="de-DE"/>
+          <w14:ligatures w14:val="none"/>
+        </w:rPr>
+      </w:pPr>
+      <w:r>
+        <w:rPr>
+          <w:rFonts w:ascii="Consolas" w:eastAsia="Times New Roman" w:hAnsi="Consolas" w:cs="Times New Roman"/>
+          <w:color w:val="D4D4D4"/>
+          <w:kern w:val="0"/>
+          <w:sz w:val="21"/>
+          <w:szCs w:val="21"/>
+          <w:lang w:eastAsia="de-DE"/>
+          <w14:ligatures w14:val="none"/>
+        </w:rPr>
+        <w:t xml:space="preserve">        </w:t>
+      </w:r>
+      <w:proofErr w:type="spellStart"/>
+      <w:r>
+        <w:rPr>
+          <w:rFonts w:ascii="Consolas" w:eastAsia="Times New Roman" w:hAnsi="Consolas" w:cs="Times New Roman"/>
+          <w:color w:val="9CDCFE"/>
+          <w:kern w:val="0"/>
+          <w:sz w:val="21"/>
+          <w:szCs w:val="21"/>
+          <w:lang w:eastAsia="de-DE"/>
+          <w14:ligatures w14:val="none"/>
+        </w:rPr>
+        <w:t>sum</w:t>
+      </w:r>
+      <w:proofErr w:type="spellEnd"/>
+      <w:r>
+        <w:rPr>
+          <w:rFonts w:ascii="Consolas" w:eastAsia="Times New Roman" w:hAnsi="Consolas" w:cs="Times New Roman"/>
+          <w:color w:val="D4D4D4"/>
+          <w:kern w:val="0"/>
+          <w:sz w:val="21"/>
+          <w:szCs w:val="21"/>
+          <w:lang w:eastAsia="de-DE"/>
+          <w14:ligatures w14:val="none"/>
+        </w:rPr>
+        <w:t xml:space="preserve"> += </w:t>
+      </w:r>
+      <w:proofErr w:type="spellStart"/>
+      <w:r>
+        <w:rPr>
+          <w:rFonts w:ascii="Consolas" w:eastAsia="Times New Roman" w:hAnsi="Consolas" w:cs="Times New Roman"/>
+          <w:color w:val="9CDCFE"/>
+          <w:kern w:val="0"/>
+          <w:sz w:val="21"/>
+          <w:szCs w:val="21"/>
+          <w:lang w:eastAsia="de-DE"/>
+          <w14:ligatures w14:val="none"/>
+        </w:rPr>
+        <w:t>vector</w:t>
+      </w:r>
+      <w:proofErr w:type="spellEnd"/>
+      <w:r>
+        <w:rPr>
+          <w:rFonts w:ascii="Consolas" w:eastAsia="Times New Roman" w:hAnsi="Consolas" w:cs="Times New Roman"/>
+          <w:color w:val="D4D4D4"/>
+          <w:kern w:val="0"/>
+          <w:sz w:val="21"/>
+          <w:szCs w:val="21"/>
+          <w:lang w:eastAsia="de-DE"/>
+          <w14:ligatures w14:val="none"/>
+        </w:rPr>
+        <w:t>[</w:t>
+      </w:r>
+      <w:r>
+        <w:rPr>
+          <w:rFonts w:ascii="Consolas" w:eastAsia="Times New Roman" w:hAnsi="Consolas" w:cs="Times New Roman"/>
+          <w:color w:val="9CDCFE"/>
+          <w:kern w:val="0"/>
+          <w:sz w:val="21"/>
+          <w:szCs w:val="21"/>
+          <w:lang w:eastAsia="de-DE"/>
+          <w14:ligatures w14:val="none"/>
+        </w:rPr>
+        <w:t>i</w:t>
+      </w:r>
+      <w:r>
+        <w:rPr>
+          <w:rFonts w:ascii="Consolas" w:eastAsia="Times New Roman" w:hAnsi="Consolas" w:cs="Times New Roman"/>
+          <w:color w:val="D4D4D4"/>
+          <w:kern w:val="0"/>
+          <w:sz w:val="21"/>
+          <w:szCs w:val="21"/>
+          <w:lang w:eastAsia="de-DE"/>
+          <w14:ligatures w14:val="none"/>
+        </w:rPr>
+        <w:t xml:space="preserve">] * </w:t>
+      </w:r>
+      <w:proofErr w:type="spellStart"/>
+      <w:r>
+        <w:rPr>
+          <w:rFonts w:ascii="Consolas" w:eastAsia="Times New Roman" w:hAnsi="Consolas" w:cs="Times New Roman"/>
+          <w:color w:val="9CDCFE"/>
+          <w:kern w:val="0"/>
+          <w:sz w:val="21"/>
+          <w:szCs w:val="21"/>
+          <w:lang w:eastAsia="de-DE"/>
+          <w14:ligatures w14:val="none"/>
+        </w:rPr>
+        <w:t>vector</w:t>
+      </w:r>
+      <w:proofErr w:type="spellEnd"/>
+      <w:r>
+        <w:rPr>
+          <w:rFonts w:ascii="Consolas" w:eastAsia="Times New Roman" w:hAnsi="Consolas" w:cs="Times New Roman"/>
+          <w:color w:val="D4D4D4"/>
+          <w:kern w:val="0"/>
+          <w:sz w:val="21"/>
+          <w:szCs w:val="21"/>
+          <w:lang w:eastAsia="de-DE"/>
+          <w14:ligatures w14:val="none"/>
+        </w:rPr>
+        <w:t>[</w:t>
+      </w:r>
+      <w:r>
+        <w:rPr>
+          <w:rFonts w:ascii="Consolas" w:eastAsia="Times New Roman" w:hAnsi="Consolas" w:cs="Times New Roman"/>
+          <w:color w:val="9CDCFE"/>
+          <w:kern w:val="0"/>
+          <w:sz w:val="21"/>
+          <w:szCs w:val="21"/>
+          <w:lang w:eastAsia="de-DE"/>
+          <w14:ligatures w14:val="none"/>
+        </w:rPr>
+        <w:t>i</w:t>
+      </w:r>
+      <w:r>
+        <w:rPr>
+          <w:rFonts w:ascii="Consolas" w:eastAsia="Times New Roman" w:hAnsi="Consolas" w:cs="Times New Roman"/>
+          <w:color w:val="D4D4D4"/>
+          <w:kern w:val="0"/>
+          <w:sz w:val="21"/>
+          <w:szCs w:val="21"/>
+          <w:lang w:eastAsia="de-DE"/>
+          <w14:ligatures w14:val="none"/>
+        </w:rPr>
+        <w:t>];</w:t>
+      </w:r>
+    </w:p>
+    <w:p>
+      <w:pPr>
+        <w:shd w:val="clear" w:color="auto" w:fill="1E1E1E"/>
+        <w:spacing w:after="0" w:line="285" w:lineRule="atLeast"/>
+        <w:rPr>
+          <w:rFonts w:ascii="Consolas" w:eastAsia="Times New Roman" w:hAnsi="Consolas" w:cs="Times New Roman"/>
+          <w:color w:val="D4D4D4"/>
+          <w:kern w:val="0"/>
+          <w:sz w:val="21"/>
+          <w:szCs w:val="21"/>
+          <w:lang w:eastAsia="de-DE"/>
+          <w14:ligatures w14:val="none"/>
+        </w:rPr>
+      </w:pPr>
+      <w:r>
+        <w:rPr>
+          <w:rFonts w:ascii="Consolas" w:eastAsia="Times New Roman" w:hAnsi="Consolas" w:cs="Times New Roman"/>
+          <w:color w:val="D4D4D4"/>
+          <w:kern w:val="0"/>
+          <w:sz w:val="21"/>
+          <w:szCs w:val="21"/>
+          <w:lang w:eastAsia="de-DE"/>
+          <w14:ligatures w14:val="none"/>
+        </w:rPr>
+        <w:t>    }</w:t>
+      </w:r>
+    </w:p>
+    <w:p>
+      <w:pPr>
+        <w:shd w:val="clear" w:color="auto" w:fill="1E1E1E"/>
+        <w:spacing w:after="0" w:line="285" w:lineRule="atLeast"/>
+        <w:rPr>
+          <w:rFonts w:ascii="Consolas" w:eastAsia="Times New Roman" w:hAnsi="Consolas" w:cs="Times New Roman"/>
+          <w:color w:val="D4D4D4"/>
+          <w:kern w:val="0"/>
+          <w:sz w:val="21"/>
+          <w:szCs w:val="21"/>
+          <w:lang w:eastAsia="de-DE"/>
+          <w14:ligatures w14:val="none"/>
+        </w:rPr>
+      </w:pPr>
+    </w:p>
+    <w:p>
+      <w:pPr>
+        <w:shd w:val="clear" w:color="auto" w:fill="1E1E1E"/>
+        <w:spacing w:after="0" w:line="285" w:lineRule="atLeast"/>
+        <w:rPr>
+          <w:rFonts w:ascii="Consolas" w:eastAsia="Times New Roman" w:hAnsi="Consolas" w:cs="Times New Roman"/>
+          <w:color w:val="D4D4D4"/>
+          <w:kern w:val="0"/>
+          <w:sz w:val="21"/>
+          <w:szCs w:val="21"/>
+          <w:lang w:eastAsia="de-DE"/>
+          <w14:ligatures w14:val="none"/>
+        </w:rPr>
+      </w:pPr>
+      <w:r>
+        <w:rPr>
+          <w:rFonts w:ascii="Consolas" w:eastAsia="Times New Roman" w:hAnsi="Consolas" w:cs="Times New Roman"/>
+          <w:color w:val="D4D4D4"/>
+          <w:kern w:val="0"/>
+          <w:sz w:val="21"/>
+          <w:szCs w:val="21"/>
+          <w:lang w:eastAsia="de-DE"/>
+          <w14:ligatures w14:val="none"/>
+        </w:rPr>
+        <w:t xml:space="preserve">    </w:t>
+      </w:r>
+      <w:proofErr w:type="spellStart"/>
+      <w:r>
+        <w:rPr>
+          <w:rFonts w:ascii="Consolas" w:eastAsia="Times New Roman" w:hAnsi="Consolas" w:cs="Times New Roman"/>
+          <w:color w:val="C586C0"/>
+          <w:kern w:val="0"/>
+          <w:sz w:val="21"/>
+          <w:szCs w:val="21"/>
+          <w:lang w:eastAsia="de-DE"/>
+          <w14:ligatures w14:val="none"/>
+        </w:rPr>
+        <w:t>return</w:t>
+      </w:r>
+      <w:proofErr w:type="spellEnd"/>
+      <w:r>
+        <w:rPr>
+          <w:rFonts w:ascii="Consolas" w:eastAsia="Times New Roman" w:hAnsi="Consolas" w:cs="Times New Roman"/>
+          <w:color w:val="D4D4D4"/>
+          <w:kern w:val="0"/>
+          <w:sz w:val="21"/>
+          <w:szCs w:val="21"/>
+          <w:lang w:eastAsia="de-DE"/>
+          <w14:ligatures w14:val="none"/>
+        </w:rPr>
+        <w:t xml:space="preserve"> </w:t>
+      </w:r>
+      <w:proofErr w:type="spellStart"/>
+      <w:r>
+        <w:rPr>
+          <w:rFonts w:ascii="Consolas" w:eastAsia="Times New Roman" w:hAnsi="Consolas" w:cs="Times New Roman"/>
+          <w:color w:val="9CDCFE"/>
+          <w:kern w:val="0"/>
+          <w:sz w:val="21"/>
+          <w:szCs w:val="21"/>
+          <w:lang w:eastAsia="de-DE"/>
+          <w14:ligatures w14:val="none"/>
+        </w:rPr>
+        <w:t>Math</w:t>
+      </w:r>
+      <w:r>
+        <w:rPr>
+          <w:rFonts w:ascii="Consolas" w:eastAsia="Times New Roman" w:hAnsi="Consolas" w:cs="Times New Roman"/>
+          <w:color w:val="D4D4D4"/>
+          <w:kern w:val="0"/>
+          <w:sz w:val="21"/>
+          <w:szCs w:val="21"/>
+          <w:lang w:eastAsia="de-DE"/>
+          <w14:ligatures w14:val="none"/>
+        </w:rPr>
+        <w:t>.</w:t>
+      </w:r>
+      <w:r>
+        <w:rPr>
+          <w:rFonts w:ascii="Consolas" w:eastAsia="Times New Roman" w:hAnsi="Consolas" w:cs="Times New Roman"/>
+          <w:color w:val="DCDCAA"/>
+          <w:kern w:val="0"/>
+          <w:sz w:val="21"/>
+          <w:szCs w:val="21"/>
+          <w:lang w:eastAsia="de-DE"/>
+          <w14:ligatures w14:val="none"/>
+        </w:rPr>
+        <w:t>sqrt</w:t>
+      </w:r>
+      <w:proofErr w:type="spellEnd"/>
+      <w:r>
+        <w:rPr>
+          <w:rFonts w:ascii="Consolas" w:eastAsia="Times New Roman" w:hAnsi="Consolas" w:cs="Times New Roman"/>
+          <w:color w:val="D4D4D4"/>
+          <w:kern w:val="0"/>
+          <w:sz w:val="21"/>
+          <w:szCs w:val="21"/>
+          <w:lang w:eastAsia="de-DE"/>
+          <w14:ligatures w14:val="none"/>
+        </w:rPr>
+        <w:t>(</w:t>
+      </w:r>
+      <w:proofErr w:type="spellStart"/>
+      <w:r>
+        <w:rPr>
+          <w:rFonts w:ascii="Consolas" w:eastAsia="Times New Roman" w:hAnsi="Consolas" w:cs="Times New Roman"/>
+          <w:color w:val="9CDCFE"/>
+          <w:kern w:val="0"/>
+          <w:sz w:val="21"/>
+          <w:szCs w:val="21"/>
+          <w:lang w:eastAsia="de-DE"/>
+          <w14:ligatures w14:val="none"/>
+        </w:rPr>
+        <w:t>sum</w:t>
+      </w:r>
+      <w:proofErr w:type="spellEnd"/>
+      <w:r>
+        <w:rPr>
+          <w:rFonts w:ascii="Consolas" w:eastAsia="Times New Roman" w:hAnsi="Consolas" w:cs="Times New Roman"/>
+          <w:color w:val="D4D4D4"/>
+          <w:kern w:val="0"/>
+          <w:sz w:val="21"/>
+          <w:szCs w:val="21"/>
+          <w:lang w:eastAsia="de-DE"/>
+          <w14:ligatures w14:val="none"/>
+        </w:rPr>
+        <w:t>);</w:t>
+      </w:r>
+    </w:p>
+    <w:p>
+      <w:pPr>
+        <w:shd w:val="clear" w:color="auto" w:fill="1E1E1E"/>
+        <w:spacing w:after="0" w:line="285" w:lineRule="atLeast"/>
+        <w:rPr>
+          <w:rFonts w:ascii="Consolas" w:eastAsia="Times New Roman" w:hAnsi="Consolas" w:cs="Times New Roman"/>
+          <w:color w:val="D4D4D4"/>
+          <w:kern w:val="0"/>
+          <w:sz w:val="21"/>
+          <w:szCs w:val="21"/>
+          <w:lang w:eastAsia="de-DE"/>
+          <w14:ligatures w14:val="none"/>
+        </w:rPr>
+      </w:pPr>
+      <w:r>
+        <w:rPr>
+          <w:rFonts w:ascii="Consolas" w:eastAsia="Times New Roman" w:hAnsi="Consolas" w:cs="Times New Roman"/>
+          <w:color w:val="D4D4D4"/>
+          <w:kern w:val="0"/>
+          <w:sz w:val="21"/>
+          <w:szCs w:val="21"/>
+          <w:lang w:eastAsia="de-DE"/>
+          <w14:ligatures w14:val="none"/>
+        </w:rPr>
+        <w:t>}</w:t>
+      </w:r>
+    </w:p>
+    <w:p>
+      <w:pPr>
+        <w:shd w:val="clear" w:color="auto" w:fill="1E1E1E"/>
+        <w:spacing w:after="0" w:line="285" w:lineRule="atLeast"/>
+        <w:rPr>
+          <w:rFonts w:ascii="Consolas" w:eastAsia="Times New Roman" w:hAnsi="Consolas" w:cs="Times New Roman"/>
+          <w:color w:val="D4D4D4"/>
+          <w:kern w:val="0"/>
+          <w:sz w:val="21"/>
+          <w:szCs w:val="21"/>
+          <w:lang w:eastAsia="de-DE"/>
+          <w14:ligatures w14:val="none"/>
+        </w:rPr>
+      </w:pPr>
+    </w:p>
+    <w:p>
+      <w:pPr>
+        <w:shd w:val="clear" w:color="auto" w:fill="1E1E1E"/>
+        <w:spacing w:after="0" w:line="285" w:lineRule="atLeast"/>
+        <w:rPr>
+          <w:rFonts w:ascii="Consolas" w:eastAsia="Times New Roman" w:hAnsi="Consolas" w:cs="Times New Roman"/>
+          <w:color w:val="D4D4D4"/>
+          <w:kern w:val="0"/>
+          <w:sz w:val="21"/>
+          <w:szCs w:val="21"/>
+          <w:lang w:eastAsia="de-DE"/>
+          <w14:ligatures w14:val="none"/>
+        </w:rPr>
+      </w:pPr>
+      <w:proofErr w:type="spellStart"/>
+      <w:r>
+        <w:rPr>
+          <w:rFonts w:ascii="Consolas" w:eastAsia="Times New Roman" w:hAnsi="Consolas" w:cs="Times New Roman"/>
+          <w:color w:val="569CD6"/>
+          <w:kern w:val="0"/>
+          <w:sz w:val="21"/>
+          <w:szCs w:val="21"/>
+          <w:lang w:eastAsia="de-DE"/>
+          <w14:ligatures w14:val="none"/>
+        </w:rPr>
+        <w:t>const</w:t>
+      </w:r>
+      <w:proofErr w:type="spellEnd"/>
+      <w:r>
+        <w:rPr>
+          <w:rFonts w:ascii="Consolas" w:eastAsia="Times New Roman" w:hAnsi="Consolas" w:cs="Times New Roman"/>
+          <w:color w:val="D4D4D4"/>
+          <w:kern w:val="0"/>
+          <w:sz w:val="21"/>
+          <w:szCs w:val="21"/>
+          <w:lang w:eastAsia="de-DE"/>
+          <w14:ligatures w14:val="none"/>
+        </w:rPr>
+        <w:t xml:space="preserve"> </w:t>
+      </w:r>
+      <w:proofErr w:type="spellStart"/>
+      <w:r>
+        <w:rPr>
+          <w:rFonts w:ascii="Consolas" w:eastAsia="Times New Roman" w:hAnsi="Consolas" w:cs="Times New Roman"/>
+          <w:color w:val="DCDCAA"/>
+          <w:kern w:val="0"/>
+          <w:sz w:val="21"/>
+          <w:szCs w:val="21"/>
+          <w:lang w:eastAsia="de-DE"/>
+          <w14:ligatures w14:val="none"/>
+        </w:rPr>
+        <w:t>cosineSimilarity</w:t>
+      </w:r>
+      <w:proofErr w:type="spellEnd"/>
+      <w:r>
+        <w:rPr>
+          <w:rFonts w:ascii="Consolas" w:eastAsia="Times New Roman" w:hAnsi="Consolas" w:cs="Times New Roman"/>
+          <w:color w:val="D4D4D4"/>
+          <w:kern w:val="0"/>
+          <w:sz w:val="21"/>
+          <w:szCs w:val="21"/>
+          <w:lang w:eastAsia="de-DE"/>
+          <w14:ligatures w14:val="none"/>
+        </w:rPr>
+        <w:t xml:space="preserve"> = (</w:t>
+      </w:r>
+      <w:r>
+        <w:rPr>
+          <w:rFonts w:ascii="Consolas" w:eastAsia="Times New Roman" w:hAnsi="Consolas" w:cs="Times New Roman"/>
+          <w:color w:val="9CDCFE"/>
+          <w:kern w:val="0"/>
+          <w:sz w:val="21"/>
+          <w:szCs w:val="21"/>
+          <w:lang w:eastAsia="de-DE"/>
+          <w14:ligatures w14:val="none"/>
+        </w:rPr>
+        <w:t>a</w:t>
+      </w:r>
+      <w:r>
+        <w:rPr>
+          <w:rFonts w:ascii="Consolas" w:eastAsia="Times New Roman" w:hAnsi="Consolas" w:cs="Times New Roman"/>
+          <w:color w:val="D4D4D4"/>
+          <w:kern w:val="0"/>
+          <w:sz w:val="21"/>
+          <w:szCs w:val="21"/>
+          <w:lang w:eastAsia="de-DE"/>
+          <w14:ligatures w14:val="none"/>
+        </w:rPr>
+        <w:t xml:space="preserve">, </w:t>
+      </w:r>
+      <w:r>
+        <w:rPr>
+          <w:rFonts w:ascii="Consolas" w:eastAsia="Times New Roman" w:hAnsi="Consolas" w:cs="Times New Roman"/>
+          <w:color w:val="9CDCFE"/>
+          <w:kern w:val="0"/>
+          <w:sz w:val="21"/>
+          <w:szCs w:val="21"/>
+          <w:lang w:eastAsia="de-DE"/>
+          <w14:ligatures w14:val="none"/>
+        </w:rPr>
+        <w:t>b</w:t>
+      </w:r>
+      <w:r>
+        <w:rPr>
+          <w:rFonts w:ascii="Consolas" w:eastAsia="Times New Roman" w:hAnsi="Consolas" w:cs="Times New Roman"/>
+          <w:color w:val="D4D4D4"/>
+          <w:kern w:val="0"/>
+          <w:sz w:val="21"/>
+          <w:szCs w:val="21"/>
+          <w:lang w:eastAsia="de-DE"/>
+          <w14:ligatures w14:val="none"/>
+        </w:rPr>
+        <w:t xml:space="preserve">) </w:t>
+      </w:r>
+      <w:r>
+        <w:rPr>
+          <w:rFonts w:ascii="Consolas" w:eastAsia="Times New Roman" w:hAnsi="Consolas" w:cs="Times New Roman"/>
+          <w:color w:val="569CD6"/>
+          <w:kern w:val="0"/>
+          <w:sz w:val="21"/>
+          <w:szCs w:val="21"/>
+          <w:lang w:eastAsia="de-DE"/>
+          <w14:ligatures w14:val="none"/>
+        </w:rPr>
+        <w:t>=&gt;</w:t>
+      </w:r>
+      <w:r>
+        <w:rPr>
+          <w:rFonts w:ascii="Consolas" w:eastAsia="Times New Roman" w:hAnsi="Consolas" w:cs="Times New Roman"/>
+          <w:color w:val="D4D4D4"/>
+          <w:kern w:val="0"/>
+          <w:sz w:val="21"/>
+          <w:szCs w:val="21"/>
+          <w:lang w:eastAsia="de-DE"/>
+          <w14:ligatures w14:val="none"/>
+        </w:rPr>
+        <w:t xml:space="preserve"> {</w:t>
+      </w:r>
+    </w:p>
+    <w:p>
+      <w:pPr>
+        <w:shd w:val="clear" w:color="auto" w:fill="1E1E1E"/>
+        <w:spacing w:after="0" w:line="285" w:lineRule="atLeast"/>
+        <w:rPr>
+          <w:rFonts w:ascii="Consolas" w:eastAsia="Times New Roman" w:hAnsi="Consolas" w:cs="Times New Roman"/>
+          <w:color w:val="D4D4D4"/>
+          <w:kern w:val="0"/>
+          <w:sz w:val="21"/>
+          <w:szCs w:val="21"/>
+          <w:lang w:eastAsia="de-DE"/>
+          <w14:ligatures w14:val="none"/>
+        </w:rPr>
+      </w:pPr>
+      <w:r>
+        <w:rPr>
+          <w:rFonts w:ascii="Consolas" w:eastAsia="Times New Roman" w:hAnsi="Consolas" w:cs="Times New Roman"/>
+          <w:color w:val="D4D4D4"/>
+          <w:kern w:val="0"/>
+          <w:sz w:val="21"/>
+          <w:szCs w:val="21"/>
+          <w:lang w:eastAsia="de-DE"/>
+          <w14:ligatures w14:val="none"/>
+        </w:rPr>
+        <w:t xml:space="preserve">    </w:t>
+      </w:r>
+      <w:proofErr w:type="spellStart"/>
+      <w:r>
+        <w:rPr>
+          <w:rFonts w:ascii="Consolas" w:eastAsia="Times New Roman" w:hAnsi="Consolas" w:cs="Times New Roman"/>
+          <w:color w:val="C586C0"/>
+          <w:kern w:val="0"/>
+          <w:sz w:val="21"/>
+          <w:szCs w:val="21"/>
+          <w:lang w:eastAsia="de-DE"/>
+          <w14:ligatures w14:val="none"/>
+        </w:rPr>
+        <w:t>return</w:t>
+      </w:r>
+      <w:proofErr w:type="spellEnd"/>
+      <w:r>
+        <w:rPr>
+          <w:rFonts w:ascii="Consolas" w:eastAsia="Times New Roman" w:hAnsi="Consolas" w:cs="Times New Roman"/>
+          <w:color w:val="D4D4D4"/>
+          <w:kern w:val="0"/>
+          <w:sz w:val="21"/>
+          <w:szCs w:val="21"/>
+          <w:lang w:eastAsia="de-DE"/>
+          <w14:ligatures w14:val="none"/>
+        </w:rPr>
+        <w:t xml:space="preserve"> </w:t>
+      </w:r>
+      <w:proofErr w:type="spellStart"/>
+      <w:proofErr w:type="gramStart"/>
+      <w:r>
+        <w:rPr>
+          <w:rFonts w:ascii="Consolas" w:eastAsia="Times New Roman" w:hAnsi="Consolas" w:cs="Times New Roman"/>
+          <w:color w:val="DCDCAA"/>
+          <w:kern w:val="0"/>
+          <w:sz w:val="21"/>
+          <w:szCs w:val="21"/>
+          <w:lang w:eastAsia="de-DE"/>
+          <w14:ligatures w14:val="none"/>
+        </w:rPr>
+        <w:t>dotProduct</w:t>
+      </w:r>
+      <w:proofErr w:type="spellEnd"/>
+      <w:r>
+        <w:rPr>
+          <w:rFonts w:ascii="Consolas" w:eastAsia="Times New Roman" w:hAnsi="Consolas" w:cs="Times New Roman"/>
+          <w:color w:val="D4D4D4"/>
+          <w:kern w:val="0"/>
+          <w:sz w:val="21"/>
+          <w:szCs w:val="21"/>
+          <w:lang w:eastAsia="de-DE"/>
+          <w14:ligatures w14:val="none"/>
+        </w:rPr>
+        <w:t>(</w:t>
+      </w:r>
+      <w:proofErr w:type="gramEnd"/>
+      <w:r>
+        <w:rPr>
+          <w:rFonts w:ascii="Consolas" w:eastAsia="Times New Roman" w:hAnsi="Consolas" w:cs="Times New Roman"/>
+          <w:color w:val="9CDCFE"/>
+          <w:kern w:val="0"/>
+          <w:sz w:val="21"/>
+          <w:szCs w:val="21"/>
+          <w:lang w:eastAsia="de-DE"/>
+          <w14:ligatures w14:val="none"/>
+        </w:rPr>
+        <w:t>a</w:t>
+      </w:r>
+      <w:r>
+        <w:rPr>
+          <w:rFonts w:ascii="Consolas" w:eastAsia="Times New Roman" w:hAnsi="Consolas" w:cs="Times New Roman"/>
+          <w:color w:val="D4D4D4"/>
+          <w:kern w:val="0"/>
+          <w:sz w:val="21"/>
+          <w:szCs w:val="21"/>
+          <w:lang w:eastAsia="de-DE"/>
+          <w14:ligatures w14:val="none"/>
+        </w:rPr>
+        <w:t xml:space="preserve">, </w:t>
+      </w:r>
+      <w:r>
+        <w:rPr>
+          <w:rFonts w:ascii="Consolas" w:eastAsia="Times New Roman" w:hAnsi="Consolas" w:cs="Times New Roman"/>
+          <w:color w:val="9CDCFE"/>
+          <w:kern w:val="0"/>
+          <w:sz w:val="21"/>
+          <w:szCs w:val="21"/>
+          <w:lang w:eastAsia="de-DE"/>
+          <w14:ligatures w14:val="none"/>
+        </w:rPr>
+        <w:t>b</w:t>
+      </w:r>
+      <w:r>
+        <w:rPr>
+          <w:rFonts w:ascii="Consolas" w:eastAsia="Times New Roman" w:hAnsi="Consolas" w:cs="Times New Roman"/>
+          <w:color w:val="D4D4D4"/>
+          <w:kern w:val="0"/>
+          <w:sz w:val="21"/>
+          <w:szCs w:val="21"/>
+          <w:lang w:eastAsia="de-DE"/>
+          <w14:ligatures w14:val="none"/>
+        </w:rPr>
+        <w:t>) / (</w:t>
+      </w:r>
+      <w:proofErr w:type="spellStart"/>
+      <w:r>
+        <w:rPr>
+          <w:rFonts w:ascii="Consolas" w:eastAsia="Times New Roman" w:hAnsi="Consolas" w:cs="Times New Roman"/>
+          <w:color w:val="DCDCAA"/>
+          <w:kern w:val="0"/>
+          <w:sz w:val="21"/>
+          <w:szCs w:val="21"/>
+          <w:lang w:eastAsia="de-DE"/>
+          <w14:ligatures w14:val="none"/>
+        </w:rPr>
+        <w:t>magnitude</w:t>
+      </w:r>
+      <w:proofErr w:type="spellEnd"/>
+      <w:r>
+        <w:rPr>
+          <w:rFonts w:ascii="Consolas" w:eastAsia="Times New Roman" w:hAnsi="Consolas" w:cs="Times New Roman"/>
+          <w:color w:val="D4D4D4"/>
+          <w:kern w:val="0"/>
+          <w:sz w:val="21"/>
+          <w:szCs w:val="21"/>
+          <w:lang w:eastAsia="de-DE"/>
+          <w14:ligatures w14:val="none"/>
+        </w:rPr>
+        <w:t>(</w:t>
+      </w:r>
+      <w:r>
+        <w:rPr>
+          <w:rFonts w:ascii="Consolas" w:eastAsia="Times New Roman" w:hAnsi="Consolas" w:cs="Times New Roman"/>
+          <w:color w:val="9CDCFE"/>
+          <w:kern w:val="0"/>
+          <w:sz w:val="21"/>
+          <w:szCs w:val="21"/>
+          <w:lang w:eastAsia="de-DE"/>
+          <w14:ligatures w14:val="none"/>
+        </w:rPr>
+        <w:t>a</w:t>
+      </w:r>
+      <w:r>
+        <w:rPr>
+          <w:rFonts w:ascii="Consolas" w:eastAsia="Times New Roman" w:hAnsi="Consolas" w:cs="Times New Roman"/>
+          <w:color w:val="D4D4D4"/>
+          <w:kern w:val="0"/>
+          <w:sz w:val="21"/>
+          <w:szCs w:val="21"/>
+          <w:lang w:eastAsia="de-DE"/>
+          <w14:ligatures w14:val="none"/>
+        </w:rPr>
+        <w:t xml:space="preserve">) * </w:t>
+      </w:r>
+      <w:proofErr w:type="spellStart"/>
+      <w:r>
+        <w:rPr>
+          <w:rFonts w:ascii="Consolas" w:eastAsia="Times New Roman" w:hAnsi="Consolas" w:cs="Times New Roman"/>
+          <w:color w:val="DCDCAA"/>
+          <w:kern w:val="0"/>
+          <w:sz w:val="21"/>
+          <w:szCs w:val="21"/>
+          <w:lang w:eastAsia="de-DE"/>
+          <w14:ligatures w14:val="none"/>
+        </w:rPr>
+        <w:t>magnitude</w:t>
+      </w:r>
+      <w:proofErr w:type="spellEnd"/>
+      <w:r>
+        <w:rPr>
+          <w:rFonts w:ascii="Consolas" w:eastAsia="Times New Roman" w:hAnsi="Consolas" w:cs="Times New Roman"/>
+          <w:color w:val="D4D4D4"/>
+          <w:kern w:val="0"/>
+          <w:sz w:val="21"/>
+          <w:szCs w:val="21"/>
+          <w:lang w:eastAsia="de-DE"/>
+          <w14:ligatures w14:val="none"/>
+        </w:rPr>
+        <w:t>(</w:t>
+      </w:r>
+      <w:r>
+        <w:rPr>
+          <w:rFonts w:ascii="Consolas" w:eastAsia="Times New Roman" w:hAnsi="Consolas" w:cs="Times New Roman"/>
+          <w:color w:val="9CDCFE"/>
+          <w:kern w:val="0"/>
+          <w:sz w:val="21"/>
+          <w:szCs w:val="21"/>
+          <w:lang w:eastAsia="de-DE"/>
+          <w14:ligatures w14:val="none"/>
+        </w:rPr>
+        <w:t>b</w:t>
+      </w:r>
+      <w:r>
+        <w:rPr>
+          <w:rFonts w:ascii="Consolas" w:eastAsia="Times New Roman" w:hAnsi="Consolas" w:cs="Times New Roman"/>
+          <w:color w:val="D4D4D4"/>
+          <w:kern w:val="0"/>
+          <w:sz w:val="21"/>
+          <w:szCs w:val="21"/>
+          <w:lang w:eastAsia="de-DE"/>
+          <w14:ligatures w14:val="none"/>
+        </w:rPr>
+        <w:t>));</w:t>
+      </w:r>
+    </w:p>
+    <w:p>
+      <w:pPr>
+        <w:shd w:val="clear" w:color="auto" w:fill="1E1E1E"/>
+        <w:spacing w:after="0" w:line="285" w:lineRule="atLeast"/>
+        <w:rPr>
+          <w:rFonts w:ascii="Consolas" w:eastAsia="Times New Roman" w:hAnsi="Consolas" w:cs="Times New Roman"/>
+          <w:color w:val="D4D4D4"/>
+          <w:kern w:val="0"/>
+          <w:sz w:val="21"/>
+          <w:szCs w:val="21"/>
+          <w:lang w:eastAsia="de-DE"/>
+          <w14:ligatures w14:val="none"/>
+        </w:rPr>
+      </w:pPr>
+      <w:r>
+        <w:rPr>
+          <w:rFonts w:ascii="Consolas" w:eastAsia="Times New Roman" w:hAnsi="Consolas" w:cs="Times New Roman"/>
+          <w:color w:val="D4D4D4"/>
+          <w:kern w:val="0"/>
+          <w:sz w:val="21"/>
+          <w:szCs w:val="21"/>
+          <w:lang w:eastAsia="de-DE"/>
+          <w14:ligatures w14:val="none"/>
+        </w:rPr>
+        <w:t>}</w:t>
+      </w:r>
+    </w:p>
+    <w:p/>
+    <w:p/>
+    <w:p>
+      <w:r>
+        <w:lastRenderedPageBreak/>
         <w:t xml:space="preserve">Der Jaccard Index beschreibt die Ähnlichkeit von zwei Gruppen. Definiert wird dies durch die Größe der Schnittmenge geteilt </w:t>
       </w:r>
       <w:r>
@@ -2967,10 +5621,7 @@
         <w:t xml:space="preserve"> die Größe der Vereinigung der jeweiligen Gruppen.</w:t>
       </w:r>
       <w:r>
-        <w:t xml:space="preserve"> </w:t>
-      </w:r>
-      <w:r>
-        <w:t>Je höher der Index ist, und je näher er an 1 liegt, desto höher ist die Ähnlichkeit der Mengen.</w:t>
+        <w:t xml:space="preserve"> Je höher der Index ist, und je näher er an 1 liegt, desto höher ist die Ähnlichkeit der Mengen.</w:t>
       </w:r>
     </w:p>
     <w:p>
@@ -3209,6 +5860,9 @@
             <m:t>≤1</m:t>
           </m:r>
           <m:r>
+            <m:rPr>
+              <m:sty m:val="p"/>
+            </m:rPr>
             <w:rPr>
               <w:rFonts w:ascii="Cambria Math" w:hAnsi="Cambria Math"/>
             </w:rPr>
@@ -3216,8 +5870,6 @@
           </m:r>
         </m:oMath>
       </m:oMathPara>
-    </w:p>
-    <w:p>
       <w:r>
         <w:t xml:space="preserve">Würde man dies nun in </w:t>
       </w:r>
@@ -3244,7 +5896,7 @@
     <w:p>
       <w:pPr>
         <w:shd w:val="clear" w:color="auto" w:fill="1E1E1E"/>
-        <w:spacing w:after="0" w:line="285" w:lineRule="atLeast"/>
+        <w:spacing w:line="285" w:lineRule="atLeast"/>
         <w:rPr>
           <w:rFonts w:ascii="Consolas" w:eastAsia="Times New Roman" w:hAnsi="Consolas" w:cs="Times New Roman"/>
           <w:color w:val="D4D4D4"/>
@@ -3292,20 +5944,32 @@
           <w:lang w:eastAsia="de-DE"/>
           <w14:ligatures w14:val="none"/>
         </w:rPr>
-        <w:t>jaccard_index</w:t>
+        <w:t>jaccardIndex</w:t>
       </w:r>
       <w:proofErr w:type="spellEnd"/>
       <w:r>
         <w:rPr>
           <w:rFonts w:ascii="Consolas" w:eastAsia="Times New Roman" w:hAnsi="Consolas" w:cs="Times New Roman"/>
-          <w:color w:val="D4D4D4"/>
-          <w:kern w:val="0"/>
-          <w:sz w:val="21"/>
-          <w:szCs w:val="21"/>
-          <w:lang w:eastAsia="de-DE"/>
-          <w14:ligatures w14:val="none"/>
-        </w:rPr>
-        <w:t xml:space="preserve"> = (</w:t>
+          <w:color w:val="DCDCAA"/>
+          <w:kern w:val="0"/>
+          <w:sz w:val="21"/>
+          <w:szCs w:val="21"/>
+          <w:lang w:eastAsia="de-DE"/>
+          <w14:ligatures w14:val="none"/>
+        </w:rPr>
+        <w:t xml:space="preserve"> </w:t>
+      </w:r>
+      <w:r>
+        <w:rPr>
+          <w:rFonts w:ascii="Consolas" w:eastAsia="Times New Roman" w:hAnsi="Consolas" w:cs="Times New Roman"/>
+          <w:color w:val="D4D4D4"/>
+          <w:kern w:val="0"/>
+          <w:sz w:val="21"/>
+          <w:szCs w:val="21"/>
+          <w:lang w:eastAsia="de-DE"/>
+          <w14:ligatures w14:val="none"/>
+        </w:rPr>
+        <w:t>= (</w:t>
       </w:r>
       <w:r>
         <w:rPr>
@@ -3379,32 +6043,18 @@
         </w:rPr>
         <w:t xml:space="preserve"> {</w:t>
       </w:r>
-    </w:p>
-    <w:p>
-      <w:pPr>
-        <w:shd w:val="clear" w:color="auto" w:fill="1E1E1E"/>
-        <w:spacing w:after="0" w:line="285" w:lineRule="atLeast"/>
-        <w:rPr>
-          <w:rFonts w:ascii="Consolas" w:eastAsia="Times New Roman" w:hAnsi="Consolas" w:cs="Times New Roman"/>
-          <w:color w:val="D4D4D4"/>
-          <w:kern w:val="0"/>
-          <w:sz w:val="21"/>
-          <w:szCs w:val="21"/>
-          <w:lang w:eastAsia="de-DE"/>
-          <w14:ligatures w14:val="none"/>
-        </w:rPr>
-      </w:pPr>
-      <w:r>
-        <w:rPr>
-          <w:rFonts w:ascii="Consolas" w:eastAsia="Times New Roman" w:hAnsi="Consolas" w:cs="Times New Roman"/>
-          <w:color w:val="D4D4D4"/>
-          <w:kern w:val="0"/>
-          <w:sz w:val="21"/>
-          <w:szCs w:val="21"/>
-          <w:lang w:eastAsia="de-DE"/>
-          <w14:ligatures w14:val="none"/>
-        </w:rPr>
-        <w:t xml:space="preserve">    </w:t>
+      <w:r>
+        <w:rPr>
+          <w:rFonts w:ascii="Consolas" w:eastAsia="Times New Roman" w:hAnsi="Consolas" w:cs="Times New Roman"/>
+          <w:color w:val="D4D4D4"/>
+          <w:kern w:val="0"/>
+          <w:sz w:val="21"/>
+          <w:szCs w:val="21"/>
+          <w:lang w:eastAsia="de-DE"/>
+          <w14:ligatures w14:val="none"/>
+        </w:rPr>
+        <w:br/>
+        <w:t xml:space="preserve">    </w:t>
       </w:r>
       <w:proofErr w:type="spellStart"/>
       <w:r>
@@ -3692,32 +6342,18 @@
         </w:rPr>
         <w:t>)));</w:t>
       </w:r>
-    </w:p>
-    <w:p>
-      <w:pPr>
-        <w:shd w:val="clear" w:color="auto" w:fill="1E1E1E"/>
-        <w:spacing w:line="285" w:lineRule="atLeast"/>
-        <w:rPr>
-          <w:rFonts w:ascii="Consolas" w:eastAsia="Times New Roman" w:hAnsi="Consolas" w:cs="Times New Roman"/>
-          <w:color w:val="D4D4D4"/>
-          <w:kern w:val="0"/>
-          <w:sz w:val="21"/>
-          <w:szCs w:val="21"/>
-          <w:lang w:eastAsia="de-DE"/>
-          <w14:ligatures w14:val="none"/>
-        </w:rPr>
-      </w:pPr>
-      <w:r>
-        <w:rPr>
-          <w:rFonts w:ascii="Consolas" w:eastAsia="Times New Roman" w:hAnsi="Consolas" w:cs="Times New Roman"/>
-          <w:color w:val="D4D4D4"/>
-          <w:kern w:val="0"/>
-          <w:sz w:val="21"/>
-          <w:szCs w:val="21"/>
-          <w:lang w:eastAsia="de-DE"/>
-          <w14:ligatures w14:val="none"/>
-        </w:rPr>
-        <w:t xml:space="preserve">    </w:t>
+      <w:r>
+        <w:rPr>
+          <w:rFonts w:ascii="Consolas" w:eastAsia="Times New Roman" w:hAnsi="Consolas" w:cs="Times New Roman"/>
+          <w:color w:val="D4D4D4"/>
+          <w:kern w:val="0"/>
+          <w:sz w:val="21"/>
+          <w:szCs w:val="21"/>
+          <w:lang w:eastAsia="de-DE"/>
+          <w14:ligatures w14:val="none"/>
+        </w:rPr>
+        <w:br/>
+        <w:t xml:space="preserve">    </w:t>
       </w:r>
       <w:proofErr w:type="spellStart"/>
       <w:r>
@@ -3746,7 +6382,6 @@
         <w:t xml:space="preserve"> </w:t>
       </w:r>
       <w:proofErr w:type="spellStart"/>
-      <w:proofErr w:type="gramStart"/>
       <w:r>
         <w:rPr>
           <w:rFonts w:ascii="Consolas" w:eastAsia="Times New Roman" w:hAnsi="Consolas" w:cs="Times New Roman"/>
@@ -3784,7 +6419,6 @@
         <w:t>size</w:t>
       </w:r>
       <w:proofErr w:type="spellEnd"/>
-      <w:proofErr w:type="gramEnd"/>
       <w:r>
         <w:rPr>
           <w:rFonts w:ascii="Consolas" w:eastAsia="Times New Roman" w:hAnsi="Consolas" w:cs="Times New Roman"/>
@@ -3968,8 +6602,6 @@
         <w:t>}</w:t>
       </w:r>
     </w:p>
-    <w:p/>
-    <w:p/>
     <w:p>
       <w:pPr>
         <w:pStyle w:val="berschrift1"/>
@@ -3978,7 +6610,7 @@
           <w:numId w:val="1"/>
         </w:numPr>
       </w:pPr>
-      <w:bookmarkStart w:id="18" w:name="_Toc128985421"/>
+      <w:bookmarkStart w:id="18" w:name="_Toc129159286"/>
       <w:r>
         <w:t>Fazit</w:t>
       </w:r>
@@ -4027,6 +6659,9 @@
       <w:r>
         <w:t>Mobile Optimierung</w:t>
       </w:r>
+      <w:r>
+        <w:t xml:space="preserve"> und interessanteres Design</w:t>
+      </w:r>
     </w:p>
     <w:p>
       <w:pPr>
@@ -4129,14 +6764,27 @@
           <w:numId w:val="1"/>
         </w:numPr>
       </w:pPr>
-      <w:r>
-        <w:lastRenderedPageBreak/>
+      <w:bookmarkStart w:id="19" w:name="_Toc129159287"/>
+      <w:r>
         <w:t>Ausblick auf Bachelorarbeit</w:t>
       </w:r>
-    </w:p>
-    <w:p>
-      <w:r>
-        <w:t>Für die Bachelorarbeit wird der Fokus auf die Vorschlagssysteme gelegt. Bislang wurde</w:t>
+      <w:bookmarkEnd w:id="19"/>
+    </w:p>
+    <w:p>
+      <w:r>
+        <w:t xml:space="preserve">Für die Bachelorarbeit </w:t>
+      </w:r>
+      <w:r>
+        <w:t>soll</w:t>
+      </w:r>
+      <w:r>
+        <w:t xml:space="preserve"> der Fokus auf die Vorschlagssysteme gelegt</w:t>
+      </w:r>
+      <w:r>
+        <w:t xml:space="preserve"> werden</w:t>
+      </w:r>
+      <w:r>
+        <w:t>. Bislang wurde</w:t>
       </w:r>
       <w:r>
         <w:t>n</w:t>
@@ -4172,7 +6820,13 @@
         <w:t>n</w:t>
       </w:r>
       <w:r>
-        <w:t xml:space="preserve"> gemacht werden, um somit die Eingabe von vielen Dummy-Daten zu vermeiden</w:t>
+        <w:t xml:space="preserve"> gemacht werden, um somit die Eingabe von vielen </w:t>
+      </w:r>
+      <w:r>
+        <w:t>Sample</w:t>
+      </w:r>
+      <w:r>
+        <w:t>-Daten zu vermeiden</w:t>
       </w:r>
       <w:r>
         <w:t>.</w:t>
@@ -5469,8 +8123,10 @@
     <w:rsid w:val="00304375"/>
     <w:rsid w:val="00414BE9"/>
     <w:rsid w:val="005676F8"/>
+    <w:rsid w:val="00696B24"/>
     <w:rsid w:val="00744827"/>
     <w:rsid w:val="00AA1849"/>
+    <w:rsid w:val="00C41AD6"/>
     <w:rsid w:val="00CB2D45"/>
     <w:rsid w:val="00D546E0"/>
   </w:rsids>
@@ -5942,7 +8598,7 @@
     <w:basedOn w:val="Absatz-Standardschriftart"/>
     <w:uiPriority w:val="99"/>
     <w:semiHidden/>
-    <w:rsid w:val="00D546E0"/>
+    <w:rsid w:val="00696B24"/>
     <w:rPr>
       <w:color w:val="808080"/>
     </w:rPr>

</xml_diff>

<commit_message>
updated documentation a bit
</commit_message>
<xml_diff>
--- a/Praxisprojekt Dokumentation.docx
+++ b/Praxisprojekt Dokumentation.docx
@@ -109,7 +109,6 @@
                         <w:szCs w:val="88"/>
                       </w:rPr>
                     </w:pPr>
-                    <w:proofErr w:type="spellStart"/>
                     <w:r>
                       <w:rPr>
                         <w:rFonts w:asciiTheme="majorHAnsi" w:eastAsiaTheme="majorEastAsia" w:hAnsiTheme="majorHAnsi" w:cstheme="majorBidi"/>
@@ -117,17 +116,7 @@
                         <w:sz w:val="88"/>
                         <w:szCs w:val="88"/>
                       </w:rPr>
-                      <w:t>Social</w:t>
-                    </w:r>
-                    <w:proofErr w:type="spellEnd"/>
-                    <w:r>
-                      <w:rPr>
-                        <w:rFonts w:asciiTheme="majorHAnsi" w:eastAsiaTheme="majorEastAsia" w:hAnsiTheme="majorHAnsi" w:cstheme="majorBidi"/>
-                        <w:color w:val="4472C4" w:themeColor="accent1"/>
-                        <w:sz w:val="88"/>
-                        <w:szCs w:val="88"/>
-                      </w:rPr>
-                      <w:t xml:space="preserve"> Events</w:t>
+                      <w:t>Social Events</w:t>
                     </w:r>
                   </w:p>
                 </w:sdtContent>
@@ -234,25 +223,7 @@
                         <w:sz w:val="28"/>
                         <w:szCs w:val="28"/>
                       </w:rPr>
-                      <w:t>Kevin Röttel (</w:t>
-                    </w:r>
-                    <w:proofErr w:type="spellStart"/>
-                    <w:r>
-                      <w:rPr>
-                        <w:color w:val="4472C4" w:themeColor="accent1"/>
-                        <w:sz w:val="28"/>
-                        <w:szCs w:val="28"/>
-                      </w:rPr>
-                      <w:t>Matr</w:t>
-                    </w:r>
-                    <w:proofErr w:type="spellEnd"/>
-                    <w:r>
-                      <w:rPr>
-                        <w:color w:val="4472C4" w:themeColor="accent1"/>
-                        <w:sz w:val="28"/>
-                        <w:szCs w:val="28"/>
-                      </w:rPr>
-                      <w:t>. Nr. 11139133)</w:t>
+                      <w:t>Kevin Röttel (Matr. Nr. 11139133)</w:t>
                     </w:r>
                   </w:p>
                 </w:sdtContent>
@@ -2025,7 +1996,7 @@
                 <w:noProof/>
                 <w:webHidden/>
               </w:rPr>
-              <w:t>6</w:t>
+              <w:t>7</w:t>
             </w:r>
             <w:r>
               <w:rPr>
@@ -2199,19 +2170,8 @@
         <w:t xml:space="preserve">Das Ziel ist eine Plattform über welche Nutzer sich über Veranstaltungen informieren, sowie mit anderen Nutzern über diese Veranstaltungen kommunizieren können. Die Anwendung soll gegen Ende des Projektes ein </w:t>
       </w:r>
       <w:r>
-        <w:rPr>
-          <w:i/>
-        </w:rPr>
-        <w:t xml:space="preserve">Minimal Viable </w:t>
-      </w:r>
-      <w:proofErr w:type="spellStart"/>
-      <w:r>
-        <w:rPr>
-          <w:i/>
-        </w:rPr>
-        <w:t>Product</w:t>
-      </w:r>
-      <w:proofErr w:type="spellEnd"/>
+        <w:t>Minimal Viable Product</w:t>
+      </w:r>
       <w:r>
         <w:t xml:space="preserve"> sein mit Explorativen Features wie dem Vorschlagealgorithmu</w:t>
       </w:r>
@@ -2246,41 +2206,77 @@
         <w:rPr>
           <w:lang w:val="en-GB"/>
         </w:rPr>
-        <w:t>Laravel, PHP-Framework</w:t>
+        <w:t>Als Grundgerüst</w:t>
       </w:r>
       <w:r>
         <w:rPr>
           <w:lang w:val="en-GB"/>
         </w:rPr>
-        <w:t>, Backend</w:t>
+        <w:t xml:space="preserve"> und Backend</w:t>
       </w:r>
       <w:r>
         <w:rPr>
           <w:lang w:val="en-GB"/>
         </w:rPr>
-        <w:br/>
-        <w:t>Vue, J</w:t>
-      </w:r>
-      <w:r>
-        <w:rPr>
+        <w:t xml:space="preserve"> für die Webplattform wird Laravel genutzt. Laravel ist ein PHP-Framework welches das MVC-Muster</w:t>
+      </w:r>
+      <w:r>
+        <w:rPr>
+          <w:rStyle w:val="Funotenzeichen"/>
           <w:lang w:val="en-GB"/>
         </w:rPr>
-        <w:t>avaScript-Framework, Frontend</w:t>
+        <w:footnoteReference w:id="1"/>
       </w:r>
       <w:r>
         <w:rPr>
           <w:lang w:val="en-GB"/>
         </w:rPr>
-        <w:br/>
-        <w:t>Bootstrap, Style-Framework</w:t>
-      </w:r>
-    </w:p>
-    <w:p>
-      <w:pPr>
+        <w:t xml:space="preserve"> nutzt. Es ist in dieser Applikation für die Datenstruktur, sowie für alle Datenbank-Manipulationen verantwortlich.</w:t>
+      </w:r>
+      <w:r>
         <w:rPr>
           <w:lang w:val="en-GB"/>
         </w:rPr>
-      </w:pPr>
+        <w:t xml:space="preserve"> Ebenfalls stellt Laravel den Einstiegspunkt für die Frontend-Frameworks zur Verfügung, sowie die Login- und Register-Seiten.</w:t>
+      </w:r>
+    </w:p>
+    <w:p>
+      <w:pPr>
+        <w:rPr>
+          <w:lang w:val="en-GB"/>
+        </w:rPr>
+      </w:pPr>
+      <w:r>
+        <w:rPr>
+          <w:lang w:val="en-GB"/>
+        </w:rPr>
+        <w:t>Für die Frontend Interaktionen ist Vue verantwortlich. Vue ist ein JavaScript Framework für Single-Page-Webanwendungen. Eine Vue-Applikation besteht aus verschiedenen Components, welche mehrfach getrennt voneinander wiederverwendet werden können.</w:t>
+      </w:r>
+      <w:r>
+        <w:rPr>
+          <w:lang w:val="en-GB"/>
+        </w:rPr>
+        <w:t xml:space="preserve"> Jeder Component hat eine Art HTML-Teil als Template, und einen Script-Teil für Interaktionen.</w:t>
+      </w:r>
+    </w:p>
+    <w:p>
+      <w:pPr>
+        <w:rPr>
+          <w:lang w:val="en-GB"/>
+        </w:rPr>
+      </w:pPr>
+      <w:r>
+        <w:rPr>
+          <w:lang w:val="en-GB"/>
+        </w:rPr>
+        <w:t>Um alles etwas angenehmer aussehen zu lassen wird Bootstrap verwendet, um mit Hilfe von CSS-Klassen Elemente besser hervorzuheben.</w:t>
+      </w:r>
+      <w:r>
+        <w:rPr>
+          <w:lang w:val="en-GB"/>
+        </w:rPr>
+        <w:t xml:space="preserve"> Zudem können durch Bootstrap Elemente wie z.B. Modale wesentlich schneller erstellt werden.</w:t>
+      </w:r>
     </w:p>
     <w:p>
       <w:pPr>
@@ -2383,7 +2379,7 @@
                     </pic:cNvPicPr>
                   </pic:nvPicPr>
                   <pic:blipFill>
-                    <a:blip r:embed="rId6">
+                    <a:blip r:embed="rId8">
                       <a:extLst>
                         <a:ext uri="{28A0092B-C50C-407E-A947-70E740481C1C}">
                           <a14:useLocalDpi xmlns:a14="http://schemas.microsoft.com/office/drawing/2010/main" val="0"/>
@@ -2424,7 +2420,6 @@
     <w:p/>
     <w:p/>
     <w:p/>
-    <w:p/>
     <w:p>
       <w:pPr>
         <w:pStyle w:val="berschrift1"/>
@@ -2539,26 +2534,22 @@
       <w:r>
         <w:t xml:space="preserve">Über die </w:t>
       </w:r>
-      <w:proofErr w:type="spellStart"/>
       <w:r>
         <w:t>Navbar</w:t>
       </w:r>
-      <w:proofErr w:type="spellEnd"/>
+      <w:r>
+        <w:rPr>
+          <w:rStyle w:val="Funotenzeichen"/>
+        </w:rPr>
+        <w:footnoteReference w:id="2"/>
+      </w:r>
       <w:r>
         <w:t xml:space="preserve"> lässt sich die Seite für die Eventerstellung öffnen. Diese besteht aus dem Formular und einer Vorschau der Eventansicht. </w:t>
       </w:r>
     </w:p>
     <w:p>
       <w:r>
-        <w:t xml:space="preserve">Das Formular besteht aus neun Eingabefeldern, welche die wichtigsten Informationen für eine Veranstaltung abdecken sollen. Dazu </w:t>
-      </w:r>
-      <w:proofErr w:type="gramStart"/>
-      <w:r>
-        <w:t>zählen</w:t>
-      </w:r>
-      <w:proofErr w:type="gramEnd"/>
-      <w:r>
-        <w:t xml:space="preserve"> der Name der Veranstaltung, eine Beschreibung, ggf. ein Flyer</w:t>
+        <w:t>Das Formular besteht aus neun Eingabefeldern, welche die wichtigsten Informationen für eine Veranstaltung abdecken sollen. Dazu zählen der Name der Veranstaltung, eine Beschreibung, ggf. ein Flyer</w:t>
       </w:r>
       <w:r>
         <w:t xml:space="preserve"> sowie das Datum mit Einlass- und Beginn-Zeitpunkten. Ebenfalls lässt sich eine Verlinkung hinterlegen für Tickets zur Veranstaltung, sowie der Veranstaltungsort und die auftretenden Künstler. </w:t>
@@ -2573,13 +2564,8 @@
         </w:numPr>
       </w:pPr>
       <w:bookmarkStart w:id="8" w:name="_Toc129159276"/>
-      <w:proofErr w:type="spellStart"/>
-      <w:r>
-        <w:t>Venue</w:t>
-      </w:r>
-      <w:proofErr w:type="spellEnd"/>
-      <w:r>
-        <w:t xml:space="preserve"> Erstellen</w:t>
+      <w:r>
+        <w:t>Venue Erstellen</w:t>
       </w:r>
       <w:bookmarkEnd w:id="8"/>
     </w:p>
@@ -2590,26 +2576,10 @@
     </w:p>
     <w:p>
       <w:r>
-        <w:t xml:space="preserve">Ein Veranstaltungsort (ff. </w:t>
-      </w:r>
-      <w:proofErr w:type="spellStart"/>
-      <w:r>
-        <w:t>Venue</w:t>
-      </w:r>
-      <w:proofErr w:type="spellEnd"/>
-      <w:r>
-        <w:t xml:space="preserve">), besteht aus dem Namen, einer Adresse, dem Ort und einer optionalen Webseite. Zudem </w:t>
-      </w:r>
-      <w:r>
-        <w:t xml:space="preserve">wird abgefragt ob es ausreichend Parkplätze vor Ort gibt, sowie der Zustand der Barrierefreiheit innerhalb der </w:t>
-      </w:r>
-      <w:proofErr w:type="spellStart"/>
-      <w:r>
-        <w:t>Venue</w:t>
-      </w:r>
-      <w:proofErr w:type="spellEnd"/>
-      <w:r>
-        <w:t>. Diese können dann auch über eine Beschreibung weiter erläutert werden.</w:t>
+        <w:t xml:space="preserve">Ein Veranstaltungsort (ff. Venue), besteht aus dem Namen, einer Adresse, dem Ort und einer optionalen Webseite. Zudem </w:t>
+      </w:r>
+      <w:r>
+        <w:t>wird abgefragt ob es ausreichend Parkplätze vor Ort gibt, sowie der Zustand der Barrierefreiheit innerhalb der Venue. Diese können dann auch über eine Beschreibung weiter erläutert werden.</w:t>
       </w:r>
     </w:p>
     <w:p>
@@ -2653,7 +2623,6 @@
     </w:p>
     <w:p/>
     <w:p/>
-    <w:p/>
     <w:p>
       <w:pPr>
         <w:pStyle w:val="berschrift2"/>
@@ -2674,15 +2643,7 @@
         <w:t>Durch das Anklicken</w:t>
       </w:r>
       <w:r>
-        <w:t xml:space="preserve"> eines kleinen Event-Teasers auf dem Dashboard, oder nach der Erstellung, wird das Event als eigenständige Seite geöffnet. Dort sind alle hinterlegten Informationen abzurufen, inklusive der ungefähren Entfernung vom Nutzer zur </w:t>
-      </w:r>
-      <w:proofErr w:type="spellStart"/>
-      <w:r>
-        <w:t>Venue</w:t>
-      </w:r>
-      <w:proofErr w:type="spellEnd"/>
-      <w:r>
-        <w:t>, sowie der Anzahl an Interessens</w:t>
+        <w:t xml:space="preserve"> eines kleinen Event-Teasers auf dem Dashboard, oder nach der Erstellung, wird das Event als eigenständige Seite geöffnet. Dort sind alle hinterlegten Informationen abzurufen, inklusive der ungefähren Entfernung vom Nutzer zur Venue, sowie der Anzahl an Interessens</w:t>
       </w:r>
       <w:r>
         <w:t>-</w:t>
@@ -2693,36 +2654,18 @@
     </w:p>
     <w:p>
       <w:r>
-        <w:t xml:space="preserve">Ebenfalls sind Verlinkungen der </w:t>
-      </w:r>
-      <w:proofErr w:type="spellStart"/>
-      <w:r>
-        <w:t>Venue</w:t>
-      </w:r>
-      <w:proofErr w:type="spellEnd"/>
-      <w:r>
-        <w:t xml:space="preserve"> und den einzelnen Künstlern vorhanden, welche zu den jeweiligen Seiten führen.</w:t>
+        <w:t>Ebenfalls sind Verlinkungen der Venue und den einzelnen Künstlern vorhanden, welche zu den jeweiligen Seiten führen.</w:t>
       </w:r>
     </w:p>
     <w:p>
       <w:r>
         <w:t xml:space="preserve">Es gibt auch die Möglichkeit Beiträge zu einem Event zu posten. Dies ist am unteren Ende der Eventinformationen möglich. Dies kann genutzt werden, um eventuelle Fahrgemeinschaften zu bilden, oder weitere Informationen zum Event hinzuzufügen (z.B. </w:t>
       </w:r>
-      <w:proofErr w:type="spellStart"/>
-      <w:r>
-        <w:t>Timetables</w:t>
-      </w:r>
-      <w:proofErr w:type="spellEnd"/>
-      <w:r>
-        <w:t xml:space="preserve">), ohne das Event </w:t>
-      </w:r>
-      <w:proofErr w:type="gramStart"/>
-      <w:r>
-        <w:t>selber</w:t>
-      </w:r>
-      <w:proofErr w:type="gramEnd"/>
-      <w:r>
-        <w:t xml:space="preserve"> Bearbeiten zu müssen.</w:t>
+      <w:r>
+        <w:t>Zeitpläne</w:t>
+      </w:r>
+      <w:r>
+        <w:t>), ohne das Event selber Bearbeiten zu müssen.</w:t>
       </w:r>
       <w:r>
         <w:t xml:space="preserve"> Auch können zu jedem Beitrag Kommentare verfasst werden.</w:t>
@@ -2750,66 +2693,59 @@
         <w:t>Fall, dass</w:t>
       </w:r>
       <w:r>
-        <w:t xml:space="preserve"> der Nutzer seine Adresse im System hinterlegt hat, wird innerhalb des Events die ungefähr kürzeste Route zur </w:t>
-      </w:r>
-      <w:proofErr w:type="spellStart"/>
-      <w:r>
-        <w:t>Venue</w:t>
-      </w:r>
-      <w:proofErr w:type="spellEnd"/>
-      <w:r>
-        <w:t xml:space="preserve"> berechnet. Dies setzt ebenfalls voraus, dass die </w:t>
-      </w:r>
-      <w:proofErr w:type="spellStart"/>
-      <w:r>
-        <w:t>Venue</w:t>
-      </w:r>
-      <w:proofErr w:type="spellEnd"/>
-      <w:r>
-        <w:t xml:space="preserve"> namentlich auf den genutzten Karten hinterlegt ist, oder ebenfalls eine Adresse hinterlegt hat.</w:t>
-      </w:r>
-    </w:p>
-    <w:p>
-      <w:r>
-        <w:t xml:space="preserve">Zunächst müssen für die korrekte Berechnung die Längen- und Breitengrade des Nutzers und der </w:t>
-      </w:r>
-      <w:proofErr w:type="spellStart"/>
-      <w:r>
-        <w:t>Venue</w:t>
-      </w:r>
-      <w:proofErr w:type="spellEnd"/>
-      <w:r>
-        <w:t xml:space="preserve"> herausgefunden werden. Dies geschieht über </w:t>
+        <w:t xml:space="preserve"> der Nutzer seine Adresse im System hinterlegt hat, wird innerhalb des Events die ungefähr kürzeste Route zur Venue berechnet. Dies setzt ebenfalls voraus, dass die Venue namentlich auf den genutzten Karten hinterlegt ist, oder ebenfalls eine Adresse hinterlegt hat.</w:t>
+      </w:r>
+    </w:p>
+    <w:p>
+      <w:r>
+        <w:t xml:space="preserve">Zunächst müssen für die korrekte Berechnung die Längen- und Breitengrade des Nutzers und der Venue herausgefunden werden. Dies geschieht über </w:t>
       </w:r>
       <w:r>
         <w:t xml:space="preserve">die </w:t>
       </w:r>
-      <w:proofErr w:type="spellStart"/>
       <w:r>
         <w:t>Nominatim</w:t>
       </w:r>
-      <w:proofErr w:type="spellEnd"/>
       <w:r>
         <w:t>-API</w:t>
       </w:r>
       <w:r>
         <w:t xml:space="preserve">, was </w:t>
       </w:r>
-      <w:proofErr w:type="gramStart"/>
-      <w:r>
-        <w:t>grundsätzliche</w:t>
-      </w:r>
-      <w:proofErr w:type="gramEnd"/>
-      <w:r>
-        <w:t xml:space="preserve"> eine</w:t>
-      </w:r>
-      <w:r>
-        <w:t xml:space="preserve"> Search Engine für OpenStreetMap ist (kostenlose Alternative zu Google Maps).</w:t>
-      </w:r>
-    </w:p>
-    <w:p>
-      <w:r>
-        <w:t>Mit diesen Daten wird dann über die API von OSRM eine Route abgefragt, wovon nur die Distanz benötigt wird, um sie schließlich dem Nutzer anzuzeigen.</w:t>
+      <w:r>
+        <w:t>g</w:t>
+      </w:r>
+      <w:r>
+        <w:t xml:space="preserve">rundsätzlich </w:t>
+      </w:r>
+      <w:r>
+        <w:t>eine</w:t>
+      </w:r>
+      <w:r>
+        <w:t xml:space="preserve"> Search Engine für OpenStreetMap</w:t>
+      </w:r>
+      <w:r>
+        <w:rPr>
+          <w:rStyle w:val="Funotenzeichen"/>
+        </w:rPr>
+        <w:footnoteReference w:id="3"/>
+      </w:r>
+      <w:r>
+        <w:t xml:space="preserve"> ist.</w:t>
+      </w:r>
+    </w:p>
+    <w:p>
+      <w:r>
+        <w:t>Mit diesen Daten wird dann über die API von OSRM</w:t>
+      </w:r>
+      <w:r>
+        <w:rPr>
+          <w:rStyle w:val="Funotenzeichen"/>
+        </w:rPr>
+        <w:footnoteReference w:id="4"/>
+      </w:r>
+      <w:r>
+        <w:t xml:space="preserve"> eine Route abgefragt, wovon nur die Distanz benötigt wird, um sie schließlich dem Nutzer anzuzeigen.</w:t>
       </w:r>
     </w:p>
     <w:p>
@@ -2921,7 +2857,6 @@
         <w:t>Ebenfalls ist auf dem Dashboard ein Abschnitt vorhanden für Events an denen Freunde interessiert sind oder zugesagt haben.</w:t>
       </w:r>
     </w:p>
-    <w:p/>
     <w:p>
       <w:pPr>
         <w:pStyle w:val="berschrift2"/>
@@ -2939,31 +2874,7 @@
     </w:p>
     <w:p>
       <w:r>
-        <w:t xml:space="preserve">Über die </w:t>
-      </w:r>
-      <w:proofErr w:type="spellStart"/>
-      <w:r>
-        <w:t>Navbar</w:t>
-      </w:r>
-      <w:proofErr w:type="spellEnd"/>
-      <w:r>
-        <w:t xml:space="preserve"> lassen sich Suchanfragen starten. Diese Suchanfragen vergleichen den String mit dem Namen von Künstlern, Events und </w:t>
-      </w:r>
-      <w:proofErr w:type="spellStart"/>
-      <w:r>
-        <w:t>Venues</w:t>
-      </w:r>
-      <w:proofErr w:type="spellEnd"/>
-      <w:r>
-        <w:t xml:space="preserve">. Übereinstimmungen werden dann als Liste auf einer Ergebnis-Seite angezeigt, und verlinken auf die jeweils eigenständigen Seiten der Künstler, Events und </w:t>
-      </w:r>
-      <w:proofErr w:type="spellStart"/>
-      <w:r>
-        <w:t>Venues</w:t>
-      </w:r>
-      <w:proofErr w:type="spellEnd"/>
-      <w:r>
-        <w:t>.</w:t>
+        <w:t>Über die Navbar lassen sich Suchanfragen starten. Diese Suchanfragen vergleichen den String mit dem Namen von Künstlern, Events und Venues. Übereinstimmungen werden dann als Liste auf einer Ergebnis-Seite angezeigt, und verlinken auf die jeweils eigenständigen Seiten der Künstler, Events und Venues.</w:t>
       </w:r>
     </w:p>
     <w:p>
@@ -2998,34 +2909,15 @@
       <w:r>
         <w:t xml:space="preserve">Die Vorschläge werden zurzeit mit Hilfe der </w:t>
       </w:r>
-      <w:proofErr w:type="spellStart"/>
+      <w:r>
+        <w:t>Cosine Similarity</w:t>
+      </w:r>
       <w:r>
         <w:rPr>
           <w:i/>
         </w:rPr>
-        <w:t>Cosine</w:t>
-      </w:r>
-      <w:proofErr w:type="spellEnd"/>
-      <w:r>
-        <w:rPr>
-          <w:i/>
-        </w:rPr>
         <w:t xml:space="preserve"> </w:t>
       </w:r>
-      <w:proofErr w:type="spellStart"/>
-      <w:r>
-        <w:rPr>
-          <w:i/>
-        </w:rPr>
-        <w:t>Similarity</w:t>
-      </w:r>
-      <w:proofErr w:type="spellEnd"/>
-      <w:r>
-        <w:rPr>
-          <w:i/>
-        </w:rPr>
-        <w:t xml:space="preserve"> </w:t>
-      </w:r>
       <w:r>
         <w:t>oder</w:t>
       </w:r>
@@ -3033,9 +2925,6 @@
         <w:t xml:space="preserve"> des </w:t>
       </w:r>
       <w:r>
-        <w:rPr>
-          <w:i/>
-        </w:rPr>
         <w:t>Jaccard Index</w:t>
       </w:r>
       <w:r>
@@ -3052,11 +2941,9 @@
       <w:r>
         <w:t xml:space="preserve">Damit können wir auch </w:t>
       </w:r>
-      <w:proofErr w:type="gramStart"/>
       <w:r>
         <w:t>berechnen</w:t>
       </w:r>
-      <w:proofErr w:type="gramEnd"/>
       <w:r>
         <w:t xml:space="preserve"> wie ähnlich sich zwei Dokumente oder auch Texte sind</w:t>
       </w:r>
@@ -3518,7 +3405,6 @@
         <w:br/>
         <w:t xml:space="preserve">Die Funktion </w:t>
       </w:r>
-      <w:proofErr w:type="spellStart"/>
       <w:r>
         <w:rPr>
           <w:rFonts w:eastAsiaTheme="minorEastAsia"/>
@@ -3526,14 +3412,12 @@
         </w:rPr>
         <w:t>cosineSimilarity</w:t>
       </w:r>
-      <w:proofErr w:type="spellEnd"/>
       <w:r>
         <w:rPr>
           <w:rFonts w:eastAsiaTheme="minorEastAsia"/>
         </w:rPr>
         <w:t xml:space="preserve"> ist in zwei weitere Funktionen gegliedert. Einmal das Skalarprodukt (</w:t>
       </w:r>
-      <w:proofErr w:type="spellStart"/>
       <w:r>
         <w:rPr>
           <w:rFonts w:eastAsiaTheme="minorEastAsia"/>
@@ -3541,7 +3425,6 @@
         </w:rPr>
         <w:t>dotProduct</w:t>
       </w:r>
-      <w:proofErr w:type="spellEnd"/>
       <w:r>
         <w:rPr>
           <w:rFonts w:eastAsiaTheme="minorEastAsia"/>
@@ -3560,7 +3443,6 @@
         </w:rPr>
         <w:t xml:space="preserve"> Zähler und zweimal die Größe (</w:t>
       </w:r>
-      <w:proofErr w:type="spellStart"/>
       <w:r>
         <w:rPr>
           <w:rFonts w:eastAsiaTheme="minorEastAsia"/>
@@ -3568,7 +3450,6 @@
         </w:rPr>
         <w:t>magnitude</w:t>
       </w:r>
-      <w:proofErr w:type="spellEnd"/>
       <w:r>
         <w:rPr>
           <w:rFonts w:eastAsiaTheme="minorEastAsia"/>
@@ -3602,7 +3483,6 @@
           <w14:ligatures w14:val="none"/>
         </w:rPr>
       </w:pPr>
-      <w:proofErr w:type="spellStart"/>
       <w:r>
         <w:rPr>
           <w:rFonts w:ascii="Consolas" w:eastAsia="Times New Roman" w:hAnsi="Consolas" w:cs="Times New Roman"/>
@@ -3615,7 +3495,6 @@
         </w:rPr>
         <w:t>const</w:t>
       </w:r>
-      <w:proofErr w:type="spellEnd"/>
       <w:r>
         <w:rPr>
           <w:rFonts w:ascii="Consolas" w:eastAsia="Times New Roman" w:hAnsi="Consolas" w:cs="Times New Roman"/>
@@ -3628,7 +3507,6 @@
         </w:rPr>
         <w:t xml:space="preserve"> </w:t>
       </w:r>
-      <w:proofErr w:type="spellStart"/>
       <w:r>
         <w:rPr>
           <w:rFonts w:ascii="Consolas" w:eastAsia="Times New Roman" w:hAnsi="Consolas" w:cs="Times New Roman"/>
@@ -3641,7 +3519,6 @@
         </w:rPr>
         <w:t>dotProduct</w:t>
       </w:r>
-      <w:proofErr w:type="spellEnd"/>
       <w:r>
         <w:rPr>
           <w:rFonts w:ascii="Consolas" w:eastAsia="Times New Roman" w:hAnsi="Consolas" w:cs="Times New Roman"/>
@@ -3753,7 +3630,6 @@
         </w:rPr>
         <w:t xml:space="preserve">    </w:t>
       </w:r>
-      <w:proofErr w:type="spellStart"/>
       <w:r>
         <w:rPr>
           <w:rFonts w:ascii="Consolas" w:eastAsia="Times New Roman" w:hAnsi="Consolas" w:cs="Times New Roman"/>
@@ -3766,7 +3642,6 @@
         </w:rPr>
         <w:t>let</w:t>
       </w:r>
-      <w:proofErr w:type="spellEnd"/>
       <w:r>
         <w:rPr>
           <w:rFonts w:ascii="Consolas" w:eastAsia="Times New Roman" w:hAnsi="Consolas" w:cs="Times New Roman"/>
@@ -3779,7 +3654,6 @@
         </w:rPr>
         <w:t xml:space="preserve"> </w:t>
       </w:r>
-      <w:proofErr w:type="spellStart"/>
       <w:r>
         <w:rPr>
           <w:rFonts w:ascii="Consolas" w:eastAsia="Times New Roman" w:hAnsi="Consolas" w:cs="Times New Roman"/>
@@ -3792,7 +3666,6 @@
         </w:rPr>
         <w:t>dotProduct</w:t>
       </w:r>
-      <w:proofErr w:type="spellEnd"/>
       <w:r>
         <w:rPr>
           <w:rFonts w:ascii="Consolas" w:eastAsia="Times New Roman" w:hAnsi="Consolas" w:cs="Times New Roman"/>
@@ -3871,7 +3744,6 @@
         </w:rPr>
         <w:t xml:space="preserve">    </w:t>
       </w:r>
-      <w:proofErr w:type="spellStart"/>
       <w:r>
         <w:rPr>
           <w:rFonts w:ascii="Consolas" w:eastAsia="Times New Roman" w:hAnsi="Consolas" w:cs="Times New Roman"/>
@@ -3884,7 +3756,6 @@
         </w:rPr>
         <w:t>for</w:t>
       </w:r>
-      <w:proofErr w:type="spellEnd"/>
       <w:r>
         <w:rPr>
           <w:rFonts w:ascii="Consolas" w:eastAsia="Times New Roman" w:hAnsi="Consolas" w:cs="Times New Roman"/>
@@ -3897,7 +3768,6 @@
         </w:rPr>
         <w:t xml:space="preserve"> (</w:t>
       </w:r>
-      <w:proofErr w:type="spellStart"/>
       <w:r>
         <w:rPr>
           <w:rFonts w:ascii="Consolas" w:eastAsia="Times New Roman" w:hAnsi="Consolas" w:cs="Times New Roman"/>
@@ -3910,7 +3780,6 @@
         </w:rPr>
         <w:t>let</w:t>
       </w:r>
-      <w:proofErr w:type="spellEnd"/>
       <w:r>
         <w:rPr>
           <w:rFonts w:ascii="Consolas" w:eastAsia="Times New Roman" w:hAnsi="Consolas" w:cs="Times New Roman"/>
@@ -3995,8 +3864,6 @@
         </w:rPr>
         <w:t xml:space="preserve"> &lt; </w:t>
       </w:r>
-      <w:proofErr w:type="spellStart"/>
-      <w:proofErr w:type="gramStart"/>
       <w:r>
         <w:rPr>
           <w:rFonts w:ascii="Consolas" w:eastAsia="Times New Roman" w:hAnsi="Consolas" w:cs="Times New Roman"/>
@@ -4033,8 +3900,6 @@
         </w:rPr>
         <w:t>length</w:t>
       </w:r>
-      <w:proofErr w:type="spellEnd"/>
-      <w:proofErr w:type="gramEnd"/>
       <w:r>
         <w:rPr>
           <w:rFonts w:ascii="Consolas" w:eastAsia="Times New Roman" w:hAnsi="Consolas" w:cs="Times New Roman"/>
@@ -4098,7 +3963,6 @@
         </w:rPr>
         <w:t xml:space="preserve">        </w:t>
       </w:r>
-      <w:proofErr w:type="spellStart"/>
       <w:r>
         <w:rPr>
           <w:rFonts w:ascii="Consolas" w:eastAsia="Times New Roman" w:hAnsi="Consolas" w:cs="Times New Roman"/>
@@ -4111,7 +3975,6 @@
         </w:rPr>
         <w:t>dotProduct</w:t>
       </w:r>
-      <w:proofErr w:type="spellEnd"/>
       <w:r>
         <w:rPr>
           <w:rFonts w:ascii="Consolas" w:eastAsia="Times New Roman" w:hAnsi="Consolas" w:cs="Times New Roman"/>
@@ -4289,7 +4152,6 @@
         </w:rPr>
         <w:t xml:space="preserve">    </w:t>
       </w:r>
-      <w:proofErr w:type="spellStart"/>
       <w:r>
         <w:rPr>
           <w:rFonts w:ascii="Consolas" w:eastAsia="Times New Roman" w:hAnsi="Consolas" w:cs="Times New Roman"/>
@@ -4302,7 +4164,6 @@
         </w:rPr>
         <w:t>return</w:t>
       </w:r>
-      <w:proofErr w:type="spellEnd"/>
       <w:r>
         <w:rPr>
           <w:rFonts w:ascii="Consolas" w:eastAsia="Times New Roman" w:hAnsi="Consolas" w:cs="Times New Roman"/>
@@ -4315,7 +4176,6 @@
         </w:rPr>
         <w:t xml:space="preserve"> </w:t>
       </w:r>
-      <w:proofErr w:type="spellStart"/>
       <w:r>
         <w:rPr>
           <w:rFonts w:ascii="Consolas" w:eastAsia="Times New Roman" w:hAnsi="Consolas" w:cs="Times New Roman"/>
@@ -4328,7 +4188,6 @@
         </w:rPr>
         <w:t>dotProduct</w:t>
       </w:r>
-      <w:proofErr w:type="spellEnd"/>
       <w:r>
         <w:rPr>
           <w:rFonts w:ascii="Consolas" w:eastAsia="Times New Roman" w:hAnsi="Consolas" w:cs="Times New Roman"/>
@@ -4398,7 +4257,6 @@
           <w14:ligatures w14:val="none"/>
         </w:rPr>
       </w:pPr>
-      <w:proofErr w:type="spellStart"/>
       <w:r>
         <w:rPr>
           <w:rFonts w:ascii="Consolas" w:eastAsia="Times New Roman" w:hAnsi="Consolas" w:cs="Times New Roman"/>
@@ -4411,7 +4269,6 @@
         </w:rPr>
         <w:t>const</w:t>
       </w:r>
-      <w:proofErr w:type="spellEnd"/>
       <w:r>
         <w:rPr>
           <w:rFonts w:ascii="Consolas" w:eastAsia="Times New Roman" w:hAnsi="Consolas" w:cs="Times New Roman"/>
@@ -4424,7 +4281,6 @@
         </w:rPr>
         <w:t xml:space="preserve"> </w:t>
       </w:r>
-      <w:proofErr w:type="spellStart"/>
       <w:r>
         <w:rPr>
           <w:rFonts w:ascii="Consolas" w:eastAsia="Times New Roman" w:hAnsi="Consolas" w:cs="Times New Roman"/>
@@ -4437,7 +4293,6 @@
         </w:rPr>
         <w:t>magnitude</w:t>
       </w:r>
-      <w:proofErr w:type="spellEnd"/>
       <w:r>
         <w:rPr>
           <w:rFonts w:ascii="Consolas" w:eastAsia="Times New Roman" w:hAnsi="Consolas" w:cs="Times New Roman"/>
@@ -4450,7 +4305,6 @@
         </w:rPr>
         <w:t xml:space="preserve"> = (</w:t>
       </w:r>
-      <w:proofErr w:type="spellStart"/>
       <w:r>
         <w:rPr>
           <w:rFonts w:ascii="Consolas" w:eastAsia="Times New Roman" w:hAnsi="Consolas" w:cs="Times New Roman"/>
@@ -4463,7 +4317,6 @@
         </w:rPr>
         <w:t>vector</w:t>
       </w:r>
-      <w:proofErr w:type="spellEnd"/>
       <w:r>
         <w:rPr>
           <w:rFonts w:ascii="Consolas" w:eastAsia="Times New Roman" w:hAnsi="Consolas" w:cs="Times New Roman"/>
@@ -4527,7 +4380,6 @@
         </w:rPr>
         <w:t xml:space="preserve">    </w:t>
       </w:r>
-      <w:proofErr w:type="spellStart"/>
       <w:r>
         <w:rPr>
           <w:rFonts w:ascii="Consolas" w:eastAsia="Times New Roman" w:hAnsi="Consolas" w:cs="Times New Roman"/>
@@ -4540,7 +4392,6 @@
         </w:rPr>
         <w:t>let</w:t>
       </w:r>
-      <w:proofErr w:type="spellEnd"/>
       <w:r>
         <w:rPr>
           <w:rFonts w:ascii="Consolas" w:eastAsia="Times New Roman" w:hAnsi="Consolas" w:cs="Times New Roman"/>
@@ -4553,7 +4404,6 @@
         </w:rPr>
         <w:t xml:space="preserve"> </w:t>
       </w:r>
-      <w:proofErr w:type="spellStart"/>
       <w:r>
         <w:rPr>
           <w:rFonts w:ascii="Consolas" w:eastAsia="Times New Roman" w:hAnsi="Consolas" w:cs="Times New Roman"/>
@@ -4566,7 +4416,6 @@
         </w:rPr>
         <w:t>sum</w:t>
       </w:r>
-      <w:proofErr w:type="spellEnd"/>
       <w:r>
         <w:rPr>
           <w:rFonts w:ascii="Consolas" w:eastAsia="Times New Roman" w:hAnsi="Consolas" w:cs="Times New Roman"/>
@@ -4645,7 +4494,6 @@
         </w:rPr>
         <w:t xml:space="preserve">    </w:t>
       </w:r>
-      <w:proofErr w:type="spellStart"/>
       <w:r>
         <w:rPr>
           <w:rFonts w:ascii="Consolas" w:eastAsia="Times New Roman" w:hAnsi="Consolas" w:cs="Times New Roman"/>
@@ -4658,7 +4506,6 @@
         </w:rPr>
         <w:t>for</w:t>
       </w:r>
-      <w:proofErr w:type="spellEnd"/>
       <w:r>
         <w:rPr>
           <w:rFonts w:ascii="Consolas" w:eastAsia="Times New Roman" w:hAnsi="Consolas" w:cs="Times New Roman"/>
@@ -4671,7 +4518,6 @@
         </w:rPr>
         <w:t xml:space="preserve"> (</w:t>
       </w:r>
-      <w:proofErr w:type="spellStart"/>
       <w:r>
         <w:rPr>
           <w:rFonts w:ascii="Consolas" w:eastAsia="Times New Roman" w:hAnsi="Consolas" w:cs="Times New Roman"/>
@@ -4684,7 +4530,6 @@
         </w:rPr>
         <w:t>let</w:t>
       </w:r>
-      <w:proofErr w:type="spellEnd"/>
       <w:r>
         <w:rPr>
           <w:rFonts w:ascii="Consolas" w:eastAsia="Times New Roman" w:hAnsi="Consolas" w:cs="Times New Roman"/>
@@ -4769,8 +4614,6 @@
         </w:rPr>
         <w:t xml:space="preserve"> &lt; </w:t>
       </w:r>
-      <w:proofErr w:type="spellStart"/>
-      <w:proofErr w:type="gramStart"/>
       <w:r>
         <w:rPr>
           <w:rFonts w:ascii="Consolas" w:eastAsia="Times New Roman" w:hAnsi="Consolas" w:cs="Times New Roman"/>
@@ -4807,8 +4650,6 @@
         </w:rPr>
         <w:t>length</w:t>
       </w:r>
-      <w:proofErr w:type="spellEnd"/>
-      <w:proofErr w:type="gramEnd"/>
       <w:r>
         <w:rPr>
           <w:rFonts w:ascii="Consolas" w:eastAsia="Times New Roman" w:hAnsi="Consolas" w:cs="Times New Roman"/>
@@ -4872,7 +4713,6 @@
         </w:rPr>
         <w:t xml:space="preserve">        </w:t>
       </w:r>
-      <w:proofErr w:type="spellStart"/>
       <w:r>
         <w:rPr>
           <w:rFonts w:ascii="Consolas" w:eastAsia="Times New Roman" w:hAnsi="Consolas" w:cs="Times New Roman"/>
@@ -4885,7 +4725,6 @@
         </w:rPr>
         <w:t>sum</w:t>
       </w:r>
-      <w:proofErr w:type="spellEnd"/>
       <w:r>
         <w:rPr>
           <w:rFonts w:ascii="Consolas" w:eastAsia="Times New Roman" w:hAnsi="Consolas" w:cs="Times New Roman"/>
@@ -4898,7 +4737,6 @@
         </w:rPr>
         <w:t xml:space="preserve"> += </w:t>
       </w:r>
-      <w:proofErr w:type="spellStart"/>
       <w:r>
         <w:rPr>
           <w:rFonts w:ascii="Consolas" w:eastAsia="Times New Roman" w:hAnsi="Consolas" w:cs="Times New Roman"/>
@@ -4911,7 +4749,6 @@
         </w:rPr>
         <w:t>vector</w:t>
       </w:r>
-      <w:proofErr w:type="spellEnd"/>
       <w:r>
         <w:rPr>
           <w:rFonts w:ascii="Consolas" w:eastAsia="Times New Roman" w:hAnsi="Consolas" w:cs="Times New Roman"/>
@@ -4948,7 +4785,6 @@
         </w:rPr>
         <w:t xml:space="preserve">] * </w:t>
       </w:r>
-      <w:proofErr w:type="spellStart"/>
       <w:r>
         <w:rPr>
           <w:rFonts w:ascii="Consolas" w:eastAsia="Times New Roman" w:hAnsi="Consolas" w:cs="Times New Roman"/>
@@ -4961,7 +4797,6 @@
         </w:rPr>
         <w:t>vector</w:t>
       </w:r>
-      <w:proofErr w:type="spellEnd"/>
       <w:r>
         <w:rPr>
           <w:rFonts w:ascii="Consolas" w:eastAsia="Times New Roman" w:hAnsi="Consolas" w:cs="Times New Roman"/>
@@ -5067,7 +4902,6 @@
         </w:rPr>
         <w:t xml:space="preserve">    </w:t>
       </w:r>
-      <w:proofErr w:type="spellStart"/>
       <w:r>
         <w:rPr>
           <w:rFonts w:ascii="Consolas" w:eastAsia="Times New Roman" w:hAnsi="Consolas" w:cs="Times New Roman"/>
@@ -5080,7 +4914,6 @@
         </w:rPr>
         <w:t>return</w:t>
       </w:r>
-      <w:proofErr w:type="spellEnd"/>
       <w:r>
         <w:rPr>
           <w:rFonts w:ascii="Consolas" w:eastAsia="Times New Roman" w:hAnsi="Consolas" w:cs="Times New Roman"/>
@@ -5093,7 +4926,6 @@
         </w:rPr>
         <w:t xml:space="preserve"> </w:t>
       </w:r>
-      <w:proofErr w:type="spellStart"/>
       <w:r>
         <w:rPr>
           <w:rFonts w:ascii="Consolas" w:eastAsia="Times New Roman" w:hAnsi="Consolas" w:cs="Times New Roman"/>
@@ -5130,7 +4962,6 @@
         </w:rPr>
         <w:t>sqrt</w:t>
       </w:r>
-      <w:proofErr w:type="spellEnd"/>
       <w:r>
         <w:rPr>
           <w:rFonts w:ascii="Consolas" w:eastAsia="Times New Roman" w:hAnsi="Consolas" w:cs="Times New Roman"/>
@@ -5143,7 +4974,6 @@
         </w:rPr>
         <w:t>(</w:t>
       </w:r>
-      <w:proofErr w:type="spellStart"/>
       <w:r>
         <w:rPr>
           <w:rFonts w:ascii="Consolas" w:eastAsia="Times New Roman" w:hAnsi="Consolas" w:cs="Times New Roman"/>
@@ -5156,7 +4986,6 @@
         </w:rPr>
         <w:t>sum</w:t>
       </w:r>
-      <w:proofErr w:type="spellEnd"/>
       <w:r>
         <w:rPr>
           <w:rFonts w:ascii="Consolas" w:eastAsia="Times New Roman" w:hAnsi="Consolas" w:cs="Times New Roman"/>
@@ -5226,7 +5055,6 @@
           <w14:ligatures w14:val="none"/>
         </w:rPr>
       </w:pPr>
-      <w:proofErr w:type="spellStart"/>
       <w:r>
         <w:rPr>
           <w:rFonts w:ascii="Consolas" w:eastAsia="Times New Roman" w:hAnsi="Consolas" w:cs="Times New Roman"/>
@@ -5239,7 +5067,6 @@
         </w:rPr>
         <w:t>const</w:t>
       </w:r>
-      <w:proofErr w:type="spellEnd"/>
       <w:r>
         <w:rPr>
           <w:rFonts w:ascii="Consolas" w:eastAsia="Times New Roman" w:hAnsi="Consolas" w:cs="Times New Roman"/>
@@ -5252,7 +5079,6 @@
         </w:rPr>
         <w:t xml:space="preserve"> </w:t>
       </w:r>
-      <w:proofErr w:type="spellStart"/>
       <w:r>
         <w:rPr>
           <w:rFonts w:ascii="Consolas" w:eastAsia="Times New Roman" w:hAnsi="Consolas" w:cs="Times New Roman"/>
@@ -5265,7 +5091,6 @@
         </w:rPr>
         <w:t>cosineSimilarity</w:t>
       </w:r>
-      <w:proofErr w:type="spellEnd"/>
       <w:r>
         <w:rPr>
           <w:rFonts w:ascii="Consolas" w:eastAsia="Times New Roman" w:hAnsi="Consolas" w:cs="Times New Roman"/>
@@ -5377,7 +5202,6 @@
         </w:rPr>
         <w:t xml:space="preserve">    </w:t>
       </w:r>
-      <w:proofErr w:type="spellStart"/>
       <w:r>
         <w:rPr>
           <w:rFonts w:ascii="Consolas" w:eastAsia="Times New Roman" w:hAnsi="Consolas" w:cs="Times New Roman"/>
@@ -5390,7 +5214,6 @@
         </w:rPr>
         <w:t>return</w:t>
       </w:r>
-      <w:proofErr w:type="spellEnd"/>
       <w:r>
         <w:rPr>
           <w:rFonts w:ascii="Consolas" w:eastAsia="Times New Roman" w:hAnsi="Consolas" w:cs="Times New Roman"/>
@@ -5403,8 +5226,6 @@
         </w:rPr>
         <w:t xml:space="preserve"> </w:t>
       </w:r>
-      <w:proofErr w:type="spellStart"/>
-      <w:proofErr w:type="gramStart"/>
       <w:r>
         <w:rPr>
           <w:rFonts w:ascii="Consolas" w:eastAsia="Times New Roman" w:hAnsi="Consolas" w:cs="Times New Roman"/>
@@ -5417,7 +5238,6 @@
         </w:rPr>
         <w:t>dotProduct</w:t>
       </w:r>
-      <w:proofErr w:type="spellEnd"/>
       <w:r>
         <w:rPr>
           <w:rFonts w:ascii="Consolas" w:eastAsia="Times New Roman" w:hAnsi="Consolas" w:cs="Times New Roman"/>
@@ -5430,7 +5250,6 @@
         </w:rPr>
         <w:t>(</w:t>
       </w:r>
-      <w:proofErr w:type="gramEnd"/>
       <w:r>
         <w:rPr>
           <w:rFonts w:ascii="Consolas" w:eastAsia="Times New Roman" w:hAnsi="Consolas" w:cs="Times New Roman"/>
@@ -5479,7 +5298,6 @@
         </w:rPr>
         <w:t>) / (</w:t>
       </w:r>
-      <w:proofErr w:type="spellStart"/>
       <w:r>
         <w:rPr>
           <w:rFonts w:ascii="Consolas" w:eastAsia="Times New Roman" w:hAnsi="Consolas" w:cs="Times New Roman"/>
@@ -5492,7 +5310,6 @@
         </w:rPr>
         <w:t>magnitude</w:t>
       </w:r>
-      <w:proofErr w:type="spellEnd"/>
       <w:r>
         <w:rPr>
           <w:rFonts w:ascii="Consolas" w:eastAsia="Times New Roman" w:hAnsi="Consolas" w:cs="Times New Roman"/>
@@ -5529,7 +5346,6 @@
         </w:rPr>
         <w:t xml:space="preserve">) * </w:t>
       </w:r>
-      <w:proofErr w:type="spellStart"/>
       <w:r>
         <w:rPr>
           <w:rFonts w:ascii="Consolas" w:eastAsia="Times New Roman" w:hAnsi="Consolas" w:cs="Times New Roman"/>
@@ -5542,7 +5358,6 @@
         </w:rPr>
         <w:t>magnitude</w:t>
       </w:r>
-      <w:proofErr w:type="spellEnd"/>
       <w:r>
         <w:rPr>
           <w:rFonts w:ascii="Consolas" w:eastAsia="Times New Roman" w:hAnsi="Consolas" w:cs="Times New Roman"/>
@@ -5625,6 +5440,11 @@
       </w:r>
     </w:p>
     <w:p>
+      <w:pPr>
+        <w:rPr>
+          <w:rFonts w:eastAsiaTheme="minorEastAsia"/>
+        </w:rPr>
+      </w:pPr>
       <m:oMathPara>
         <m:oMath>
           <m:r>
@@ -5859,17 +5679,15 @@
             </w:rPr>
             <m:t>≤1</m:t>
           </m:r>
-          <m:r>
-            <m:rPr>
-              <m:sty m:val="p"/>
-            </m:rPr>
-            <w:rPr>
-              <w:rFonts w:ascii="Cambria Math" w:hAnsi="Cambria Math"/>
-            </w:rPr>
-            <w:br/>
-          </m:r>
         </m:oMath>
       </m:oMathPara>
+    </w:p>
+    <w:p>
+      <w:pPr>
+        <w:rPr>
+          <w:rFonts w:eastAsiaTheme="minorEastAsia"/>
+        </w:rPr>
+      </w:pPr>
       <w:r>
         <w:t xml:space="preserve">Würde man dies nun in </w:t>
       </w:r>
@@ -5907,7 +5725,6 @@
           <w14:ligatures w14:val="none"/>
         </w:rPr>
       </w:pPr>
-      <w:proofErr w:type="spellStart"/>
       <w:r>
         <w:rPr>
           <w:rFonts w:ascii="Consolas" w:eastAsia="Times New Roman" w:hAnsi="Consolas" w:cs="Times New Roman"/>
@@ -5920,7 +5737,6 @@
         </w:rPr>
         <w:t>const</w:t>
       </w:r>
-      <w:proofErr w:type="spellEnd"/>
       <w:r>
         <w:rPr>
           <w:rFonts w:ascii="Consolas" w:eastAsia="Times New Roman" w:hAnsi="Consolas" w:cs="Times New Roman"/>
@@ -5933,7 +5749,6 @@
         </w:rPr>
         <w:t xml:space="preserve"> </w:t>
       </w:r>
-      <w:proofErr w:type="spellStart"/>
       <w:r>
         <w:rPr>
           <w:rFonts w:ascii="Consolas" w:eastAsia="Times New Roman" w:hAnsi="Consolas" w:cs="Times New Roman"/>
@@ -5946,7 +5761,6 @@
         </w:rPr>
         <w:t>jaccardIndex</w:t>
       </w:r>
-      <w:proofErr w:type="spellEnd"/>
       <w:r>
         <w:rPr>
           <w:rFonts w:ascii="Consolas" w:eastAsia="Times New Roman" w:hAnsi="Consolas" w:cs="Times New Roman"/>
@@ -6056,7 +5870,6 @@
         <w:br/>
         <w:t xml:space="preserve">    </w:t>
       </w:r>
-      <w:proofErr w:type="spellStart"/>
       <w:r>
         <w:rPr>
           <w:rFonts w:ascii="Consolas" w:eastAsia="Times New Roman" w:hAnsi="Consolas" w:cs="Times New Roman"/>
@@ -6069,7 +5882,6 @@
         </w:rPr>
         <w:t>let</w:t>
       </w:r>
-      <w:proofErr w:type="spellEnd"/>
       <w:r>
         <w:rPr>
           <w:rFonts w:ascii="Consolas" w:eastAsia="Times New Roman" w:hAnsi="Consolas" w:cs="Times New Roman"/>
@@ -6082,7 +5894,6 @@
         </w:rPr>
         <w:t xml:space="preserve"> </w:t>
       </w:r>
-      <w:proofErr w:type="spellStart"/>
       <w:r>
         <w:rPr>
           <w:rFonts w:ascii="Consolas" w:eastAsia="Times New Roman" w:hAnsi="Consolas" w:cs="Times New Roman"/>
@@ -6095,7 +5906,6 @@
         </w:rPr>
         <w:t>intersection</w:t>
       </w:r>
-      <w:proofErr w:type="spellEnd"/>
       <w:r>
         <w:rPr>
           <w:rFonts w:ascii="Consolas" w:eastAsia="Times New Roman" w:hAnsi="Consolas" w:cs="Times New Roman"/>
@@ -6108,7 +5918,6 @@
         </w:rPr>
         <w:t xml:space="preserve"> = </w:t>
       </w:r>
-      <w:proofErr w:type="spellStart"/>
       <w:r>
         <w:rPr>
           <w:rFonts w:ascii="Consolas" w:eastAsia="Times New Roman" w:hAnsi="Consolas" w:cs="Times New Roman"/>
@@ -6121,7 +5930,6 @@
         </w:rPr>
         <w:t>new</w:t>
       </w:r>
-      <w:proofErr w:type="spellEnd"/>
       <w:r>
         <w:rPr>
           <w:rFonts w:ascii="Consolas" w:eastAsia="Times New Roman" w:hAnsi="Consolas" w:cs="Times New Roman"/>
@@ -6134,7 +5942,6 @@
         </w:rPr>
         <w:t xml:space="preserve"> </w:t>
       </w:r>
-      <w:proofErr w:type="gramStart"/>
       <w:r>
         <w:rPr>
           <w:rFonts w:ascii="Consolas" w:eastAsia="Times New Roman" w:hAnsi="Consolas" w:cs="Times New Roman"/>
@@ -6157,20 +5964,7 @@
           <w:lang w:eastAsia="de-DE"/>
           <w14:ligatures w14:val="none"/>
         </w:rPr>
-        <w:t>(</w:t>
-      </w:r>
-      <w:proofErr w:type="gramEnd"/>
-      <w:r>
-        <w:rPr>
-          <w:rFonts w:ascii="Consolas" w:eastAsia="Times New Roman" w:hAnsi="Consolas" w:cs="Times New Roman"/>
-          <w:color w:val="D4D4D4"/>
-          <w:kern w:val="0"/>
-          <w:sz w:val="21"/>
-          <w:szCs w:val="21"/>
-          <w:lang w:eastAsia="de-DE"/>
-          <w14:ligatures w14:val="none"/>
-        </w:rPr>
-        <w:t>[...</w:t>
+        <w:t>([...</w:t>
       </w:r>
       <w:r>
         <w:rPr>
@@ -6196,7 +5990,6 @@
         </w:rPr>
         <w:t>].</w:t>
       </w:r>
-      <w:proofErr w:type="spellStart"/>
       <w:r>
         <w:rPr>
           <w:rFonts w:ascii="Consolas" w:eastAsia="Times New Roman" w:hAnsi="Consolas" w:cs="Times New Roman"/>
@@ -6209,7 +6002,6 @@
         </w:rPr>
         <w:t>filter</w:t>
       </w:r>
-      <w:proofErr w:type="spellEnd"/>
       <w:r>
         <w:rPr>
           <w:rFonts w:ascii="Consolas" w:eastAsia="Times New Roman" w:hAnsi="Consolas" w:cs="Times New Roman"/>
@@ -6355,7 +6147,6 @@
         <w:br/>
         <w:t xml:space="preserve">    </w:t>
       </w:r>
-      <w:proofErr w:type="spellStart"/>
       <w:r>
         <w:rPr>
           <w:rFonts w:ascii="Consolas" w:eastAsia="Times New Roman" w:hAnsi="Consolas" w:cs="Times New Roman"/>
@@ -6368,7 +6159,6 @@
         </w:rPr>
         <w:t>return</w:t>
       </w:r>
-      <w:proofErr w:type="spellEnd"/>
       <w:r>
         <w:rPr>
           <w:rFonts w:ascii="Consolas" w:eastAsia="Times New Roman" w:hAnsi="Consolas" w:cs="Times New Roman"/>
@@ -6381,7 +6171,6 @@
         </w:rPr>
         <w:t xml:space="preserve"> </w:t>
       </w:r>
-      <w:proofErr w:type="spellStart"/>
       <w:r>
         <w:rPr>
           <w:rFonts w:ascii="Consolas" w:eastAsia="Times New Roman" w:hAnsi="Consolas" w:cs="Times New Roman"/>
@@ -6418,7 +6207,6 @@
         </w:rPr>
         <w:t>size</w:t>
       </w:r>
-      <w:proofErr w:type="spellEnd"/>
       <w:r>
         <w:rPr>
           <w:rFonts w:ascii="Consolas" w:eastAsia="Times New Roman" w:hAnsi="Consolas" w:cs="Times New Roman"/>
@@ -6527,7 +6315,6 @@
         </w:rPr>
         <w:t xml:space="preserve"> - </w:t>
       </w:r>
-      <w:proofErr w:type="spellStart"/>
       <w:r>
         <w:rPr>
           <w:rFonts w:ascii="Consolas" w:eastAsia="Times New Roman" w:hAnsi="Consolas" w:cs="Times New Roman"/>
@@ -6564,7 +6351,6 @@
         </w:rPr>
         <w:t>size</w:t>
       </w:r>
-      <w:proofErr w:type="spellEnd"/>
       <w:r>
         <w:rPr>
           <w:rFonts w:ascii="Consolas" w:eastAsia="Times New Roman" w:hAnsi="Consolas" w:cs="Times New Roman"/>
@@ -6618,23 +6404,7 @@
     </w:p>
     <w:p>
       <w:r>
-        <w:t xml:space="preserve">Das Projekt ist nun zum Ende ein Minimal Viable </w:t>
-      </w:r>
-      <w:proofErr w:type="spellStart"/>
-      <w:r>
-        <w:t>Product</w:t>
-      </w:r>
-      <w:proofErr w:type="spellEnd"/>
-      <w:r>
-        <w:t xml:space="preserve"> mit den wichtigsten Funktionalitäten realisiert. Dies umfasst die Eventerstellung und -bearbeitung, inklusive der Erstellung von </w:t>
-      </w:r>
-      <w:proofErr w:type="spellStart"/>
-      <w:r>
-        <w:t>Venues</w:t>
-      </w:r>
-      <w:proofErr w:type="spellEnd"/>
-      <w:r>
-        <w:t xml:space="preserve"> und Künstlern</w:t>
+        <w:t>Das Projekt ist nun zum Ende ein Minimal Viable Product mit den wichtigsten Funktionalitäten realisiert. Dies umfasst die Eventerstellung und -bearbeitung, inklusive der Erstellung von Venues und Künstlern</w:t>
       </w:r>
       <w:r>
         <w:t>. Ebenfalls wurden explorative Features implementiert, wie Vorschlagsalgorithmen.</w:t>
@@ -6672,13 +6442,11 @@
         </w:numPr>
       </w:pPr>
       <w:r>
-        <w:t xml:space="preserve">Web </w:t>
-      </w:r>
-      <w:proofErr w:type="spellStart"/>
-      <w:r>
-        <w:t>Accessibility</w:t>
-      </w:r>
-      <w:proofErr w:type="spellEnd"/>
+        <w:t>Web Accessibility</w:t>
+      </w:r>
+      <w:r>
+        <w:t>/Behindertengerechtes Internet</w:t>
+      </w:r>
     </w:p>
     <w:p>
       <w:pPr>
@@ -6740,15 +6508,19 @@
         </w:numPr>
       </w:pPr>
       <w:r>
-        <w:t xml:space="preserve">Automatisches Event-Grabbing von z.B. Tour Flyern oder </w:t>
-      </w:r>
-      <w:proofErr w:type="spellStart"/>
-      <w:r>
-        <w:t>Social</w:t>
-      </w:r>
-      <w:proofErr w:type="spellEnd"/>
-      <w:r>
-        <w:t>-Media Posts</w:t>
+        <w:t>Event-Grabbing von z.B. Tour Flyern oder Social-Media Posts</w:t>
+      </w:r>
+    </w:p>
+    <w:p>
+      <w:pPr>
+        <w:pStyle w:val="Listenabsatz"/>
+        <w:numPr>
+          <w:ilvl w:val="0"/>
+          <w:numId w:val="3"/>
+        </w:numPr>
+      </w:pPr>
+      <w:r>
+        <w:t>Bewertung von Künstler-Tags</w:t>
       </w:r>
     </w:p>
     <w:p>
@@ -6832,10 +6604,8 @@
         <w:t>.</w:t>
       </w:r>
     </w:p>
-    <w:p/>
-    <w:p/>
-    <w:p/>
     <w:sectPr>
+      <w:footerReference w:type="default" r:id="rId9"/>
       <w:pgSz w:w="11906" w:h="16838"/>
       <w:pgMar w:top="1417" w:right="1417" w:bottom="1134" w:left="1417" w:header="708" w:footer="708" w:gutter="0"/>
       <w:pgNumType w:start="0"/>
@@ -6845,6 +6615,162 @@
     </w:sectPr>
   </w:body>
 </w:document>
+</file>
+
+<file path=word/endnotes.xml><?xml version="1.0" encoding="utf-8"?>
+<w:endnotes xmlns:wpc="http://schemas.microsoft.com/office/word/2010/wordprocessingCanvas" xmlns:cx="http://schemas.microsoft.com/office/drawing/2014/chartex" xmlns:cx1="http://schemas.microsoft.com/office/drawing/2015/9/8/chartex" xmlns:cx2="http://schemas.microsoft.com/office/drawing/2015/10/21/chartex" xmlns:cx3="http://schemas.microsoft.com/office/drawing/2016/5/9/chartex" xmlns:cx4="http://schemas.microsoft.com/office/drawing/2016/5/10/chartex" xmlns:cx5="http://schemas.microsoft.com/office/drawing/2016/5/11/chartex" xmlns:cx6="http://schemas.microsoft.com/office/drawing/2016/5/12/chartex" xmlns:cx7="http://schemas.microsoft.com/office/drawing/2016/5/13/chartex" xmlns:cx8="http://schemas.microsoft.com/office/drawing/2016/5/14/chartex" xmlns:mc="http://schemas.openxmlformats.org/markup-compatibility/2006" xmlns:aink="http://schemas.microsoft.com/office/drawing/2016/ink" xmlns:am3d="http://schemas.microsoft.com/office/drawing/2017/model3d" xmlns:o="urn:schemas-microsoft-com:office:office" xmlns:oel="http://schemas.microsoft.com/office/2019/extlst" xmlns:r="http://schemas.openxmlformats.org/officeDocument/2006/relationships" xmlns:m="http://schemas.openxmlformats.org/officeDocument/2006/math" xmlns:v="urn:schemas-microsoft-com:vml" xmlns:wp14="http://schemas.microsoft.com/office/word/2010/wordprocessingDrawing" xmlns:wp="http://schemas.openxmlformats.org/drawingml/2006/wordprocessingDrawing" xmlns:w10="urn:schemas-microsoft-com:office:word" xmlns:w="http://schemas.openxmlformats.org/wordprocessingml/2006/main" xmlns:w14="http://schemas.microsoft.com/office/word/2010/wordml" xmlns:w15="http://schemas.microsoft.com/office/word/2012/wordml" xmlns:w16cex="http://schemas.microsoft.com/office/word/2018/wordml/cex" xmlns:w16cid="http://schemas.microsoft.com/office/word/2016/wordml/cid" xmlns:w16="http://schemas.microsoft.com/office/word/2018/wordml" xmlns:w16sdtdh="http://schemas.microsoft.com/office/word/2020/wordml/sdtdatahash" xmlns:w16se="http://schemas.microsoft.com/office/word/2015/wordml/symex" xmlns:wpg="http://schemas.microsoft.com/office/word/2010/wordprocessingGroup" xmlns:wpi="http://schemas.microsoft.com/office/word/2010/wordprocessingInk" xmlns:wne="http://schemas.microsoft.com/office/word/2006/wordml" xmlns:wps="http://schemas.microsoft.com/office/word/2010/wordprocessingShape" mc:Ignorable="w14 w15 w16se w16cid w16 w16cex w16sdtdh wp14">
+  <w:endnote w:type="separator" w:id="-1">
+    <w:p>
+      <w:pPr>
+        <w:spacing w:after="0" w:line="240" w:lineRule="auto"/>
+      </w:pPr>
+      <w:r>
+        <w:separator/>
+      </w:r>
+    </w:p>
+  </w:endnote>
+  <w:endnote w:type="continuationSeparator" w:id="0">
+    <w:p>
+      <w:pPr>
+        <w:spacing w:after="0" w:line="240" w:lineRule="auto"/>
+      </w:pPr>
+      <w:r>
+        <w:continuationSeparator/>
+      </w:r>
+    </w:p>
+  </w:endnote>
+</w:endnotes>
+</file>
+
+<file path=word/footer1.xml><?xml version="1.0" encoding="utf-8"?>
+<w:ftr xmlns:wpc="http://schemas.microsoft.com/office/word/2010/wordprocessingCanvas" xmlns:cx="http://schemas.microsoft.com/office/drawing/2014/chartex" xmlns:cx1="http://schemas.microsoft.com/office/drawing/2015/9/8/chartex" xmlns:cx2="http://schemas.microsoft.com/office/drawing/2015/10/21/chartex" xmlns:cx3="http://schemas.microsoft.com/office/drawing/2016/5/9/chartex" xmlns:cx4="http://schemas.microsoft.com/office/drawing/2016/5/10/chartex" xmlns:cx5="http://schemas.microsoft.com/office/drawing/2016/5/11/chartex" xmlns:cx6="http://schemas.microsoft.com/office/drawing/2016/5/12/chartex" xmlns:cx7="http://schemas.microsoft.com/office/drawing/2016/5/13/chartex" xmlns:cx8="http://schemas.microsoft.com/office/drawing/2016/5/14/chartex" xmlns:mc="http://schemas.openxmlformats.org/markup-compatibility/2006" xmlns:aink="http://schemas.microsoft.com/office/drawing/2016/ink" xmlns:am3d="http://schemas.microsoft.com/office/drawing/2017/model3d" xmlns:o="urn:schemas-microsoft-com:office:office" xmlns:oel="http://schemas.microsoft.com/office/2019/extlst" xmlns:r="http://schemas.openxmlformats.org/officeDocument/2006/relationships" xmlns:m="http://schemas.openxmlformats.org/officeDocument/2006/math" xmlns:v="urn:schemas-microsoft-com:vml" xmlns:wp14="http://schemas.microsoft.com/office/word/2010/wordprocessingDrawing" xmlns:wp="http://schemas.openxmlformats.org/drawingml/2006/wordprocessingDrawing" xmlns:w10="urn:schemas-microsoft-com:office:word" xmlns:w="http://schemas.openxmlformats.org/wordprocessingml/2006/main" xmlns:w14="http://schemas.microsoft.com/office/word/2010/wordml" xmlns:w15="http://schemas.microsoft.com/office/word/2012/wordml" xmlns:w16cex="http://schemas.microsoft.com/office/word/2018/wordml/cex" xmlns:w16cid="http://schemas.microsoft.com/office/word/2016/wordml/cid" xmlns:w16="http://schemas.microsoft.com/office/word/2018/wordml" xmlns:w16sdtdh="http://schemas.microsoft.com/office/word/2020/wordml/sdtdatahash" xmlns:w16se="http://schemas.microsoft.com/office/word/2015/wordml/symex" xmlns:wpg="http://schemas.microsoft.com/office/word/2010/wordprocessingGroup" xmlns:wpi="http://schemas.microsoft.com/office/word/2010/wordprocessingInk" xmlns:wne="http://schemas.microsoft.com/office/word/2006/wordml" xmlns:wps="http://schemas.microsoft.com/office/word/2010/wordprocessingShape" mc:Ignorable="w14 w15 w16se w16cid w16 w16cex w16sdtdh wp14">
+  <w:sdt>
+    <w:sdtPr>
+      <w:id w:val="-676185143"/>
+      <w:docPartObj>
+        <w:docPartGallery w:val="Page Numbers (Bottom of Page)"/>
+        <w:docPartUnique/>
+      </w:docPartObj>
+    </w:sdtPr>
+    <w:sdtContent>
+      <w:p>
+        <w:pPr>
+          <w:pStyle w:val="Fuzeile"/>
+          <w:jc w:val="right"/>
+        </w:pPr>
+        <w:r>
+          <w:fldChar w:fldCharType="begin"/>
+        </w:r>
+        <w:r>
+          <w:instrText>PAGE   \* MERGEFORMAT</w:instrText>
+        </w:r>
+        <w:r>
+          <w:fldChar w:fldCharType="separate"/>
+        </w:r>
+        <w:r>
+          <w:t>2</w:t>
+        </w:r>
+        <w:r>
+          <w:fldChar w:fldCharType="end"/>
+        </w:r>
+      </w:p>
+    </w:sdtContent>
+  </w:sdt>
+  <w:p>
+    <w:pPr>
+      <w:pStyle w:val="Fuzeile"/>
+    </w:pPr>
+  </w:p>
+</w:ftr>
+</file>
+
+<file path=word/footnotes.xml><?xml version="1.0" encoding="utf-8"?>
+<w:footnotes xmlns:wpc="http://schemas.microsoft.com/office/word/2010/wordprocessingCanvas" xmlns:cx="http://schemas.microsoft.com/office/drawing/2014/chartex" xmlns:cx1="http://schemas.microsoft.com/office/drawing/2015/9/8/chartex" xmlns:cx2="http://schemas.microsoft.com/office/drawing/2015/10/21/chartex" xmlns:cx3="http://schemas.microsoft.com/office/drawing/2016/5/9/chartex" xmlns:cx4="http://schemas.microsoft.com/office/drawing/2016/5/10/chartex" xmlns:cx5="http://schemas.microsoft.com/office/drawing/2016/5/11/chartex" xmlns:cx6="http://schemas.microsoft.com/office/drawing/2016/5/12/chartex" xmlns:cx7="http://schemas.microsoft.com/office/drawing/2016/5/13/chartex" xmlns:cx8="http://schemas.microsoft.com/office/drawing/2016/5/14/chartex" xmlns:mc="http://schemas.openxmlformats.org/markup-compatibility/2006" xmlns:aink="http://schemas.microsoft.com/office/drawing/2016/ink" xmlns:am3d="http://schemas.microsoft.com/office/drawing/2017/model3d" xmlns:o="urn:schemas-microsoft-com:office:office" xmlns:oel="http://schemas.microsoft.com/office/2019/extlst" xmlns:r="http://schemas.openxmlformats.org/officeDocument/2006/relationships" xmlns:m="http://schemas.openxmlformats.org/officeDocument/2006/math" xmlns:v="urn:schemas-microsoft-com:vml" xmlns:wp14="http://schemas.microsoft.com/office/word/2010/wordprocessingDrawing" xmlns:wp="http://schemas.openxmlformats.org/drawingml/2006/wordprocessingDrawing" xmlns:w10="urn:schemas-microsoft-com:office:word" xmlns:w="http://schemas.openxmlformats.org/wordprocessingml/2006/main" xmlns:w14="http://schemas.microsoft.com/office/word/2010/wordml" xmlns:w15="http://schemas.microsoft.com/office/word/2012/wordml" xmlns:w16cex="http://schemas.microsoft.com/office/word/2018/wordml/cex" xmlns:w16cid="http://schemas.microsoft.com/office/word/2016/wordml/cid" xmlns:w16="http://schemas.microsoft.com/office/word/2018/wordml" xmlns:w16sdtdh="http://schemas.microsoft.com/office/word/2020/wordml/sdtdatahash" xmlns:w16se="http://schemas.microsoft.com/office/word/2015/wordml/symex" xmlns:wpg="http://schemas.microsoft.com/office/word/2010/wordprocessingGroup" xmlns:wpi="http://schemas.microsoft.com/office/word/2010/wordprocessingInk" xmlns:wne="http://schemas.microsoft.com/office/word/2006/wordml" xmlns:wps="http://schemas.microsoft.com/office/word/2010/wordprocessingShape" mc:Ignorable="w14 w15 w16se w16cid w16 w16cex w16sdtdh wp14">
+  <w:footnote w:type="separator" w:id="-1">
+    <w:p>
+      <w:pPr>
+        <w:spacing w:after="0" w:line="240" w:lineRule="auto"/>
+      </w:pPr>
+      <w:r>
+        <w:separator/>
+      </w:r>
+    </w:p>
+  </w:footnote>
+  <w:footnote w:type="continuationSeparator" w:id="0">
+    <w:p>
+      <w:pPr>
+        <w:spacing w:after="0" w:line="240" w:lineRule="auto"/>
+      </w:pPr>
+      <w:r>
+        <w:continuationSeparator/>
+      </w:r>
+    </w:p>
+  </w:footnote>
+  <w:footnote w:id="1">
+    <w:p>
+      <w:pPr>
+        <w:pStyle w:val="Funotentext"/>
+      </w:pPr>
+      <w:r>
+        <w:rPr>
+          <w:rStyle w:val="Funotenzeichen"/>
+        </w:rPr>
+        <w:footnoteRef/>
+      </w:r>
+      <w:r>
+        <w:t xml:space="preserve"> Model View Controller, Entwurfsmuster</w:t>
+      </w:r>
+    </w:p>
+  </w:footnote>
+  <w:footnote w:id="2">
+    <w:p>
+      <w:pPr>
+        <w:pStyle w:val="Funotentext"/>
+      </w:pPr>
+      <w:r>
+        <w:rPr>
+          <w:rStyle w:val="Funotenzeichen"/>
+        </w:rPr>
+        <w:footnoteRef/>
+      </w:r>
+      <w:r>
+        <w:t xml:space="preserve"> Navigation Bar, Navigationsleiste, meist am oberen Teil des Programmes zu finden</w:t>
+      </w:r>
+    </w:p>
+  </w:footnote>
+  <w:footnote w:id="3">
+    <w:p>
+      <w:pPr>
+        <w:pStyle w:val="Funotentext"/>
+      </w:pPr>
+      <w:r>
+        <w:rPr>
+          <w:rStyle w:val="Funotenzeichen"/>
+        </w:rPr>
+        <w:footnoteRef/>
+      </w:r>
+      <w:r>
+        <w:t xml:space="preserve"> Open Source Alternative zu Google Maps</w:t>
+      </w:r>
+    </w:p>
+  </w:footnote>
+  <w:footnote w:id="4">
+    <w:p>
+      <w:pPr>
+        <w:pStyle w:val="Funotentext"/>
+      </w:pPr>
+      <w:r>
+        <w:rPr>
+          <w:rStyle w:val="Funotenzeichen"/>
+        </w:rPr>
+        <w:footnoteRef/>
+      </w:r>
+      <w:r>
+        <w:t xml:space="preserve"> Open Source Routing Machine</w:t>
+      </w:r>
+    </w:p>
+  </w:footnote>
+</w:footnotes>
 </file>
 
 <file path=word/numbering.xml><?xml version="1.0" encoding="utf-8"?>
@@ -7906,6 +7832,89 @@
       <w:color w:val="808080"/>
     </w:rPr>
   </w:style>
+  <w:style w:type="paragraph" w:styleId="Kopfzeile">
+    <w:name w:val="header"/>
+    <w:basedOn w:val="Standard"/>
+    <w:link w:val="KopfzeileZchn"/>
+    <w:uiPriority w:val="99"/>
+    <w:unhideWhenUsed/>
+    <w:rsid w:val="000B1FC1"/>
+    <w:pPr>
+      <w:tabs>
+        <w:tab w:val="center" w:pos="4536"/>
+        <w:tab w:val="right" w:pos="9072"/>
+      </w:tabs>
+      <w:spacing w:after="0" w:line="240" w:lineRule="auto"/>
+    </w:pPr>
+  </w:style>
+  <w:style w:type="character" w:customStyle="1" w:styleId="KopfzeileZchn">
+    <w:name w:val="Kopfzeile Zchn"/>
+    <w:basedOn w:val="Absatz-Standardschriftart"/>
+    <w:link w:val="Kopfzeile"/>
+    <w:uiPriority w:val="99"/>
+    <w:rsid w:val="000B1FC1"/>
+  </w:style>
+  <w:style w:type="paragraph" w:styleId="Fuzeile">
+    <w:name w:val="footer"/>
+    <w:basedOn w:val="Standard"/>
+    <w:link w:val="FuzeileZchn"/>
+    <w:uiPriority w:val="99"/>
+    <w:unhideWhenUsed/>
+    <w:rsid w:val="000B1FC1"/>
+    <w:pPr>
+      <w:tabs>
+        <w:tab w:val="center" w:pos="4536"/>
+        <w:tab w:val="right" w:pos="9072"/>
+      </w:tabs>
+      <w:spacing w:after="0" w:line="240" w:lineRule="auto"/>
+    </w:pPr>
+  </w:style>
+  <w:style w:type="character" w:customStyle="1" w:styleId="FuzeileZchn">
+    <w:name w:val="Fußzeile Zchn"/>
+    <w:basedOn w:val="Absatz-Standardschriftart"/>
+    <w:link w:val="Fuzeile"/>
+    <w:uiPriority w:val="99"/>
+    <w:rsid w:val="000B1FC1"/>
+  </w:style>
+  <w:style w:type="paragraph" w:styleId="Funotentext">
+    <w:name w:val="footnote text"/>
+    <w:basedOn w:val="Standard"/>
+    <w:link w:val="FunotentextZchn"/>
+    <w:uiPriority w:val="99"/>
+    <w:semiHidden/>
+    <w:unhideWhenUsed/>
+    <w:rsid w:val="000B1FC1"/>
+    <w:pPr>
+      <w:spacing w:after="0" w:line="240" w:lineRule="auto"/>
+    </w:pPr>
+    <w:rPr>
+      <w:sz w:val="20"/>
+      <w:szCs w:val="20"/>
+    </w:rPr>
+  </w:style>
+  <w:style w:type="character" w:customStyle="1" w:styleId="FunotentextZchn">
+    <w:name w:val="Fußnotentext Zchn"/>
+    <w:basedOn w:val="Absatz-Standardschriftart"/>
+    <w:link w:val="Funotentext"/>
+    <w:uiPriority w:val="99"/>
+    <w:semiHidden/>
+    <w:rsid w:val="000B1FC1"/>
+    <w:rPr>
+      <w:sz w:val="20"/>
+      <w:szCs w:val="20"/>
+    </w:rPr>
+  </w:style>
+  <w:style w:type="character" w:styleId="Funotenzeichen">
+    <w:name w:val="footnote reference"/>
+    <w:basedOn w:val="Absatz-Standardschriftart"/>
+    <w:uiPriority w:val="99"/>
+    <w:semiHidden/>
+    <w:unhideWhenUsed/>
+    <w:rsid w:val="000B1FC1"/>
+    <w:rPr>
+      <w:vertAlign w:val="superscript"/>
+    </w:rPr>
+  </w:style>
 </w:styles>
 </file>
 
@@ -8119,8 +8128,10 @@
   </w:compat>
   <w:rsids>
     <w:rsidRoot w:val="005676F8"/>
+    <w:rsid w:val="000A67EE"/>
     <w:rsid w:val="001D0850"/>
     <w:rsid w:val="00304375"/>
+    <w:rsid w:val="003C385C"/>
     <w:rsid w:val="00414BE9"/>
     <w:rsid w:val="005676F8"/>
     <w:rsid w:val="00696B24"/>
@@ -8598,10 +8609,18 @@
     <w:basedOn w:val="Absatz-Standardschriftart"/>
     <w:uiPriority w:val="99"/>
     <w:semiHidden/>
-    <w:rsid w:val="00696B24"/>
+    <w:rsid w:val="003C385C"/>
     <w:rPr>
       <w:color w:val="808080"/>
     </w:rPr>
+  </w:style>
+  <w:style w:type="paragraph" w:customStyle="1" w:styleId="DCCF4936860A40D59D48C353A850E7C4">
+    <w:name w:val="DCCF4936860A40D59D48C353A850E7C4"/>
+    <w:rsid w:val="003C385C"/>
+  </w:style>
+  <w:style w:type="paragraph" w:customStyle="1" w:styleId="ED246E2641BB455F8904013FA61CA96F">
+    <w:name w:val="ED246E2641BB455F8904013FA61CA96F"/>
+    <w:rsid w:val="003C385C"/>
   </w:style>
 </w:styles>
 </file>

</xml_diff>

<commit_message>
documentation changes; added toasts to app component
</commit_message>
<xml_diff>
--- a/Praxisprojekt Dokumentation.docx
+++ b/Praxisprojekt Dokumentation.docx
@@ -109,6 +109,7 @@
                         <w:szCs w:val="88"/>
                       </w:rPr>
                     </w:pPr>
+                    <w:proofErr w:type="spellStart"/>
                     <w:r>
                       <w:rPr>
                         <w:rFonts w:asciiTheme="majorHAnsi" w:eastAsiaTheme="majorEastAsia" w:hAnsiTheme="majorHAnsi" w:cstheme="majorBidi"/>
@@ -116,7 +117,17 @@
                         <w:sz w:val="88"/>
                         <w:szCs w:val="88"/>
                       </w:rPr>
-                      <w:t>Social Events</w:t>
+                      <w:t>Social</w:t>
+                    </w:r>
+                    <w:proofErr w:type="spellEnd"/>
+                    <w:r>
+                      <w:rPr>
+                        <w:rFonts w:asciiTheme="majorHAnsi" w:eastAsiaTheme="majorEastAsia" w:hAnsiTheme="majorHAnsi" w:cstheme="majorBidi"/>
+                        <w:color w:val="4472C4" w:themeColor="accent1"/>
+                        <w:sz w:val="88"/>
+                        <w:szCs w:val="88"/>
+                      </w:rPr>
+                      <w:t xml:space="preserve"> Events</w:t>
                     </w:r>
                   </w:p>
                 </w:sdtContent>
@@ -223,7 +234,25 @@
                         <w:sz w:val="28"/>
                         <w:szCs w:val="28"/>
                       </w:rPr>
-                      <w:t>Kevin Röttel (Matr. Nr. 11139133)</w:t>
+                      <w:t>Kevin Röttel (</w:t>
+                    </w:r>
+                    <w:proofErr w:type="spellStart"/>
+                    <w:r>
+                      <w:rPr>
+                        <w:color w:val="4472C4" w:themeColor="accent1"/>
+                        <w:sz w:val="28"/>
+                        <w:szCs w:val="28"/>
+                      </w:rPr>
+                      <w:t>Matr</w:t>
+                    </w:r>
+                    <w:proofErr w:type="spellEnd"/>
+                    <w:r>
+                      <w:rPr>
+                        <w:color w:val="4472C4" w:themeColor="accent1"/>
+                        <w:sz w:val="28"/>
+                        <w:szCs w:val="28"/>
+                      </w:rPr>
+                      <w:t>. Nr. 11139133)</w:t>
                     </w:r>
                   </w:p>
                 </w:sdtContent>
@@ -2170,8 +2199,13 @@
         <w:t xml:space="preserve">Das Ziel ist eine Plattform über welche Nutzer sich über Veranstaltungen informieren, sowie mit anderen Nutzern über diese Veranstaltungen kommunizieren können. Die Anwendung soll gegen Ende des Projektes ein </w:t>
       </w:r>
       <w:r>
-        <w:t>Minimal Viable Product</w:t>
-      </w:r>
+        <w:t xml:space="preserve">Minimal Viable </w:t>
+      </w:r>
+      <w:proofErr w:type="spellStart"/>
+      <w:r>
+        <w:t>Product</w:t>
+      </w:r>
+      <w:proofErr w:type="spellEnd"/>
       <w:r>
         <w:t xml:space="preserve"> sein mit Explorativen Features wie dem Vorschlagealgorithmu</w:t>
       </w:r>
@@ -2206,8 +2240,16 @@
         <w:rPr>
           <w:lang w:val="en-GB"/>
         </w:rPr>
-        <w:t>Als Grundgerüst</w:t>
-      </w:r>
+        <w:t xml:space="preserve">Als </w:t>
+      </w:r>
+      <w:proofErr w:type="spellStart"/>
+      <w:r>
+        <w:rPr>
+          <w:lang w:val="en-GB"/>
+        </w:rPr>
+        <w:t>Grundgerüst</w:t>
+      </w:r>
+      <w:proofErr w:type="spellEnd"/>
       <w:r>
         <w:rPr>
           <w:lang w:val="en-GB"/>
@@ -2218,7 +2260,77 @@
         <w:rPr>
           <w:lang w:val="en-GB"/>
         </w:rPr>
-        <w:t xml:space="preserve"> für die Webplattform wird Laravel genutzt. Laravel ist ein PHP-Framework welches das MVC-Muster</w:t>
+        <w:t xml:space="preserve"> für die </w:t>
+      </w:r>
+      <w:proofErr w:type="spellStart"/>
+      <w:r>
+        <w:rPr>
+          <w:lang w:val="en-GB"/>
+        </w:rPr>
+        <w:t>Webplattform</w:t>
+      </w:r>
+      <w:proofErr w:type="spellEnd"/>
+      <w:r>
+        <w:rPr>
+          <w:lang w:val="en-GB"/>
+        </w:rPr>
+        <w:t xml:space="preserve"> </w:t>
+      </w:r>
+      <w:proofErr w:type="spellStart"/>
+      <w:r>
+        <w:rPr>
+          <w:lang w:val="en-GB"/>
+        </w:rPr>
+        <w:t>wird</w:t>
+      </w:r>
+      <w:proofErr w:type="spellEnd"/>
+      <w:r>
+        <w:rPr>
+          <w:lang w:val="en-GB"/>
+        </w:rPr>
+        <w:t xml:space="preserve"> Laravel </w:t>
+      </w:r>
+      <w:proofErr w:type="spellStart"/>
+      <w:r>
+        <w:rPr>
+          <w:lang w:val="en-GB"/>
+        </w:rPr>
+        <w:t>genutzt</w:t>
+      </w:r>
+      <w:proofErr w:type="spellEnd"/>
+      <w:r>
+        <w:rPr>
+          <w:lang w:val="en-GB"/>
+        </w:rPr>
+        <w:t xml:space="preserve">. Laravel </w:t>
+      </w:r>
+      <w:proofErr w:type="spellStart"/>
+      <w:r>
+        <w:rPr>
+          <w:lang w:val="en-GB"/>
+        </w:rPr>
+        <w:t>ist</w:t>
+      </w:r>
+      <w:proofErr w:type="spellEnd"/>
+      <w:r>
+        <w:rPr>
+          <w:lang w:val="en-GB"/>
+        </w:rPr>
+        <w:t xml:space="preserve"> </w:t>
+      </w:r>
+      <w:proofErr w:type="spellStart"/>
+      <w:r>
+        <w:rPr>
+          <w:lang w:val="en-GB"/>
+        </w:rPr>
+        <w:t>ein</w:t>
+      </w:r>
+      <w:proofErr w:type="spellEnd"/>
+      <w:r>
+        <w:rPr>
+          <w:lang w:val="en-GB"/>
+        </w:rPr>
+        <w:t xml:space="preserve"> PHP-Framework welches das MVC-Muster</w:t>
       </w:r>
       <w:r>
         <w:rPr>
@@ -2231,13 +2343,285 @@
         <w:rPr>
           <w:lang w:val="en-GB"/>
         </w:rPr>
-        <w:t xml:space="preserve"> nutzt. Es ist in dieser Applikation für die Datenstruktur, sowie für alle Datenbank-Manipulationen verantwortlich.</w:t>
-      </w:r>
-      <w:r>
-        <w:rPr>
-          <w:lang w:val="en-GB"/>
-        </w:rPr>
-        <w:t xml:space="preserve"> Ebenfalls stellt Laravel den Einstiegspunkt für die Frontend-Frameworks zur Verfügung, sowie die Login- und Register-Seiten.</w:t>
+        <w:t xml:space="preserve"> </w:t>
+      </w:r>
+      <w:proofErr w:type="spellStart"/>
+      <w:r>
+        <w:rPr>
+          <w:lang w:val="en-GB"/>
+        </w:rPr>
+        <w:t>nutzt</w:t>
+      </w:r>
+      <w:proofErr w:type="spellEnd"/>
+      <w:r>
+        <w:rPr>
+          <w:lang w:val="en-GB"/>
+        </w:rPr>
+        <w:t xml:space="preserve">. Es </w:t>
+      </w:r>
+      <w:proofErr w:type="spellStart"/>
+      <w:r>
+        <w:rPr>
+          <w:lang w:val="en-GB"/>
+        </w:rPr>
+        <w:t>ist</w:t>
+      </w:r>
+      <w:proofErr w:type="spellEnd"/>
+      <w:r>
+        <w:rPr>
+          <w:lang w:val="en-GB"/>
+        </w:rPr>
+        <w:t xml:space="preserve"> in </w:t>
+      </w:r>
+      <w:proofErr w:type="spellStart"/>
+      <w:r>
+        <w:rPr>
+          <w:lang w:val="en-GB"/>
+        </w:rPr>
+        <w:t>dieser</w:t>
+      </w:r>
+      <w:proofErr w:type="spellEnd"/>
+      <w:r>
+        <w:rPr>
+          <w:lang w:val="en-GB"/>
+        </w:rPr>
+        <w:t xml:space="preserve"> </w:t>
+      </w:r>
+      <w:proofErr w:type="spellStart"/>
+      <w:r>
+        <w:rPr>
+          <w:lang w:val="en-GB"/>
+        </w:rPr>
+        <w:t>Applikation</w:t>
+      </w:r>
+      <w:proofErr w:type="spellEnd"/>
+      <w:r>
+        <w:rPr>
+          <w:lang w:val="en-GB"/>
+        </w:rPr>
+        <w:t xml:space="preserve"> für die </w:t>
+      </w:r>
+      <w:proofErr w:type="spellStart"/>
+      <w:r>
+        <w:rPr>
+          <w:lang w:val="en-GB"/>
+        </w:rPr>
+        <w:t>Datenstruktur</w:t>
+      </w:r>
+      <w:proofErr w:type="spellEnd"/>
+      <w:r>
+        <w:rPr>
+          <w:lang w:val="en-GB"/>
+        </w:rPr>
+        <w:t xml:space="preserve">, </w:t>
+      </w:r>
+      <w:proofErr w:type="spellStart"/>
+      <w:r>
+        <w:rPr>
+          <w:lang w:val="en-GB"/>
+        </w:rPr>
+        <w:t>sowie</w:t>
+      </w:r>
+      <w:proofErr w:type="spellEnd"/>
+      <w:r>
+        <w:rPr>
+          <w:lang w:val="en-GB"/>
+        </w:rPr>
+        <w:t xml:space="preserve"> für alle </w:t>
+      </w:r>
+      <w:proofErr w:type="spellStart"/>
+      <w:r>
+        <w:rPr>
+          <w:lang w:val="en-GB"/>
+        </w:rPr>
+        <w:t>Datenbank-Manipulationen</w:t>
+      </w:r>
+      <w:proofErr w:type="spellEnd"/>
+      <w:r>
+        <w:rPr>
+          <w:lang w:val="en-GB"/>
+        </w:rPr>
+        <w:t xml:space="preserve"> </w:t>
+      </w:r>
+      <w:proofErr w:type="spellStart"/>
+      <w:r>
+        <w:rPr>
+          <w:lang w:val="en-GB"/>
+        </w:rPr>
+        <w:t>verantwortlich</w:t>
+      </w:r>
+      <w:proofErr w:type="spellEnd"/>
+      <w:r>
+        <w:rPr>
+          <w:lang w:val="en-GB"/>
+        </w:rPr>
+        <w:t>.</w:t>
+      </w:r>
+      <w:r>
+        <w:rPr>
+          <w:lang w:val="en-GB"/>
+        </w:rPr>
+        <w:t xml:space="preserve"> </w:t>
+      </w:r>
+      <w:proofErr w:type="spellStart"/>
+      <w:r>
+        <w:rPr>
+          <w:lang w:val="en-GB"/>
+        </w:rPr>
+        <w:t>Ebenfalls</w:t>
+      </w:r>
+      <w:proofErr w:type="spellEnd"/>
+      <w:r>
+        <w:rPr>
+          <w:lang w:val="en-GB"/>
+        </w:rPr>
+        <w:t xml:space="preserve"> </w:t>
+      </w:r>
+      <w:proofErr w:type="spellStart"/>
+      <w:r>
+        <w:rPr>
+          <w:lang w:val="en-GB"/>
+        </w:rPr>
+        <w:t>stellt</w:t>
+      </w:r>
+      <w:proofErr w:type="spellEnd"/>
+      <w:r>
+        <w:rPr>
+          <w:lang w:val="en-GB"/>
+        </w:rPr>
+        <w:t xml:space="preserve"> Laravel den </w:t>
+      </w:r>
+      <w:proofErr w:type="spellStart"/>
+      <w:r>
+        <w:rPr>
+          <w:lang w:val="en-GB"/>
+        </w:rPr>
+        <w:t>Einstiegspunkt</w:t>
+      </w:r>
+      <w:proofErr w:type="spellEnd"/>
+      <w:r>
+        <w:rPr>
+          <w:lang w:val="en-GB"/>
+        </w:rPr>
+        <w:t xml:space="preserve"> für die Frontend-Frameworks </w:t>
+      </w:r>
+      <w:proofErr w:type="spellStart"/>
+      <w:r>
+        <w:rPr>
+          <w:lang w:val="en-GB"/>
+        </w:rPr>
+        <w:t>zur</w:t>
+      </w:r>
+      <w:proofErr w:type="spellEnd"/>
+      <w:r>
+        <w:rPr>
+          <w:lang w:val="en-GB"/>
+        </w:rPr>
+        <w:t xml:space="preserve"> </w:t>
+      </w:r>
+      <w:proofErr w:type="spellStart"/>
+      <w:r>
+        <w:rPr>
+          <w:lang w:val="en-GB"/>
+        </w:rPr>
+        <w:t>Verfügung</w:t>
+      </w:r>
+      <w:proofErr w:type="spellEnd"/>
+      <w:r>
+        <w:rPr>
+          <w:lang w:val="en-GB"/>
+        </w:rPr>
+        <w:t xml:space="preserve">, </w:t>
+      </w:r>
+      <w:proofErr w:type="spellStart"/>
+      <w:r>
+        <w:rPr>
+          <w:lang w:val="en-GB"/>
+        </w:rPr>
+        <w:t>sowie</w:t>
+      </w:r>
+      <w:proofErr w:type="spellEnd"/>
+      <w:r>
+        <w:rPr>
+          <w:lang w:val="en-GB"/>
+        </w:rPr>
+        <w:t xml:space="preserve"> die Login- und Register-Seiten.</w:t>
+      </w:r>
+      <w:r>
+        <w:rPr>
+          <w:lang w:val="en-GB"/>
+        </w:rPr>
+        <w:t xml:space="preserve"> Auch </w:t>
+      </w:r>
+      <w:proofErr w:type="spellStart"/>
+      <w:r>
+        <w:rPr>
+          <w:lang w:val="en-GB"/>
+        </w:rPr>
+        <w:t>werden</w:t>
+      </w:r>
+      <w:proofErr w:type="spellEnd"/>
+      <w:r>
+        <w:rPr>
+          <w:lang w:val="en-GB"/>
+        </w:rPr>
+        <w:t xml:space="preserve"> </w:t>
+      </w:r>
+      <w:proofErr w:type="spellStart"/>
+      <w:r>
+        <w:rPr>
+          <w:lang w:val="en-GB"/>
+        </w:rPr>
+        <w:t>über</w:t>
+      </w:r>
+      <w:proofErr w:type="spellEnd"/>
+      <w:r>
+        <w:rPr>
+          <w:lang w:val="en-GB"/>
+        </w:rPr>
+        <w:t xml:space="preserve"> Laravel alle </w:t>
+      </w:r>
+      <w:proofErr w:type="spellStart"/>
+      <w:r>
+        <w:rPr>
+          <w:lang w:val="en-GB"/>
+        </w:rPr>
+        <w:t>internen</w:t>
+      </w:r>
+      <w:proofErr w:type="spellEnd"/>
+      <w:r>
+        <w:rPr>
+          <w:lang w:val="en-GB"/>
+        </w:rPr>
+        <w:t xml:space="preserve"> API </w:t>
+      </w:r>
+      <w:proofErr w:type="spellStart"/>
+      <w:r>
+        <w:rPr>
+          <w:lang w:val="en-GB"/>
+        </w:rPr>
+        <w:t>Routen</w:t>
+      </w:r>
+      <w:proofErr w:type="spellEnd"/>
+      <w:r>
+        <w:rPr>
+          <w:lang w:val="en-GB"/>
+        </w:rPr>
+        <w:t xml:space="preserve"> </w:t>
+      </w:r>
+      <w:proofErr w:type="spellStart"/>
+      <w:r>
+        <w:rPr>
+          <w:lang w:val="en-GB"/>
+        </w:rPr>
+        <w:t>definiert</w:t>
+      </w:r>
+      <w:proofErr w:type="spellEnd"/>
+      <w:r>
+        <w:rPr>
+          <w:lang w:val="en-GB"/>
+        </w:rPr>
+        <w:t>.</w:t>
       </w:r>
     </w:p>
     <w:p>
@@ -2250,13 +2634,322 @@
         <w:rPr>
           <w:lang w:val="en-GB"/>
         </w:rPr>
-        <w:t>Für die Frontend Interaktionen ist Vue verantwortlich. Vue ist ein JavaScript Framework für Single-Page-Webanwendungen. Eine Vue-Applikation besteht aus verschiedenen Components, welche mehrfach getrennt voneinander wiederverwendet werden können.</w:t>
-      </w:r>
-      <w:r>
-        <w:rPr>
-          <w:lang w:val="en-GB"/>
-        </w:rPr>
-        <w:t xml:space="preserve"> Jeder Component hat eine Art HTML-Teil als Template, und einen Script-Teil für Interaktionen.</w:t>
+        <w:t xml:space="preserve">Für die Frontend </w:t>
+      </w:r>
+      <w:proofErr w:type="spellStart"/>
+      <w:r>
+        <w:rPr>
+          <w:lang w:val="en-GB"/>
+        </w:rPr>
+        <w:t>Interaktionen</w:t>
+      </w:r>
+      <w:proofErr w:type="spellEnd"/>
+      <w:r>
+        <w:rPr>
+          <w:lang w:val="en-GB"/>
+        </w:rPr>
+        <w:t xml:space="preserve"> </w:t>
+      </w:r>
+      <w:proofErr w:type="spellStart"/>
+      <w:r>
+        <w:rPr>
+          <w:lang w:val="en-GB"/>
+        </w:rPr>
+        <w:t>ist</w:t>
+      </w:r>
+      <w:proofErr w:type="spellEnd"/>
+      <w:r>
+        <w:rPr>
+          <w:lang w:val="en-GB"/>
+        </w:rPr>
+        <w:t xml:space="preserve"> Vue </w:t>
+      </w:r>
+      <w:proofErr w:type="spellStart"/>
+      <w:r>
+        <w:rPr>
+          <w:lang w:val="en-GB"/>
+        </w:rPr>
+        <w:t>verantwortlich</w:t>
+      </w:r>
+      <w:proofErr w:type="spellEnd"/>
+      <w:r>
+        <w:rPr>
+          <w:lang w:val="en-GB"/>
+        </w:rPr>
+        <w:t xml:space="preserve">. Vue </w:t>
+      </w:r>
+      <w:proofErr w:type="spellStart"/>
+      <w:r>
+        <w:rPr>
+          <w:lang w:val="en-GB"/>
+        </w:rPr>
+        <w:t>ist</w:t>
+      </w:r>
+      <w:proofErr w:type="spellEnd"/>
+      <w:r>
+        <w:rPr>
+          <w:lang w:val="en-GB"/>
+        </w:rPr>
+        <w:t xml:space="preserve"> </w:t>
+      </w:r>
+      <w:proofErr w:type="spellStart"/>
+      <w:r>
+        <w:rPr>
+          <w:lang w:val="en-GB"/>
+        </w:rPr>
+        <w:t>ein</w:t>
+      </w:r>
+      <w:proofErr w:type="spellEnd"/>
+      <w:r>
+        <w:rPr>
+          <w:lang w:val="en-GB"/>
+        </w:rPr>
+        <w:t xml:space="preserve"> JavaScript Framework für Single-Page-</w:t>
+      </w:r>
+      <w:proofErr w:type="spellStart"/>
+      <w:r>
+        <w:rPr>
+          <w:lang w:val="en-GB"/>
+        </w:rPr>
+        <w:t>Webanwendungen</w:t>
+      </w:r>
+      <w:proofErr w:type="spellEnd"/>
+      <w:r>
+        <w:rPr>
+          <w:rStyle w:val="Funotenzeichen"/>
+          <w:lang w:val="en-GB"/>
+        </w:rPr>
+        <w:footnoteReference w:id="2"/>
+      </w:r>
+      <w:r>
+        <w:rPr>
+          <w:lang w:val="en-GB"/>
+        </w:rPr>
+        <w:t>. Eine Vue-</w:t>
+      </w:r>
+      <w:proofErr w:type="spellStart"/>
+      <w:r>
+        <w:rPr>
+          <w:lang w:val="en-GB"/>
+        </w:rPr>
+        <w:t>Applikation</w:t>
+      </w:r>
+      <w:proofErr w:type="spellEnd"/>
+      <w:r>
+        <w:rPr>
+          <w:lang w:val="en-GB"/>
+        </w:rPr>
+        <w:t xml:space="preserve"> </w:t>
+      </w:r>
+      <w:proofErr w:type="spellStart"/>
+      <w:r>
+        <w:rPr>
+          <w:lang w:val="en-GB"/>
+        </w:rPr>
+        <w:t>besteht</w:t>
+      </w:r>
+      <w:proofErr w:type="spellEnd"/>
+      <w:r>
+        <w:rPr>
+          <w:lang w:val="en-GB"/>
+        </w:rPr>
+        <w:t xml:space="preserve"> </w:t>
+      </w:r>
+      <w:proofErr w:type="spellStart"/>
+      <w:r>
+        <w:rPr>
+          <w:lang w:val="en-GB"/>
+        </w:rPr>
+        <w:t>aus</w:t>
+      </w:r>
+      <w:proofErr w:type="spellEnd"/>
+      <w:r>
+        <w:rPr>
+          <w:lang w:val="en-GB"/>
+        </w:rPr>
+        <w:t xml:space="preserve"> </w:t>
+      </w:r>
+      <w:proofErr w:type="spellStart"/>
+      <w:r>
+        <w:rPr>
+          <w:lang w:val="en-GB"/>
+        </w:rPr>
+        <w:t>verschiedenen</w:t>
+      </w:r>
+      <w:proofErr w:type="spellEnd"/>
+      <w:r>
+        <w:rPr>
+          <w:lang w:val="en-GB"/>
+        </w:rPr>
+        <w:t xml:space="preserve"> Components, </w:t>
+      </w:r>
+      <w:proofErr w:type="spellStart"/>
+      <w:r>
+        <w:rPr>
+          <w:lang w:val="en-GB"/>
+        </w:rPr>
+        <w:t>welche</w:t>
+      </w:r>
+      <w:proofErr w:type="spellEnd"/>
+      <w:r>
+        <w:rPr>
+          <w:lang w:val="en-GB"/>
+        </w:rPr>
+        <w:t xml:space="preserve"> </w:t>
+      </w:r>
+      <w:proofErr w:type="spellStart"/>
+      <w:r>
+        <w:rPr>
+          <w:lang w:val="en-GB"/>
+        </w:rPr>
+        <w:t>mehrfach</w:t>
+      </w:r>
+      <w:proofErr w:type="spellEnd"/>
+      <w:r>
+        <w:rPr>
+          <w:lang w:val="en-GB"/>
+        </w:rPr>
+        <w:t xml:space="preserve"> </w:t>
+      </w:r>
+      <w:proofErr w:type="spellStart"/>
+      <w:r>
+        <w:rPr>
+          <w:lang w:val="en-GB"/>
+        </w:rPr>
+        <w:t>getrennt</w:t>
+      </w:r>
+      <w:proofErr w:type="spellEnd"/>
+      <w:r>
+        <w:rPr>
+          <w:lang w:val="en-GB"/>
+        </w:rPr>
+        <w:t xml:space="preserve"> </w:t>
+      </w:r>
+      <w:proofErr w:type="spellStart"/>
+      <w:r>
+        <w:rPr>
+          <w:lang w:val="en-GB"/>
+        </w:rPr>
+        <w:t>voneinander</w:t>
+      </w:r>
+      <w:proofErr w:type="spellEnd"/>
+      <w:r>
+        <w:rPr>
+          <w:lang w:val="en-GB"/>
+        </w:rPr>
+        <w:t xml:space="preserve"> </w:t>
+      </w:r>
+      <w:proofErr w:type="spellStart"/>
+      <w:r>
+        <w:rPr>
+          <w:lang w:val="en-GB"/>
+        </w:rPr>
+        <w:t>wiederverwendet</w:t>
+      </w:r>
+      <w:proofErr w:type="spellEnd"/>
+      <w:r>
+        <w:rPr>
+          <w:lang w:val="en-GB"/>
+        </w:rPr>
+        <w:t xml:space="preserve"> </w:t>
+      </w:r>
+      <w:proofErr w:type="spellStart"/>
+      <w:r>
+        <w:rPr>
+          <w:lang w:val="en-GB"/>
+        </w:rPr>
+        <w:t>werden</w:t>
+      </w:r>
+      <w:proofErr w:type="spellEnd"/>
+      <w:r>
+        <w:rPr>
+          <w:lang w:val="en-GB"/>
+        </w:rPr>
+        <w:t xml:space="preserve"> </w:t>
+      </w:r>
+      <w:proofErr w:type="spellStart"/>
+      <w:r>
+        <w:rPr>
+          <w:lang w:val="en-GB"/>
+        </w:rPr>
+        <w:t>können</w:t>
+      </w:r>
+      <w:proofErr w:type="spellEnd"/>
+      <w:r>
+        <w:rPr>
+          <w:lang w:val="en-GB"/>
+        </w:rPr>
+        <w:t xml:space="preserve">. </w:t>
+      </w:r>
+      <w:proofErr w:type="spellStart"/>
+      <w:r>
+        <w:rPr>
+          <w:lang w:val="en-GB"/>
+        </w:rPr>
+        <w:t>Jeder</w:t>
+      </w:r>
+      <w:proofErr w:type="spellEnd"/>
+      <w:r>
+        <w:rPr>
+          <w:lang w:val="en-GB"/>
+        </w:rPr>
+        <w:t xml:space="preserve"> Component </w:t>
+      </w:r>
+      <w:proofErr w:type="spellStart"/>
+      <w:r>
+        <w:rPr>
+          <w:lang w:val="en-GB"/>
+        </w:rPr>
+        <w:t>besteht</w:t>
+      </w:r>
+      <w:proofErr w:type="spellEnd"/>
+      <w:r>
+        <w:rPr>
+          <w:lang w:val="en-GB"/>
+        </w:rPr>
+        <w:t xml:space="preserve"> </w:t>
+      </w:r>
+      <w:proofErr w:type="spellStart"/>
+      <w:r>
+        <w:rPr>
+          <w:lang w:val="en-GB"/>
+        </w:rPr>
+        <w:t>aus</w:t>
+      </w:r>
+      <w:proofErr w:type="spellEnd"/>
+      <w:r>
+        <w:rPr>
+          <w:lang w:val="en-GB"/>
+        </w:rPr>
+        <w:t xml:space="preserve"> </w:t>
+      </w:r>
+      <w:proofErr w:type="spellStart"/>
+      <w:r>
+        <w:rPr>
+          <w:lang w:val="en-GB"/>
+        </w:rPr>
+        <w:t>einem</w:t>
+      </w:r>
+      <w:proofErr w:type="spellEnd"/>
+      <w:r>
+        <w:rPr>
+          <w:lang w:val="en-GB"/>
+        </w:rPr>
+        <w:t xml:space="preserve"> Template- und </w:t>
+      </w:r>
+      <w:proofErr w:type="spellStart"/>
+      <w:r>
+        <w:rPr>
+          <w:lang w:val="en-GB"/>
+        </w:rPr>
+        <w:t>einem</w:t>
+      </w:r>
+      <w:proofErr w:type="spellEnd"/>
+      <w:r>
+        <w:rPr>
+          <w:lang w:val="en-GB"/>
+        </w:rPr>
+        <w:t xml:space="preserve"> Script-Teil.</w:t>
       </w:r>
     </w:p>
     <w:p>
@@ -2269,13 +2962,417 @@
         <w:rPr>
           <w:lang w:val="en-GB"/>
         </w:rPr>
-        <w:t>Um alles etwas angenehmer aussehen zu lassen wird Bootstrap verwendet, um mit Hilfe von CSS-Klassen Elemente besser hervorzuheben.</w:t>
-      </w:r>
-      <w:r>
-        <w:rPr>
-          <w:lang w:val="en-GB"/>
-        </w:rPr>
-        <w:t xml:space="preserve"> Zudem können durch Bootstrap Elemente wie z.B. Modale wesentlich schneller erstellt werden.</w:t>
+        <w:t>Um auf der Single-Page-</w:t>
+      </w:r>
+      <w:proofErr w:type="spellStart"/>
+      <w:r>
+        <w:rPr>
+          <w:lang w:val="en-GB"/>
+        </w:rPr>
+        <w:t>Webanwendung</w:t>
+      </w:r>
+      <w:proofErr w:type="spellEnd"/>
+      <w:r>
+        <w:rPr>
+          <w:lang w:val="en-GB"/>
+        </w:rPr>
+        <w:t xml:space="preserve"> </w:t>
+      </w:r>
+      <w:proofErr w:type="spellStart"/>
+      <w:r>
+        <w:rPr>
+          <w:lang w:val="en-GB"/>
+        </w:rPr>
+        <w:t>auch</w:t>
+      </w:r>
+      <w:proofErr w:type="spellEnd"/>
+      <w:r>
+        <w:rPr>
+          <w:lang w:val="en-GB"/>
+        </w:rPr>
+        <w:t xml:space="preserve"> </w:t>
+      </w:r>
+      <w:proofErr w:type="spellStart"/>
+      <w:r>
+        <w:rPr>
+          <w:lang w:val="en-GB"/>
+        </w:rPr>
+        <w:t>Browserfunktionalitäten</w:t>
+      </w:r>
+      <w:proofErr w:type="spellEnd"/>
+      <w:r>
+        <w:rPr>
+          <w:lang w:val="en-GB"/>
+        </w:rPr>
+        <w:t xml:space="preserve"> </w:t>
+      </w:r>
+      <w:proofErr w:type="spellStart"/>
+      <w:r>
+        <w:rPr>
+          <w:lang w:val="en-GB"/>
+        </w:rPr>
+        <w:t>zur</w:t>
+      </w:r>
+      <w:proofErr w:type="spellEnd"/>
+      <w:r>
+        <w:rPr>
+          <w:lang w:val="en-GB"/>
+        </w:rPr>
+        <w:t xml:space="preserve"> </w:t>
+      </w:r>
+      <w:proofErr w:type="spellStart"/>
+      <w:r>
+        <w:rPr>
+          <w:lang w:val="en-GB"/>
+        </w:rPr>
+        <w:t>Verfügung</w:t>
+      </w:r>
+      <w:proofErr w:type="spellEnd"/>
+      <w:r>
+        <w:rPr>
+          <w:lang w:val="en-GB"/>
+        </w:rPr>
+        <w:t xml:space="preserve"> </w:t>
+      </w:r>
+      <w:proofErr w:type="spellStart"/>
+      <w:r>
+        <w:rPr>
+          <w:lang w:val="en-GB"/>
+        </w:rPr>
+        <w:t>zu</w:t>
+      </w:r>
+      <w:proofErr w:type="spellEnd"/>
+      <w:r>
+        <w:rPr>
+          <w:lang w:val="en-GB"/>
+        </w:rPr>
+        <w:t xml:space="preserve"> </w:t>
+      </w:r>
+      <w:proofErr w:type="spellStart"/>
+      <w:r>
+        <w:rPr>
+          <w:lang w:val="en-GB"/>
+        </w:rPr>
+        <w:t>stellen</w:t>
+      </w:r>
+      <w:proofErr w:type="spellEnd"/>
+      <w:r>
+        <w:rPr>
+          <w:lang w:val="en-GB"/>
+        </w:rPr>
+        <w:t xml:space="preserve">, </w:t>
+      </w:r>
+      <w:proofErr w:type="spellStart"/>
+      <w:r>
+        <w:rPr>
+          <w:lang w:val="en-GB"/>
+        </w:rPr>
+        <w:t>wurde</w:t>
+      </w:r>
+      <w:proofErr w:type="spellEnd"/>
+      <w:r>
+        <w:rPr>
+          <w:lang w:val="en-GB"/>
+        </w:rPr>
+        <w:t xml:space="preserve"> Vue-Router </w:t>
+      </w:r>
+      <w:proofErr w:type="spellStart"/>
+      <w:r>
+        <w:rPr>
+          <w:lang w:val="en-GB"/>
+        </w:rPr>
+        <w:t>genutzt</w:t>
+      </w:r>
+      <w:proofErr w:type="spellEnd"/>
+      <w:r>
+        <w:rPr>
+          <w:lang w:val="en-GB"/>
+        </w:rPr>
+        <w:t xml:space="preserve">. </w:t>
+      </w:r>
+      <w:r>
+        <w:rPr>
+          <w:lang w:val="en-GB"/>
+        </w:rPr>
+        <w:t xml:space="preserve">Vue-Router </w:t>
+      </w:r>
+      <w:proofErr w:type="spellStart"/>
+      <w:r>
+        <w:rPr>
+          <w:lang w:val="en-GB"/>
+        </w:rPr>
+        <w:t>ist</w:t>
+      </w:r>
+      <w:proofErr w:type="spellEnd"/>
+      <w:r>
+        <w:rPr>
+          <w:lang w:val="en-GB"/>
+        </w:rPr>
+        <w:t xml:space="preserve"> </w:t>
+      </w:r>
+      <w:proofErr w:type="spellStart"/>
+      <w:r>
+        <w:rPr>
+          <w:lang w:val="en-GB"/>
+        </w:rPr>
+        <w:t>ein</w:t>
+      </w:r>
+      <w:proofErr w:type="spellEnd"/>
+      <w:r>
+        <w:rPr>
+          <w:lang w:val="en-GB"/>
+        </w:rPr>
+        <w:t xml:space="preserve"> Add</w:t>
+      </w:r>
+      <w:r>
+        <w:rPr>
+          <w:lang w:val="en-GB"/>
+        </w:rPr>
+        <w:t>-</w:t>
+      </w:r>
+      <w:r>
+        <w:rPr>
+          <w:lang w:val="en-GB"/>
+        </w:rPr>
+        <w:t xml:space="preserve">on um </w:t>
+      </w:r>
+      <w:proofErr w:type="spellStart"/>
+      <w:r>
+        <w:rPr>
+          <w:lang w:val="en-GB"/>
+        </w:rPr>
+        <w:t>verschiedene</w:t>
+      </w:r>
+      <w:proofErr w:type="spellEnd"/>
+      <w:r>
+        <w:rPr>
+          <w:lang w:val="en-GB"/>
+        </w:rPr>
+        <w:t xml:space="preserve"> Components je </w:t>
+      </w:r>
+      <w:proofErr w:type="spellStart"/>
+      <w:r>
+        <w:rPr>
+          <w:lang w:val="en-GB"/>
+        </w:rPr>
+        <w:t>nach</w:t>
+      </w:r>
+      <w:proofErr w:type="spellEnd"/>
+      <w:r>
+        <w:rPr>
+          <w:lang w:val="en-GB"/>
+        </w:rPr>
+        <w:t xml:space="preserve"> URL </w:t>
+      </w:r>
+      <w:proofErr w:type="spellStart"/>
+      <w:r>
+        <w:rPr>
+          <w:lang w:val="en-GB"/>
+        </w:rPr>
+        <w:t>zu</w:t>
+      </w:r>
+      <w:proofErr w:type="spellEnd"/>
+      <w:r>
+        <w:rPr>
+          <w:lang w:val="en-GB"/>
+        </w:rPr>
+        <w:t xml:space="preserve"> laden. </w:t>
+      </w:r>
+      <w:proofErr w:type="spellStart"/>
+      <w:r>
+        <w:rPr>
+          <w:lang w:val="en-GB"/>
+        </w:rPr>
+        <w:t>Somit</w:t>
+      </w:r>
+      <w:proofErr w:type="spellEnd"/>
+      <w:r>
+        <w:rPr>
+          <w:lang w:val="en-GB"/>
+        </w:rPr>
+        <w:t xml:space="preserve"> </w:t>
+      </w:r>
+      <w:proofErr w:type="spellStart"/>
+      <w:r>
+        <w:rPr>
+          <w:lang w:val="en-GB"/>
+        </w:rPr>
+        <w:t>kann</w:t>
+      </w:r>
+      <w:proofErr w:type="spellEnd"/>
+      <w:r>
+        <w:rPr>
+          <w:lang w:val="en-GB"/>
+        </w:rPr>
+        <w:t xml:space="preserve"> </w:t>
+      </w:r>
+      <w:proofErr w:type="spellStart"/>
+      <w:r>
+        <w:rPr>
+          <w:lang w:val="en-GB"/>
+        </w:rPr>
+        <w:t>auch</w:t>
+      </w:r>
+      <w:proofErr w:type="spellEnd"/>
+      <w:r>
+        <w:rPr>
+          <w:lang w:val="en-GB"/>
+        </w:rPr>
+        <w:t xml:space="preserve"> die </w:t>
+      </w:r>
+      <w:proofErr w:type="spellStart"/>
+      <w:r>
+        <w:rPr>
+          <w:lang w:val="en-GB"/>
+        </w:rPr>
+        <w:t>Zurück-Funktion</w:t>
+      </w:r>
+      <w:proofErr w:type="spellEnd"/>
+      <w:r>
+        <w:rPr>
+          <w:lang w:val="en-GB"/>
+        </w:rPr>
+        <w:t xml:space="preserve"> des Browsers </w:t>
+      </w:r>
+      <w:proofErr w:type="spellStart"/>
+      <w:r>
+        <w:rPr>
+          <w:lang w:val="en-GB"/>
+        </w:rPr>
+        <w:t>genutzt</w:t>
+      </w:r>
+      <w:proofErr w:type="spellEnd"/>
+      <w:r>
+        <w:rPr>
+          <w:lang w:val="en-GB"/>
+        </w:rPr>
+        <w:t xml:space="preserve"> </w:t>
+      </w:r>
+      <w:proofErr w:type="spellStart"/>
+      <w:r>
+        <w:rPr>
+          <w:lang w:val="en-GB"/>
+        </w:rPr>
+        <w:t>werden</w:t>
+      </w:r>
+      <w:proofErr w:type="spellEnd"/>
+      <w:r>
+        <w:rPr>
+          <w:lang w:val="en-GB"/>
+        </w:rPr>
+        <w:t xml:space="preserve">, und </w:t>
+      </w:r>
+      <w:proofErr w:type="spellStart"/>
+      <w:r>
+        <w:rPr>
+          <w:lang w:val="en-GB"/>
+        </w:rPr>
+        <w:t>beim</w:t>
+      </w:r>
+      <w:proofErr w:type="spellEnd"/>
+      <w:r>
+        <w:rPr>
+          <w:lang w:val="en-GB"/>
+        </w:rPr>
+        <w:t xml:space="preserve"> </w:t>
+      </w:r>
+      <w:proofErr w:type="spellStart"/>
+      <w:r>
+        <w:rPr>
+          <w:lang w:val="en-GB"/>
+        </w:rPr>
+        <w:t>neuladen</w:t>
+      </w:r>
+      <w:proofErr w:type="spellEnd"/>
+      <w:r>
+        <w:rPr>
+          <w:lang w:val="en-GB"/>
+        </w:rPr>
+        <w:t xml:space="preserve"> der </w:t>
+      </w:r>
+      <w:proofErr w:type="spellStart"/>
+      <w:r>
+        <w:rPr>
+          <w:lang w:val="en-GB"/>
+        </w:rPr>
+        <w:t>Seite</w:t>
+      </w:r>
+      <w:proofErr w:type="spellEnd"/>
+      <w:r>
+        <w:rPr>
+          <w:lang w:val="en-GB"/>
+        </w:rPr>
+        <w:t xml:space="preserve"> </w:t>
+      </w:r>
+      <w:proofErr w:type="spellStart"/>
+      <w:r>
+        <w:rPr>
+          <w:lang w:val="en-GB"/>
+        </w:rPr>
+        <w:t>wird</w:t>
+      </w:r>
+      <w:proofErr w:type="spellEnd"/>
+      <w:r>
+        <w:rPr>
+          <w:lang w:val="en-GB"/>
+        </w:rPr>
+        <w:t xml:space="preserve"> </w:t>
+      </w:r>
+      <w:proofErr w:type="spellStart"/>
+      <w:r>
+        <w:rPr>
+          <w:lang w:val="en-GB"/>
+        </w:rPr>
+        <w:t>nicht</w:t>
+      </w:r>
+      <w:proofErr w:type="spellEnd"/>
+      <w:r>
+        <w:rPr>
+          <w:lang w:val="en-GB"/>
+        </w:rPr>
+        <w:t xml:space="preserve"> </w:t>
+      </w:r>
+      <w:proofErr w:type="spellStart"/>
+      <w:r>
+        <w:rPr>
+          <w:lang w:val="en-GB"/>
+        </w:rPr>
+        <w:t>automatisch</w:t>
+      </w:r>
+      <w:proofErr w:type="spellEnd"/>
+      <w:r>
+        <w:rPr>
+          <w:lang w:val="en-GB"/>
+        </w:rPr>
+        <w:t xml:space="preserve"> auf die </w:t>
+      </w:r>
+      <w:proofErr w:type="spellStart"/>
+      <w:r>
+        <w:rPr>
+          <w:lang w:val="en-GB"/>
+        </w:rPr>
+        <w:t>Startseite</w:t>
+      </w:r>
+      <w:proofErr w:type="spellEnd"/>
+      <w:r>
+        <w:rPr>
+          <w:lang w:val="en-GB"/>
+        </w:rPr>
+        <w:t xml:space="preserve"> </w:t>
+      </w:r>
+      <w:proofErr w:type="spellStart"/>
+      <w:r>
+        <w:rPr>
+          <w:lang w:val="en-GB"/>
+        </w:rPr>
+        <w:t>zurückgeleitet</w:t>
+      </w:r>
+      <w:proofErr w:type="spellEnd"/>
+      <w:r>
+        <w:rPr>
+          <w:lang w:val="en-GB"/>
+        </w:rPr>
+        <w:t>.</w:t>
       </w:r>
     </w:p>
     <w:p>
@@ -2284,6 +3381,528 @@
           <w:lang w:val="en-GB"/>
         </w:rPr>
       </w:pPr>
+      <w:r>
+        <w:rPr>
+          <w:lang w:val="en-GB"/>
+        </w:rPr>
+        <w:t xml:space="preserve">Da </w:t>
+      </w:r>
+      <w:proofErr w:type="spellStart"/>
+      <w:r>
+        <w:rPr>
+          <w:lang w:val="en-GB"/>
+        </w:rPr>
+        <w:t>mehrere</w:t>
+      </w:r>
+      <w:proofErr w:type="spellEnd"/>
+      <w:r>
+        <w:rPr>
+          <w:lang w:val="en-GB"/>
+        </w:rPr>
+        <w:t xml:space="preserve"> </w:t>
+      </w:r>
+      <w:r>
+        <w:rPr>
+          <w:lang w:val="en-GB"/>
+        </w:rPr>
+        <w:t>Vue-</w:t>
+      </w:r>
+      <w:r>
+        <w:rPr>
+          <w:lang w:val="en-GB"/>
+        </w:rPr>
+        <w:t xml:space="preserve">Components die </w:t>
+      </w:r>
+      <w:proofErr w:type="spellStart"/>
+      <w:r>
+        <w:rPr>
+          <w:lang w:val="en-GB"/>
+        </w:rPr>
+        <w:t>gleichen</w:t>
+      </w:r>
+      <w:proofErr w:type="spellEnd"/>
+      <w:r>
+        <w:rPr>
+          <w:lang w:val="en-GB"/>
+        </w:rPr>
+        <w:t xml:space="preserve"> </w:t>
+      </w:r>
+      <w:proofErr w:type="spellStart"/>
+      <w:r>
+        <w:rPr>
+          <w:lang w:val="en-GB"/>
+        </w:rPr>
+        <w:t>Daten</w:t>
+      </w:r>
+      <w:proofErr w:type="spellEnd"/>
+      <w:r>
+        <w:rPr>
+          <w:lang w:val="en-GB"/>
+        </w:rPr>
+        <w:t xml:space="preserve"> </w:t>
+      </w:r>
+      <w:proofErr w:type="spellStart"/>
+      <w:r>
+        <w:rPr>
+          <w:lang w:val="en-GB"/>
+        </w:rPr>
+        <w:t>nutzen</w:t>
+      </w:r>
+      <w:proofErr w:type="spellEnd"/>
+      <w:r>
+        <w:rPr>
+          <w:lang w:val="en-GB"/>
+        </w:rPr>
+        <w:t xml:space="preserve"> </w:t>
+      </w:r>
+      <w:proofErr w:type="spellStart"/>
+      <w:r>
+        <w:rPr>
+          <w:lang w:val="en-GB"/>
+        </w:rPr>
+        <w:t>müssen</w:t>
+      </w:r>
+      <w:proofErr w:type="spellEnd"/>
+      <w:r>
+        <w:rPr>
+          <w:lang w:val="en-GB"/>
+        </w:rPr>
+        <w:t xml:space="preserve"> </w:t>
+      </w:r>
+      <w:proofErr w:type="spellStart"/>
+      <w:r>
+        <w:rPr>
+          <w:lang w:val="en-GB"/>
+        </w:rPr>
+        <w:t>wird</w:t>
+      </w:r>
+      <w:proofErr w:type="spellEnd"/>
+      <w:r>
+        <w:rPr>
+          <w:lang w:val="en-GB"/>
+        </w:rPr>
+        <w:t xml:space="preserve"> </w:t>
+      </w:r>
+      <w:proofErr w:type="spellStart"/>
+      <w:r>
+        <w:rPr>
+          <w:lang w:val="en-GB"/>
+        </w:rPr>
+        <w:t>Pinia</w:t>
+      </w:r>
+      <w:proofErr w:type="spellEnd"/>
+      <w:r>
+        <w:rPr>
+          <w:lang w:val="en-GB"/>
+        </w:rPr>
+        <w:t xml:space="preserve"> </w:t>
+      </w:r>
+      <w:proofErr w:type="spellStart"/>
+      <w:r>
+        <w:rPr>
+          <w:lang w:val="en-GB"/>
+        </w:rPr>
+        <w:t>verwendet</w:t>
+      </w:r>
+      <w:proofErr w:type="spellEnd"/>
+      <w:r>
+        <w:rPr>
+          <w:lang w:val="en-GB"/>
+        </w:rPr>
+        <w:t xml:space="preserve">. </w:t>
+      </w:r>
+      <w:proofErr w:type="spellStart"/>
+      <w:r>
+        <w:rPr>
+          <w:lang w:val="en-GB"/>
+        </w:rPr>
+        <w:t>Pinia</w:t>
+      </w:r>
+      <w:proofErr w:type="spellEnd"/>
+      <w:r>
+        <w:rPr>
+          <w:lang w:val="en-GB"/>
+        </w:rPr>
+        <w:t xml:space="preserve"> </w:t>
+      </w:r>
+      <w:proofErr w:type="spellStart"/>
+      <w:r>
+        <w:rPr>
+          <w:lang w:val="en-GB"/>
+        </w:rPr>
+        <w:t>ist</w:t>
+      </w:r>
+      <w:proofErr w:type="spellEnd"/>
+      <w:r>
+        <w:rPr>
+          <w:lang w:val="en-GB"/>
+        </w:rPr>
+        <w:t xml:space="preserve"> </w:t>
+      </w:r>
+      <w:proofErr w:type="spellStart"/>
+      <w:r>
+        <w:rPr>
+          <w:lang w:val="en-GB"/>
+        </w:rPr>
+        <w:t>ebenfalls</w:t>
+      </w:r>
+      <w:proofErr w:type="spellEnd"/>
+      <w:r>
+        <w:rPr>
+          <w:lang w:val="en-GB"/>
+        </w:rPr>
+        <w:t xml:space="preserve"> </w:t>
+      </w:r>
+      <w:proofErr w:type="spellStart"/>
+      <w:r>
+        <w:rPr>
+          <w:lang w:val="en-GB"/>
+        </w:rPr>
+        <w:t>ein</w:t>
+      </w:r>
+      <w:proofErr w:type="spellEnd"/>
+      <w:r>
+        <w:rPr>
+          <w:lang w:val="en-GB"/>
+        </w:rPr>
+        <w:t xml:space="preserve"> Add-on, um </w:t>
+      </w:r>
+      <w:proofErr w:type="spellStart"/>
+      <w:r>
+        <w:rPr>
+          <w:lang w:val="en-GB"/>
+        </w:rPr>
+        <w:t>seitenübergreifend</w:t>
+      </w:r>
+      <w:proofErr w:type="spellEnd"/>
+      <w:r>
+        <w:rPr>
+          <w:lang w:val="en-GB"/>
+        </w:rPr>
+        <w:t xml:space="preserve"> </w:t>
+      </w:r>
+      <w:proofErr w:type="spellStart"/>
+      <w:r>
+        <w:rPr>
+          <w:lang w:val="en-GB"/>
+        </w:rPr>
+        <w:t>Daten</w:t>
+      </w:r>
+      <w:proofErr w:type="spellEnd"/>
+      <w:r>
+        <w:rPr>
+          <w:lang w:val="en-GB"/>
+        </w:rPr>
+        <w:t xml:space="preserve"> in </w:t>
+      </w:r>
+      <w:proofErr w:type="spellStart"/>
+      <w:r>
+        <w:rPr>
+          <w:lang w:val="en-GB"/>
+        </w:rPr>
+        <w:t>einem</w:t>
+      </w:r>
+      <w:proofErr w:type="spellEnd"/>
+      <w:r>
+        <w:rPr>
+          <w:lang w:val="en-GB"/>
+        </w:rPr>
+        <w:t xml:space="preserve"> </w:t>
+      </w:r>
+      <w:proofErr w:type="spellStart"/>
+      <w:r>
+        <w:rPr>
+          <w:lang w:val="en-GB"/>
+        </w:rPr>
+        <w:t>virtuellen</w:t>
+      </w:r>
+      <w:proofErr w:type="spellEnd"/>
+      <w:r>
+        <w:rPr>
+          <w:lang w:val="en-GB"/>
+        </w:rPr>
+        <w:t xml:space="preserve"> Storage </w:t>
+      </w:r>
+      <w:proofErr w:type="spellStart"/>
+      <w:r>
+        <w:rPr>
+          <w:lang w:val="en-GB"/>
+        </w:rPr>
+        <w:t>zu</w:t>
+      </w:r>
+      <w:proofErr w:type="spellEnd"/>
+      <w:r>
+        <w:rPr>
+          <w:lang w:val="en-GB"/>
+        </w:rPr>
+        <w:t xml:space="preserve"> </w:t>
+      </w:r>
+      <w:proofErr w:type="spellStart"/>
+      <w:r>
+        <w:rPr>
+          <w:lang w:val="en-GB"/>
+        </w:rPr>
+        <w:t>speichern</w:t>
+      </w:r>
+      <w:proofErr w:type="spellEnd"/>
+      <w:r>
+        <w:rPr>
+          <w:lang w:val="en-GB"/>
+        </w:rPr>
+        <w:t xml:space="preserve">. </w:t>
+      </w:r>
+      <w:proofErr w:type="spellStart"/>
+      <w:r>
+        <w:rPr>
+          <w:lang w:val="en-GB"/>
+        </w:rPr>
+        <w:t>Hierdurch</w:t>
+      </w:r>
+      <w:proofErr w:type="spellEnd"/>
+      <w:r>
+        <w:rPr>
+          <w:lang w:val="en-GB"/>
+        </w:rPr>
+        <w:t xml:space="preserve"> </w:t>
+      </w:r>
+      <w:proofErr w:type="spellStart"/>
+      <w:r>
+        <w:rPr>
+          <w:lang w:val="en-GB"/>
+        </w:rPr>
+        <w:t>müssen</w:t>
+      </w:r>
+      <w:proofErr w:type="spellEnd"/>
+      <w:r>
+        <w:rPr>
+          <w:lang w:val="en-GB"/>
+        </w:rPr>
+        <w:t xml:space="preserve"> </w:t>
+      </w:r>
+      <w:proofErr w:type="spellStart"/>
+      <w:r>
+        <w:rPr>
+          <w:lang w:val="en-GB"/>
+        </w:rPr>
+        <w:t>nicht</w:t>
+      </w:r>
+      <w:proofErr w:type="spellEnd"/>
+      <w:r>
+        <w:rPr>
+          <w:lang w:val="en-GB"/>
+        </w:rPr>
+        <w:t xml:space="preserve"> </w:t>
+      </w:r>
+      <w:proofErr w:type="spellStart"/>
+      <w:r>
+        <w:rPr>
+          <w:lang w:val="en-GB"/>
+        </w:rPr>
+        <w:t>bei</w:t>
+      </w:r>
+      <w:proofErr w:type="spellEnd"/>
+      <w:r>
+        <w:rPr>
+          <w:lang w:val="en-GB"/>
+        </w:rPr>
+        <w:t xml:space="preserve"> </w:t>
+      </w:r>
+      <w:proofErr w:type="spellStart"/>
+      <w:r>
+        <w:rPr>
+          <w:lang w:val="en-GB"/>
+        </w:rPr>
+        <w:t>jedem</w:t>
+      </w:r>
+      <w:proofErr w:type="spellEnd"/>
+      <w:r>
+        <w:rPr>
+          <w:lang w:val="en-GB"/>
+        </w:rPr>
+        <w:t xml:space="preserve"> </w:t>
+      </w:r>
+      <w:proofErr w:type="spellStart"/>
+      <w:r>
+        <w:rPr>
+          <w:lang w:val="en-GB"/>
+        </w:rPr>
+        <w:t>Seitenwechsel</w:t>
+      </w:r>
+      <w:proofErr w:type="spellEnd"/>
+      <w:r>
+        <w:rPr>
+          <w:lang w:val="en-GB"/>
+        </w:rPr>
+        <w:t xml:space="preserve"> alle </w:t>
+      </w:r>
+      <w:proofErr w:type="spellStart"/>
+      <w:r>
+        <w:rPr>
+          <w:lang w:val="en-GB"/>
+        </w:rPr>
+        <w:t>Daten</w:t>
+      </w:r>
+      <w:proofErr w:type="spellEnd"/>
+      <w:r>
+        <w:rPr>
+          <w:lang w:val="en-GB"/>
+        </w:rPr>
+        <w:t xml:space="preserve"> </w:t>
+      </w:r>
+      <w:proofErr w:type="spellStart"/>
+      <w:r>
+        <w:rPr>
+          <w:lang w:val="en-GB"/>
+        </w:rPr>
+        <w:t>neugeladen</w:t>
+      </w:r>
+      <w:proofErr w:type="spellEnd"/>
+      <w:r>
+        <w:rPr>
+          <w:lang w:val="en-GB"/>
+        </w:rPr>
+        <w:t xml:space="preserve"> </w:t>
+      </w:r>
+      <w:proofErr w:type="spellStart"/>
+      <w:r>
+        <w:rPr>
+          <w:lang w:val="en-GB"/>
+        </w:rPr>
+        <w:t>werden</w:t>
+      </w:r>
+      <w:proofErr w:type="spellEnd"/>
+      <w:r>
+        <w:rPr>
+          <w:lang w:val="en-GB"/>
+        </w:rPr>
+        <w:t xml:space="preserve">. </w:t>
+      </w:r>
+      <w:proofErr w:type="spellStart"/>
+      <w:r>
+        <w:rPr>
+          <w:lang w:val="en-GB"/>
+        </w:rPr>
+        <w:t>Somit</w:t>
+      </w:r>
+      <w:proofErr w:type="spellEnd"/>
+      <w:r>
+        <w:rPr>
+          <w:lang w:val="en-GB"/>
+        </w:rPr>
+        <w:t xml:space="preserve"> </w:t>
+      </w:r>
+      <w:proofErr w:type="spellStart"/>
+      <w:r>
+        <w:rPr>
+          <w:lang w:val="en-GB"/>
+        </w:rPr>
+        <w:t>werden</w:t>
+      </w:r>
+      <w:proofErr w:type="spellEnd"/>
+      <w:r>
+        <w:rPr>
+          <w:lang w:val="en-GB"/>
+        </w:rPr>
+        <w:t xml:space="preserve"> </w:t>
+      </w:r>
+      <w:proofErr w:type="spellStart"/>
+      <w:r>
+        <w:rPr>
+          <w:lang w:val="en-GB"/>
+        </w:rPr>
+        <w:t>nur</w:t>
+      </w:r>
+      <w:proofErr w:type="spellEnd"/>
+      <w:r>
+        <w:rPr>
+          <w:lang w:val="en-GB"/>
+        </w:rPr>
+        <w:t xml:space="preserve"> </w:t>
+      </w:r>
+      <w:proofErr w:type="spellStart"/>
+      <w:r>
+        <w:rPr>
+          <w:lang w:val="en-GB"/>
+        </w:rPr>
+        <w:t>bei</w:t>
+      </w:r>
+      <w:proofErr w:type="spellEnd"/>
+      <w:r>
+        <w:rPr>
+          <w:lang w:val="en-GB"/>
+        </w:rPr>
+        <w:t xml:space="preserve"> </w:t>
+      </w:r>
+      <w:proofErr w:type="spellStart"/>
+      <w:r>
+        <w:rPr>
+          <w:lang w:val="en-GB"/>
+        </w:rPr>
+        <w:t>einem</w:t>
+      </w:r>
+      <w:proofErr w:type="spellEnd"/>
+      <w:r>
+        <w:rPr>
+          <w:lang w:val="en-GB"/>
+        </w:rPr>
+        <w:t xml:space="preserve"> Page-Refresh alle </w:t>
+      </w:r>
+      <w:proofErr w:type="spellStart"/>
+      <w:r>
+        <w:rPr>
+          <w:lang w:val="en-GB"/>
+        </w:rPr>
+        <w:t>Daten</w:t>
+      </w:r>
+      <w:proofErr w:type="spellEnd"/>
+      <w:r>
+        <w:rPr>
+          <w:lang w:val="en-GB"/>
+        </w:rPr>
+        <w:t xml:space="preserve"> </w:t>
+      </w:r>
+      <w:proofErr w:type="spellStart"/>
+      <w:r>
+        <w:rPr>
+          <w:lang w:val="en-GB"/>
+        </w:rPr>
+        <w:t>aus</w:t>
+      </w:r>
+      <w:proofErr w:type="spellEnd"/>
+      <w:r>
+        <w:rPr>
+          <w:lang w:val="en-GB"/>
+        </w:rPr>
+        <w:t xml:space="preserve"> der </w:t>
+      </w:r>
+      <w:proofErr w:type="spellStart"/>
+      <w:r>
+        <w:rPr>
+          <w:lang w:val="en-GB"/>
+        </w:rPr>
+        <w:t>Datenbank</w:t>
+      </w:r>
+      <w:proofErr w:type="spellEnd"/>
+      <w:r>
+        <w:rPr>
+          <w:lang w:val="en-GB"/>
+        </w:rPr>
+        <w:t xml:space="preserve"> </w:t>
+      </w:r>
+      <w:proofErr w:type="spellStart"/>
+      <w:r>
+        <w:rPr>
+          <w:lang w:val="en-GB"/>
+        </w:rPr>
+        <w:t>abgefragt</w:t>
+      </w:r>
+      <w:proofErr w:type="spellEnd"/>
+      <w:r>
+        <w:rPr>
+          <w:lang w:val="en-GB"/>
+        </w:rPr>
+        <w:t>.</w:t>
+      </w:r>
     </w:p>
     <w:p>
       <w:pPr>
@@ -2291,41 +3910,340 @@
           <w:lang w:val="en-GB"/>
         </w:rPr>
       </w:pPr>
-    </w:p>
-    <w:p>
-      <w:pPr>
-        <w:rPr>
-          <w:lang w:val="en-GB"/>
-        </w:rPr>
-      </w:pPr>
-    </w:p>
-    <w:p>
-      <w:pPr>
-        <w:rPr>
-          <w:lang w:val="en-GB"/>
-        </w:rPr>
-      </w:pPr>
-    </w:p>
-    <w:p>
-      <w:pPr>
-        <w:rPr>
-          <w:lang w:val="en-GB"/>
-        </w:rPr>
-      </w:pPr>
-    </w:p>
-    <w:p>
-      <w:pPr>
-        <w:rPr>
-          <w:lang w:val="en-GB"/>
-        </w:rPr>
-      </w:pPr>
-    </w:p>
-    <w:p>
-      <w:pPr>
-        <w:rPr>
-          <w:lang w:val="en-GB"/>
-        </w:rPr>
-      </w:pPr>
+      <w:proofErr w:type="spellStart"/>
+      <w:r>
+        <w:rPr>
+          <w:lang w:val="en-GB"/>
+        </w:rPr>
+        <w:t>Damit</w:t>
+      </w:r>
+      <w:proofErr w:type="spellEnd"/>
+      <w:r>
+        <w:rPr>
+          <w:lang w:val="en-GB"/>
+        </w:rPr>
+        <w:t xml:space="preserve"> </w:t>
+      </w:r>
+      <w:proofErr w:type="spellStart"/>
+      <w:r>
+        <w:rPr>
+          <w:lang w:val="en-GB"/>
+        </w:rPr>
+        <w:t>alles</w:t>
+      </w:r>
+      <w:proofErr w:type="spellEnd"/>
+      <w:r>
+        <w:rPr>
+          <w:lang w:val="en-GB"/>
+        </w:rPr>
+        <w:t xml:space="preserve"> </w:t>
+      </w:r>
+      <w:proofErr w:type="spellStart"/>
+      <w:r>
+        <w:rPr>
+          <w:lang w:val="en-GB"/>
+        </w:rPr>
+        <w:t>etwas</w:t>
+      </w:r>
+      <w:proofErr w:type="spellEnd"/>
+      <w:r>
+        <w:rPr>
+          <w:lang w:val="en-GB"/>
+        </w:rPr>
+        <w:t xml:space="preserve"> </w:t>
+      </w:r>
+      <w:proofErr w:type="spellStart"/>
+      <w:r>
+        <w:rPr>
+          <w:lang w:val="en-GB"/>
+        </w:rPr>
+        <w:t>angenehmer</w:t>
+      </w:r>
+      <w:proofErr w:type="spellEnd"/>
+      <w:r>
+        <w:rPr>
+          <w:lang w:val="en-GB"/>
+        </w:rPr>
+        <w:t xml:space="preserve"> </w:t>
+      </w:r>
+      <w:proofErr w:type="spellStart"/>
+      <w:r>
+        <w:rPr>
+          <w:lang w:val="en-GB"/>
+        </w:rPr>
+        <w:t>aussieht</w:t>
+      </w:r>
+      <w:proofErr w:type="spellEnd"/>
+      <w:r>
+        <w:rPr>
+          <w:lang w:val="en-GB"/>
+        </w:rPr>
+        <w:t>,</w:t>
+      </w:r>
+      <w:r>
+        <w:rPr>
+          <w:lang w:val="en-GB"/>
+        </w:rPr>
+        <w:t xml:space="preserve"> </w:t>
+      </w:r>
+      <w:proofErr w:type="spellStart"/>
+      <w:r>
+        <w:rPr>
+          <w:lang w:val="en-GB"/>
+        </w:rPr>
+        <w:t>wird</w:t>
+      </w:r>
+      <w:proofErr w:type="spellEnd"/>
+      <w:r>
+        <w:rPr>
+          <w:lang w:val="en-GB"/>
+        </w:rPr>
+        <w:t xml:space="preserve"> Bootstrap </w:t>
+      </w:r>
+      <w:proofErr w:type="spellStart"/>
+      <w:r>
+        <w:rPr>
+          <w:lang w:val="en-GB"/>
+        </w:rPr>
+        <w:t>verwendet</w:t>
+      </w:r>
+      <w:proofErr w:type="spellEnd"/>
+      <w:r>
+        <w:rPr>
+          <w:lang w:val="en-GB"/>
+        </w:rPr>
+        <w:t xml:space="preserve"> um </w:t>
+      </w:r>
+      <w:proofErr w:type="spellStart"/>
+      <w:r>
+        <w:rPr>
+          <w:lang w:val="en-GB"/>
+        </w:rPr>
+        <w:t>mit</w:t>
+      </w:r>
+      <w:proofErr w:type="spellEnd"/>
+      <w:r>
+        <w:rPr>
+          <w:lang w:val="en-GB"/>
+        </w:rPr>
+        <w:t xml:space="preserve"> </w:t>
+      </w:r>
+      <w:proofErr w:type="spellStart"/>
+      <w:r>
+        <w:rPr>
+          <w:lang w:val="en-GB"/>
+        </w:rPr>
+        <w:t>Hilfe</w:t>
+      </w:r>
+      <w:proofErr w:type="spellEnd"/>
+      <w:r>
+        <w:rPr>
+          <w:lang w:val="en-GB"/>
+        </w:rPr>
+        <w:t xml:space="preserve"> von CSS-Klassen </w:t>
+      </w:r>
+      <w:proofErr w:type="spellStart"/>
+      <w:r>
+        <w:rPr>
+          <w:lang w:val="en-GB"/>
+        </w:rPr>
+        <w:t>Elemente</w:t>
+      </w:r>
+      <w:proofErr w:type="spellEnd"/>
+      <w:r>
+        <w:rPr>
+          <w:lang w:val="en-GB"/>
+        </w:rPr>
+        <w:t xml:space="preserve"> </w:t>
+      </w:r>
+      <w:proofErr w:type="spellStart"/>
+      <w:r>
+        <w:rPr>
+          <w:lang w:val="en-GB"/>
+        </w:rPr>
+        <w:t>besser</w:t>
+      </w:r>
+      <w:proofErr w:type="spellEnd"/>
+      <w:r>
+        <w:rPr>
+          <w:lang w:val="en-GB"/>
+        </w:rPr>
+        <w:t xml:space="preserve"> </w:t>
+      </w:r>
+      <w:proofErr w:type="spellStart"/>
+      <w:r>
+        <w:rPr>
+          <w:lang w:val="en-GB"/>
+        </w:rPr>
+        <w:t>hervorzuheben</w:t>
+      </w:r>
+      <w:proofErr w:type="spellEnd"/>
+      <w:r>
+        <w:rPr>
+          <w:lang w:val="en-GB"/>
+        </w:rPr>
+        <w:t>.</w:t>
+      </w:r>
+      <w:r>
+        <w:rPr>
+          <w:lang w:val="en-GB"/>
+        </w:rPr>
+        <w:t xml:space="preserve"> </w:t>
+      </w:r>
+      <w:proofErr w:type="spellStart"/>
+      <w:r>
+        <w:rPr>
+          <w:lang w:val="en-GB"/>
+        </w:rPr>
+        <w:t>Zudem</w:t>
+      </w:r>
+      <w:proofErr w:type="spellEnd"/>
+      <w:r>
+        <w:rPr>
+          <w:lang w:val="en-GB"/>
+        </w:rPr>
+        <w:t xml:space="preserve"> </w:t>
+      </w:r>
+      <w:proofErr w:type="spellStart"/>
+      <w:r>
+        <w:rPr>
+          <w:lang w:val="en-GB"/>
+        </w:rPr>
+        <w:t>können</w:t>
+      </w:r>
+      <w:proofErr w:type="spellEnd"/>
+      <w:r>
+        <w:rPr>
+          <w:lang w:val="en-GB"/>
+        </w:rPr>
+        <w:t xml:space="preserve"> </w:t>
+      </w:r>
+      <w:proofErr w:type="spellStart"/>
+      <w:r>
+        <w:rPr>
+          <w:lang w:val="en-GB"/>
+        </w:rPr>
+        <w:t>durch</w:t>
+      </w:r>
+      <w:proofErr w:type="spellEnd"/>
+      <w:r>
+        <w:rPr>
+          <w:lang w:val="en-GB"/>
+        </w:rPr>
+        <w:t xml:space="preserve"> Bootstrap </w:t>
+      </w:r>
+      <w:proofErr w:type="spellStart"/>
+      <w:r>
+        <w:rPr>
+          <w:lang w:val="en-GB"/>
+        </w:rPr>
+        <w:t>Elemente</w:t>
+      </w:r>
+      <w:proofErr w:type="spellEnd"/>
+      <w:r>
+        <w:rPr>
+          <w:lang w:val="en-GB"/>
+        </w:rPr>
+        <w:t xml:space="preserve"> </w:t>
+      </w:r>
+      <w:proofErr w:type="spellStart"/>
+      <w:r>
+        <w:rPr>
+          <w:lang w:val="en-GB"/>
+        </w:rPr>
+        <w:t>wie</w:t>
+      </w:r>
+      <w:proofErr w:type="spellEnd"/>
+      <w:r>
+        <w:rPr>
+          <w:lang w:val="en-GB"/>
+        </w:rPr>
+        <w:t xml:space="preserve"> </w:t>
+      </w:r>
+      <w:proofErr w:type="spellStart"/>
+      <w:r>
+        <w:rPr>
+          <w:lang w:val="en-GB"/>
+        </w:rPr>
+        <w:t>z.B.</w:t>
+      </w:r>
+      <w:proofErr w:type="spellEnd"/>
+      <w:r>
+        <w:rPr>
+          <w:lang w:val="en-GB"/>
+        </w:rPr>
+        <w:t xml:space="preserve"> </w:t>
+      </w:r>
+      <w:proofErr w:type="spellStart"/>
+      <w:r>
+        <w:rPr>
+          <w:lang w:val="en-GB"/>
+        </w:rPr>
+        <w:t>Modale</w:t>
+      </w:r>
+      <w:proofErr w:type="spellEnd"/>
+      <w:r>
+        <w:rPr>
+          <w:lang w:val="en-GB"/>
+        </w:rPr>
+        <w:t xml:space="preserve"> </w:t>
+      </w:r>
+      <w:proofErr w:type="spellStart"/>
+      <w:r>
+        <w:rPr>
+          <w:lang w:val="en-GB"/>
+        </w:rPr>
+        <w:t>wesentlich</w:t>
+      </w:r>
+      <w:proofErr w:type="spellEnd"/>
+      <w:r>
+        <w:rPr>
+          <w:lang w:val="en-GB"/>
+        </w:rPr>
+        <w:t xml:space="preserve"> </w:t>
+      </w:r>
+      <w:proofErr w:type="spellStart"/>
+      <w:r>
+        <w:rPr>
+          <w:lang w:val="en-GB"/>
+        </w:rPr>
+        <w:t>schneller</w:t>
+      </w:r>
+      <w:proofErr w:type="spellEnd"/>
+      <w:r>
+        <w:rPr>
+          <w:lang w:val="en-GB"/>
+        </w:rPr>
+        <w:t xml:space="preserve"> </w:t>
+      </w:r>
+      <w:proofErr w:type="spellStart"/>
+      <w:r>
+        <w:rPr>
+          <w:lang w:val="en-GB"/>
+        </w:rPr>
+        <w:t>erstellt</w:t>
+      </w:r>
+      <w:proofErr w:type="spellEnd"/>
+      <w:r>
+        <w:rPr>
+          <w:lang w:val="en-GB"/>
+        </w:rPr>
+        <w:t xml:space="preserve"> </w:t>
+      </w:r>
+      <w:proofErr w:type="spellStart"/>
+      <w:r>
+        <w:rPr>
+          <w:lang w:val="en-GB"/>
+        </w:rPr>
+        <w:t>werden</w:t>
+      </w:r>
+      <w:proofErr w:type="spellEnd"/>
+      <w:r>
+        <w:rPr>
+          <w:lang w:val="en-GB"/>
+        </w:rPr>
+        <w:t>.</w:t>
+      </w:r>
     </w:p>
     <w:p>
       <w:pPr>
@@ -2534,14 +4452,16 @@
       <w:r>
         <w:t xml:space="preserve">Über die </w:t>
       </w:r>
+      <w:proofErr w:type="spellStart"/>
       <w:r>
         <w:t>Navbar</w:t>
       </w:r>
+      <w:proofErr w:type="spellEnd"/>
       <w:r>
         <w:rPr>
           <w:rStyle w:val="Funotenzeichen"/>
         </w:rPr>
-        <w:footnoteReference w:id="2"/>
+        <w:footnoteReference w:id="3"/>
       </w:r>
       <w:r>
         <w:t xml:space="preserve"> lässt sich die Seite für die Eventerstellung öffnen. Diese besteht aus dem Formular und einer Vorschau der Eventansicht. </w:t>
@@ -2549,7 +4469,13 @@
     </w:p>
     <w:p>
       <w:r>
-        <w:t>Das Formular besteht aus neun Eingabefeldern, welche die wichtigsten Informationen für eine Veranstaltung abdecken sollen. Dazu zählen der Name der Veranstaltung, eine Beschreibung, ggf. ein Flyer</w:t>
+        <w:t xml:space="preserve">Das Formular besteht aus neun Eingabefeldern, welche die wichtigsten Informationen für eine Veranstaltung abdecken sollen. Dazu </w:t>
+      </w:r>
+      <w:r>
+        <w:t>zählt</w:t>
+      </w:r>
+      <w:r>
+        <w:t xml:space="preserve"> der Name der Veranstaltung, eine Beschreibung, ggf. ein Flyer</w:t>
       </w:r>
       <w:r>
         <w:t xml:space="preserve"> sowie das Datum mit Einlass- und Beginn-Zeitpunkten. Ebenfalls lässt sich eine Verlinkung hinterlegen für Tickets zur Veranstaltung, sowie der Veranstaltungsort und die auftretenden Künstler. </w:t>
@@ -2665,7 +4591,13 @@
         <w:t>Zeitpläne</w:t>
       </w:r>
       <w:r>
-        <w:t>), ohne das Event selber Bearbeiten zu müssen.</w:t>
+        <w:t xml:space="preserve">), ohne das Event </w:t>
+      </w:r>
+      <w:r>
+        <w:t>selbst</w:t>
+      </w:r>
+      <w:r>
+        <w:t xml:space="preserve"> Bearbeiten zu müssen.</w:t>
       </w:r>
       <w:r>
         <w:t xml:space="preserve"> Auch können zu jedem Beitrag Kommentare verfasst werden.</w:t>
@@ -2703,9 +4635,11 @@
       <w:r>
         <w:t xml:space="preserve">die </w:t>
       </w:r>
+      <w:proofErr w:type="spellStart"/>
       <w:r>
         <w:t>Nominatim</w:t>
       </w:r>
+      <w:proofErr w:type="spellEnd"/>
       <w:r>
         <w:t>-API</w:t>
       </w:r>
@@ -2728,7 +4662,7 @@
         <w:rPr>
           <w:rStyle w:val="Funotenzeichen"/>
         </w:rPr>
-        <w:footnoteReference w:id="3"/>
+        <w:footnoteReference w:id="4"/>
       </w:r>
       <w:r>
         <w:t xml:space="preserve"> ist.</w:t>
@@ -2742,7 +4676,7 @@
         <w:rPr>
           <w:rStyle w:val="Funotenzeichen"/>
         </w:rPr>
-        <w:footnoteReference w:id="4"/>
+        <w:footnoteReference w:id="5"/>
       </w:r>
       <w:r>
         <w:t xml:space="preserve"> eine Route abgefragt, wovon nur die Distanz benötigt wird, um sie schließlich dem Nutzer anzuzeigen.</w:t>
@@ -2874,7 +4808,31 @@
     </w:p>
     <w:p>
       <w:r>
-        <w:t>Über die Navbar lassen sich Suchanfragen starten. Diese Suchanfragen vergleichen den String mit dem Namen von Künstlern, Events und Venues. Übereinstimmungen werden dann als Liste auf einer Ergebnis-Seite angezeigt, und verlinken auf die jeweils eigenständigen Seiten der Künstler, Events und Venues.</w:t>
+        <w:t xml:space="preserve">Über die </w:t>
+      </w:r>
+      <w:proofErr w:type="spellStart"/>
+      <w:r>
+        <w:t>Navbar</w:t>
+      </w:r>
+      <w:proofErr w:type="spellEnd"/>
+      <w:r>
+        <w:t xml:space="preserve"> lassen sich Suchanfragen starten. Diese Suchanfragen vergleichen den String mit dem Namen von Künstlern, Events und </w:t>
+      </w:r>
+      <w:proofErr w:type="spellStart"/>
+      <w:r>
+        <w:t>Venues</w:t>
+      </w:r>
+      <w:proofErr w:type="spellEnd"/>
+      <w:r>
+        <w:t xml:space="preserve">. Übereinstimmungen werden dann als Liste auf einer Ergebnis-Seite angezeigt, und verlinken auf die jeweils eigenständigen Seiten der Künstler, Events und </w:t>
+      </w:r>
+      <w:proofErr w:type="spellStart"/>
+      <w:r>
+        <w:t>Venues</w:t>
+      </w:r>
+      <w:proofErr w:type="spellEnd"/>
+      <w:r>
+        <w:t>.</w:t>
       </w:r>
     </w:p>
     <w:p>
@@ -2909,9 +4867,19 @@
       <w:r>
         <w:t xml:space="preserve">Die Vorschläge werden zurzeit mit Hilfe der </w:t>
       </w:r>
-      <w:r>
-        <w:t>Cosine Similarity</w:t>
-      </w:r>
+      <w:proofErr w:type="spellStart"/>
+      <w:r>
+        <w:t>Cosine</w:t>
+      </w:r>
+      <w:proofErr w:type="spellEnd"/>
+      <w:r>
+        <w:t xml:space="preserve"> </w:t>
+      </w:r>
+      <w:proofErr w:type="spellStart"/>
+      <w:r>
+        <w:t>Similarity</w:t>
+      </w:r>
+      <w:proofErr w:type="spellEnd"/>
       <w:r>
         <w:rPr>
           <w:i/>
@@ -2929,6 +4897,17 @@
       </w:r>
       <w:r>
         <w:t xml:space="preserve"> generiert.</w:t>
+      </w:r>
+      <w:r>
+        <w:t xml:space="preserve"> Dafür werden zu jedem Event, alle Tags der Künstler in ein gemeinsames Array gesteckt. Dieses Array wird dann von den Algorithmen </w:t>
+      </w:r>
+      <w:proofErr w:type="gramStart"/>
+      <w:r>
+        <w:t>genutzt</w:t>
+      </w:r>
+      <w:proofErr w:type="gramEnd"/>
+      <w:r>
+        <w:t xml:space="preserve"> um Vorschläge zu generieren.</w:t>
       </w:r>
     </w:p>
     <w:p>
@@ -2941,9 +4920,11 @@
       <w:r>
         <w:t xml:space="preserve">Damit können wir auch </w:t>
       </w:r>
+      <w:proofErr w:type="gramStart"/>
       <w:r>
         <w:t>berechnen</w:t>
       </w:r>
+      <w:proofErr w:type="gramEnd"/>
       <w:r>
         <w:t xml:space="preserve"> wie ähnlich sich zwei Dokumente oder auch Texte sind</w:t>
       </w:r>
@@ -3405,6 +5386,7 @@
         <w:br/>
         <w:t xml:space="preserve">Die Funktion </w:t>
       </w:r>
+      <w:proofErr w:type="spellStart"/>
       <w:r>
         <w:rPr>
           <w:rFonts w:eastAsiaTheme="minorEastAsia"/>
@@ -3412,12 +5394,14 @@
         </w:rPr>
         <w:t>cosineSimilarity</w:t>
       </w:r>
+      <w:proofErr w:type="spellEnd"/>
       <w:r>
         <w:rPr>
           <w:rFonts w:eastAsiaTheme="minorEastAsia"/>
         </w:rPr>
         <w:t xml:space="preserve"> ist in zwei weitere Funktionen gegliedert. Einmal das Skalarprodukt (</w:t>
       </w:r>
+      <w:proofErr w:type="spellStart"/>
       <w:r>
         <w:rPr>
           <w:rFonts w:eastAsiaTheme="minorEastAsia"/>
@@ -3425,6 +5409,7 @@
         </w:rPr>
         <w:t>dotProduct</w:t>
       </w:r>
+      <w:proofErr w:type="spellEnd"/>
       <w:r>
         <w:rPr>
           <w:rFonts w:eastAsiaTheme="minorEastAsia"/>
@@ -3443,6 +5428,7 @@
         </w:rPr>
         <w:t xml:space="preserve"> Zähler und zweimal die Größe (</w:t>
       </w:r>
+      <w:proofErr w:type="spellStart"/>
       <w:r>
         <w:rPr>
           <w:rFonts w:eastAsiaTheme="minorEastAsia"/>
@@ -3450,6 +5436,7 @@
         </w:rPr>
         <w:t>magnitude</w:t>
       </w:r>
+      <w:proofErr w:type="spellEnd"/>
       <w:r>
         <w:rPr>
           <w:rFonts w:eastAsiaTheme="minorEastAsia"/>
@@ -3483,6 +5470,7 @@
           <w14:ligatures w14:val="none"/>
         </w:rPr>
       </w:pPr>
+      <w:proofErr w:type="spellStart"/>
       <w:r>
         <w:rPr>
           <w:rFonts w:ascii="Consolas" w:eastAsia="Times New Roman" w:hAnsi="Consolas" w:cs="Times New Roman"/>
@@ -3495,6 +5483,7 @@
         </w:rPr>
         <w:t>const</w:t>
       </w:r>
+      <w:proofErr w:type="spellEnd"/>
       <w:r>
         <w:rPr>
           <w:rFonts w:ascii="Consolas" w:eastAsia="Times New Roman" w:hAnsi="Consolas" w:cs="Times New Roman"/>
@@ -3507,6 +5496,7 @@
         </w:rPr>
         <w:t xml:space="preserve"> </w:t>
       </w:r>
+      <w:proofErr w:type="spellStart"/>
       <w:r>
         <w:rPr>
           <w:rFonts w:ascii="Consolas" w:eastAsia="Times New Roman" w:hAnsi="Consolas" w:cs="Times New Roman"/>
@@ -3519,6 +5509,7 @@
         </w:rPr>
         <w:t>dotProduct</w:t>
       </w:r>
+      <w:proofErr w:type="spellEnd"/>
       <w:r>
         <w:rPr>
           <w:rFonts w:ascii="Consolas" w:eastAsia="Times New Roman" w:hAnsi="Consolas" w:cs="Times New Roman"/>
@@ -3630,6 +5621,7 @@
         </w:rPr>
         <w:t xml:space="preserve">    </w:t>
       </w:r>
+      <w:proofErr w:type="spellStart"/>
       <w:r>
         <w:rPr>
           <w:rFonts w:ascii="Consolas" w:eastAsia="Times New Roman" w:hAnsi="Consolas" w:cs="Times New Roman"/>
@@ -3642,6 +5634,7 @@
         </w:rPr>
         <w:t>let</w:t>
       </w:r>
+      <w:proofErr w:type="spellEnd"/>
       <w:r>
         <w:rPr>
           <w:rFonts w:ascii="Consolas" w:eastAsia="Times New Roman" w:hAnsi="Consolas" w:cs="Times New Roman"/>
@@ -3654,6 +5647,7 @@
         </w:rPr>
         <w:t xml:space="preserve"> </w:t>
       </w:r>
+      <w:proofErr w:type="spellStart"/>
       <w:r>
         <w:rPr>
           <w:rFonts w:ascii="Consolas" w:eastAsia="Times New Roman" w:hAnsi="Consolas" w:cs="Times New Roman"/>
@@ -3666,6 +5660,7 @@
         </w:rPr>
         <w:t>dotProduct</w:t>
       </w:r>
+      <w:proofErr w:type="spellEnd"/>
       <w:r>
         <w:rPr>
           <w:rFonts w:ascii="Consolas" w:eastAsia="Times New Roman" w:hAnsi="Consolas" w:cs="Times New Roman"/>
@@ -3744,6 +5739,7 @@
         </w:rPr>
         <w:t xml:space="preserve">    </w:t>
       </w:r>
+      <w:proofErr w:type="spellStart"/>
       <w:r>
         <w:rPr>
           <w:rFonts w:ascii="Consolas" w:eastAsia="Times New Roman" w:hAnsi="Consolas" w:cs="Times New Roman"/>
@@ -3756,6 +5752,7 @@
         </w:rPr>
         <w:t>for</w:t>
       </w:r>
+      <w:proofErr w:type="spellEnd"/>
       <w:r>
         <w:rPr>
           <w:rFonts w:ascii="Consolas" w:eastAsia="Times New Roman" w:hAnsi="Consolas" w:cs="Times New Roman"/>
@@ -3768,6 +5765,7 @@
         </w:rPr>
         <w:t xml:space="preserve"> (</w:t>
       </w:r>
+      <w:proofErr w:type="spellStart"/>
       <w:r>
         <w:rPr>
           <w:rFonts w:ascii="Consolas" w:eastAsia="Times New Roman" w:hAnsi="Consolas" w:cs="Times New Roman"/>
@@ -3780,6 +5778,7 @@
         </w:rPr>
         <w:t>let</w:t>
       </w:r>
+      <w:proofErr w:type="spellEnd"/>
       <w:r>
         <w:rPr>
           <w:rFonts w:ascii="Consolas" w:eastAsia="Times New Roman" w:hAnsi="Consolas" w:cs="Times New Roman"/>
@@ -3864,6 +5863,8 @@
         </w:rPr>
         <w:t xml:space="preserve"> &lt; </w:t>
       </w:r>
+      <w:proofErr w:type="spellStart"/>
+      <w:proofErr w:type="gramStart"/>
       <w:r>
         <w:rPr>
           <w:rFonts w:ascii="Consolas" w:eastAsia="Times New Roman" w:hAnsi="Consolas" w:cs="Times New Roman"/>
@@ -3900,6 +5901,8 @@
         </w:rPr>
         <w:t>length</w:t>
       </w:r>
+      <w:proofErr w:type="spellEnd"/>
+      <w:proofErr w:type="gramEnd"/>
       <w:r>
         <w:rPr>
           <w:rFonts w:ascii="Consolas" w:eastAsia="Times New Roman" w:hAnsi="Consolas" w:cs="Times New Roman"/>
@@ -3963,6 +5966,7 @@
         </w:rPr>
         <w:t xml:space="preserve">        </w:t>
       </w:r>
+      <w:proofErr w:type="spellStart"/>
       <w:r>
         <w:rPr>
           <w:rFonts w:ascii="Consolas" w:eastAsia="Times New Roman" w:hAnsi="Consolas" w:cs="Times New Roman"/>
@@ -3975,6 +5979,7 @@
         </w:rPr>
         <w:t>dotProduct</w:t>
       </w:r>
+      <w:proofErr w:type="spellEnd"/>
       <w:r>
         <w:rPr>
           <w:rFonts w:ascii="Consolas" w:eastAsia="Times New Roman" w:hAnsi="Consolas" w:cs="Times New Roman"/>
@@ -4152,6 +6157,7 @@
         </w:rPr>
         <w:t xml:space="preserve">    </w:t>
       </w:r>
+      <w:proofErr w:type="spellStart"/>
       <w:r>
         <w:rPr>
           <w:rFonts w:ascii="Consolas" w:eastAsia="Times New Roman" w:hAnsi="Consolas" w:cs="Times New Roman"/>
@@ -4164,6 +6170,7 @@
         </w:rPr>
         <w:t>return</w:t>
       </w:r>
+      <w:proofErr w:type="spellEnd"/>
       <w:r>
         <w:rPr>
           <w:rFonts w:ascii="Consolas" w:eastAsia="Times New Roman" w:hAnsi="Consolas" w:cs="Times New Roman"/>
@@ -4176,6 +6183,7 @@
         </w:rPr>
         <w:t xml:space="preserve"> </w:t>
       </w:r>
+      <w:proofErr w:type="spellStart"/>
       <w:r>
         <w:rPr>
           <w:rFonts w:ascii="Consolas" w:eastAsia="Times New Roman" w:hAnsi="Consolas" w:cs="Times New Roman"/>
@@ -4188,6 +6196,7 @@
         </w:rPr>
         <w:t>dotProduct</w:t>
       </w:r>
+      <w:proofErr w:type="spellEnd"/>
       <w:r>
         <w:rPr>
           <w:rFonts w:ascii="Consolas" w:eastAsia="Times New Roman" w:hAnsi="Consolas" w:cs="Times New Roman"/>
@@ -4257,6 +6266,7 @@
           <w14:ligatures w14:val="none"/>
         </w:rPr>
       </w:pPr>
+      <w:proofErr w:type="spellStart"/>
       <w:r>
         <w:rPr>
           <w:rFonts w:ascii="Consolas" w:eastAsia="Times New Roman" w:hAnsi="Consolas" w:cs="Times New Roman"/>
@@ -4269,6 +6279,7 @@
         </w:rPr>
         <w:t>const</w:t>
       </w:r>
+      <w:proofErr w:type="spellEnd"/>
       <w:r>
         <w:rPr>
           <w:rFonts w:ascii="Consolas" w:eastAsia="Times New Roman" w:hAnsi="Consolas" w:cs="Times New Roman"/>
@@ -4281,6 +6292,7 @@
         </w:rPr>
         <w:t xml:space="preserve"> </w:t>
       </w:r>
+      <w:proofErr w:type="spellStart"/>
       <w:r>
         <w:rPr>
           <w:rFonts w:ascii="Consolas" w:eastAsia="Times New Roman" w:hAnsi="Consolas" w:cs="Times New Roman"/>
@@ -4293,6 +6305,7 @@
         </w:rPr>
         <w:t>magnitude</w:t>
       </w:r>
+      <w:proofErr w:type="spellEnd"/>
       <w:r>
         <w:rPr>
           <w:rFonts w:ascii="Consolas" w:eastAsia="Times New Roman" w:hAnsi="Consolas" w:cs="Times New Roman"/>
@@ -4305,6 +6318,7 @@
         </w:rPr>
         <w:t xml:space="preserve"> = (</w:t>
       </w:r>
+      <w:proofErr w:type="spellStart"/>
       <w:r>
         <w:rPr>
           <w:rFonts w:ascii="Consolas" w:eastAsia="Times New Roman" w:hAnsi="Consolas" w:cs="Times New Roman"/>
@@ -4317,6 +6331,7 @@
         </w:rPr>
         <w:t>vector</w:t>
       </w:r>
+      <w:proofErr w:type="spellEnd"/>
       <w:r>
         <w:rPr>
           <w:rFonts w:ascii="Consolas" w:eastAsia="Times New Roman" w:hAnsi="Consolas" w:cs="Times New Roman"/>
@@ -4380,6 +6395,7 @@
         </w:rPr>
         <w:t xml:space="preserve">    </w:t>
       </w:r>
+      <w:proofErr w:type="spellStart"/>
       <w:r>
         <w:rPr>
           <w:rFonts w:ascii="Consolas" w:eastAsia="Times New Roman" w:hAnsi="Consolas" w:cs="Times New Roman"/>
@@ -4392,6 +6408,7 @@
         </w:rPr>
         <w:t>let</w:t>
       </w:r>
+      <w:proofErr w:type="spellEnd"/>
       <w:r>
         <w:rPr>
           <w:rFonts w:ascii="Consolas" w:eastAsia="Times New Roman" w:hAnsi="Consolas" w:cs="Times New Roman"/>
@@ -4404,6 +6421,7 @@
         </w:rPr>
         <w:t xml:space="preserve"> </w:t>
       </w:r>
+      <w:proofErr w:type="spellStart"/>
       <w:r>
         <w:rPr>
           <w:rFonts w:ascii="Consolas" w:eastAsia="Times New Roman" w:hAnsi="Consolas" w:cs="Times New Roman"/>
@@ -4416,6 +6434,7 @@
         </w:rPr>
         <w:t>sum</w:t>
       </w:r>
+      <w:proofErr w:type="spellEnd"/>
       <w:r>
         <w:rPr>
           <w:rFonts w:ascii="Consolas" w:eastAsia="Times New Roman" w:hAnsi="Consolas" w:cs="Times New Roman"/>
@@ -4494,6 +6513,7 @@
         </w:rPr>
         <w:t xml:space="preserve">    </w:t>
       </w:r>
+      <w:proofErr w:type="spellStart"/>
       <w:r>
         <w:rPr>
           <w:rFonts w:ascii="Consolas" w:eastAsia="Times New Roman" w:hAnsi="Consolas" w:cs="Times New Roman"/>
@@ -4506,6 +6526,7 @@
         </w:rPr>
         <w:t>for</w:t>
       </w:r>
+      <w:proofErr w:type="spellEnd"/>
       <w:r>
         <w:rPr>
           <w:rFonts w:ascii="Consolas" w:eastAsia="Times New Roman" w:hAnsi="Consolas" w:cs="Times New Roman"/>
@@ -4518,6 +6539,7 @@
         </w:rPr>
         <w:t xml:space="preserve"> (</w:t>
       </w:r>
+      <w:proofErr w:type="spellStart"/>
       <w:r>
         <w:rPr>
           <w:rFonts w:ascii="Consolas" w:eastAsia="Times New Roman" w:hAnsi="Consolas" w:cs="Times New Roman"/>
@@ -4530,6 +6552,7 @@
         </w:rPr>
         <w:t>let</w:t>
       </w:r>
+      <w:proofErr w:type="spellEnd"/>
       <w:r>
         <w:rPr>
           <w:rFonts w:ascii="Consolas" w:eastAsia="Times New Roman" w:hAnsi="Consolas" w:cs="Times New Roman"/>
@@ -4614,6 +6637,8 @@
         </w:rPr>
         <w:t xml:space="preserve"> &lt; </w:t>
       </w:r>
+      <w:proofErr w:type="spellStart"/>
+      <w:proofErr w:type="gramStart"/>
       <w:r>
         <w:rPr>
           <w:rFonts w:ascii="Consolas" w:eastAsia="Times New Roman" w:hAnsi="Consolas" w:cs="Times New Roman"/>
@@ -4650,6 +6675,8 @@
         </w:rPr>
         <w:t>length</w:t>
       </w:r>
+      <w:proofErr w:type="spellEnd"/>
+      <w:proofErr w:type="gramEnd"/>
       <w:r>
         <w:rPr>
           <w:rFonts w:ascii="Consolas" w:eastAsia="Times New Roman" w:hAnsi="Consolas" w:cs="Times New Roman"/>
@@ -4713,6 +6740,7 @@
         </w:rPr>
         <w:t xml:space="preserve">        </w:t>
       </w:r>
+      <w:proofErr w:type="spellStart"/>
       <w:r>
         <w:rPr>
           <w:rFonts w:ascii="Consolas" w:eastAsia="Times New Roman" w:hAnsi="Consolas" w:cs="Times New Roman"/>
@@ -4725,6 +6753,7 @@
         </w:rPr>
         <w:t>sum</w:t>
       </w:r>
+      <w:proofErr w:type="spellEnd"/>
       <w:r>
         <w:rPr>
           <w:rFonts w:ascii="Consolas" w:eastAsia="Times New Roman" w:hAnsi="Consolas" w:cs="Times New Roman"/>
@@ -4737,6 +6766,7 @@
         </w:rPr>
         <w:t xml:space="preserve"> += </w:t>
       </w:r>
+      <w:proofErr w:type="spellStart"/>
       <w:r>
         <w:rPr>
           <w:rFonts w:ascii="Consolas" w:eastAsia="Times New Roman" w:hAnsi="Consolas" w:cs="Times New Roman"/>
@@ -4749,6 +6779,7 @@
         </w:rPr>
         <w:t>vector</w:t>
       </w:r>
+      <w:proofErr w:type="spellEnd"/>
       <w:r>
         <w:rPr>
           <w:rFonts w:ascii="Consolas" w:eastAsia="Times New Roman" w:hAnsi="Consolas" w:cs="Times New Roman"/>
@@ -4785,6 +6816,7 @@
         </w:rPr>
         <w:t xml:space="preserve">] * </w:t>
       </w:r>
+      <w:proofErr w:type="spellStart"/>
       <w:r>
         <w:rPr>
           <w:rFonts w:ascii="Consolas" w:eastAsia="Times New Roman" w:hAnsi="Consolas" w:cs="Times New Roman"/>
@@ -4797,6 +6829,7 @@
         </w:rPr>
         <w:t>vector</w:t>
       </w:r>
+      <w:proofErr w:type="spellEnd"/>
       <w:r>
         <w:rPr>
           <w:rFonts w:ascii="Consolas" w:eastAsia="Times New Roman" w:hAnsi="Consolas" w:cs="Times New Roman"/>
@@ -4902,6 +6935,7 @@
         </w:rPr>
         <w:t xml:space="preserve">    </w:t>
       </w:r>
+      <w:proofErr w:type="spellStart"/>
       <w:r>
         <w:rPr>
           <w:rFonts w:ascii="Consolas" w:eastAsia="Times New Roman" w:hAnsi="Consolas" w:cs="Times New Roman"/>
@@ -4914,6 +6948,7 @@
         </w:rPr>
         <w:t>return</w:t>
       </w:r>
+      <w:proofErr w:type="spellEnd"/>
       <w:r>
         <w:rPr>
           <w:rFonts w:ascii="Consolas" w:eastAsia="Times New Roman" w:hAnsi="Consolas" w:cs="Times New Roman"/>
@@ -4926,6 +6961,7 @@
         </w:rPr>
         <w:t xml:space="preserve"> </w:t>
       </w:r>
+      <w:proofErr w:type="spellStart"/>
       <w:r>
         <w:rPr>
           <w:rFonts w:ascii="Consolas" w:eastAsia="Times New Roman" w:hAnsi="Consolas" w:cs="Times New Roman"/>
@@ -4962,6 +6998,7 @@
         </w:rPr>
         <w:t>sqrt</w:t>
       </w:r>
+      <w:proofErr w:type="spellEnd"/>
       <w:r>
         <w:rPr>
           <w:rFonts w:ascii="Consolas" w:eastAsia="Times New Roman" w:hAnsi="Consolas" w:cs="Times New Roman"/>
@@ -4974,6 +7011,7 @@
         </w:rPr>
         <w:t>(</w:t>
       </w:r>
+      <w:proofErr w:type="spellStart"/>
       <w:r>
         <w:rPr>
           <w:rFonts w:ascii="Consolas" w:eastAsia="Times New Roman" w:hAnsi="Consolas" w:cs="Times New Roman"/>
@@ -4986,6 +7024,7 @@
         </w:rPr>
         <w:t>sum</w:t>
       </w:r>
+      <w:proofErr w:type="spellEnd"/>
       <w:r>
         <w:rPr>
           <w:rFonts w:ascii="Consolas" w:eastAsia="Times New Roman" w:hAnsi="Consolas" w:cs="Times New Roman"/>
@@ -5055,6 +7094,7 @@
           <w14:ligatures w14:val="none"/>
         </w:rPr>
       </w:pPr>
+      <w:proofErr w:type="spellStart"/>
       <w:r>
         <w:rPr>
           <w:rFonts w:ascii="Consolas" w:eastAsia="Times New Roman" w:hAnsi="Consolas" w:cs="Times New Roman"/>
@@ -5067,6 +7107,7 @@
         </w:rPr>
         <w:t>const</w:t>
       </w:r>
+      <w:proofErr w:type="spellEnd"/>
       <w:r>
         <w:rPr>
           <w:rFonts w:ascii="Consolas" w:eastAsia="Times New Roman" w:hAnsi="Consolas" w:cs="Times New Roman"/>
@@ -5079,6 +7120,7 @@
         </w:rPr>
         <w:t xml:space="preserve"> </w:t>
       </w:r>
+      <w:proofErr w:type="spellStart"/>
       <w:r>
         <w:rPr>
           <w:rFonts w:ascii="Consolas" w:eastAsia="Times New Roman" w:hAnsi="Consolas" w:cs="Times New Roman"/>
@@ -5091,6 +7133,7 @@
         </w:rPr>
         <w:t>cosineSimilarity</w:t>
       </w:r>
+      <w:proofErr w:type="spellEnd"/>
       <w:r>
         <w:rPr>
           <w:rFonts w:ascii="Consolas" w:eastAsia="Times New Roman" w:hAnsi="Consolas" w:cs="Times New Roman"/>
@@ -5202,6 +7245,7 @@
         </w:rPr>
         <w:t xml:space="preserve">    </w:t>
       </w:r>
+      <w:proofErr w:type="spellStart"/>
       <w:r>
         <w:rPr>
           <w:rFonts w:ascii="Consolas" w:eastAsia="Times New Roman" w:hAnsi="Consolas" w:cs="Times New Roman"/>
@@ -5214,6 +7258,7 @@
         </w:rPr>
         <w:t>return</w:t>
       </w:r>
+      <w:proofErr w:type="spellEnd"/>
       <w:r>
         <w:rPr>
           <w:rFonts w:ascii="Consolas" w:eastAsia="Times New Roman" w:hAnsi="Consolas" w:cs="Times New Roman"/>
@@ -5226,6 +7271,8 @@
         </w:rPr>
         <w:t xml:space="preserve"> </w:t>
       </w:r>
+      <w:proofErr w:type="spellStart"/>
+      <w:proofErr w:type="gramStart"/>
       <w:r>
         <w:rPr>
           <w:rFonts w:ascii="Consolas" w:eastAsia="Times New Roman" w:hAnsi="Consolas" w:cs="Times New Roman"/>
@@ -5238,6 +7285,7 @@
         </w:rPr>
         <w:t>dotProduct</w:t>
       </w:r>
+      <w:proofErr w:type="spellEnd"/>
       <w:r>
         <w:rPr>
           <w:rFonts w:ascii="Consolas" w:eastAsia="Times New Roman" w:hAnsi="Consolas" w:cs="Times New Roman"/>
@@ -5250,6 +7298,7 @@
         </w:rPr>
         <w:t>(</w:t>
       </w:r>
+      <w:proofErr w:type="gramEnd"/>
       <w:r>
         <w:rPr>
           <w:rFonts w:ascii="Consolas" w:eastAsia="Times New Roman" w:hAnsi="Consolas" w:cs="Times New Roman"/>
@@ -5298,6 +7347,7 @@
         </w:rPr>
         <w:t>) / (</w:t>
       </w:r>
+      <w:proofErr w:type="spellStart"/>
       <w:r>
         <w:rPr>
           <w:rFonts w:ascii="Consolas" w:eastAsia="Times New Roman" w:hAnsi="Consolas" w:cs="Times New Roman"/>
@@ -5310,6 +7360,7 @@
         </w:rPr>
         <w:t>magnitude</w:t>
       </w:r>
+      <w:proofErr w:type="spellEnd"/>
       <w:r>
         <w:rPr>
           <w:rFonts w:ascii="Consolas" w:eastAsia="Times New Roman" w:hAnsi="Consolas" w:cs="Times New Roman"/>
@@ -5346,6 +7397,7 @@
         </w:rPr>
         <w:t xml:space="preserve">) * </w:t>
       </w:r>
+      <w:proofErr w:type="spellStart"/>
       <w:r>
         <w:rPr>
           <w:rFonts w:ascii="Consolas" w:eastAsia="Times New Roman" w:hAnsi="Consolas" w:cs="Times New Roman"/>
@@ -5358,6 +7410,7 @@
         </w:rPr>
         <w:t>magnitude</w:t>
       </w:r>
+      <w:proofErr w:type="spellEnd"/>
       <w:r>
         <w:rPr>
           <w:rFonts w:ascii="Consolas" w:eastAsia="Times New Roman" w:hAnsi="Consolas" w:cs="Times New Roman"/>
@@ -5725,6 +7778,7 @@
           <w14:ligatures w14:val="none"/>
         </w:rPr>
       </w:pPr>
+      <w:proofErr w:type="spellStart"/>
       <w:r>
         <w:rPr>
           <w:rFonts w:ascii="Consolas" w:eastAsia="Times New Roman" w:hAnsi="Consolas" w:cs="Times New Roman"/>
@@ -5737,6 +7791,7 @@
         </w:rPr>
         <w:t>const</w:t>
       </w:r>
+      <w:proofErr w:type="spellEnd"/>
       <w:r>
         <w:rPr>
           <w:rFonts w:ascii="Consolas" w:eastAsia="Times New Roman" w:hAnsi="Consolas" w:cs="Times New Roman"/>
@@ -5749,6 +7804,7 @@
         </w:rPr>
         <w:t xml:space="preserve"> </w:t>
       </w:r>
+      <w:proofErr w:type="spellStart"/>
       <w:r>
         <w:rPr>
           <w:rFonts w:ascii="Consolas" w:eastAsia="Times New Roman" w:hAnsi="Consolas" w:cs="Times New Roman"/>
@@ -5761,6 +7817,7 @@
         </w:rPr>
         <w:t>jaccardIndex</w:t>
       </w:r>
+      <w:proofErr w:type="spellEnd"/>
       <w:r>
         <w:rPr>
           <w:rFonts w:ascii="Consolas" w:eastAsia="Times New Roman" w:hAnsi="Consolas" w:cs="Times New Roman"/>
@@ -5870,6 +7927,7 @@
         <w:br/>
         <w:t xml:space="preserve">    </w:t>
       </w:r>
+      <w:proofErr w:type="spellStart"/>
       <w:r>
         <w:rPr>
           <w:rFonts w:ascii="Consolas" w:eastAsia="Times New Roman" w:hAnsi="Consolas" w:cs="Times New Roman"/>
@@ -5882,6 +7940,7 @@
         </w:rPr>
         <w:t>let</w:t>
       </w:r>
+      <w:proofErr w:type="spellEnd"/>
       <w:r>
         <w:rPr>
           <w:rFonts w:ascii="Consolas" w:eastAsia="Times New Roman" w:hAnsi="Consolas" w:cs="Times New Roman"/>
@@ -5894,6 +7953,7 @@
         </w:rPr>
         <w:t xml:space="preserve"> </w:t>
       </w:r>
+      <w:proofErr w:type="spellStart"/>
       <w:r>
         <w:rPr>
           <w:rFonts w:ascii="Consolas" w:eastAsia="Times New Roman" w:hAnsi="Consolas" w:cs="Times New Roman"/>
@@ -5906,6 +7966,7 @@
         </w:rPr>
         <w:t>intersection</w:t>
       </w:r>
+      <w:proofErr w:type="spellEnd"/>
       <w:r>
         <w:rPr>
           <w:rFonts w:ascii="Consolas" w:eastAsia="Times New Roman" w:hAnsi="Consolas" w:cs="Times New Roman"/>
@@ -5918,6 +7979,7 @@
         </w:rPr>
         <w:t xml:space="preserve"> = </w:t>
       </w:r>
+      <w:proofErr w:type="spellStart"/>
       <w:r>
         <w:rPr>
           <w:rFonts w:ascii="Consolas" w:eastAsia="Times New Roman" w:hAnsi="Consolas" w:cs="Times New Roman"/>
@@ -5930,6 +7992,7 @@
         </w:rPr>
         <w:t>new</w:t>
       </w:r>
+      <w:proofErr w:type="spellEnd"/>
       <w:r>
         <w:rPr>
           <w:rFonts w:ascii="Consolas" w:eastAsia="Times New Roman" w:hAnsi="Consolas" w:cs="Times New Roman"/>
@@ -5942,6 +8005,7 @@
         </w:rPr>
         <w:t xml:space="preserve"> </w:t>
       </w:r>
+      <w:proofErr w:type="gramStart"/>
       <w:r>
         <w:rPr>
           <w:rFonts w:ascii="Consolas" w:eastAsia="Times New Roman" w:hAnsi="Consolas" w:cs="Times New Roman"/>
@@ -5964,7 +8028,20 @@
           <w:lang w:eastAsia="de-DE"/>
           <w14:ligatures w14:val="none"/>
         </w:rPr>
-        <w:t>([...</w:t>
+        <w:t>(</w:t>
+      </w:r>
+      <w:proofErr w:type="gramEnd"/>
+      <w:r>
+        <w:rPr>
+          <w:rFonts w:ascii="Consolas" w:eastAsia="Times New Roman" w:hAnsi="Consolas" w:cs="Times New Roman"/>
+          <w:color w:val="D4D4D4"/>
+          <w:kern w:val="0"/>
+          <w:sz w:val="21"/>
+          <w:szCs w:val="21"/>
+          <w:lang w:eastAsia="de-DE"/>
+          <w14:ligatures w14:val="none"/>
+        </w:rPr>
+        <w:t>[...</w:t>
       </w:r>
       <w:r>
         <w:rPr>
@@ -5990,6 +8067,7 @@
         </w:rPr>
         <w:t>].</w:t>
       </w:r>
+      <w:proofErr w:type="spellStart"/>
       <w:r>
         <w:rPr>
           <w:rFonts w:ascii="Consolas" w:eastAsia="Times New Roman" w:hAnsi="Consolas" w:cs="Times New Roman"/>
@@ -6002,6 +8080,7 @@
         </w:rPr>
         <w:t>filter</w:t>
       </w:r>
+      <w:proofErr w:type="spellEnd"/>
       <w:r>
         <w:rPr>
           <w:rFonts w:ascii="Consolas" w:eastAsia="Times New Roman" w:hAnsi="Consolas" w:cs="Times New Roman"/>
@@ -6147,6 +8226,7 @@
         <w:br/>
         <w:t xml:space="preserve">    </w:t>
       </w:r>
+      <w:proofErr w:type="spellStart"/>
       <w:r>
         <w:rPr>
           <w:rFonts w:ascii="Consolas" w:eastAsia="Times New Roman" w:hAnsi="Consolas" w:cs="Times New Roman"/>
@@ -6159,6 +8239,7 @@
         </w:rPr>
         <w:t>return</w:t>
       </w:r>
+      <w:proofErr w:type="spellEnd"/>
       <w:r>
         <w:rPr>
           <w:rFonts w:ascii="Consolas" w:eastAsia="Times New Roman" w:hAnsi="Consolas" w:cs="Times New Roman"/>
@@ -6171,6 +8252,7 @@
         </w:rPr>
         <w:t xml:space="preserve"> </w:t>
       </w:r>
+      <w:proofErr w:type="spellStart"/>
       <w:r>
         <w:rPr>
           <w:rFonts w:ascii="Consolas" w:eastAsia="Times New Roman" w:hAnsi="Consolas" w:cs="Times New Roman"/>
@@ -6207,6 +8289,7 @@
         </w:rPr>
         <w:t>size</w:t>
       </w:r>
+      <w:proofErr w:type="spellEnd"/>
       <w:r>
         <w:rPr>
           <w:rFonts w:ascii="Consolas" w:eastAsia="Times New Roman" w:hAnsi="Consolas" w:cs="Times New Roman"/>
@@ -6315,6 +8398,7 @@
         </w:rPr>
         <w:t xml:space="preserve"> - </w:t>
       </w:r>
+      <w:proofErr w:type="spellStart"/>
       <w:r>
         <w:rPr>
           <w:rFonts w:ascii="Consolas" w:eastAsia="Times New Roman" w:hAnsi="Consolas" w:cs="Times New Roman"/>
@@ -6351,6 +8435,7 @@
         </w:rPr>
         <w:t>size</w:t>
       </w:r>
+      <w:proofErr w:type="spellEnd"/>
       <w:r>
         <w:rPr>
           <w:rFonts w:ascii="Consolas" w:eastAsia="Times New Roman" w:hAnsi="Consolas" w:cs="Times New Roman"/>
@@ -6404,7 +8489,23 @@
     </w:p>
     <w:p>
       <w:r>
-        <w:t>Das Projekt ist nun zum Ende ein Minimal Viable Product mit den wichtigsten Funktionalitäten realisiert. Dies umfasst die Eventerstellung und -bearbeitung, inklusive der Erstellung von Venues und Künstlern</w:t>
+        <w:t xml:space="preserve">Das Projekt ist nun zum Ende ein Minimal Viable </w:t>
+      </w:r>
+      <w:proofErr w:type="spellStart"/>
+      <w:r>
+        <w:t>Product</w:t>
+      </w:r>
+      <w:proofErr w:type="spellEnd"/>
+      <w:r>
+        <w:t xml:space="preserve"> mit den wichtigsten Funktionalitäten realisiert. Dies umfasst die Eventerstellung und -bearbeitung, inklusive der Erstellung von </w:t>
+      </w:r>
+      <w:proofErr w:type="spellStart"/>
+      <w:r>
+        <w:t>Venues</w:t>
+      </w:r>
+      <w:proofErr w:type="spellEnd"/>
+      <w:r>
+        <w:t xml:space="preserve"> und Künstlern</w:t>
       </w:r>
       <w:r>
         <w:t>. Ebenfalls wurden explorative Features implementiert, wie Vorschlagsalgorithmen.</w:t>
@@ -6442,8 +8543,13 @@
         </w:numPr>
       </w:pPr>
       <w:r>
-        <w:t>Web Accessibility</w:t>
-      </w:r>
+        <w:t xml:space="preserve">Web </w:t>
+      </w:r>
+      <w:proofErr w:type="spellStart"/>
+      <w:r>
+        <w:t>Accessibility</w:t>
+      </w:r>
+      <w:proofErr w:type="spellEnd"/>
       <w:r>
         <w:t>/Behindertengerechtes Internet</w:t>
       </w:r>
@@ -6508,7 +8614,15 @@
         </w:numPr>
       </w:pPr>
       <w:r>
-        <w:t>Event-Grabbing von z.B. Tour Flyern oder Social-Media Posts</w:t>
+        <w:t xml:space="preserve">Event-Grabbing von z.B. Tour Flyern oder </w:t>
+      </w:r>
+      <w:proofErr w:type="spellStart"/>
+      <w:r>
+        <w:t>Social</w:t>
+      </w:r>
+      <w:proofErr w:type="spellEnd"/>
+      <w:r>
+        <w:t>-Media Posts</w:t>
       </w:r>
     </w:p>
     <w:p>
@@ -6522,11 +8636,6 @@
       <w:r>
         <w:t>Bewertung von Künstler-Tags</w:t>
       </w:r>
-    </w:p>
-    <w:p>
-      <w:pPr>
-        <w:pStyle w:val="Listenabsatz"/>
-      </w:pPr>
     </w:p>
     <w:p>
       <w:pPr>
@@ -6734,7 +8843,7 @@
         <w:footnoteRef/>
       </w:r>
       <w:r>
-        <w:t xml:space="preserve"> Navigation Bar, Navigationsleiste, meist am oberen Teil des Programmes zu finden</w:t>
+        <w:t xml:space="preserve"> Webanwendung bestehend aus einzelner Root-Datei deren Inhalt dynamisch nachgeladen wird</w:t>
       </w:r>
     </w:p>
   </w:footnote>
@@ -6750,7 +8859,7 @@
         <w:footnoteRef/>
       </w:r>
       <w:r>
-        <w:t xml:space="preserve"> Open Source Alternative zu Google Maps</w:t>
+        <w:t xml:space="preserve"> Navigation Bar, Navigationsleiste, meist am oberen Teil des Programmes zu finden</w:t>
       </w:r>
     </w:p>
   </w:footnote>
@@ -6766,8 +8875,29 @@
         <w:footnoteRef/>
       </w:r>
       <w:r>
-        <w:t xml:space="preserve"> Open Source Routing Machine</w:t>
-      </w:r>
+        <w:t xml:space="preserve"> Open Source Alternative zu Google Maps</w:t>
+      </w:r>
+    </w:p>
+  </w:footnote>
+  <w:footnote w:id="5">
+    <w:p>
+      <w:pPr>
+        <w:pStyle w:val="Funotentext"/>
+      </w:pPr>
+      <w:r>
+        <w:rPr>
+          <w:rStyle w:val="Funotenzeichen"/>
+        </w:rPr>
+        <w:footnoteRef/>
+      </w:r>
+      <w:r>
+        <w:t xml:space="preserve"> Open Source Routing </w:t>
+      </w:r>
+      <w:proofErr w:type="spellStart"/>
+      <w:r>
+        <w:t>Machine</w:t>
+      </w:r>
+      <w:proofErr w:type="spellEnd"/>
     </w:p>
   </w:footnote>
 </w:footnotes>
@@ -8136,6 +10266,7 @@
     <w:rsid w:val="005676F8"/>
     <w:rsid w:val="00696B24"/>
     <w:rsid w:val="00744827"/>
+    <w:rsid w:val="008E323A"/>
     <w:rsid w:val="00AA1849"/>
     <w:rsid w:val="00C41AD6"/>
     <w:rsid w:val="00CB2D45"/>
@@ -8614,14 +10745,6 @@
       <w:color w:val="808080"/>
     </w:rPr>
   </w:style>
-  <w:style w:type="paragraph" w:customStyle="1" w:styleId="DCCF4936860A40D59D48C353A850E7C4">
-    <w:name w:val="DCCF4936860A40D59D48C353A850E7C4"/>
-    <w:rsid w:val="003C385C"/>
-  </w:style>
-  <w:style w:type="paragraph" w:customStyle="1" w:styleId="ED246E2641BB455F8904013FA61CA96F">
-    <w:name w:val="ED246E2641BB455F8904013FA61CA96F"/>
-    <w:rsid w:val="003C385C"/>
-  </w:style>
 </w:styles>
 </file>
 

</xml_diff>